<commit_message>
Images and DIA archives of the SW Conceptual Design and Component Diagram were added to the Resources folder. Replacement of the SW Conceptual design diagram in section 4 and addition of component diagrams to 5 respectively, inside the Software Design.docx
</commit_message>
<xml_diff>
--- a/Setup/Doc/V-Cycle Process/2.0 Design/Software Design.docx
+++ b/Setup/Doc/V-Cycle Process/2.0 Design/Software Design.docx
@@ -924,17 +924,8 @@
                 <w:rFonts w:ascii="Helvetica" w:hAnsi="Helvetica"/>
                 <w:sz w:val="16"/>
               </w:rPr>
-              <w:t>1.</w:t>
-            </w:r>
-            <w:r>
-              <w:rPr>
-                <w:rFonts w:ascii="Helvetica" w:hAnsi="Helvetica"/>
-                <w:sz w:val="16"/>
-              </w:rPr>
-              <w:t>6</w:t>
-            </w:r>
-            <w:bookmarkStart w:id="6" w:name="_GoBack"/>
-            <w:bookmarkEnd w:id="6"/>
+              <w:t>2</w:t>
+            </w:r>
           </w:p>
         </w:tc>
         <w:tc>
@@ -1002,21 +993,29 @@
                 <w:sz w:val="16"/>
               </w:rPr>
             </w:pPr>
-            <w:proofErr w:type="spellStart"/>
             <w:r>
               <w:rPr>
                 <w:rFonts w:ascii="Helvetica" w:hAnsi="Helvetica"/>
                 <w:sz w:val="16"/>
               </w:rPr>
-              <w:t>Óscar</w:t>
-            </w:r>
-            <w:proofErr w:type="spellEnd"/>
-            <w:r>
+              <w:t>Guillermo Ramirez</w:t>
+            </w:r>
+          </w:p>
+          <w:p>
+            <w:pPr>
+              <w:pStyle w:val="Normal-Tab"/>
+              <w:jc w:val="center"/>
               <w:rPr>
                 <w:rFonts w:ascii="Helvetica" w:hAnsi="Helvetica"/>
                 <w:sz w:val="16"/>
               </w:rPr>
-              <w:t xml:space="preserve"> Miranda B.S.</w:t>
+            </w:pPr>
+            <w:r>
+              <w:rPr>
+                <w:rFonts w:ascii="Helvetica" w:hAnsi="Helvetica"/>
+                <w:sz w:val="16"/>
+              </w:rPr>
+              <w:t xml:space="preserve"> B.S.</w:t>
             </w:r>
           </w:p>
           <w:p/>
@@ -1041,21 +1040,29 @@
                 <w:sz w:val="16"/>
               </w:rPr>
             </w:pPr>
-            <w:proofErr w:type="spellStart"/>
             <w:r>
               <w:rPr>
                 <w:rFonts w:ascii="Helvetica" w:hAnsi="Helvetica"/>
                 <w:sz w:val="16"/>
               </w:rPr>
-              <w:t>Óscar</w:t>
-            </w:r>
-            <w:proofErr w:type="spellEnd"/>
-            <w:r>
+              <w:t>Guillermo Ramirez</w:t>
+            </w:r>
+          </w:p>
+          <w:p>
+            <w:pPr>
+              <w:pStyle w:val="Normal-Tab"/>
+              <w:jc w:val="center"/>
               <w:rPr>
                 <w:rFonts w:ascii="Helvetica" w:hAnsi="Helvetica"/>
                 <w:sz w:val="16"/>
               </w:rPr>
-              <w:t xml:space="preserve"> Miranda B.S.</w:t>
+            </w:pPr>
+            <w:r>
+              <w:rPr>
+                <w:rFonts w:ascii="Helvetica" w:hAnsi="Helvetica"/>
+                <w:sz w:val="16"/>
+              </w:rPr>
+              <w:t>B.S.</w:t>
             </w:r>
           </w:p>
         </w:tc>
@@ -1083,7 +1090,35 @@
                 <w:rFonts w:ascii="Helvetica" w:hAnsi="Helvetica"/>
                 <w:sz w:val="16"/>
               </w:rPr>
-              <w:t>The deployment diagram and a description were added. Also, some definitions were added.</w:t>
+              <w:t xml:space="preserve">Replacement of the </w:t>
+            </w:r>
+            <w:r>
+              <w:rPr>
+                <w:rFonts w:ascii="Helvetica" w:hAnsi="Helvetica"/>
+                <w:sz w:val="16"/>
+              </w:rPr>
+              <w:t>SW Conceptual design</w:t>
+            </w:r>
+            <w:r>
+              <w:rPr>
+                <w:rFonts w:ascii="Helvetica" w:hAnsi="Helvetica"/>
+                <w:sz w:val="16"/>
+              </w:rPr>
+              <w:t xml:space="preserve"> diagram in section 4 and addition of component diagrams to 5 </w:t>
+            </w:r>
+            <w:r>
+              <w:rPr>
+                <w:rFonts w:ascii="Helvetica" w:hAnsi="Helvetica"/>
+                <w:sz w:val="16"/>
+              </w:rPr>
+              <w:t>respectively</w:t>
+            </w:r>
+            <w:r>
+              <w:rPr>
+                <w:rFonts w:ascii="Helvetica" w:hAnsi="Helvetica"/>
+                <w:sz w:val="16"/>
+              </w:rPr>
+              <w:t>.</w:t>
             </w:r>
           </w:p>
         </w:tc>
@@ -1120,16 +1155,16 @@
         <w:t xml:space="preserve">Table of Contents </w:t>
       </w:r>
     </w:p>
-    <w:bookmarkStart w:id="7" w:name="_Toc444406134"/>
-    <w:bookmarkStart w:id="8" w:name="_Toc444411004"/>
-    <w:bookmarkStart w:id="9" w:name="_Toc444481031"/>
-    <w:bookmarkStart w:id="10" w:name="_Toc503846740"/>
-    <w:bookmarkStart w:id="11" w:name="_Toc117489214"/>
-    <w:bookmarkStart w:id="12" w:name="_Toc117504185"/>
-    <w:bookmarkStart w:id="13" w:name="_Toc117504314"/>
-    <w:bookmarkStart w:id="14" w:name="_Toc117504599"/>
-    <w:bookmarkStart w:id="15" w:name="_Toc140464407"/>
-    <w:bookmarkStart w:id="16" w:name="_Toc140464638"/>
+    <w:bookmarkStart w:id="6" w:name="_Toc444406134"/>
+    <w:bookmarkStart w:id="7" w:name="_Toc444411004"/>
+    <w:bookmarkStart w:id="8" w:name="_Toc444481031"/>
+    <w:bookmarkStart w:id="9" w:name="_Toc503846740"/>
+    <w:bookmarkStart w:id="10" w:name="_Toc117489214"/>
+    <w:bookmarkStart w:id="11" w:name="_Toc117504185"/>
+    <w:bookmarkStart w:id="12" w:name="_Toc117504314"/>
+    <w:bookmarkStart w:id="13" w:name="_Toc117504599"/>
+    <w:bookmarkStart w:id="14" w:name="_Toc140464407"/>
+    <w:bookmarkStart w:id="15" w:name="_Toc140464638"/>
     <w:p>
       <w:pPr>
         <w:pStyle w:val="TDC1"/>
@@ -2319,18 +2354,19 @@
         <w:lastRenderedPageBreak/>
         <w:fldChar w:fldCharType="end"/>
       </w:r>
-      <w:bookmarkStart w:id="17" w:name="_Toc142729869"/>
-      <w:bookmarkStart w:id="18" w:name="_Toc433796033"/>
+      <w:bookmarkStart w:id="16" w:name="_Toc142729869"/>
+      <w:bookmarkStart w:id="17" w:name="_Toc433796033"/>
       <w:r>
         <w:t>Purpos</w:t>
       </w:r>
+      <w:bookmarkEnd w:id="6"/>
       <w:bookmarkEnd w:id="7"/>
       <w:bookmarkEnd w:id="8"/>
       <w:bookmarkEnd w:id="9"/>
+      <w:r>
+        <w:t>e</w:t>
+      </w:r>
       <w:bookmarkEnd w:id="10"/>
-      <w:r>
-        <w:t>e</w:t>
-      </w:r>
       <w:bookmarkEnd w:id="11"/>
       <w:bookmarkEnd w:id="12"/>
       <w:bookmarkEnd w:id="13"/>
@@ -2338,7 +2374,6 @@
       <w:bookmarkEnd w:id="15"/>
       <w:bookmarkEnd w:id="16"/>
       <w:bookmarkEnd w:id="17"/>
-      <w:bookmarkEnd w:id="18"/>
     </w:p>
     <w:p>
       <w:pPr>
@@ -2352,16 +2387,16 @@
           <w:szCs w:val="22"/>
         </w:rPr>
       </w:pPr>
-      <w:bookmarkStart w:id="19" w:name="_Toc444406135"/>
-      <w:bookmarkStart w:id="20" w:name="_Toc444411005"/>
-      <w:bookmarkStart w:id="21" w:name="_Toc444481032"/>
-      <w:bookmarkStart w:id="22" w:name="_Toc503846741"/>
-      <w:bookmarkStart w:id="23" w:name="_Toc117489215"/>
-      <w:bookmarkStart w:id="24" w:name="_Toc117504186"/>
-      <w:bookmarkStart w:id="25" w:name="_Toc117504315"/>
-      <w:bookmarkStart w:id="26" w:name="_Toc117504600"/>
-      <w:bookmarkStart w:id="27" w:name="_Toc140464408"/>
-      <w:bookmarkStart w:id="28" w:name="_Toc140464639"/>
+      <w:bookmarkStart w:id="18" w:name="_Toc444406135"/>
+      <w:bookmarkStart w:id="19" w:name="_Toc444411005"/>
+      <w:bookmarkStart w:id="20" w:name="_Toc444481032"/>
+      <w:bookmarkStart w:id="21" w:name="_Toc503846741"/>
+      <w:bookmarkStart w:id="22" w:name="_Toc117489215"/>
+      <w:bookmarkStart w:id="23" w:name="_Toc117504186"/>
+      <w:bookmarkStart w:id="24" w:name="_Toc117504315"/>
+      <w:bookmarkStart w:id="25" w:name="_Toc117504600"/>
+      <w:bookmarkStart w:id="26" w:name="_Toc140464408"/>
+      <w:bookmarkStart w:id="27" w:name="_Toc140464639"/>
       <w:r>
         <w:rPr>
           <w:i w:val="0"/>
@@ -2387,11 +2422,12 @@
           <w:numId w:val="8"/>
         </w:numPr>
       </w:pPr>
-      <w:bookmarkStart w:id="29" w:name="_Toc142729870"/>
-      <w:bookmarkStart w:id="30" w:name="_Toc433796034"/>
+      <w:bookmarkStart w:id="28" w:name="_Toc142729870"/>
+      <w:bookmarkStart w:id="29" w:name="_Toc433796034"/>
       <w:r>
         <w:t>Definitions and abbreviations</w:t>
       </w:r>
+      <w:bookmarkEnd w:id="18"/>
       <w:bookmarkEnd w:id="19"/>
       <w:bookmarkEnd w:id="20"/>
       <w:bookmarkEnd w:id="21"/>
@@ -2403,7 +2439,6 @@
       <w:bookmarkEnd w:id="27"/>
       <w:bookmarkEnd w:id="28"/>
       <w:bookmarkEnd w:id="29"/>
-      <w:bookmarkEnd w:id="30"/>
     </w:p>
     <w:p>
       <w:r>
@@ -2774,14 +2809,14 @@
         </w:rPr>
         <w:br/>
       </w:r>
-      <w:bookmarkStart w:id="31" w:name="_Toc444406136"/>
-      <w:bookmarkStart w:id="32" w:name="_Toc444411006"/>
-      <w:bookmarkStart w:id="33" w:name="_Toc444481033"/>
-      <w:bookmarkStart w:id="34" w:name="_Toc503846742"/>
-      <w:bookmarkStart w:id="35" w:name="_Toc117489216"/>
-      <w:bookmarkStart w:id="36" w:name="_Toc117504187"/>
-      <w:bookmarkStart w:id="37" w:name="_Toc117504316"/>
-      <w:bookmarkStart w:id="38" w:name="_Toc117504601"/>
+      <w:bookmarkStart w:id="30" w:name="_Toc444406136"/>
+      <w:bookmarkStart w:id="31" w:name="_Toc444411006"/>
+      <w:bookmarkStart w:id="32" w:name="_Toc444481033"/>
+      <w:bookmarkStart w:id="33" w:name="_Toc503846742"/>
+      <w:bookmarkStart w:id="34" w:name="_Toc117489216"/>
+      <w:bookmarkStart w:id="35" w:name="_Toc117504187"/>
+      <w:bookmarkStart w:id="36" w:name="_Toc117504316"/>
+      <w:bookmarkStart w:id="37" w:name="_Toc117504601"/>
       <w:r>
         <w:rPr>
           <w:color w:val="0000FF"/>
@@ -2794,20 +2829,20 @@
         </w:rPr>
         <w:t>Reference</w:t>
       </w:r>
+      <w:bookmarkEnd w:id="30"/>
       <w:bookmarkEnd w:id="31"/>
       <w:bookmarkEnd w:id="32"/>
       <w:bookmarkEnd w:id="33"/>
+      <w:r>
+        <w:rPr>
+          <w:b/>
+        </w:rPr>
+        <w:t>s</w:t>
+      </w:r>
       <w:bookmarkEnd w:id="34"/>
-      <w:r>
-        <w:rPr>
-          <w:b/>
-        </w:rPr>
-        <w:t>s</w:t>
-      </w:r>
       <w:bookmarkEnd w:id="35"/>
       <w:bookmarkEnd w:id="36"/>
       <w:bookmarkEnd w:id="37"/>
-      <w:bookmarkEnd w:id="38"/>
       <w:r>
         <w:rPr>
           <w:b/>
@@ -3088,21 +3123,22 @@
           <w:numId w:val="8"/>
         </w:numPr>
       </w:pPr>
-      <w:bookmarkStart w:id="39" w:name="_Toc444406137"/>
-      <w:bookmarkStart w:id="40" w:name="_Toc444411007"/>
-      <w:bookmarkStart w:id="41" w:name="_Toc444481034"/>
-      <w:bookmarkStart w:id="42" w:name="_Toc503846743"/>
-      <w:bookmarkStart w:id="43" w:name="_Toc117489217"/>
-      <w:bookmarkStart w:id="44" w:name="_Toc117504188"/>
-      <w:bookmarkStart w:id="45" w:name="_Toc117504317"/>
-      <w:bookmarkStart w:id="46" w:name="_Toc117504602"/>
-      <w:bookmarkStart w:id="47" w:name="_Toc140464409"/>
-      <w:bookmarkStart w:id="48" w:name="_Toc140464640"/>
-      <w:bookmarkStart w:id="49" w:name="_Toc142729871"/>
-      <w:bookmarkStart w:id="50" w:name="_Toc433796035"/>
+      <w:bookmarkStart w:id="38" w:name="_Toc444406137"/>
+      <w:bookmarkStart w:id="39" w:name="_Toc444411007"/>
+      <w:bookmarkStart w:id="40" w:name="_Toc444481034"/>
+      <w:bookmarkStart w:id="41" w:name="_Toc503846743"/>
+      <w:bookmarkStart w:id="42" w:name="_Toc117489217"/>
+      <w:bookmarkStart w:id="43" w:name="_Toc117504188"/>
+      <w:bookmarkStart w:id="44" w:name="_Toc117504317"/>
+      <w:bookmarkStart w:id="45" w:name="_Toc117504602"/>
+      <w:bookmarkStart w:id="46" w:name="_Toc140464409"/>
+      <w:bookmarkStart w:id="47" w:name="_Toc140464640"/>
+      <w:bookmarkStart w:id="48" w:name="_Toc142729871"/>
+      <w:bookmarkStart w:id="49" w:name="_Toc433796035"/>
       <w:r>
         <w:t>Realization constraints and targets</w:t>
       </w:r>
+      <w:bookmarkEnd w:id="38"/>
       <w:bookmarkEnd w:id="39"/>
       <w:bookmarkEnd w:id="40"/>
       <w:bookmarkEnd w:id="41"/>
@@ -3114,7 +3150,6 @@
       <w:bookmarkEnd w:id="47"/>
       <w:bookmarkEnd w:id="48"/>
       <w:bookmarkEnd w:id="49"/>
-      <w:bookmarkEnd w:id="50"/>
     </w:p>
     <w:p>
       <w:pPr>
@@ -3298,148 +3333,49 @@
           <w:numId w:val="8"/>
         </w:numPr>
       </w:pPr>
-      <w:bookmarkStart w:id="51" w:name="_Toc433796036"/>
-      <w:bookmarkStart w:id="52" w:name="_Toc498928151"/>
-      <w:bookmarkStart w:id="53" w:name="_Toc503846746"/>
+      <w:bookmarkStart w:id="50" w:name="_Toc433796036"/>
+      <w:bookmarkStart w:id="51" w:name="_Toc498928151"/>
+      <w:bookmarkStart w:id="52" w:name="_Toc503846746"/>
       <w:r>
         <w:lastRenderedPageBreak/>
         <w:t>SW Conceptual design</w:t>
       </w:r>
-      <w:bookmarkEnd w:id="51"/>
+      <w:bookmarkEnd w:id="50"/>
       <w:r>
         <w:t xml:space="preserve"> </w:t>
       </w:r>
     </w:p>
     <w:p>
-      <w:r>
+      <w:pPr>
+        <w:ind w:left="360"/>
         <w:rPr>
           <w:i/>
           <w:color w:val="0000FF"/>
           <w:sz w:val="18"/>
           <w:szCs w:val="18"/>
         </w:rPr>
-        <w:t>To make a conceptual design identify the product functions and the programs parts needed to produce them.</w:t>
-      </w:r>
-    </w:p>
-    <w:p>
-      <w:pPr>
-        <w:numPr>
-          <w:ilvl w:val="0"/>
-          <w:numId w:val="10"/>
-        </w:numPr>
-        <w:rPr>
-          <w:i/>
-          <w:color w:val="0000FF"/>
-          <w:sz w:val="18"/>
-          <w:szCs w:val="18"/>
-        </w:rPr>
-      </w:pPr>
-      <w:proofErr w:type="spellStart"/>
-      <w:r>
-        <w:rPr>
-          <w:i/>
-          <w:color w:val="0000FF"/>
-          <w:sz w:val="18"/>
-          <w:szCs w:val="18"/>
-        </w:rPr>
-        <w:t>Identifie</w:t>
-      </w:r>
-      <w:proofErr w:type="spellEnd"/>
-      <w:r>
-        <w:rPr>
-          <w:i/>
-          <w:color w:val="0000FF"/>
-          <w:sz w:val="18"/>
-          <w:szCs w:val="18"/>
-        </w:rPr>
-        <w:t xml:space="preserve"> all relevant parts in a system or sub-system.</w:t>
-      </w:r>
-    </w:p>
-    <w:p>
-      <w:pPr>
-        <w:numPr>
-          <w:ilvl w:val="0"/>
-          <w:numId w:val="10"/>
-        </w:numPr>
-        <w:rPr>
-          <w:i/>
-          <w:color w:val="0000FF"/>
-          <w:sz w:val="18"/>
-          <w:szCs w:val="18"/>
-        </w:rPr>
-      </w:pPr>
-      <w:r>
-        <w:rPr>
-          <w:i/>
-          <w:color w:val="0000FF"/>
-          <w:sz w:val="18"/>
-          <w:szCs w:val="18"/>
-        </w:rPr>
-        <w:t>Define which parts are inside &amp; outside the system boundary</w:t>
-      </w:r>
-    </w:p>
-    <w:p>
-      <w:pPr>
-        <w:numPr>
-          <w:ilvl w:val="0"/>
-          <w:numId w:val="10"/>
-        </w:numPr>
-        <w:rPr>
-          <w:i/>
-          <w:color w:val="0000FF"/>
-          <w:sz w:val="18"/>
-          <w:szCs w:val="18"/>
-        </w:rPr>
-      </w:pPr>
-      <w:r>
-        <w:rPr>
-          <w:i/>
-          <w:color w:val="0000FF"/>
-          <w:sz w:val="18"/>
-          <w:szCs w:val="18"/>
-        </w:rPr>
-        <w:t>Define de interfaces between these parts, but also interfaces with neighboring systems and environment.</w:t>
-      </w:r>
-    </w:p>
-    <w:p>
-      <w:pPr>
-        <w:rPr>
-          <w:color w:val="000000" w:themeColor="text1"/>
-          <w:sz w:val="18"/>
-          <w:szCs w:val="18"/>
-        </w:rPr>
-      </w:pPr>
-    </w:p>
-    <w:p>
-      <w:pPr>
-        <w:ind w:left="360"/>
-        <w:rPr>
-          <w:i/>
-          <w:color w:val="0000FF"/>
-          <w:sz w:val="18"/>
-          <w:szCs w:val="18"/>
-        </w:rPr>
-      </w:pPr>
-    </w:p>
-    <w:p>
+      </w:pPr>
+    </w:p>
+    <w:p>
+      <w:r>
+        <w:t xml:space="preserve"> The next diagram represents the inputs and outputs of the WINLIFT’s conceptual design and the general tasks that must be performed. </w:t>
+      </w:r>
+    </w:p>
+    <w:p/>
+    <w:p>
+      <w:pPr>
+        <w:jc w:val="center"/>
+      </w:pPr>
       <w:r>
         <w:rPr>
           <w:noProof/>
           <w:lang w:val="es-MX" w:eastAsia="es-MX"/>
         </w:rPr>
         <w:drawing>
-          <wp:anchor distT="0" distB="0" distL="114300" distR="114300" simplePos="0" relativeHeight="251659264" behindDoc="0" locked="0" layoutInCell="1" allowOverlap="1">
-            <wp:simplePos x="0" y="0"/>
-            <wp:positionH relativeFrom="margin">
-              <wp:posOffset>2540</wp:posOffset>
-            </wp:positionH>
-            <wp:positionV relativeFrom="margin">
-              <wp:posOffset>2095500</wp:posOffset>
-            </wp:positionV>
-            <wp:extent cx="6115050" cy="3076575"/>
-            <wp:effectExtent l="0" t="0" r="0" b="9525"/>
-            <wp:wrapSquare wrapText="bothSides"/>
-            <wp:docPr id="5" name="Imagen 5" descr="conceptual_design_block_diagram"/>
+          <wp:inline distT="0" distB="0" distL="0" distR="0">
+            <wp:extent cx="4142630" cy="3306445"/>
+            <wp:effectExtent l="0" t="0" r="0" b="8255"/>
+            <wp:docPr id="3" name="Imagen 3" descr="C:\Users\GuillermoFrancisco\Documents\GitHub\WL_ws.git\trunk\Setup\Doc\Resources\SW Conceptual design .jpeg"/>
             <wp:cNvGraphicFramePr>
               <a:graphicFrameLocks xmlns:a="http://schemas.openxmlformats.org/drawingml/2006/main" noChangeAspect="1"/>
             </wp:cNvGraphicFramePr>
@@ -3447,12 +3383,12 @@
               <a:graphicData uri="http://schemas.openxmlformats.org/drawingml/2006/picture">
                 <pic:pic xmlns:pic="http://schemas.openxmlformats.org/drawingml/2006/picture">
                   <pic:nvPicPr>
-                    <pic:cNvPr id="0" name="Imagen 5" descr="conceptual_design_block_diagram"/>
+                    <pic:cNvPr id="0" name="Picture 5" descr="C:\Users\GuillermoFrancisco\Documents\GitHub\WL_ws.git\trunk\Setup\Doc\Resources\SW Conceptual design .jpeg"/>
                     <pic:cNvPicPr>
                       <a:picLocks noChangeAspect="1" noChangeArrowheads="1"/>
                     </pic:cNvPicPr>
                   </pic:nvPicPr>
-                  <pic:blipFill>
+                  <pic:blipFill rotWithShape="1">
                     <a:blip r:embed="rId19">
                       <a:extLst>
                         <a:ext uri="{28A0092B-C50C-407E-A947-70E740481C1C}">
@@ -3460,35 +3396,32 @@
                         </a:ext>
                       </a:extLst>
                     </a:blip>
-                    <a:srcRect/>
-                    <a:stretch>
-                      <a:fillRect/>
-                    </a:stretch>
+                    <a:srcRect r="32299"/>
+                    <a:stretch/>
                   </pic:blipFill>
                   <pic:spPr bwMode="auto">
                     <a:xfrm>
                       <a:off x="0" y="0"/>
-                      <a:ext cx="6115050" cy="3076575"/>
+                      <a:ext cx="4143423" cy="3307078"/>
                     </a:xfrm>
                     <a:prstGeom prst="rect">
                       <a:avLst/>
                     </a:prstGeom>
                     <a:noFill/>
+                    <a:ln>
+                      <a:noFill/>
+                    </a:ln>
+                    <a:extLst>
+                      <a:ext uri="{53640926-AAD7-44D8-BBD7-CCE9431645EC}">
+                        <a14:shadowObscured xmlns:a14="http://schemas.microsoft.com/office/drawing/2010/main"/>
+                      </a:ext>
+                    </a:extLst>
                   </pic:spPr>
                 </pic:pic>
               </a:graphicData>
             </a:graphic>
-            <wp14:sizeRelH relativeFrom="page">
-              <wp14:pctWidth>0</wp14:pctWidth>
-            </wp14:sizeRelH>
-            <wp14:sizeRelV relativeFrom="page">
-              <wp14:pctHeight>0</wp14:pctHeight>
-            </wp14:sizeRelV>
-          </wp:anchor>
+          </wp:inline>
         </w:drawing>
-      </w:r>
-      <w:r>
-        <w:t xml:space="preserve"> The next diagram represents the inputs and outputs of the WINLIFT’s conceptual design and the general tasks that must be performed. </w:t>
       </w:r>
       <w:r>
         <w:br w:type="page"/>
@@ -3502,26 +3435,26 @@
           <w:numId w:val="8"/>
         </w:numPr>
       </w:pPr>
-      <w:bookmarkStart w:id="54" w:name="_Toc117489222"/>
-      <w:bookmarkStart w:id="55" w:name="_Toc117504322"/>
-      <w:bookmarkStart w:id="56" w:name="_Toc117504607"/>
-      <w:bookmarkStart w:id="57" w:name="_Toc140464414"/>
-      <w:bookmarkStart w:id="58" w:name="_Toc140464645"/>
-      <w:bookmarkStart w:id="59" w:name="_Toc142729874"/>
-      <w:bookmarkStart w:id="60" w:name="_Toc433796037"/>
+      <w:bookmarkStart w:id="53" w:name="_Toc117489222"/>
+      <w:bookmarkStart w:id="54" w:name="_Toc117504322"/>
+      <w:bookmarkStart w:id="55" w:name="_Toc117504607"/>
+      <w:bookmarkStart w:id="56" w:name="_Toc140464414"/>
+      <w:bookmarkStart w:id="57" w:name="_Toc140464645"/>
+      <w:bookmarkStart w:id="58" w:name="_Toc142729874"/>
+      <w:bookmarkStart w:id="59" w:name="_Toc433796037"/>
+      <w:bookmarkEnd w:id="51"/>
       <w:bookmarkEnd w:id="52"/>
-      <w:bookmarkEnd w:id="53"/>
       <w:r>
         <w:lastRenderedPageBreak/>
         <w:t>SW Component internal breakdown</w:t>
       </w:r>
+      <w:bookmarkEnd w:id="53"/>
       <w:bookmarkEnd w:id="54"/>
       <w:bookmarkEnd w:id="55"/>
       <w:bookmarkEnd w:id="56"/>
       <w:bookmarkEnd w:id="57"/>
       <w:bookmarkEnd w:id="58"/>
       <w:bookmarkEnd w:id="59"/>
-      <w:bookmarkEnd w:id="60"/>
     </w:p>
     <w:p>
       <w:pPr>
@@ -3713,12 +3646,12 @@
       </w:pPr>
     </w:p>
     <w:p>
-      <w:bookmarkStart w:id="61" w:name="_Toc117489224"/>
-      <w:bookmarkStart w:id="62" w:name="_Toc117504324"/>
-      <w:bookmarkStart w:id="63" w:name="_Toc117504609"/>
-      <w:bookmarkStart w:id="64" w:name="_Toc140464261"/>
-      <w:bookmarkStart w:id="65" w:name="_Toc140464416"/>
-      <w:bookmarkStart w:id="66" w:name="_Toc433796038"/>
+      <w:bookmarkStart w:id="60" w:name="_Toc117489224"/>
+      <w:bookmarkStart w:id="61" w:name="_Toc117504324"/>
+      <w:bookmarkStart w:id="62" w:name="_Toc117504609"/>
+      <w:bookmarkStart w:id="63" w:name="_Toc140464261"/>
+      <w:bookmarkStart w:id="64" w:name="_Toc140464416"/>
+      <w:bookmarkStart w:id="65" w:name="_Toc433796038"/>
     </w:p>
     <w:p/>
     <w:p/>
@@ -3819,6 +3752,148 @@
     <w:p/>
     <w:p/>
     <w:p/>
+    <w:p/>
+    <w:p/>
+    <w:p/>
+    <w:p/>
+    <w:p/>
+    <w:p>
+      <w:pPr>
+        <w:jc w:val="both"/>
+      </w:pPr>
+      <w:r>
+        <w:lastRenderedPageBreak/>
+        <w:tab/>
+        <w:t>The following Component Diagram describes the structure and relations between the sub-systems comprehended in the Window Lifter system.</w:t>
+      </w:r>
+    </w:p>
+    <w:p>
+      <w:pPr>
+        <w:jc w:val="both"/>
+      </w:pPr>
+    </w:p>
+    <w:p>
+      <w:pPr>
+        <w:jc w:val="both"/>
+      </w:pPr>
+    </w:p>
+    <w:p>
+      <w:pPr>
+        <w:jc w:val="both"/>
+      </w:pPr>
+    </w:p>
+    <w:p>
+      <w:pPr>
+        <w:jc w:val="both"/>
+      </w:pPr>
+    </w:p>
+    <w:p>
+      <w:pPr>
+        <w:jc w:val="both"/>
+      </w:pPr>
+    </w:p>
+    <w:p>
+      <w:pPr>
+        <w:jc w:val="both"/>
+      </w:pPr>
+    </w:p>
+    <w:p>
+      <w:pPr>
+        <w:jc w:val="both"/>
+      </w:pPr>
+    </w:p>
+    <w:p>
+      <w:pPr>
+        <w:jc w:val="both"/>
+      </w:pPr>
+    </w:p>
+    <w:p>
+      <w:pPr>
+        <w:jc w:val="both"/>
+      </w:pPr>
+    </w:p>
+    <w:p>
+      <w:pPr>
+        <w:jc w:val="both"/>
+      </w:pPr>
+      <w:r>
+        <w:rPr>
+          <w:noProof/>
+          <w:lang w:val="es-MX" w:eastAsia="es-MX"/>
+        </w:rPr>
+        <w:drawing>
+          <wp:inline distT="0" distB="0" distL="0" distR="0">
+            <wp:extent cx="6120130" cy="2606637"/>
+            <wp:effectExtent l="0" t="0" r="0" b="3810"/>
+            <wp:docPr id="6" name="Imagen 6" descr="C:\Users\GuillermoFrancisco\Documents\GitHub\WL_ws.git\trunk\Setup\Doc\Resources\Component Diagram.jpeg"/>
+            <wp:cNvGraphicFramePr>
+              <a:graphicFrameLocks xmlns:a="http://schemas.openxmlformats.org/drawingml/2006/main" noChangeAspect="1"/>
+            </wp:cNvGraphicFramePr>
+            <a:graphic xmlns:a="http://schemas.openxmlformats.org/drawingml/2006/main">
+              <a:graphicData uri="http://schemas.openxmlformats.org/drawingml/2006/picture">
+                <pic:pic xmlns:pic="http://schemas.openxmlformats.org/drawingml/2006/picture">
+                  <pic:nvPicPr>
+                    <pic:cNvPr id="0" name="Picture 6" descr="C:\Users\GuillermoFrancisco\Documents\GitHub\WL_ws.git\trunk\Setup\Doc\Resources\Component Diagram.jpeg"/>
+                    <pic:cNvPicPr>
+                      <a:picLocks noChangeAspect="1" noChangeArrowheads="1"/>
+                    </pic:cNvPicPr>
+                  </pic:nvPicPr>
+                  <pic:blipFill>
+                    <a:blip r:embed="rId22">
+                      <a:extLst>
+                        <a:ext uri="{28A0092B-C50C-407E-A947-70E740481C1C}">
+                          <a14:useLocalDpi xmlns:a14="http://schemas.microsoft.com/office/drawing/2010/main" val="0"/>
+                        </a:ext>
+                      </a:extLst>
+                    </a:blip>
+                    <a:srcRect/>
+                    <a:stretch>
+                      <a:fillRect/>
+                    </a:stretch>
+                  </pic:blipFill>
+                  <pic:spPr bwMode="auto">
+                    <a:xfrm>
+                      <a:off x="0" y="0"/>
+                      <a:ext cx="6120130" cy="2606637"/>
+                    </a:xfrm>
+                    <a:prstGeom prst="rect">
+                      <a:avLst/>
+                    </a:prstGeom>
+                    <a:noFill/>
+                    <a:ln>
+                      <a:noFill/>
+                    </a:ln>
+                  </pic:spPr>
+                </pic:pic>
+              </a:graphicData>
+            </a:graphic>
+          </wp:inline>
+        </w:drawing>
+      </w:r>
+    </w:p>
+    <w:p/>
+    <w:p/>
+    <w:p/>
+    <w:p/>
+    <w:p/>
+    <w:p/>
+    <w:p/>
+    <w:p/>
+    <w:p/>
+    <w:p/>
+    <w:p/>
+    <w:p/>
+    <w:p/>
+    <w:p/>
+    <w:p/>
+    <w:p/>
+    <w:p/>
+    <w:p/>
+    <w:p/>
+    <w:p/>
+    <w:p/>
+    <w:p/>
+    <w:p/>
     <w:p>
       <w:pPr>
         <w:pStyle w:val="Ttulo2"/>
@@ -3828,14 +3903,19 @@
         </w:numPr>
       </w:pPr>
       <w:r>
-        <w:t>Functional Decomposition</w:t>
-      </w:r>
+        <w:t>Function</w:t>
+      </w:r>
+      <w:bookmarkStart w:id="66" w:name="_GoBack"/>
+      <w:bookmarkEnd w:id="66"/>
+      <w:r>
+        <w:t>al Decomposition</w:t>
+      </w:r>
+      <w:bookmarkEnd w:id="60"/>
       <w:bookmarkEnd w:id="61"/>
       <w:bookmarkEnd w:id="62"/>
       <w:bookmarkEnd w:id="63"/>
       <w:bookmarkEnd w:id="64"/>
       <w:bookmarkEnd w:id="65"/>
-      <w:bookmarkEnd w:id="66"/>
     </w:p>
     <w:p>
       <w:pPr>
@@ -3854,7 +3934,6 @@
       <w:bookmarkStart w:id="68" w:name="_Toc117504325"/>
       <w:bookmarkStart w:id="69" w:name="_Toc117504610"/>
       <w:r>
-        <w:lastRenderedPageBreak/>
         <w:br/>
       </w:r>
       <w:r>
@@ -3879,9 +3958,9 @@
             <o:lock v:ext="edit" aspectratio="t"/>
           </v:shapetype>
           <v:shape id="_x0000_i1025" type="#_x0000_t75" style="width:440.15pt;height:287.35pt" o:ole="">
-            <v:imagedata r:id="rId22" o:title=""/>
+            <v:imagedata r:id="rId23" o:title=""/>
           </v:shape>
-          <o:OLEObject Type="Embed" ProgID="Visio.Drawing.6" ShapeID="_x0000_i1025" DrawAspect="Content" ObjectID="_1507734265" r:id="rId23"/>
+          <o:OLEObject Type="Embed" ProgID="Visio.Drawing.6" ShapeID="_x0000_i1025" DrawAspect="Content" ObjectID="_1507797833" r:id="rId24"/>
         </w:object>
       </w:r>
     </w:p>
@@ -6572,10 +6651,10 @@
     </w:p>
     <w:p/>
     <w:sectPr>
-      <w:headerReference w:type="default" r:id="rId24"/>
-      <w:footerReference w:type="default" r:id="rId25"/>
-      <w:headerReference w:type="first" r:id="rId26"/>
-      <w:footerReference w:type="first" r:id="rId27"/>
+      <w:headerReference w:type="default" r:id="rId25"/>
+      <w:footerReference w:type="default" r:id="rId26"/>
+      <w:headerReference w:type="first" r:id="rId27"/>
+      <w:footerReference w:type="first" r:id="rId28"/>
       <w:pgSz w:w="11907" w:h="16840"/>
       <w:pgMar w:top="2268" w:right="851" w:bottom="1701" w:left="851" w:header="720" w:footer="170" w:gutter="567"/>
       <w:cols w:space="720"/>
@@ -6736,21 +6815,12 @@
               <w:sz w:val="16"/>
             </w:rPr>
           </w:pPr>
-          <w:bookmarkStart w:id="77" w:name="His_Ver"/>
           <w:r>
             <w:rPr>
               <w:rFonts w:ascii="Helvetica" w:hAnsi="Helvetica"/>
               <w:sz w:val="16"/>
             </w:rPr>
-            <w:t>1.</w:t>
-          </w:r>
-          <w:bookmarkEnd w:id="77"/>
-          <w:r>
-            <w:rPr>
-              <w:rFonts w:ascii="Helvetica" w:hAnsi="Helvetica"/>
-              <w:sz w:val="16"/>
-            </w:rPr>
-            <w:t>6</w:t>
+            <w:t>2</w:t>
           </w:r>
         </w:p>
       </w:tc>
@@ -6858,7 +6928,7 @@
               <w:noProof/>
               <w:sz w:val="20"/>
             </w:rPr>
-            <w:t>30-Oct-15</w:t>
+            <w:t>31-Oct-15</w:t>
           </w:r>
           <w:r>
             <w:rPr>
@@ -6933,7 +7003,7 @@
               <w:noProof/>
               <w:sz w:val="18"/>
             </w:rPr>
-            <w:t>9</w:t>
+            <w:t>8</w:t>
           </w:r>
           <w:r>
             <w:rPr>
@@ -6970,7 +7040,7 @@
               <w:noProof/>
               <w:sz w:val="18"/>
             </w:rPr>
-            <w:t>9</w:t>
+            <w:t>10</w:t>
           </w:r>
           <w:r>
             <w:rPr>
@@ -7637,7 +7707,7 @@
               <v:shape id="_x0000_i1026" type="#_x0000_t75" style="width:2in;height:43.85pt" o:ole="">
                 <v:imagedata r:id="rId1" o:title=""/>
               </v:shape>
-              <o:OLEObject Type="Embed" ProgID="PBrush" ShapeID="_x0000_i1026" DrawAspect="Content" ObjectID="_1507734266" r:id="rId2"/>
+              <o:OLEObject Type="Embed" ProgID="PBrush" ShapeID="_x0000_i1026" DrawAspect="Content" ObjectID="_1507797834" r:id="rId2"/>
             </w:object>
           </w:r>
         </w:p>
@@ -7859,7 +7929,7 @@
         <v:shape id="_x0000_i1027" type="#_x0000_t75" style="width:35.7pt;height:194.1pt" o:ole="">
           <v:imagedata r:id="rId1" o:title=""/>
         </v:shape>
-        <o:OLEObject Type="Embed" ProgID="Designer" ShapeID="_x0000_i1027" DrawAspect="Content" ObjectID="_1507734267" r:id="rId2">
+        <o:OLEObject Type="Embed" ProgID="Designer" ShapeID="_x0000_i1027" DrawAspect="Content" ObjectID="_1507797835" r:id="rId2">
           <o:FieldCodes>\s \* MERGEFORMAT</o:FieldCodes>
         </o:OLEObject>
       </w:object>
@@ -7874,7 +7944,7 @@
         <v:shape id="_x0000_i1028" type="#_x0000_t75" style="width:43.85pt;height:165.9pt" o:ole="" fillcolor="window">
           <v:imagedata r:id="rId3" o:title=""/>
         </v:shape>
-        <o:OLEObject Type="Embed" ProgID="Designer" ShapeID="_x0000_i1028" DrawAspect="Content" ObjectID="_1507734268" r:id="rId4">
+        <o:OLEObject Type="Embed" ProgID="Designer" ShapeID="_x0000_i1028" DrawAspect="Content" ObjectID="_1507797836" r:id="rId4">
           <o:FieldCodes>\s \* MERGEFORMAT</o:FieldCodes>
         </o:OLEObject>
       </w:object>

</xml_diff>

<commit_message>
Activity and sequence diagrams were added to resources folder and SW design document.
</commit_message>
<xml_diff>
--- a/Setup/Doc/V-Cycle Process/2.0 Design/Software Design.docx
+++ b/Setup/Doc/V-Cycle Process/2.0 Design/Software Design.docx
@@ -924,7 +924,7 @@
                 <w:rFonts w:ascii="Helvetica" w:hAnsi="Helvetica"/>
                 <w:sz w:val="16"/>
               </w:rPr>
-              <w:t>2</w:t>
+              <w:t>3</w:t>
             </w:r>
           </w:p>
         </w:tc>
@@ -970,7 +970,21 @@
                 <w:rFonts w:ascii="Helvetica" w:hAnsi="Helvetica"/>
                 <w:sz w:val="16"/>
               </w:rPr>
-              <w:t>30-0ct-15</w:t>
+              <w:t>3</w:t>
+            </w:r>
+            <w:r>
+              <w:rPr>
+                <w:rFonts w:ascii="Helvetica" w:hAnsi="Helvetica"/>
+                <w:sz w:val="16"/>
+              </w:rPr>
+              <w:t>1</w:t>
+            </w:r>
+            <w:r>
+              <w:rPr>
+                <w:rFonts w:ascii="Helvetica" w:hAnsi="Helvetica"/>
+                <w:sz w:val="16"/>
+              </w:rPr>
+              <w:t>-0ct-15</w:t>
             </w:r>
           </w:p>
         </w:tc>
@@ -998,7 +1012,7 @@
                 <w:rFonts w:ascii="Helvetica" w:hAnsi="Helvetica"/>
                 <w:sz w:val="16"/>
               </w:rPr>
-              <w:t>Guillermo Ramirez</w:t>
+              <w:t>Oscar Miranda</w:t>
             </w:r>
           </w:p>
           <w:p>
@@ -1045,7 +1059,7 @@
                 <w:rFonts w:ascii="Helvetica" w:hAnsi="Helvetica"/>
                 <w:sz w:val="16"/>
               </w:rPr>
-              <w:t>Guillermo Ramirez</w:t>
+              <w:t>Oscar Miranda</w:t>
             </w:r>
           </w:p>
           <w:p>
@@ -1090,35 +1104,39 @@
                 <w:rFonts w:ascii="Helvetica" w:hAnsi="Helvetica"/>
                 <w:sz w:val="16"/>
               </w:rPr>
-              <w:t xml:space="preserve">Replacement of the </w:t>
-            </w:r>
+              <w:t>Modifications were made in chapter 5</w:t>
+            </w:r>
+            <w:proofErr w:type="gramStart"/>
             <w:r>
               <w:rPr>
                 <w:rFonts w:ascii="Helvetica" w:hAnsi="Helvetica"/>
                 <w:sz w:val="16"/>
               </w:rPr>
-              <w:t>SW Conceptual design</w:t>
+              <w:t>:</w:t>
             </w:r>
             <w:r>
               <w:rPr>
                 <w:rFonts w:ascii="Helvetica" w:hAnsi="Helvetica"/>
                 <w:sz w:val="16"/>
               </w:rPr>
-              <w:t xml:space="preserve"> diagram in section 4 and addition of component diagrams to 5 </w:t>
-            </w:r>
+              <w:t>Subtitles</w:t>
+            </w:r>
+            <w:proofErr w:type="gramEnd"/>
             <w:r>
               <w:rPr>
                 <w:rFonts w:ascii="Helvetica" w:hAnsi="Helvetica"/>
                 <w:sz w:val="16"/>
               </w:rPr>
-              <w:t>respectively</w:t>
-            </w:r>
+              <w:t>,</w:t>
+            </w:r>
+            <w:bookmarkStart w:id="6" w:name="_GoBack"/>
+            <w:bookmarkEnd w:id="6"/>
             <w:r>
               <w:rPr>
                 <w:rFonts w:ascii="Helvetica" w:hAnsi="Helvetica"/>
                 <w:sz w:val="16"/>
               </w:rPr>
-              <w:t>.</w:t>
+              <w:t xml:space="preserve"> Activity and sequence diagrams added.</w:t>
             </w:r>
           </w:p>
         </w:tc>
@@ -1155,16 +1173,16 @@
         <w:t xml:space="preserve">Table of Contents </w:t>
       </w:r>
     </w:p>
-    <w:bookmarkStart w:id="6" w:name="_Toc444406134"/>
-    <w:bookmarkStart w:id="7" w:name="_Toc444411004"/>
-    <w:bookmarkStart w:id="8" w:name="_Toc444481031"/>
-    <w:bookmarkStart w:id="9" w:name="_Toc503846740"/>
-    <w:bookmarkStart w:id="10" w:name="_Toc117489214"/>
-    <w:bookmarkStart w:id="11" w:name="_Toc117504185"/>
-    <w:bookmarkStart w:id="12" w:name="_Toc117504314"/>
-    <w:bookmarkStart w:id="13" w:name="_Toc117504599"/>
-    <w:bookmarkStart w:id="14" w:name="_Toc140464407"/>
-    <w:bookmarkStart w:id="15" w:name="_Toc140464638"/>
+    <w:bookmarkStart w:id="7" w:name="_Toc444406134"/>
+    <w:bookmarkStart w:id="8" w:name="_Toc444411004"/>
+    <w:bookmarkStart w:id="9" w:name="_Toc444481031"/>
+    <w:bookmarkStart w:id="10" w:name="_Toc503846740"/>
+    <w:bookmarkStart w:id="11" w:name="_Toc117489214"/>
+    <w:bookmarkStart w:id="12" w:name="_Toc117504185"/>
+    <w:bookmarkStart w:id="13" w:name="_Toc117504314"/>
+    <w:bookmarkStart w:id="14" w:name="_Toc117504599"/>
+    <w:bookmarkStart w:id="15" w:name="_Toc140464407"/>
+    <w:bookmarkStart w:id="16" w:name="_Toc140464638"/>
     <w:p>
       <w:pPr>
         <w:pStyle w:val="TDC1"/>
@@ -2354,19 +2372,18 @@
         <w:lastRenderedPageBreak/>
         <w:fldChar w:fldCharType="end"/>
       </w:r>
-      <w:bookmarkStart w:id="16" w:name="_Toc142729869"/>
-      <w:bookmarkStart w:id="17" w:name="_Toc433796033"/>
+      <w:bookmarkStart w:id="17" w:name="_Toc142729869"/>
+      <w:bookmarkStart w:id="18" w:name="_Toc433796033"/>
       <w:r>
         <w:t>Purpos</w:t>
       </w:r>
-      <w:bookmarkEnd w:id="6"/>
       <w:bookmarkEnd w:id="7"/>
       <w:bookmarkEnd w:id="8"/>
       <w:bookmarkEnd w:id="9"/>
+      <w:bookmarkEnd w:id="10"/>
       <w:r>
         <w:t>e</w:t>
       </w:r>
-      <w:bookmarkEnd w:id="10"/>
       <w:bookmarkEnd w:id="11"/>
       <w:bookmarkEnd w:id="12"/>
       <w:bookmarkEnd w:id="13"/>
@@ -2374,6 +2391,7 @@
       <w:bookmarkEnd w:id="15"/>
       <w:bookmarkEnd w:id="16"/>
       <w:bookmarkEnd w:id="17"/>
+      <w:bookmarkEnd w:id="18"/>
     </w:p>
     <w:p>
       <w:pPr>
@@ -2387,16 +2405,16 @@
           <w:szCs w:val="22"/>
         </w:rPr>
       </w:pPr>
-      <w:bookmarkStart w:id="18" w:name="_Toc444406135"/>
-      <w:bookmarkStart w:id="19" w:name="_Toc444411005"/>
-      <w:bookmarkStart w:id="20" w:name="_Toc444481032"/>
-      <w:bookmarkStart w:id="21" w:name="_Toc503846741"/>
-      <w:bookmarkStart w:id="22" w:name="_Toc117489215"/>
-      <w:bookmarkStart w:id="23" w:name="_Toc117504186"/>
-      <w:bookmarkStart w:id="24" w:name="_Toc117504315"/>
-      <w:bookmarkStart w:id="25" w:name="_Toc117504600"/>
-      <w:bookmarkStart w:id="26" w:name="_Toc140464408"/>
-      <w:bookmarkStart w:id="27" w:name="_Toc140464639"/>
+      <w:bookmarkStart w:id="19" w:name="_Toc444406135"/>
+      <w:bookmarkStart w:id="20" w:name="_Toc444411005"/>
+      <w:bookmarkStart w:id="21" w:name="_Toc444481032"/>
+      <w:bookmarkStart w:id="22" w:name="_Toc503846741"/>
+      <w:bookmarkStart w:id="23" w:name="_Toc117489215"/>
+      <w:bookmarkStart w:id="24" w:name="_Toc117504186"/>
+      <w:bookmarkStart w:id="25" w:name="_Toc117504315"/>
+      <w:bookmarkStart w:id="26" w:name="_Toc117504600"/>
+      <w:bookmarkStart w:id="27" w:name="_Toc140464408"/>
+      <w:bookmarkStart w:id="28" w:name="_Toc140464639"/>
       <w:r>
         <w:rPr>
           <w:i w:val="0"/>
@@ -2422,12 +2440,11 @@
           <w:numId w:val="8"/>
         </w:numPr>
       </w:pPr>
-      <w:bookmarkStart w:id="28" w:name="_Toc142729870"/>
-      <w:bookmarkStart w:id="29" w:name="_Toc433796034"/>
+      <w:bookmarkStart w:id="29" w:name="_Toc142729870"/>
+      <w:bookmarkStart w:id="30" w:name="_Toc433796034"/>
       <w:r>
         <w:t>Definitions and abbreviations</w:t>
       </w:r>
-      <w:bookmarkEnd w:id="18"/>
       <w:bookmarkEnd w:id="19"/>
       <w:bookmarkEnd w:id="20"/>
       <w:bookmarkEnd w:id="21"/>
@@ -2439,6 +2456,7 @@
       <w:bookmarkEnd w:id="27"/>
       <w:bookmarkEnd w:id="28"/>
       <w:bookmarkEnd w:id="29"/>
+      <w:bookmarkEnd w:id="30"/>
     </w:p>
     <w:p>
       <w:r>
@@ -2809,14 +2827,14 @@
         </w:rPr>
         <w:br/>
       </w:r>
-      <w:bookmarkStart w:id="30" w:name="_Toc444406136"/>
-      <w:bookmarkStart w:id="31" w:name="_Toc444411006"/>
-      <w:bookmarkStart w:id="32" w:name="_Toc444481033"/>
-      <w:bookmarkStart w:id="33" w:name="_Toc503846742"/>
-      <w:bookmarkStart w:id="34" w:name="_Toc117489216"/>
-      <w:bookmarkStart w:id="35" w:name="_Toc117504187"/>
-      <w:bookmarkStart w:id="36" w:name="_Toc117504316"/>
-      <w:bookmarkStart w:id="37" w:name="_Toc117504601"/>
+      <w:bookmarkStart w:id="31" w:name="_Toc444406136"/>
+      <w:bookmarkStart w:id="32" w:name="_Toc444411006"/>
+      <w:bookmarkStart w:id="33" w:name="_Toc444481033"/>
+      <w:bookmarkStart w:id="34" w:name="_Toc503846742"/>
+      <w:bookmarkStart w:id="35" w:name="_Toc117489216"/>
+      <w:bookmarkStart w:id="36" w:name="_Toc117504187"/>
+      <w:bookmarkStart w:id="37" w:name="_Toc117504316"/>
+      <w:bookmarkStart w:id="38" w:name="_Toc117504601"/>
       <w:r>
         <w:rPr>
           <w:color w:val="0000FF"/>
@@ -2829,20 +2847,20 @@
         </w:rPr>
         <w:t>Reference</w:t>
       </w:r>
-      <w:bookmarkEnd w:id="30"/>
       <w:bookmarkEnd w:id="31"/>
       <w:bookmarkEnd w:id="32"/>
       <w:bookmarkEnd w:id="33"/>
+      <w:bookmarkEnd w:id="34"/>
       <w:r>
         <w:rPr>
           <w:b/>
         </w:rPr>
         <w:t>s</w:t>
       </w:r>
-      <w:bookmarkEnd w:id="34"/>
       <w:bookmarkEnd w:id="35"/>
       <w:bookmarkEnd w:id="36"/>
       <w:bookmarkEnd w:id="37"/>
+      <w:bookmarkEnd w:id="38"/>
       <w:r>
         <w:rPr>
           <w:b/>
@@ -3123,22 +3141,21 @@
           <w:numId w:val="8"/>
         </w:numPr>
       </w:pPr>
-      <w:bookmarkStart w:id="38" w:name="_Toc444406137"/>
-      <w:bookmarkStart w:id="39" w:name="_Toc444411007"/>
-      <w:bookmarkStart w:id="40" w:name="_Toc444481034"/>
-      <w:bookmarkStart w:id="41" w:name="_Toc503846743"/>
-      <w:bookmarkStart w:id="42" w:name="_Toc117489217"/>
-      <w:bookmarkStart w:id="43" w:name="_Toc117504188"/>
-      <w:bookmarkStart w:id="44" w:name="_Toc117504317"/>
-      <w:bookmarkStart w:id="45" w:name="_Toc117504602"/>
-      <w:bookmarkStart w:id="46" w:name="_Toc140464409"/>
-      <w:bookmarkStart w:id="47" w:name="_Toc140464640"/>
-      <w:bookmarkStart w:id="48" w:name="_Toc142729871"/>
-      <w:bookmarkStart w:id="49" w:name="_Toc433796035"/>
+      <w:bookmarkStart w:id="39" w:name="_Toc444406137"/>
+      <w:bookmarkStart w:id="40" w:name="_Toc444411007"/>
+      <w:bookmarkStart w:id="41" w:name="_Toc444481034"/>
+      <w:bookmarkStart w:id="42" w:name="_Toc503846743"/>
+      <w:bookmarkStart w:id="43" w:name="_Toc117489217"/>
+      <w:bookmarkStart w:id="44" w:name="_Toc117504188"/>
+      <w:bookmarkStart w:id="45" w:name="_Toc117504317"/>
+      <w:bookmarkStart w:id="46" w:name="_Toc117504602"/>
+      <w:bookmarkStart w:id="47" w:name="_Toc140464409"/>
+      <w:bookmarkStart w:id="48" w:name="_Toc140464640"/>
+      <w:bookmarkStart w:id="49" w:name="_Toc142729871"/>
+      <w:bookmarkStart w:id="50" w:name="_Toc433796035"/>
       <w:r>
         <w:t>Realization constraints and targets</w:t>
       </w:r>
-      <w:bookmarkEnd w:id="38"/>
       <w:bookmarkEnd w:id="39"/>
       <w:bookmarkEnd w:id="40"/>
       <w:bookmarkEnd w:id="41"/>
@@ -3150,6 +3167,7 @@
       <w:bookmarkEnd w:id="47"/>
       <w:bookmarkEnd w:id="48"/>
       <w:bookmarkEnd w:id="49"/>
+      <w:bookmarkEnd w:id="50"/>
     </w:p>
     <w:p>
       <w:pPr>
@@ -3333,14 +3351,14 @@
           <w:numId w:val="8"/>
         </w:numPr>
       </w:pPr>
-      <w:bookmarkStart w:id="50" w:name="_Toc433796036"/>
-      <w:bookmarkStart w:id="51" w:name="_Toc498928151"/>
-      <w:bookmarkStart w:id="52" w:name="_Toc503846746"/>
+      <w:bookmarkStart w:id="51" w:name="_Toc433796036"/>
+      <w:bookmarkStart w:id="52" w:name="_Toc498928151"/>
+      <w:bookmarkStart w:id="53" w:name="_Toc503846746"/>
       <w:r>
         <w:lastRenderedPageBreak/>
         <w:t>SW Conceptual design</w:t>
       </w:r>
-      <w:bookmarkEnd w:id="50"/>
+      <w:bookmarkEnd w:id="51"/>
       <w:r>
         <w:t xml:space="preserve"> </w:t>
       </w:r>
@@ -3369,7 +3387,7 @@
       <w:r>
         <w:rPr>
           <w:noProof/>
-          <w:lang w:val="es-MX" w:eastAsia="es-MX"/>
+          <w:lang w:val="es-MX" w:eastAsia="ja-JP"/>
         </w:rPr>
         <w:drawing>
           <wp:inline distT="0" distB="0" distL="0" distR="0">
@@ -3435,27 +3453,52 @@
           <w:numId w:val="8"/>
         </w:numPr>
       </w:pPr>
-      <w:bookmarkStart w:id="53" w:name="_Toc117489222"/>
-      <w:bookmarkStart w:id="54" w:name="_Toc117504322"/>
-      <w:bookmarkStart w:id="55" w:name="_Toc117504607"/>
-      <w:bookmarkStart w:id="56" w:name="_Toc140464414"/>
-      <w:bookmarkStart w:id="57" w:name="_Toc140464645"/>
-      <w:bookmarkStart w:id="58" w:name="_Toc142729874"/>
-      <w:bookmarkStart w:id="59" w:name="_Toc433796037"/>
-      <w:bookmarkEnd w:id="51"/>
+      <w:bookmarkStart w:id="54" w:name="_Toc117489222"/>
+      <w:bookmarkStart w:id="55" w:name="_Toc117504322"/>
+      <w:bookmarkStart w:id="56" w:name="_Toc117504607"/>
+      <w:bookmarkStart w:id="57" w:name="_Toc140464414"/>
+      <w:bookmarkStart w:id="58" w:name="_Toc140464645"/>
+      <w:bookmarkStart w:id="59" w:name="_Toc142729874"/>
+      <w:bookmarkStart w:id="60" w:name="_Toc433796037"/>
       <w:bookmarkEnd w:id="52"/>
+      <w:bookmarkEnd w:id="53"/>
       <w:r>
         <w:lastRenderedPageBreak/>
         <w:t>SW Component internal breakdown</w:t>
       </w:r>
-      <w:bookmarkEnd w:id="53"/>
       <w:bookmarkEnd w:id="54"/>
       <w:bookmarkEnd w:id="55"/>
       <w:bookmarkEnd w:id="56"/>
       <w:bookmarkEnd w:id="57"/>
       <w:bookmarkEnd w:id="58"/>
       <w:bookmarkEnd w:id="59"/>
-    </w:p>
+      <w:bookmarkEnd w:id="60"/>
+    </w:p>
+    <w:p>
+      <w:pPr>
+        <w:pStyle w:val="Ttulo2"/>
+        <w:numPr>
+          <w:ilvl w:val="1"/>
+          <w:numId w:val="8"/>
+        </w:numPr>
+      </w:pPr>
+      <w:r>
+        <w:t>Diagrams</w:t>
+      </w:r>
+    </w:p>
+    <w:p>
+      <w:pPr>
+        <w:pStyle w:val="Ttulo3"/>
+        <w:numPr>
+          <w:ilvl w:val="2"/>
+          <w:numId w:val="8"/>
+        </w:numPr>
+      </w:pPr>
+      <w:r>
+        <w:t>Use Case Diagram</w:t>
+      </w:r>
+    </w:p>
+    <w:p/>
     <w:p>
       <w:pPr>
         <w:ind w:firstLine="432"/>
@@ -3493,7 +3536,7 @@
       <w:r>
         <w:rPr>
           <w:noProof/>
-          <w:lang w:val="es-MX" w:eastAsia="es-MX"/>
+          <w:lang w:val="es-MX" w:eastAsia="ja-JP"/>
         </w:rPr>
         <w:drawing>
           <wp:inline distT="0" distB="0" distL="0" distR="0">
@@ -3646,20 +3689,36 @@
       </w:pPr>
     </w:p>
     <w:p>
-      <w:bookmarkStart w:id="60" w:name="_Toc117489224"/>
-      <w:bookmarkStart w:id="61" w:name="_Toc117504324"/>
-      <w:bookmarkStart w:id="62" w:name="_Toc117504609"/>
-      <w:bookmarkStart w:id="63" w:name="_Toc140464261"/>
-      <w:bookmarkStart w:id="64" w:name="_Toc140464416"/>
-      <w:bookmarkStart w:id="65" w:name="_Toc433796038"/>
+      <w:bookmarkStart w:id="61" w:name="_Toc117489224"/>
+      <w:bookmarkStart w:id="62" w:name="_Toc117504324"/>
+      <w:bookmarkStart w:id="63" w:name="_Toc117504609"/>
+      <w:bookmarkStart w:id="64" w:name="_Toc140464261"/>
+      <w:bookmarkStart w:id="65" w:name="_Toc140464416"/>
+      <w:bookmarkStart w:id="66" w:name="_Toc433796038"/>
     </w:p>
     <w:p/>
     <w:p/>
+    <w:p>
+      <w:pPr>
+        <w:pStyle w:val="Ttulo3"/>
+        <w:numPr>
+          <w:ilvl w:val="2"/>
+          <w:numId w:val="8"/>
+        </w:numPr>
+      </w:pPr>
+      <w:proofErr w:type="gramStart"/>
+      <w:r>
+        <w:t xml:space="preserve">Deployment </w:t>
+      </w:r>
+      <w:r>
+        <w:t xml:space="preserve"> Diagram</w:t>
+      </w:r>
+      <w:proofErr w:type="gramEnd"/>
+    </w:p>
     <w:p/>
     <w:p/>
     <w:p>
       <w:r>
-        <w:lastRenderedPageBreak/>
         <w:t xml:space="preserve">The following deployment diagram represents the inputs, outputs, </w:t>
       </w:r>
       <w:proofErr w:type="gramStart"/>
@@ -3675,16 +3734,16 @@
       <w:r>
         <w:rPr>
           <w:noProof/>
-          <w:lang w:val="es-MX" w:eastAsia="es-MX"/>
+          <w:lang w:val="es-MX" w:eastAsia="ja-JP"/>
         </w:rPr>
         <w:drawing>
-          <wp:anchor distT="0" distB="0" distL="114300" distR="114300" simplePos="0" relativeHeight="251661312" behindDoc="0" locked="0" layoutInCell="1" allowOverlap="1">
+          <wp:anchor distT="0" distB="0" distL="114300" distR="114300" simplePos="0" relativeHeight="251661312" behindDoc="0" locked="0" layoutInCell="1" allowOverlap="1" wp14:anchorId="3D5B14D7" wp14:editId="6A3B63A7">
             <wp:simplePos x="0" y="0"/>
             <wp:positionH relativeFrom="margin">
-              <wp:posOffset>-228600</wp:posOffset>
+              <wp:align>left</wp:align>
             </wp:positionH>
-            <wp:positionV relativeFrom="margin">
-              <wp:posOffset>1131570</wp:posOffset>
+            <wp:positionV relativeFrom="page">
+              <wp:align>center</wp:align>
             </wp:positionV>
             <wp:extent cx="5267325" cy="4362450"/>
             <wp:effectExtent l="0" t="0" r="9525" b="0"/>
@@ -3737,6 +3796,78 @@
           </wp:anchor>
         </w:drawing>
       </w:r>
+      <w:r>
+        <w:rPr>
+          <w:noProof/>
+          <w:lang w:val="es-MX" w:eastAsia="ja-JP"/>
+        </w:rPr>
+        <mc:AlternateContent>
+          <mc:Choice Requires="wps">
+            <w:drawing>
+              <wp:anchor distT="0" distB="0" distL="114300" distR="114300" simplePos="0" relativeHeight="251662336" behindDoc="0" locked="0" layoutInCell="1" allowOverlap="1" wp14:anchorId="4F88A9E9" wp14:editId="48EB3A58">
+                <wp:simplePos x="0" y="0"/>
+                <wp:positionH relativeFrom="column">
+                  <wp:posOffset>2842895</wp:posOffset>
+                </wp:positionH>
+                <wp:positionV relativeFrom="paragraph">
+                  <wp:posOffset>984885</wp:posOffset>
+                </wp:positionV>
+                <wp:extent cx="2105025" cy="190500"/>
+                <wp:effectExtent l="0" t="0" r="28575" b="19050"/>
+                <wp:wrapNone/>
+                <wp:docPr id="5" name="Rectángulo 5"/>
+                <wp:cNvGraphicFramePr/>
+                <a:graphic xmlns:a="http://schemas.openxmlformats.org/drawingml/2006/main">
+                  <a:graphicData uri="http://schemas.microsoft.com/office/word/2010/wordprocessingShape">
+                    <wps:wsp>
+                      <wps:cNvSpPr/>
+                      <wps:spPr>
+                        <a:xfrm>
+                          <a:off x="0" y="0"/>
+                          <a:ext cx="2105025" cy="190500"/>
+                        </a:xfrm>
+                        <a:prstGeom prst="rect">
+                          <a:avLst/>
+                        </a:prstGeom>
+                        <a:ln>
+                          <a:solidFill>
+                            <a:schemeClr val="bg1"/>
+                          </a:solidFill>
+                        </a:ln>
+                      </wps:spPr>
+                      <wps:style>
+                        <a:lnRef idx="2">
+                          <a:schemeClr val="accent6"/>
+                        </a:lnRef>
+                        <a:fillRef idx="1">
+                          <a:schemeClr val="lt1"/>
+                        </a:fillRef>
+                        <a:effectRef idx="0">
+                          <a:schemeClr val="accent6"/>
+                        </a:effectRef>
+                        <a:fontRef idx="minor">
+                          <a:schemeClr val="dk1"/>
+                        </a:fontRef>
+                      </wps:style>
+                      <wps:bodyPr rot="0" spcFirstLastPara="0" vertOverflow="overflow" horzOverflow="overflow" vert="horz" wrap="square" lIns="91440" tIns="45720" rIns="91440" bIns="45720" numCol="1" spcCol="0" rtlCol="0" fromWordArt="0" anchor="ctr" anchorCtr="0" forceAA="0" compatLnSpc="1">
+                        <a:prstTxWarp prst="textNoShape">
+                          <a:avLst/>
+                        </a:prstTxWarp>
+                        <a:noAutofit/>
+                      </wps:bodyPr>
+                    </wps:wsp>
+                  </a:graphicData>
+                </a:graphic>
+              </wp:anchor>
+            </w:drawing>
+          </mc:Choice>
+          <mc:Fallback>
+            <w:pict>
+              <v:rect w14:anchorId="0AA295DC" id="Rectángulo 5" o:spid="_x0000_s1026" style="position:absolute;margin-left:223.85pt;margin-top:77.55pt;width:165.75pt;height:15pt;z-index:251662336;visibility:visible;mso-wrap-style:square;mso-wrap-distance-left:9pt;mso-wrap-distance-top:0;mso-wrap-distance-right:9pt;mso-wrap-distance-bottom:0;mso-position-horizontal:absolute;mso-position-horizontal-relative:text;mso-position-vertical:absolute;mso-position-vertical-relative:text;v-text-anchor:middle" o:gfxdata="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" fillcolor="white [3201]" strokecolor="white [3212]" strokeweight="1pt"/>
+            </w:pict>
+          </mc:Fallback>
+        </mc:AlternateContent>
+      </w:r>
     </w:p>
     <w:p/>
     <w:p/>
@@ -3751,18 +3882,30 @@
     <w:p/>
     <w:p/>
     <w:p/>
+    <w:p>
+      <w:pPr>
+        <w:pStyle w:val="Ttulo3"/>
+        <w:numPr>
+          <w:ilvl w:val="2"/>
+          <w:numId w:val="8"/>
+        </w:numPr>
+      </w:pPr>
+      <w:proofErr w:type="gramStart"/>
+      <w:r>
+        <w:t>Component</w:t>
+      </w:r>
+      <w:r>
+        <w:t xml:space="preserve">  Diagram</w:t>
+      </w:r>
+      <w:proofErr w:type="gramEnd"/>
+    </w:p>
     <w:p/>
     <w:p/>
-    <w:p/>
-    <w:p/>
-    <w:p/>
-    <w:p/>
     <w:p>
       <w:pPr>
         <w:jc w:val="both"/>
       </w:pPr>
       <w:r>
-        <w:lastRenderedPageBreak/>
         <w:tab/>
         <w:t>The following Component Diagram describes the structure and relations between the sub-systems comprehended in the Window Lifter system.</w:t>
       </w:r>
@@ -3771,60 +3914,23 @@
       <w:pPr>
         <w:jc w:val="both"/>
       </w:pPr>
-    </w:p>
-    <w:p>
-      <w:pPr>
-        <w:jc w:val="both"/>
-      </w:pPr>
-    </w:p>
-    <w:p>
-      <w:pPr>
-        <w:jc w:val="both"/>
-      </w:pPr>
-    </w:p>
-    <w:p>
-      <w:pPr>
-        <w:jc w:val="both"/>
-      </w:pPr>
-    </w:p>
-    <w:p>
-      <w:pPr>
-        <w:jc w:val="both"/>
-      </w:pPr>
-    </w:p>
-    <w:p>
-      <w:pPr>
-        <w:jc w:val="both"/>
-      </w:pPr>
-    </w:p>
-    <w:p>
-      <w:pPr>
-        <w:jc w:val="both"/>
-      </w:pPr>
-    </w:p>
-    <w:p>
-      <w:pPr>
-        <w:jc w:val="both"/>
-      </w:pPr>
-    </w:p>
-    <w:p>
-      <w:pPr>
-        <w:jc w:val="both"/>
-      </w:pPr>
-    </w:p>
-    <w:p>
-      <w:pPr>
-        <w:jc w:val="both"/>
-      </w:pPr>
       <w:r>
         <w:rPr>
           <w:noProof/>
-          <w:lang w:val="es-MX" w:eastAsia="es-MX"/>
+          <w:lang w:val="es-MX" w:eastAsia="ja-JP"/>
         </w:rPr>
         <w:drawing>
-          <wp:inline distT="0" distB="0" distL="0" distR="0">
+          <wp:anchor distT="0" distB="0" distL="114300" distR="114300" simplePos="0" relativeHeight="251663360" behindDoc="0" locked="0" layoutInCell="1" allowOverlap="1" wp14:anchorId="3817BE3B" wp14:editId="01E9B7F3">
+            <wp:simplePos x="0" y="0"/>
+            <wp:positionH relativeFrom="margin">
+              <wp:align>left</wp:align>
+            </wp:positionH>
+            <wp:positionV relativeFrom="paragraph">
+              <wp:posOffset>183515</wp:posOffset>
+            </wp:positionV>
             <wp:extent cx="6120130" cy="2606637"/>
             <wp:effectExtent l="0" t="0" r="0" b="3810"/>
+            <wp:wrapTopAndBottom/>
             <wp:docPr id="6" name="Imagen 6" descr="C:\Users\GuillermoFrancisco\Documents\GitHub\WL_ws.git\trunk\Setup\Doc\Resources\Component Diagram.jpeg"/>
             <wp:cNvGraphicFramePr>
               <a:graphicFrameLocks xmlns:a="http://schemas.openxmlformats.org/drawingml/2006/main" noChangeAspect="1"/>
@@ -3867,9 +3973,472 @@
                 </pic:pic>
               </a:graphicData>
             </a:graphic>
-          </wp:inline>
+            <wp14:sizeRelH relativeFrom="page">
+              <wp14:pctWidth>0</wp14:pctWidth>
+            </wp14:sizeRelH>
+            <wp14:sizeRelV relativeFrom="page">
+              <wp14:pctHeight>0</wp14:pctHeight>
+            </wp14:sizeRelV>
+          </wp:anchor>
         </w:drawing>
       </w:r>
+    </w:p>
+    <w:p>
+      <w:pPr>
+        <w:jc w:val="both"/>
+      </w:pPr>
+    </w:p>
+    <w:p>
+      <w:pPr>
+        <w:jc w:val="both"/>
+      </w:pPr>
+    </w:p>
+    <w:p>
+      <w:pPr>
+        <w:jc w:val="both"/>
+      </w:pPr>
+    </w:p>
+    <w:p>
+      <w:pPr>
+        <w:jc w:val="both"/>
+      </w:pPr>
+    </w:p>
+    <w:p>
+      <w:pPr>
+        <w:jc w:val="both"/>
+      </w:pPr>
+    </w:p>
+    <w:p>
+      <w:pPr>
+        <w:jc w:val="both"/>
+      </w:pPr>
+    </w:p>
+    <w:p>
+      <w:pPr>
+        <w:jc w:val="both"/>
+      </w:pPr>
+    </w:p>
+    <w:p>
+      <w:pPr>
+        <w:jc w:val="both"/>
+      </w:pPr>
+    </w:p>
+    <w:p>
+      <w:pPr>
+        <w:jc w:val="both"/>
+      </w:pPr>
+    </w:p>
+    <w:p>
+      <w:pPr>
+        <w:jc w:val="both"/>
+      </w:pPr>
+    </w:p>
+    <w:p>
+      <w:pPr>
+        <w:jc w:val="both"/>
+      </w:pPr>
+    </w:p>
+    <w:p>
+      <w:pPr>
+        <w:jc w:val="both"/>
+      </w:pPr>
+    </w:p>
+    <w:p>
+      <w:pPr>
+        <w:jc w:val="both"/>
+      </w:pPr>
+    </w:p>
+    <w:p>
+      <w:pPr>
+        <w:jc w:val="both"/>
+      </w:pPr>
+    </w:p>
+    <w:p>
+      <w:pPr>
+        <w:jc w:val="both"/>
+      </w:pPr>
+    </w:p>
+    <w:p>
+      <w:pPr>
+        <w:jc w:val="both"/>
+      </w:pPr>
+    </w:p>
+    <w:p>
+      <w:pPr>
+        <w:jc w:val="both"/>
+      </w:pPr>
+    </w:p>
+    <w:p>
+      <w:pPr>
+        <w:jc w:val="both"/>
+      </w:pPr>
+    </w:p>
+    <w:p>
+      <w:pPr>
+        <w:jc w:val="both"/>
+      </w:pPr>
+    </w:p>
+    <w:p>
+      <w:pPr>
+        <w:jc w:val="both"/>
+      </w:pPr>
+    </w:p>
+    <w:p>
+      <w:pPr>
+        <w:jc w:val="both"/>
+      </w:pPr>
+    </w:p>
+    <w:p>
+      <w:pPr>
+        <w:jc w:val="both"/>
+      </w:pPr>
+    </w:p>
+    <w:p>
+      <w:pPr>
+        <w:pStyle w:val="Ttulo3"/>
+        <w:numPr>
+          <w:ilvl w:val="2"/>
+          <w:numId w:val="8"/>
+        </w:numPr>
+      </w:pPr>
+      <w:r>
+        <w:lastRenderedPageBreak/>
+        <w:t>Activity Diagram</w:t>
+      </w:r>
+    </w:p>
+    <w:p>
+      <w:r>
+        <w:rPr>
+          <w:noProof/>
+          <w:lang w:val="es-MX" w:eastAsia="ja-JP"/>
+        </w:rPr>
+        <w:drawing>
+          <wp:anchor distT="0" distB="0" distL="114300" distR="114300" simplePos="0" relativeHeight="251665408" behindDoc="0" locked="0" layoutInCell="1" allowOverlap="1" wp14:anchorId="59704931" wp14:editId="43B4B78A">
+            <wp:simplePos x="0" y="0"/>
+            <wp:positionH relativeFrom="margin">
+              <wp:posOffset>171450</wp:posOffset>
+            </wp:positionH>
+            <wp:positionV relativeFrom="paragraph">
+              <wp:posOffset>551180</wp:posOffset>
+            </wp:positionV>
+            <wp:extent cx="5509895" cy="4189095"/>
+            <wp:effectExtent l="0" t="0" r="0" b="1905"/>
+            <wp:wrapTopAndBottom/>
+            <wp:docPr id="8" name="Imagen 8" descr="C:\Users\x\Desktop\Diagrams\winlift_activity_diagram.jpeg"/>
+            <wp:cNvGraphicFramePr>
+              <a:graphicFrameLocks xmlns:a="http://schemas.openxmlformats.org/drawingml/2006/main" noChangeAspect="1"/>
+            </wp:cNvGraphicFramePr>
+            <a:graphic xmlns:a="http://schemas.openxmlformats.org/drawingml/2006/main">
+              <a:graphicData uri="http://schemas.openxmlformats.org/drawingml/2006/picture">
+                <pic:pic xmlns:pic="http://schemas.openxmlformats.org/drawingml/2006/picture">
+                  <pic:nvPicPr>
+                    <pic:cNvPr id="0" name="Picture 6" descr="C:\Users\x\Desktop\Diagrams\winlift_activity_diagram.jpeg"/>
+                    <pic:cNvPicPr>
+                      <a:picLocks noChangeAspect="1" noChangeArrowheads="1"/>
+                    </pic:cNvPicPr>
+                  </pic:nvPicPr>
+                  <pic:blipFill>
+                    <a:blip r:embed="rId23">
+                      <a:extLst>
+                        <a:ext uri="{28A0092B-C50C-407E-A947-70E740481C1C}">
+                          <a14:useLocalDpi xmlns:a14="http://schemas.microsoft.com/office/drawing/2010/main" val="0"/>
+                        </a:ext>
+                      </a:extLst>
+                    </a:blip>
+                    <a:srcRect/>
+                    <a:stretch>
+                      <a:fillRect/>
+                    </a:stretch>
+                  </pic:blipFill>
+                  <pic:spPr bwMode="auto">
+                    <a:xfrm>
+                      <a:off x="0" y="0"/>
+                      <a:ext cx="5509895" cy="4189095"/>
+                    </a:xfrm>
+                    <a:prstGeom prst="rect">
+                      <a:avLst/>
+                    </a:prstGeom>
+                    <a:noFill/>
+                    <a:ln>
+                      <a:noFill/>
+                    </a:ln>
+                  </pic:spPr>
+                </pic:pic>
+              </a:graphicData>
+            </a:graphic>
+            <wp14:sizeRelH relativeFrom="page">
+              <wp14:pctWidth>0</wp14:pctWidth>
+            </wp14:sizeRelH>
+            <wp14:sizeRelV relativeFrom="page">
+              <wp14:pctHeight>0</wp14:pctHeight>
+            </wp14:sizeRelV>
+          </wp:anchor>
+        </w:drawing>
+      </w:r>
+      <w:r>
+        <w:t>The following flow</w:t>
+      </w:r>
+      <w:r>
+        <w:t xml:space="preserve">chart defines all the </w:t>
+      </w:r>
+      <w:r>
+        <w:t xml:space="preserve">default and other </w:t>
+      </w:r>
+      <w:r>
+        <w:t>possible states</w:t>
+      </w:r>
+      <w:r>
+        <w:t xml:space="preserve"> of the window, the operations like open or close window, the anti-pinch functionality, the validation of a button and the end of the program flow that is when the system is reset, or turned off.</w:t>
+      </w:r>
+    </w:p>
+    <w:p/>
+    <w:p/>
+    <w:p>
+      <w:pPr>
+        <w:rPr>
+          <w:b/>
+        </w:rPr>
+      </w:pPr>
+    </w:p>
+    <w:p>
+      <w:pPr>
+        <w:rPr>
+          <w:b/>
+        </w:rPr>
+      </w:pPr>
+    </w:p>
+    <w:p>
+      <w:pPr>
+        <w:rPr>
+          <w:b/>
+        </w:rPr>
+      </w:pPr>
+    </w:p>
+    <w:p>
+      <w:pPr>
+        <w:rPr>
+          <w:b/>
+        </w:rPr>
+      </w:pPr>
+    </w:p>
+    <w:p>
+      <w:pPr>
+        <w:rPr>
+          <w:b/>
+        </w:rPr>
+      </w:pPr>
+    </w:p>
+    <w:p>
+      <w:pPr>
+        <w:rPr>
+          <w:b/>
+        </w:rPr>
+      </w:pPr>
+    </w:p>
+    <w:p>
+      <w:pPr>
+        <w:rPr>
+          <w:b/>
+        </w:rPr>
+      </w:pPr>
+    </w:p>
+    <w:p>
+      <w:pPr>
+        <w:rPr>
+          <w:b/>
+        </w:rPr>
+      </w:pPr>
+    </w:p>
+    <w:p>
+      <w:pPr>
+        <w:rPr>
+          <w:b/>
+        </w:rPr>
+      </w:pPr>
+    </w:p>
+    <w:p>
+      <w:pPr>
+        <w:rPr>
+          <w:b/>
+        </w:rPr>
+      </w:pPr>
+    </w:p>
+    <w:p/>
+    <w:p>
+      <w:pPr>
+        <w:pStyle w:val="Ttulo3"/>
+        <w:numPr>
+          <w:ilvl w:val="2"/>
+          <w:numId w:val="8"/>
+        </w:numPr>
+      </w:pPr>
+      <w:r>
+        <w:lastRenderedPageBreak/>
+        <w:t>Class</w:t>
+      </w:r>
+      <w:r>
+        <w:t xml:space="preserve"> Diagram</w:t>
+      </w:r>
+    </w:p>
+    <w:p>
+      <w:pPr>
+        <w:pStyle w:val="Ttulo3"/>
+        <w:numPr>
+          <w:ilvl w:val="2"/>
+          <w:numId w:val="8"/>
+        </w:numPr>
+      </w:pPr>
+      <w:r>
+        <w:t>Sequence</w:t>
+      </w:r>
+      <w:r>
+        <w:t xml:space="preserve"> Diagram</w:t>
+      </w:r>
+    </w:p>
+    <w:p>
+      <w:pPr>
+        <w:jc w:val="both"/>
+      </w:pPr>
+    </w:p>
+    <w:p>
+      <w:pPr>
+        <w:jc w:val="both"/>
+      </w:pPr>
+      <w:r>
+        <w:t xml:space="preserve">This diagram represents a general flow of the WINLIFT software. Note that the function </w:t>
+      </w:r>
+      <w:proofErr w:type="spellStart"/>
+      <w:proofErr w:type="gramStart"/>
+      <w:r>
+        <w:t>moveWindow</w:t>
+      </w:r>
+      <w:proofErr w:type="spellEnd"/>
+      <w:r>
+        <w:t>(</w:t>
+      </w:r>
+      <w:proofErr w:type="gramEnd"/>
+      <w:r>
+        <w:t xml:space="preserve">) could be a </w:t>
+      </w:r>
+      <w:proofErr w:type="spellStart"/>
+      <w:r>
+        <w:t>openWindow</w:t>
+      </w:r>
+      <w:proofErr w:type="spellEnd"/>
+      <w:r>
+        <w:t xml:space="preserve">() or a </w:t>
+      </w:r>
+      <w:proofErr w:type="spellStart"/>
+      <w:r>
+        <w:t>closeWindow</w:t>
+      </w:r>
+      <w:proofErr w:type="spellEnd"/>
+      <w:r>
+        <w:t>() function, and while the system is running, the most of the time, it will wait for an input, until is turn off. The initial or default state is window open.</w:t>
+      </w:r>
+    </w:p>
+    <w:p>
+      <w:pPr>
+        <w:jc w:val="both"/>
+      </w:pPr>
+    </w:p>
+    <w:p>
+      <w:pPr>
+        <w:jc w:val="both"/>
+      </w:pPr>
+      <w:r>
+        <w:rPr>
+          <w:noProof/>
+          <w:lang w:val="es-MX" w:eastAsia="ja-JP"/>
+        </w:rPr>
+        <w:drawing>
+          <wp:anchor distT="0" distB="0" distL="114300" distR="114300" simplePos="0" relativeHeight="251664384" behindDoc="0" locked="0" layoutInCell="1" allowOverlap="1" wp14:anchorId="03D800C0" wp14:editId="10A17EA0">
+            <wp:simplePos x="0" y="0"/>
+            <wp:positionH relativeFrom="column">
+              <wp:posOffset>33020</wp:posOffset>
+            </wp:positionH>
+            <wp:positionV relativeFrom="paragraph">
+              <wp:posOffset>301625</wp:posOffset>
+            </wp:positionV>
+            <wp:extent cx="6120130" cy="3923030"/>
+            <wp:effectExtent l="0" t="0" r="0" b="1270"/>
+            <wp:wrapTopAndBottom/>
+            <wp:docPr id="7" name="Imagen 7" descr="C:\Users\x\Desktop\Diagrams\winlift_sequence_diagram.jpeg"/>
+            <wp:cNvGraphicFramePr>
+              <a:graphicFrameLocks xmlns:a="http://schemas.openxmlformats.org/drawingml/2006/main" noChangeAspect="1"/>
+            </wp:cNvGraphicFramePr>
+            <a:graphic xmlns:a="http://schemas.openxmlformats.org/drawingml/2006/main">
+              <a:graphicData uri="http://schemas.openxmlformats.org/drawingml/2006/picture">
+                <pic:pic xmlns:pic="http://schemas.openxmlformats.org/drawingml/2006/picture">
+                  <pic:nvPicPr>
+                    <pic:cNvPr id="0" name="Picture 5" descr="C:\Users\x\Desktop\Diagrams\winlift_sequence_diagram.jpeg"/>
+                    <pic:cNvPicPr>
+                      <a:picLocks noChangeAspect="1" noChangeArrowheads="1"/>
+                    </pic:cNvPicPr>
+                  </pic:nvPicPr>
+                  <pic:blipFill>
+                    <a:blip r:embed="rId24">
+                      <a:extLst>
+                        <a:ext uri="{28A0092B-C50C-407E-A947-70E740481C1C}">
+                          <a14:useLocalDpi xmlns:a14="http://schemas.microsoft.com/office/drawing/2010/main" val="0"/>
+                        </a:ext>
+                      </a:extLst>
+                    </a:blip>
+                    <a:srcRect/>
+                    <a:stretch>
+                      <a:fillRect/>
+                    </a:stretch>
+                  </pic:blipFill>
+                  <pic:spPr bwMode="auto">
+                    <a:xfrm>
+                      <a:off x="0" y="0"/>
+                      <a:ext cx="6120130" cy="3923030"/>
+                    </a:xfrm>
+                    <a:prstGeom prst="rect">
+                      <a:avLst/>
+                    </a:prstGeom>
+                    <a:noFill/>
+                    <a:ln>
+                      <a:noFill/>
+                    </a:ln>
+                  </pic:spPr>
+                </pic:pic>
+              </a:graphicData>
+            </a:graphic>
+            <wp14:sizeRelH relativeFrom="page">
+              <wp14:pctWidth>0</wp14:pctWidth>
+            </wp14:sizeRelH>
+            <wp14:sizeRelV relativeFrom="page">
+              <wp14:pctHeight>0</wp14:pctHeight>
+            </wp14:sizeRelV>
+          </wp:anchor>
+        </w:drawing>
+      </w:r>
+    </w:p>
+    <w:p>
+      <w:pPr>
+        <w:jc w:val="both"/>
+      </w:pPr>
+    </w:p>
+    <w:p>
+      <w:pPr>
+        <w:jc w:val="both"/>
+      </w:pPr>
+    </w:p>
+    <w:p>
+      <w:pPr>
+        <w:jc w:val="both"/>
+      </w:pPr>
+    </w:p>
+    <w:p>
+      <w:pPr>
+        <w:jc w:val="both"/>
+      </w:pPr>
+    </w:p>
+    <w:p>
+      <w:pPr>
+        <w:jc w:val="both"/>
+      </w:pPr>
     </w:p>
     <w:p/>
     <w:p/>
@@ -3881,19 +4450,6 @@
     <w:p/>
     <w:p/>
     <w:p/>
-    <w:p/>
-    <w:p/>
-    <w:p/>
-    <w:p/>
-    <w:p/>
-    <w:p/>
-    <w:p/>
-    <w:p/>
-    <w:p/>
-    <w:p/>
-    <w:p/>
-    <w:p/>
-    <w:p/>
     <w:p>
       <w:pPr>
         <w:pStyle w:val="Ttulo2"/>
@@ -3903,19 +4459,14 @@
         </w:numPr>
       </w:pPr>
       <w:r>
-        <w:t>Function</w:t>
-      </w:r>
-      <w:bookmarkStart w:id="66" w:name="_GoBack"/>
-      <w:bookmarkEnd w:id="66"/>
-      <w:r>
-        <w:t>al Decomposition</w:t>
-      </w:r>
-      <w:bookmarkEnd w:id="60"/>
+        <w:t>Functional Decomposition</w:t>
+      </w:r>
       <w:bookmarkEnd w:id="61"/>
       <w:bookmarkEnd w:id="62"/>
       <w:bookmarkEnd w:id="63"/>
       <w:bookmarkEnd w:id="64"/>
       <w:bookmarkEnd w:id="65"/>
+      <w:bookmarkEnd w:id="66"/>
     </w:p>
     <w:p>
       <w:pPr>
@@ -3957,10 +4508,10 @@
             <v:path o:extrusionok="f" gradientshapeok="t" o:connecttype="rect"/>
             <o:lock v:ext="edit" aspectratio="t"/>
           </v:shapetype>
-          <v:shape id="_x0000_i1025" type="#_x0000_t75" style="width:440.15pt;height:287.35pt" o:ole="">
-            <v:imagedata r:id="rId23" o:title=""/>
+          <v:shape id="_x0000_i1025" type="#_x0000_t75" style="width:440.25pt;height:287.25pt" o:ole="">
+            <v:imagedata r:id="rId25" o:title=""/>
           </v:shape>
-          <o:OLEObject Type="Embed" ProgID="Visio.Drawing.6" ShapeID="_x0000_i1025" DrawAspect="Content" ObjectID="_1507797833" r:id="rId24"/>
+          <o:OLEObject Type="Embed" ProgID="Visio.Drawing.6" ShapeID="_x0000_i1025" DrawAspect="Content" ObjectID="_1507800078" r:id="rId26"/>
         </w:object>
       </w:r>
     </w:p>
@@ -6651,10 +7202,10 @@
     </w:p>
     <w:p/>
     <w:sectPr>
-      <w:headerReference w:type="default" r:id="rId25"/>
-      <w:footerReference w:type="default" r:id="rId26"/>
-      <w:headerReference w:type="first" r:id="rId27"/>
-      <w:footerReference w:type="first" r:id="rId28"/>
+      <w:headerReference w:type="default" r:id="rId27"/>
+      <w:footerReference w:type="default" r:id="rId28"/>
+      <w:headerReference w:type="first" r:id="rId29"/>
+      <w:footerReference w:type="first" r:id="rId30"/>
       <w:pgSz w:w="11907" w:h="16840"/>
       <w:pgMar w:top="2268" w:right="851" w:bottom="1701" w:left="851" w:header="720" w:footer="170" w:gutter="567"/>
       <w:cols w:space="720"/>
@@ -7003,7 +7554,7 @@
               <w:noProof/>
               <w:sz w:val="18"/>
             </w:rPr>
-            <w:t>8</w:t>
+            <w:t>2</w:t>
           </w:r>
           <w:r>
             <w:rPr>
@@ -7040,7 +7591,7 @@
               <w:noProof/>
               <w:sz w:val="18"/>
             </w:rPr>
-            <w:t>10</w:t>
+            <w:t>12</w:t>
           </w:r>
           <w:r>
             <w:rPr>
@@ -7704,10 +8255,10 @@
                 <v:path o:extrusionok="f" gradientshapeok="t" o:connecttype="rect"/>
                 <o:lock v:ext="edit" aspectratio="t"/>
               </v:shapetype>
-              <v:shape id="_x0000_i1026" type="#_x0000_t75" style="width:2in;height:43.85pt" o:ole="">
+              <v:shape id="_x0000_i1026" type="#_x0000_t75" style="width:2in;height:43.5pt" o:ole="">
                 <v:imagedata r:id="rId1" o:title=""/>
               </v:shape>
-              <o:OLEObject Type="Embed" ProgID="PBrush" ShapeID="_x0000_i1026" DrawAspect="Content" ObjectID="_1507797834" r:id="rId2"/>
+              <o:OLEObject Type="Embed" ProgID="PBrush" ShapeID="_x0000_i1026" DrawAspect="Content" ObjectID="_1507800079" r:id="rId2"/>
             </w:object>
           </w:r>
         </w:p>
@@ -7926,10 +8477,10 @@
           <v:path o:extrusionok="f" gradientshapeok="t" o:connecttype="rect"/>
           <o:lock v:ext="edit" aspectratio="t"/>
         </v:shapetype>
-        <v:shape id="_x0000_i1027" type="#_x0000_t75" style="width:35.7pt;height:194.1pt" o:ole="">
+        <v:shape id="_x0000_i1027" type="#_x0000_t75" style="width:36pt;height:194.25pt" o:ole="">
           <v:imagedata r:id="rId1" o:title=""/>
         </v:shape>
-        <o:OLEObject Type="Embed" ProgID="Designer" ShapeID="_x0000_i1027" DrawAspect="Content" ObjectID="_1507797835" r:id="rId2">
+        <o:OLEObject Type="Embed" ProgID="Designer" ShapeID="_x0000_i1027" DrawAspect="Content" ObjectID="_1507800080" r:id="rId2">
           <o:FieldCodes>\s \* MERGEFORMAT</o:FieldCodes>
         </o:OLEObject>
       </w:object>
@@ -7941,10 +8492,10 @@
     </w:pPr>
     <w:r>
       <w:object w:dxaOrig="854" w:dyaOrig="3351">
-        <v:shape id="_x0000_i1028" type="#_x0000_t75" style="width:43.85pt;height:165.9pt" o:ole="" fillcolor="window">
+        <v:shape id="_x0000_i1028" type="#_x0000_t75" style="width:43.5pt;height:165.75pt" o:ole="" fillcolor="window">
           <v:imagedata r:id="rId3" o:title=""/>
         </v:shape>
-        <o:OLEObject Type="Embed" ProgID="Designer" ShapeID="_x0000_i1028" DrawAspect="Content" ObjectID="_1507797836" r:id="rId4">
+        <o:OLEObject Type="Embed" ProgID="Designer" ShapeID="_x0000_i1028" DrawAspect="Content" ObjectID="_1507800081" r:id="rId4">
           <o:FieldCodes>\s \* MERGEFORMAT</o:FieldCodes>
         </o:OLEObject>
       </w:object>
@@ -7957,7 +8508,7 @@
     <w:r>
       <w:rPr>
         <w:noProof/>
-        <w:lang w:val="es-MX" w:eastAsia="es-MX"/>
+        <w:lang w:val="es-MX" w:eastAsia="ja-JP"/>
       </w:rPr>
       <w:drawing>
         <wp:inline distT="0" distB="0" distL="0" distR="0">

</xml_diff>

<commit_message>
The activity diagram was modified in SW design document, the test plan was added a naming convention to the resources folder was establish.
</commit_message>
<xml_diff>
--- a/Setup/Doc/V-Cycle Process/2.0 Design/Software Design.docx
+++ b/Setup/Doc/V-Cycle Process/2.0 Design/Software Design.docx
@@ -924,7 +924,7 @@
                 <w:rFonts w:ascii="Helvetica" w:hAnsi="Helvetica"/>
                 <w:sz w:val="16"/>
               </w:rPr>
-              <w:t>3</w:t>
+              <w:t>4</w:t>
             </w:r>
           </w:p>
         </w:tc>
@@ -1104,39 +1104,7 @@
                 <w:rFonts w:ascii="Helvetica" w:hAnsi="Helvetica"/>
                 <w:sz w:val="16"/>
               </w:rPr>
-              <w:t>Modifications were made in chapter 5</w:t>
-            </w:r>
-            <w:proofErr w:type="gramStart"/>
-            <w:r>
-              <w:rPr>
-                <w:rFonts w:ascii="Helvetica" w:hAnsi="Helvetica"/>
-                <w:sz w:val="16"/>
-              </w:rPr>
-              <w:t>:</w:t>
-            </w:r>
-            <w:r>
-              <w:rPr>
-                <w:rFonts w:ascii="Helvetica" w:hAnsi="Helvetica"/>
-                <w:sz w:val="16"/>
-              </w:rPr>
-              <w:t>Subtitles</w:t>
-            </w:r>
-            <w:proofErr w:type="gramEnd"/>
-            <w:r>
-              <w:rPr>
-                <w:rFonts w:ascii="Helvetica" w:hAnsi="Helvetica"/>
-                <w:sz w:val="16"/>
-              </w:rPr>
-              <w:t>,</w:t>
-            </w:r>
-            <w:bookmarkStart w:id="6" w:name="_GoBack"/>
-            <w:bookmarkEnd w:id="6"/>
-            <w:r>
-              <w:rPr>
-                <w:rFonts w:ascii="Helvetica" w:hAnsi="Helvetica"/>
-                <w:sz w:val="16"/>
-              </w:rPr>
-              <w:t xml:space="preserve"> Activity and sequence diagrams added.</w:t>
+              <w:t>The activity diagram was modified because of some errors of the last version.</w:t>
             </w:r>
           </w:p>
         </w:tc>
@@ -1153,6 +1121,8 @@
           <w:szCs w:val="24"/>
         </w:rPr>
       </w:pPr>
+      <w:bookmarkStart w:id="6" w:name="_GoBack"/>
+      <w:bookmarkEnd w:id="6"/>
       <w:r>
         <w:rPr>
           <w:b/>
@@ -3708,10 +3678,7 @@
       </w:pPr>
       <w:proofErr w:type="gramStart"/>
       <w:r>
-        <w:t xml:space="preserve">Deployment </w:t>
-      </w:r>
-      <w:r>
-        <w:t xml:space="preserve"> Diagram</w:t>
+        <w:t>Deployment  Diagram</w:t>
       </w:r>
       <w:proofErr w:type="gramEnd"/>
     </w:p>
@@ -3892,10 +3859,7 @@
       </w:pPr>
       <w:proofErr w:type="gramStart"/>
       <w:r>
-        <w:t>Component</w:t>
-      </w:r>
-      <w:r>
-        <w:t xml:space="preserve">  Diagram</w:t>
+        <w:t>Component  Diagram</w:t>
       </w:r>
       <w:proofErr w:type="gramEnd"/>
     </w:p>
@@ -4108,23 +4072,26 @@
     </w:p>
     <w:p>
       <w:r>
+        <w:t>The following flowchart defines all the default and other possible states of the window, the operations like open or close window, the anti-pinch functionality, the validation of a button and the end of the program flow that is when the system is reset, or turned off.</w:t>
+      </w:r>
+    </w:p>
+    <w:p/>
+    <w:p>
+      <w:pPr>
+        <w:rPr>
+          <w:b/>
+        </w:rPr>
+      </w:pPr>
+      <w:r>
         <w:rPr>
           <w:noProof/>
           <w:lang w:val="es-MX" w:eastAsia="ja-JP"/>
         </w:rPr>
         <w:drawing>
-          <wp:anchor distT="0" distB="0" distL="114300" distR="114300" simplePos="0" relativeHeight="251665408" behindDoc="0" locked="0" layoutInCell="1" allowOverlap="1" wp14:anchorId="59704931" wp14:editId="43B4B78A">
-            <wp:simplePos x="0" y="0"/>
-            <wp:positionH relativeFrom="margin">
-              <wp:posOffset>171450</wp:posOffset>
-            </wp:positionH>
-            <wp:positionV relativeFrom="paragraph">
-              <wp:posOffset>551180</wp:posOffset>
-            </wp:positionV>
-            <wp:extent cx="5509895" cy="4189095"/>
-            <wp:effectExtent l="0" t="0" r="0" b="1905"/>
-            <wp:wrapTopAndBottom/>
-            <wp:docPr id="8" name="Imagen 8" descr="C:\Users\x\Desktop\Diagrams\winlift_activity_diagram.jpeg"/>
+          <wp:inline distT="0" distB="0" distL="0" distR="0">
+            <wp:extent cx="6120130" cy="4653051"/>
+            <wp:effectExtent l="0" t="0" r="0" b="0"/>
+            <wp:docPr id="9" name="Imagen 9" descr="C:\Users\x\Desktop\Diagrams\winlift_activity_diagram.jpeg"/>
             <wp:cNvGraphicFramePr>
               <a:graphicFrameLocks xmlns:a="http://schemas.openxmlformats.org/drawingml/2006/main" noChangeAspect="1"/>
             </wp:cNvGraphicFramePr>
@@ -4132,7 +4099,7 @@
               <a:graphicData uri="http://schemas.openxmlformats.org/drawingml/2006/picture">
                 <pic:pic xmlns:pic="http://schemas.openxmlformats.org/drawingml/2006/picture">
                   <pic:nvPicPr>
-                    <pic:cNvPr id="0" name="Picture 6" descr="C:\Users\x\Desktop\Diagrams\winlift_activity_diagram.jpeg"/>
+                    <pic:cNvPr id="0" name="Picture 5" descr="C:\Users\x\Desktop\Diagrams\winlift_activity_diagram.jpeg"/>
                     <pic:cNvPicPr>
                       <a:picLocks noChangeAspect="1" noChangeArrowheads="1"/>
                     </pic:cNvPicPr>
@@ -4153,7 +4120,7 @@
                   <pic:spPr bwMode="auto">
                     <a:xfrm>
                       <a:off x="0" y="0"/>
-                      <a:ext cx="5509895" cy="4189095"/>
+                      <a:ext cx="6120130" cy="4653051"/>
                     </a:xfrm>
                     <a:prstGeom prst="rect">
                       <a:avLst/>
@@ -4166,39 +4133,9 @@
                 </pic:pic>
               </a:graphicData>
             </a:graphic>
-            <wp14:sizeRelH relativeFrom="page">
-              <wp14:pctWidth>0</wp14:pctWidth>
-            </wp14:sizeRelH>
-            <wp14:sizeRelV relativeFrom="page">
-              <wp14:pctHeight>0</wp14:pctHeight>
-            </wp14:sizeRelV>
-          </wp:anchor>
+          </wp:inline>
         </w:drawing>
       </w:r>
-      <w:r>
-        <w:t>The following flow</w:t>
-      </w:r>
-      <w:r>
-        <w:t xml:space="preserve">chart defines all the </w:t>
-      </w:r>
-      <w:r>
-        <w:t xml:space="preserve">default and other </w:t>
-      </w:r>
-      <w:r>
-        <w:t>possible states</w:t>
-      </w:r>
-      <w:r>
-        <w:t xml:space="preserve"> of the window, the operations like open or close window, the anti-pinch functionality, the validation of a button and the end of the program flow that is when the system is reset, or turned off.</w:t>
-      </w:r>
-    </w:p>
-    <w:p/>
-    <w:p/>
-    <w:p>
-      <w:pPr>
-        <w:rPr>
-          <w:b/>
-        </w:rPr>
-      </w:pPr>
     </w:p>
     <w:p>
       <w:pPr>
@@ -4274,10 +4211,7 @@
       </w:pPr>
       <w:r>
         <w:lastRenderedPageBreak/>
-        <w:t>Class</w:t>
-      </w:r>
-      <w:r>
-        <w:t xml:space="preserve"> Diagram</w:t>
+        <w:t>Class Diagram</w:t>
       </w:r>
     </w:p>
     <w:p>
@@ -4511,7 +4445,7 @@
           <v:shape id="_x0000_i1025" type="#_x0000_t75" style="width:440.25pt;height:287.25pt" o:ole="">
             <v:imagedata r:id="rId25" o:title=""/>
           </v:shape>
-          <o:OLEObject Type="Embed" ProgID="Visio.Drawing.6" ShapeID="_x0000_i1025" DrawAspect="Content" ObjectID="_1507800078" r:id="rId26"/>
+          <o:OLEObject Type="Embed" ProgID="Visio.Drawing.6" ShapeID="_x0000_i1025" DrawAspect="Content" ObjectID="_1507802491" r:id="rId26"/>
         </w:object>
       </w:r>
     </w:p>
@@ -7554,7 +7488,7 @@
               <w:noProof/>
               <w:sz w:val="18"/>
             </w:rPr>
-            <w:t>2</w:t>
+            <w:t>12</w:t>
           </w:r>
           <w:r>
             <w:rPr>
@@ -8258,7 +8192,7 @@
               <v:shape id="_x0000_i1026" type="#_x0000_t75" style="width:2in;height:43.5pt" o:ole="">
                 <v:imagedata r:id="rId1" o:title=""/>
               </v:shape>
-              <o:OLEObject Type="Embed" ProgID="PBrush" ShapeID="_x0000_i1026" DrawAspect="Content" ObjectID="_1507800079" r:id="rId2"/>
+              <o:OLEObject Type="Embed" ProgID="PBrush" ShapeID="_x0000_i1026" DrawAspect="Content" ObjectID="_1507802492" r:id="rId2"/>
             </w:object>
           </w:r>
         </w:p>
@@ -8480,7 +8414,7 @@
         <v:shape id="_x0000_i1027" type="#_x0000_t75" style="width:36pt;height:194.25pt" o:ole="">
           <v:imagedata r:id="rId1" o:title=""/>
         </v:shape>
-        <o:OLEObject Type="Embed" ProgID="Designer" ShapeID="_x0000_i1027" DrawAspect="Content" ObjectID="_1507800080" r:id="rId2">
+        <o:OLEObject Type="Embed" ProgID="Designer" ShapeID="_x0000_i1027" DrawAspect="Content" ObjectID="_1507802493" r:id="rId2">
           <o:FieldCodes>\s \* MERGEFORMAT</o:FieldCodes>
         </o:OLEObject>
       </w:object>
@@ -8495,7 +8429,7 @@
         <v:shape id="_x0000_i1028" type="#_x0000_t75" style="width:43.5pt;height:165.75pt" o:ole="" fillcolor="window">
           <v:imagedata r:id="rId3" o:title=""/>
         </v:shape>
-        <o:OLEObject Type="Embed" ProgID="Designer" ShapeID="_x0000_i1028" DrawAspect="Content" ObjectID="_1507800081" r:id="rId4">
+        <o:OLEObject Type="Embed" ProgID="Designer" ShapeID="_x0000_i1028" DrawAspect="Content" ObjectID="_1507802494" r:id="rId4">
           <o:FieldCodes>\s \* MERGEFORMAT</o:FieldCodes>
         </o:OLEObject>
       </w:object>

</xml_diff>

<commit_message>
Class diagram and chapter 5 modified . Some new functions added and others were modified. The changes of the last mentioned were the return value or the parameter. The project WINLIFT was added with a proposed header and a proposed source file.
</commit_message>
<xml_diff>
--- a/Setup/Doc/V-Cycle Process/2.0 Design/Software Design.docx
+++ b/Setup/Doc/V-Cycle Process/2.0 Design/Software Design.docx
@@ -896,7 +896,7 @@
       <w:tr>
         <w:trPr>
           <w:cantSplit/>
-          <w:trHeight w:val="419"/>
+          <w:trHeight w:val="457"/>
         </w:trPr>
         <w:tc>
           <w:tcPr>
@@ -924,7 +924,7 @@
                 <w:rFonts w:ascii="Helvetica" w:hAnsi="Helvetica"/>
                 <w:sz w:val="16"/>
               </w:rPr>
-              <w:t>4</w:t>
+              <w:t>5</w:t>
             </w:r>
           </w:p>
         </w:tc>
@@ -1099,12 +1099,21 @@
                 <w:sz w:val="16"/>
               </w:rPr>
             </w:pPr>
+            <w:proofErr w:type="spellStart"/>
             <w:r>
               <w:rPr>
                 <w:rFonts w:ascii="Helvetica" w:hAnsi="Helvetica"/>
                 <w:sz w:val="16"/>
               </w:rPr>
-              <w:t>The activity diagram was modified because of some errors of the last version.</w:t>
+              <w:t>Tha</w:t>
+            </w:r>
+            <w:proofErr w:type="spellEnd"/>
+            <w:r>
+              <w:rPr>
+                <w:rFonts w:ascii="Helvetica" w:hAnsi="Helvetica"/>
+                <w:sz w:val="16"/>
+              </w:rPr>
+              <w:t xml:space="preserve"> class diagram was added and also some functions in chapter 5</w:t>
             </w:r>
           </w:p>
         </w:tc>
@@ -1121,8 +1130,6 @@
           <w:szCs w:val="24"/>
         </w:rPr>
       </w:pPr>
-      <w:bookmarkStart w:id="6" w:name="_GoBack"/>
-      <w:bookmarkEnd w:id="6"/>
       <w:r>
         <w:rPr>
           <w:b/>
@@ -1143,16 +1150,16 @@
         <w:t xml:space="preserve">Table of Contents </w:t>
       </w:r>
     </w:p>
-    <w:bookmarkStart w:id="7" w:name="_Toc444406134"/>
-    <w:bookmarkStart w:id="8" w:name="_Toc444411004"/>
-    <w:bookmarkStart w:id="9" w:name="_Toc444481031"/>
-    <w:bookmarkStart w:id="10" w:name="_Toc503846740"/>
-    <w:bookmarkStart w:id="11" w:name="_Toc117489214"/>
-    <w:bookmarkStart w:id="12" w:name="_Toc117504185"/>
-    <w:bookmarkStart w:id="13" w:name="_Toc117504314"/>
-    <w:bookmarkStart w:id="14" w:name="_Toc117504599"/>
-    <w:bookmarkStart w:id="15" w:name="_Toc140464407"/>
-    <w:bookmarkStart w:id="16" w:name="_Toc140464638"/>
+    <w:bookmarkStart w:id="6" w:name="_Toc444406134"/>
+    <w:bookmarkStart w:id="7" w:name="_Toc444411004"/>
+    <w:bookmarkStart w:id="8" w:name="_Toc444481031"/>
+    <w:bookmarkStart w:id="9" w:name="_Toc503846740"/>
+    <w:bookmarkStart w:id="10" w:name="_Toc117489214"/>
+    <w:bookmarkStart w:id="11" w:name="_Toc117504185"/>
+    <w:bookmarkStart w:id="12" w:name="_Toc117504314"/>
+    <w:bookmarkStart w:id="13" w:name="_Toc117504599"/>
+    <w:bookmarkStart w:id="14" w:name="_Toc140464407"/>
+    <w:bookmarkStart w:id="15" w:name="_Toc140464638"/>
     <w:p>
       <w:pPr>
         <w:pStyle w:val="TDC1"/>
@@ -2342,18 +2349,19 @@
         <w:lastRenderedPageBreak/>
         <w:fldChar w:fldCharType="end"/>
       </w:r>
-      <w:bookmarkStart w:id="17" w:name="_Toc142729869"/>
-      <w:bookmarkStart w:id="18" w:name="_Toc433796033"/>
+      <w:bookmarkStart w:id="16" w:name="_Toc142729869"/>
+      <w:bookmarkStart w:id="17" w:name="_Toc433796033"/>
       <w:r>
         <w:t>Purpos</w:t>
       </w:r>
+      <w:bookmarkEnd w:id="6"/>
       <w:bookmarkEnd w:id="7"/>
       <w:bookmarkEnd w:id="8"/>
       <w:bookmarkEnd w:id="9"/>
+      <w:r>
+        <w:t>e</w:t>
+      </w:r>
       <w:bookmarkEnd w:id="10"/>
-      <w:r>
-        <w:t>e</w:t>
-      </w:r>
       <w:bookmarkEnd w:id="11"/>
       <w:bookmarkEnd w:id="12"/>
       <w:bookmarkEnd w:id="13"/>
@@ -2361,7 +2369,6 @@
       <w:bookmarkEnd w:id="15"/>
       <w:bookmarkEnd w:id="16"/>
       <w:bookmarkEnd w:id="17"/>
-      <w:bookmarkEnd w:id="18"/>
     </w:p>
     <w:p>
       <w:pPr>
@@ -2375,16 +2382,16 @@
           <w:szCs w:val="22"/>
         </w:rPr>
       </w:pPr>
-      <w:bookmarkStart w:id="19" w:name="_Toc444406135"/>
-      <w:bookmarkStart w:id="20" w:name="_Toc444411005"/>
-      <w:bookmarkStart w:id="21" w:name="_Toc444481032"/>
-      <w:bookmarkStart w:id="22" w:name="_Toc503846741"/>
-      <w:bookmarkStart w:id="23" w:name="_Toc117489215"/>
-      <w:bookmarkStart w:id="24" w:name="_Toc117504186"/>
-      <w:bookmarkStart w:id="25" w:name="_Toc117504315"/>
-      <w:bookmarkStart w:id="26" w:name="_Toc117504600"/>
-      <w:bookmarkStart w:id="27" w:name="_Toc140464408"/>
-      <w:bookmarkStart w:id="28" w:name="_Toc140464639"/>
+      <w:bookmarkStart w:id="18" w:name="_Toc444406135"/>
+      <w:bookmarkStart w:id="19" w:name="_Toc444411005"/>
+      <w:bookmarkStart w:id="20" w:name="_Toc444481032"/>
+      <w:bookmarkStart w:id="21" w:name="_Toc503846741"/>
+      <w:bookmarkStart w:id="22" w:name="_Toc117489215"/>
+      <w:bookmarkStart w:id="23" w:name="_Toc117504186"/>
+      <w:bookmarkStart w:id="24" w:name="_Toc117504315"/>
+      <w:bookmarkStart w:id="25" w:name="_Toc117504600"/>
+      <w:bookmarkStart w:id="26" w:name="_Toc140464408"/>
+      <w:bookmarkStart w:id="27" w:name="_Toc140464639"/>
       <w:r>
         <w:rPr>
           <w:i w:val="0"/>
@@ -2410,11 +2417,12 @@
           <w:numId w:val="8"/>
         </w:numPr>
       </w:pPr>
-      <w:bookmarkStart w:id="29" w:name="_Toc142729870"/>
-      <w:bookmarkStart w:id="30" w:name="_Toc433796034"/>
+      <w:bookmarkStart w:id="28" w:name="_Toc142729870"/>
+      <w:bookmarkStart w:id="29" w:name="_Toc433796034"/>
       <w:r>
         <w:t>Definitions and abbreviations</w:t>
       </w:r>
+      <w:bookmarkEnd w:id="18"/>
       <w:bookmarkEnd w:id="19"/>
       <w:bookmarkEnd w:id="20"/>
       <w:bookmarkEnd w:id="21"/>
@@ -2426,7 +2434,6 @@
       <w:bookmarkEnd w:id="27"/>
       <w:bookmarkEnd w:id="28"/>
       <w:bookmarkEnd w:id="29"/>
-      <w:bookmarkEnd w:id="30"/>
     </w:p>
     <w:p>
       <w:r>
@@ -2797,14 +2804,14 @@
         </w:rPr>
         <w:br/>
       </w:r>
-      <w:bookmarkStart w:id="31" w:name="_Toc444406136"/>
-      <w:bookmarkStart w:id="32" w:name="_Toc444411006"/>
-      <w:bookmarkStart w:id="33" w:name="_Toc444481033"/>
-      <w:bookmarkStart w:id="34" w:name="_Toc503846742"/>
-      <w:bookmarkStart w:id="35" w:name="_Toc117489216"/>
-      <w:bookmarkStart w:id="36" w:name="_Toc117504187"/>
-      <w:bookmarkStart w:id="37" w:name="_Toc117504316"/>
-      <w:bookmarkStart w:id="38" w:name="_Toc117504601"/>
+      <w:bookmarkStart w:id="30" w:name="_Toc444406136"/>
+      <w:bookmarkStart w:id="31" w:name="_Toc444411006"/>
+      <w:bookmarkStart w:id="32" w:name="_Toc444481033"/>
+      <w:bookmarkStart w:id="33" w:name="_Toc503846742"/>
+      <w:bookmarkStart w:id="34" w:name="_Toc117489216"/>
+      <w:bookmarkStart w:id="35" w:name="_Toc117504187"/>
+      <w:bookmarkStart w:id="36" w:name="_Toc117504316"/>
+      <w:bookmarkStart w:id="37" w:name="_Toc117504601"/>
       <w:r>
         <w:rPr>
           <w:color w:val="0000FF"/>
@@ -2817,20 +2824,20 @@
         </w:rPr>
         <w:t>Reference</w:t>
       </w:r>
+      <w:bookmarkEnd w:id="30"/>
       <w:bookmarkEnd w:id="31"/>
       <w:bookmarkEnd w:id="32"/>
       <w:bookmarkEnd w:id="33"/>
+      <w:r>
+        <w:rPr>
+          <w:b/>
+        </w:rPr>
+        <w:t>s</w:t>
+      </w:r>
       <w:bookmarkEnd w:id="34"/>
-      <w:r>
-        <w:rPr>
-          <w:b/>
-        </w:rPr>
-        <w:t>s</w:t>
-      </w:r>
       <w:bookmarkEnd w:id="35"/>
       <w:bookmarkEnd w:id="36"/>
       <w:bookmarkEnd w:id="37"/>
-      <w:bookmarkEnd w:id="38"/>
       <w:r>
         <w:rPr>
           <w:b/>
@@ -3111,21 +3118,22 @@
           <w:numId w:val="8"/>
         </w:numPr>
       </w:pPr>
-      <w:bookmarkStart w:id="39" w:name="_Toc444406137"/>
-      <w:bookmarkStart w:id="40" w:name="_Toc444411007"/>
-      <w:bookmarkStart w:id="41" w:name="_Toc444481034"/>
-      <w:bookmarkStart w:id="42" w:name="_Toc503846743"/>
-      <w:bookmarkStart w:id="43" w:name="_Toc117489217"/>
-      <w:bookmarkStart w:id="44" w:name="_Toc117504188"/>
-      <w:bookmarkStart w:id="45" w:name="_Toc117504317"/>
-      <w:bookmarkStart w:id="46" w:name="_Toc117504602"/>
-      <w:bookmarkStart w:id="47" w:name="_Toc140464409"/>
-      <w:bookmarkStart w:id="48" w:name="_Toc140464640"/>
-      <w:bookmarkStart w:id="49" w:name="_Toc142729871"/>
-      <w:bookmarkStart w:id="50" w:name="_Toc433796035"/>
+      <w:bookmarkStart w:id="38" w:name="_Toc444406137"/>
+      <w:bookmarkStart w:id="39" w:name="_Toc444411007"/>
+      <w:bookmarkStart w:id="40" w:name="_Toc444481034"/>
+      <w:bookmarkStart w:id="41" w:name="_Toc503846743"/>
+      <w:bookmarkStart w:id="42" w:name="_Toc117489217"/>
+      <w:bookmarkStart w:id="43" w:name="_Toc117504188"/>
+      <w:bookmarkStart w:id="44" w:name="_Toc117504317"/>
+      <w:bookmarkStart w:id="45" w:name="_Toc117504602"/>
+      <w:bookmarkStart w:id="46" w:name="_Toc140464409"/>
+      <w:bookmarkStart w:id="47" w:name="_Toc140464640"/>
+      <w:bookmarkStart w:id="48" w:name="_Toc142729871"/>
+      <w:bookmarkStart w:id="49" w:name="_Toc433796035"/>
       <w:r>
         <w:t>Realization constraints and targets</w:t>
       </w:r>
+      <w:bookmarkEnd w:id="38"/>
       <w:bookmarkEnd w:id="39"/>
       <w:bookmarkEnd w:id="40"/>
       <w:bookmarkEnd w:id="41"/>
@@ -3137,7 +3145,6 @@
       <w:bookmarkEnd w:id="47"/>
       <w:bookmarkEnd w:id="48"/>
       <w:bookmarkEnd w:id="49"/>
-      <w:bookmarkEnd w:id="50"/>
     </w:p>
     <w:p>
       <w:pPr>
@@ -3321,14 +3328,14 @@
           <w:numId w:val="8"/>
         </w:numPr>
       </w:pPr>
-      <w:bookmarkStart w:id="51" w:name="_Toc433796036"/>
-      <w:bookmarkStart w:id="52" w:name="_Toc498928151"/>
-      <w:bookmarkStart w:id="53" w:name="_Toc503846746"/>
+      <w:bookmarkStart w:id="50" w:name="_Toc433796036"/>
+      <w:bookmarkStart w:id="51" w:name="_Toc498928151"/>
+      <w:bookmarkStart w:id="52" w:name="_Toc503846746"/>
       <w:r>
         <w:lastRenderedPageBreak/>
         <w:t>SW Conceptual design</w:t>
       </w:r>
-      <w:bookmarkEnd w:id="51"/>
+      <w:bookmarkEnd w:id="50"/>
       <w:r>
         <w:t xml:space="preserve"> </w:t>
       </w:r>
@@ -3423,26 +3430,26 @@
           <w:numId w:val="8"/>
         </w:numPr>
       </w:pPr>
-      <w:bookmarkStart w:id="54" w:name="_Toc117489222"/>
-      <w:bookmarkStart w:id="55" w:name="_Toc117504322"/>
-      <w:bookmarkStart w:id="56" w:name="_Toc117504607"/>
-      <w:bookmarkStart w:id="57" w:name="_Toc140464414"/>
-      <w:bookmarkStart w:id="58" w:name="_Toc140464645"/>
-      <w:bookmarkStart w:id="59" w:name="_Toc142729874"/>
-      <w:bookmarkStart w:id="60" w:name="_Toc433796037"/>
+      <w:bookmarkStart w:id="53" w:name="_Toc117489222"/>
+      <w:bookmarkStart w:id="54" w:name="_Toc117504322"/>
+      <w:bookmarkStart w:id="55" w:name="_Toc117504607"/>
+      <w:bookmarkStart w:id="56" w:name="_Toc140464414"/>
+      <w:bookmarkStart w:id="57" w:name="_Toc140464645"/>
+      <w:bookmarkStart w:id="58" w:name="_Toc142729874"/>
+      <w:bookmarkStart w:id="59" w:name="_Toc433796037"/>
+      <w:bookmarkEnd w:id="51"/>
       <w:bookmarkEnd w:id="52"/>
-      <w:bookmarkEnd w:id="53"/>
       <w:r>
         <w:lastRenderedPageBreak/>
         <w:t>SW Component internal breakdown</w:t>
       </w:r>
+      <w:bookmarkEnd w:id="53"/>
       <w:bookmarkEnd w:id="54"/>
       <w:bookmarkEnd w:id="55"/>
       <w:bookmarkEnd w:id="56"/>
       <w:bookmarkEnd w:id="57"/>
       <w:bookmarkEnd w:id="58"/>
       <w:bookmarkEnd w:id="59"/>
-      <w:bookmarkEnd w:id="60"/>
     </w:p>
     <w:p>
       <w:pPr>
@@ -3659,12 +3666,12 @@
       </w:pPr>
     </w:p>
     <w:p>
-      <w:bookmarkStart w:id="61" w:name="_Toc117489224"/>
-      <w:bookmarkStart w:id="62" w:name="_Toc117504324"/>
-      <w:bookmarkStart w:id="63" w:name="_Toc117504609"/>
-      <w:bookmarkStart w:id="64" w:name="_Toc140464261"/>
-      <w:bookmarkStart w:id="65" w:name="_Toc140464416"/>
-      <w:bookmarkStart w:id="66" w:name="_Toc433796038"/>
+      <w:bookmarkStart w:id="60" w:name="_Toc117489224"/>
+      <w:bookmarkStart w:id="61" w:name="_Toc117504324"/>
+      <w:bookmarkStart w:id="62" w:name="_Toc117504609"/>
+      <w:bookmarkStart w:id="63" w:name="_Toc140464261"/>
+      <w:bookmarkStart w:id="64" w:name="_Toc140464416"/>
+      <w:bookmarkStart w:id="65" w:name="_Toc433796038"/>
     </w:p>
     <w:p/>
     <w:p/>
@@ -4200,6 +4207,20 @@
         </w:rPr>
       </w:pPr>
     </w:p>
+    <w:p>
+      <w:pPr>
+        <w:rPr>
+          <w:b/>
+        </w:rPr>
+      </w:pPr>
+    </w:p>
+    <w:p>
+      <w:pPr>
+        <w:rPr>
+          <w:b/>
+        </w:rPr>
+      </w:pPr>
+    </w:p>
     <w:p/>
     <w:p>
       <w:pPr>
@@ -4215,89 +4236,24 @@
       </w:r>
     </w:p>
     <w:p>
-      <w:pPr>
-        <w:pStyle w:val="Ttulo3"/>
-        <w:numPr>
-          <w:ilvl w:val="2"/>
-          <w:numId w:val="8"/>
-        </w:numPr>
-      </w:pPr>
-      <w:r>
-        <w:t>Sequence</w:t>
-      </w:r>
-      <w:r>
-        <w:t xml:space="preserve"> Diagram</w:t>
-      </w:r>
-    </w:p>
-    <w:p>
-      <w:pPr>
-        <w:jc w:val="both"/>
-      </w:pPr>
-    </w:p>
-    <w:p>
-      <w:pPr>
-        <w:jc w:val="both"/>
-      </w:pPr>
-      <w:r>
-        <w:t xml:space="preserve">This diagram represents a general flow of the WINLIFT software. Note that the function </w:t>
-      </w:r>
-      <w:proofErr w:type="spellStart"/>
-      <w:proofErr w:type="gramStart"/>
-      <w:r>
-        <w:t>moveWindow</w:t>
-      </w:r>
-      <w:proofErr w:type="spellEnd"/>
-      <w:r>
-        <w:t>(</w:t>
-      </w:r>
-      <w:proofErr w:type="gramEnd"/>
-      <w:r>
-        <w:t xml:space="preserve">) could be a </w:t>
-      </w:r>
-      <w:proofErr w:type="spellStart"/>
-      <w:r>
-        <w:t>openWindow</w:t>
-      </w:r>
-      <w:proofErr w:type="spellEnd"/>
-      <w:r>
-        <w:t xml:space="preserve">() or a </w:t>
-      </w:r>
-      <w:proofErr w:type="spellStart"/>
-      <w:r>
-        <w:t>closeWindow</w:t>
-      </w:r>
-      <w:proofErr w:type="spellEnd"/>
-      <w:r>
-        <w:t>() function, and while the system is running, the most of the time, it will wait for an input, until is turn off. The initial or default state is window open.</w:t>
-      </w:r>
-    </w:p>
-    <w:p>
-      <w:pPr>
-        <w:jc w:val="both"/>
-      </w:pPr>
-    </w:p>
-    <w:p>
-      <w:pPr>
-        <w:jc w:val="both"/>
-      </w:pPr>
       <w:r>
         <w:rPr>
           <w:noProof/>
           <w:lang w:val="es-MX" w:eastAsia="ja-JP"/>
         </w:rPr>
         <w:drawing>
-          <wp:anchor distT="0" distB="0" distL="114300" distR="114300" simplePos="0" relativeHeight="251664384" behindDoc="0" locked="0" layoutInCell="1" allowOverlap="1" wp14:anchorId="03D800C0" wp14:editId="10A17EA0">
+          <wp:anchor distT="0" distB="0" distL="114300" distR="114300" simplePos="0" relativeHeight="251665408" behindDoc="0" locked="0" layoutInCell="1" allowOverlap="1" wp14:anchorId="040C7750" wp14:editId="6D49F49A">
             <wp:simplePos x="0" y="0"/>
-            <wp:positionH relativeFrom="column">
-              <wp:posOffset>33020</wp:posOffset>
+            <wp:positionH relativeFrom="page">
+              <wp:align>center</wp:align>
             </wp:positionH>
             <wp:positionV relativeFrom="paragraph">
-              <wp:posOffset>301625</wp:posOffset>
+              <wp:posOffset>280035</wp:posOffset>
             </wp:positionV>
-            <wp:extent cx="6120130" cy="3923030"/>
-            <wp:effectExtent l="0" t="0" r="0" b="1270"/>
+            <wp:extent cx="2496034" cy="2638425"/>
+            <wp:effectExtent l="0" t="0" r="0" b="0"/>
             <wp:wrapTopAndBottom/>
-            <wp:docPr id="7" name="Imagen 7" descr="C:\Users\x\Desktop\Diagrams\winlift_sequence_diagram.jpeg"/>
+            <wp:docPr id="10" name="Imagen 10" descr="C:\Users\x\Desktop\Diagrams\winlift_class_diagram.jpeg"/>
             <wp:cNvGraphicFramePr>
               <a:graphicFrameLocks xmlns:a="http://schemas.openxmlformats.org/drawingml/2006/main" noChangeAspect="1"/>
             </wp:cNvGraphicFramePr>
@@ -4305,7 +4261,7 @@
               <a:graphicData uri="http://schemas.openxmlformats.org/drawingml/2006/picture">
                 <pic:pic xmlns:pic="http://schemas.openxmlformats.org/drawingml/2006/picture">
                   <pic:nvPicPr>
-                    <pic:cNvPr id="0" name="Picture 5" descr="C:\Users\x\Desktop\Diagrams\winlift_sequence_diagram.jpeg"/>
+                    <pic:cNvPr id="0" name="Picture 6" descr="C:\Users\x\Desktop\Diagrams\winlift_class_diagram.jpeg"/>
                     <pic:cNvPicPr>
                       <a:picLocks noChangeAspect="1" noChangeArrowheads="1"/>
                     </pic:cNvPicPr>
@@ -4326,7 +4282,7 @@
                   <pic:spPr bwMode="auto">
                     <a:xfrm>
                       <a:off x="0" y="0"/>
-                      <a:ext cx="6120130" cy="3923030"/>
+                      <a:ext cx="2496034" cy="2638425"/>
                     </a:xfrm>
                     <a:prstGeom prst="rect">
                       <a:avLst/>
@@ -4348,6 +4304,167 @@
           </wp:anchor>
         </w:drawing>
       </w:r>
+      <w:r>
+        <w:t>Th</w:t>
+      </w:r>
+      <w:r>
+        <w:t xml:space="preserve">e </w:t>
+      </w:r>
+      <w:bookmarkStart w:id="66" w:name="_GoBack"/>
+      <w:bookmarkEnd w:id="66"/>
+      <w:r>
+        <w:t xml:space="preserve">class represents the </w:t>
+      </w:r>
+      <w:proofErr w:type="spellStart"/>
+      <w:r>
+        <w:t>the</w:t>
+      </w:r>
+      <w:proofErr w:type="spellEnd"/>
+      <w:r>
+        <w:t xml:space="preserve"> API of WINLIFT. It has </w:t>
+      </w:r>
+      <w:r>
+        <w:t>9 m</w:t>
+      </w:r>
+      <w:r>
+        <w:t>ethods and 1 attribute.</w:t>
+      </w:r>
+    </w:p>
+    <w:p/>
+    <w:p>
+      <w:pPr>
+        <w:pStyle w:val="Ttulo3"/>
+        <w:numPr>
+          <w:ilvl w:val="2"/>
+          <w:numId w:val="8"/>
+        </w:numPr>
+      </w:pPr>
+      <w:r>
+        <w:t>Sequence</w:t>
+      </w:r>
+      <w:r>
+        <w:t xml:space="preserve"> Diagram</w:t>
+      </w:r>
+    </w:p>
+    <w:p>
+      <w:pPr>
+        <w:jc w:val="both"/>
+      </w:pPr>
+    </w:p>
+    <w:p>
+      <w:pPr>
+        <w:jc w:val="both"/>
+      </w:pPr>
+      <w:r>
+        <w:rPr>
+          <w:noProof/>
+          <w:lang w:val="es-MX" w:eastAsia="ja-JP"/>
+        </w:rPr>
+        <w:drawing>
+          <wp:anchor distT="0" distB="0" distL="114300" distR="114300" simplePos="0" relativeHeight="251664384" behindDoc="0" locked="0" layoutInCell="1" allowOverlap="1" wp14:anchorId="00DFF932" wp14:editId="2B679290">
+            <wp:simplePos x="0" y="0"/>
+            <wp:positionH relativeFrom="page">
+              <wp:align>center</wp:align>
+            </wp:positionH>
+            <wp:positionV relativeFrom="paragraph">
+              <wp:posOffset>775970</wp:posOffset>
+            </wp:positionV>
+            <wp:extent cx="5139055" cy="3293745"/>
+            <wp:effectExtent l="0" t="0" r="4445" b="1905"/>
+            <wp:wrapTopAndBottom/>
+            <wp:docPr id="7" name="Imagen 7" descr="C:\Users\x\Desktop\Diagrams\winlift_sequence_diagram.jpeg"/>
+            <wp:cNvGraphicFramePr>
+              <a:graphicFrameLocks xmlns:a="http://schemas.openxmlformats.org/drawingml/2006/main" noChangeAspect="1"/>
+            </wp:cNvGraphicFramePr>
+            <a:graphic xmlns:a="http://schemas.openxmlformats.org/drawingml/2006/main">
+              <a:graphicData uri="http://schemas.openxmlformats.org/drawingml/2006/picture">
+                <pic:pic xmlns:pic="http://schemas.openxmlformats.org/drawingml/2006/picture">
+                  <pic:nvPicPr>
+                    <pic:cNvPr id="0" name="Picture 5" descr="C:\Users\x\Desktop\Diagrams\winlift_sequence_diagram.jpeg"/>
+                    <pic:cNvPicPr>
+                      <a:picLocks noChangeAspect="1" noChangeArrowheads="1"/>
+                    </pic:cNvPicPr>
+                  </pic:nvPicPr>
+                  <pic:blipFill>
+                    <a:blip r:embed="rId25">
+                      <a:extLst>
+                        <a:ext uri="{28A0092B-C50C-407E-A947-70E740481C1C}">
+                          <a14:useLocalDpi xmlns:a14="http://schemas.microsoft.com/office/drawing/2010/main" val="0"/>
+                        </a:ext>
+                      </a:extLst>
+                    </a:blip>
+                    <a:srcRect/>
+                    <a:stretch>
+                      <a:fillRect/>
+                    </a:stretch>
+                  </pic:blipFill>
+                  <pic:spPr bwMode="auto">
+                    <a:xfrm>
+                      <a:off x="0" y="0"/>
+                      <a:ext cx="5139055" cy="3293745"/>
+                    </a:xfrm>
+                    <a:prstGeom prst="rect">
+                      <a:avLst/>
+                    </a:prstGeom>
+                    <a:noFill/>
+                    <a:ln>
+                      <a:noFill/>
+                    </a:ln>
+                  </pic:spPr>
+                </pic:pic>
+              </a:graphicData>
+            </a:graphic>
+            <wp14:sizeRelH relativeFrom="page">
+              <wp14:pctWidth>0</wp14:pctWidth>
+            </wp14:sizeRelH>
+            <wp14:sizeRelV relativeFrom="page">
+              <wp14:pctHeight>0</wp14:pctHeight>
+            </wp14:sizeRelV>
+          </wp:anchor>
+        </w:drawing>
+      </w:r>
+      <w:r>
+        <w:t xml:space="preserve">This diagram represents a general flow of the WINLIFT software. Note that the function </w:t>
+      </w:r>
+      <w:proofErr w:type="spellStart"/>
+      <w:proofErr w:type="gramStart"/>
+      <w:r>
+        <w:t>moveWindow</w:t>
+      </w:r>
+      <w:proofErr w:type="spellEnd"/>
+      <w:r>
+        <w:t>(</w:t>
+      </w:r>
+      <w:proofErr w:type="gramEnd"/>
+      <w:r>
+        <w:t xml:space="preserve">) could be a </w:t>
+      </w:r>
+      <w:proofErr w:type="spellStart"/>
+      <w:r>
+        <w:t>openWindow</w:t>
+      </w:r>
+      <w:proofErr w:type="spellEnd"/>
+      <w:r>
+        <w:t xml:space="preserve">() or a </w:t>
+      </w:r>
+      <w:proofErr w:type="spellStart"/>
+      <w:r>
+        <w:t>closeWindow</w:t>
+      </w:r>
+      <w:proofErr w:type="spellEnd"/>
+      <w:r>
+        <w:t>() function, and while the system is running, the most of the time, it will wait for an input, until is turn off. The initial or default state is window open.</w:t>
+      </w:r>
+    </w:p>
+    <w:p>
+      <w:pPr>
+        <w:jc w:val="both"/>
+      </w:pPr>
+    </w:p>
+    <w:p>
+      <w:pPr>
+        <w:jc w:val="both"/>
+      </w:pPr>
     </w:p>
     <w:p>
       <w:pPr>
@@ -4395,12 +4512,12 @@
       <w:r>
         <w:t>Functional Decomposition</w:t>
       </w:r>
+      <w:bookmarkEnd w:id="60"/>
       <w:bookmarkEnd w:id="61"/>
       <w:bookmarkEnd w:id="62"/>
       <w:bookmarkEnd w:id="63"/>
       <w:bookmarkEnd w:id="64"/>
       <w:bookmarkEnd w:id="65"/>
-      <w:bookmarkEnd w:id="66"/>
     </w:p>
     <w:p>
       <w:pPr>
@@ -4443,9 +4560,9 @@
             <o:lock v:ext="edit" aspectratio="t"/>
           </v:shapetype>
           <v:shape id="_x0000_i1025" type="#_x0000_t75" style="width:440.25pt;height:287.25pt" o:ole="">
-            <v:imagedata r:id="rId25" o:title=""/>
+            <v:imagedata r:id="rId26" o:title=""/>
           </v:shape>
-          <o:OLEObject Type="Embed" ProgID="Visio.Drawing.6" ShapeID="_x0000_i1025" DrawAspect="Content" ObjectID="_1507802491" r:id="rId26"/>
+          <o:OLEObject Type="Embed" ProgID="Visio.Drawing.6" ShapeID="_x0000_i1025" DrawAspect="Content" ObjectID="_1507828584" r:id="rId27"/>
         </w:object>
       </w:r>
     </w:p>
@@ -4518,18 +4635,29 @@
         </w:rPr>
       </w:pPr>
       <w:bookmarkStart w:id="71" w:name="_Toc433796039"/>
+      <w:proofErr w:type="gramStart"/>
       <w:r>
         <w:rPr>
           <w:rStyle w:val="Ttulo7Car"/>
+          <w:b/>
           <w:i/>
         </w:rPr>
-        <w:t xml:space="preserve">Function void </w:t>
+        <w:t>void</w:t>
+      </w:r>
+      <w:proofErr w:type="gramEnd"/>
+      <w:r>
+        <w:rPr>
+          <w:rStyle w:val="Ttulo7Car"/>
+          <w:b/>
+          <w:i/>
+        </w:rPr>
+        <w:t xml:space="preserve"> </w:t>
       </w:r>
       <w:proofErr w:type="spellStart"/>
-      <w:proofErr w:type="gramStart"/>
       <w:r>
         <w:rPr>
           <w:rStyle w:val="Ttulo7Car"/>
+          <w:b/>
           <w:i/>
         </w:rPr>
         <w:t>closeWindow</w:t>
@@ -4538,17 +4666,10 @@
       <w:r>
         <w:rPr>
           <w:rStyle w:val="Ttulo7Car"/>
+          <w:b/>
           <w:i/>
         </w:rPr>
-        <w:t>(</w:t>
-      </w:r>
-      <w:proofErr w:type="gramEnd"/>
-      <w:r>
-        <w:rPr>
-          <w:rStyle w:val="Ttulo7Car"/>
-          <w:i/>
-        </w:rPr>
-        <w:t xml:space="preserve"> )</w:t>
+        <w:t>( )</w:t>
       </w:r>
       <w:bookmarkEnd w:id="70"/>
       <w:bookmarkEnd w:id="71"/>
@@ -4636,15 +4757,154 @@
               </w:rPr>
               <w:t>Lifts the window</w:t>
             </w:r>
-          </w:p>
-          <w:p>
-            <w:pPr>
-              <w:rPr>
-                <w:i/>
-                <w:color w:val="0000FF"/>
-                <w:sz w:val="18"/>
-              </w:rPr>
-            </w:pPr>
+            <w:r>
+              <w:rPr>
+                <w:color w:val="000000"/>
+                <w:sz w:val="22"/>
+                <w:szCs w:val="22"/>
+              </w:rPr>
+              <w:t>.</w:t>
+            </w:r>
+          </w:p>
+          <w:p>
+            <w:pPr>
+              <w:pStyle w:val="Helptext"/>
+              <w:rPr>
+                <w:i w:val="0"/>
+                <w:color w:val="000000" w:themeColor="text1"/>
+                <w:sz w:val="22"/>
+                <w:szCs w:val="22"/>
+              </w:rPr>
+            </w:pPr>
+            <w:r>
+              <w:rPr>
+                <w:i w:val="0"/>
+                <w:color w:val="000000" w:themeColor="text1"/>
+                <w:sz w:val="22"/>
+                <w:szCs w:val="22"/>
+              </w:rPr>
+              <w:t xml:space="preserve">This function will simulate and opening of the window by turning on, in </w:t>
+            </w:r>
+            <w:proofErr w:type="gramStart"/>
+            <w:r>
+              <w:rPr>
+                <w:i w:val="0"/>
+                <w:color w:val="000000" w:themeColor="text1"/>
+                <w:sz w:val="22"/>
+                <w:szCs w:val="22"/>
+              </w:rPr>
+              <w:t>an</w:t>
+            </w:r>
+            <w:proofErr w:type="gramEnd"/>
+            <w:r>
+              <w:rPr>
+                <w:i w:val="0"/>
+                <w:color w:val="000000" w:themeColor="text1"/>
+                <w:sz w:val="22"/>
+                <w:szCs w:val="22"/>
+              </w:rPr>
+              <w:t xml:space="preserve"> down-to-up transition of 400 </w:t>
+            </w:r>
+            <w:proofErr w:type="spellStart"/>
+            <w:r>
+              <w:rPr>
+                <w:i w:val="0"/>
+                <w:color w:val="000000" w:themeColor="text1"/>
+                <w:sz w:val="22"/>
+                <w:szCs w:val="22"/>
+              </w:rPr>
+              <w:t>ms</w:t>
+            </w:r>
+            <w:proofErr w:type="spellEnd"/>
+            <w:r>
+              <w:rPr>
+                <w:i w:val="0"/>
+                <w:color w:val="000000" w:themeColor="text1"/>
+                <w:sz w:val="22"/>
+                <w:szCs w:val="22"/>
+              </w:rPr>
+              <w:t xml:space="preserve">, the </w:t>
+            </w:r>
+            <w:proofErr w:type="spellStart"/>
+            <w:r>
+              <w:rPr>
+                <w:i w:val="0"/>
+                <w:color w:val="000000" w:themeColor="text1"/>
+                <w:sz w:val="22"/>
+                <w:szCs w:val="22"/>
+              </w:rPr>
+              <w:t>leds</w:t>
+            </w:r>
+            <w:proofErr w:type="spellEnd"/>
+            <w:r>
+              <w:rPr>
+                <w:i w:val="0"/>
+                <w:color w:val="000000" w:themeColor="text1"/>
+                <w:sz w:val="22"/>
+                <w:szCs w:val="22"/>
+              </w:rPr>
+              <w:t xml:space="preserve">. This function will call the function </w:t>
+            </w:r>
+            <w:proofErr w:type="spellStart"/>
+            <w:r>
+              <w:rPr>
+                <w:i w:val="0"/>
+                <w:color w:val="000000" w:themeColor="text1"/>
+                <w:sz w:val="22"/>
+                <w:szCs w:val="22"/>
+              </w:rPr>
+              <w:t>blueLed_</w:t>
+            </w:r>
+            <w:proofErr w:type="gramStart"/>
+            <w:r>
+              <w:rPr>
+                <w:i w:val="0"/>
+                <w:color w:val="000000" w:themeColor="text1"/>
+                <w:sz w:val="22"/>
+                <w:szCs w:val="22"/>
+              </w:rPr>
+              <w:t>open</w:t>
+            </w:r>
+            <w:proofErr w:type="spellEnd"/>
+            <w:r>
+              <w:rPr>
+                <w:i w:val="0"/>
+                <w:color w:val="000000" w:themeColor="text1"/>
+                <w:sz w:val="22"/>
+                <w:szCs w:val="22"/>
+              </w:rPr>
+              <w:t>(</w:t>
+            </w:r>
+            <w:proofErr w:type="gramEnd"/>
+            <w:r>
+              <w:rPr>
+                <w:i w:val="0"/>
+                <w:color w:val="000000" w:themeColor="text1"/>
+                <w:sz w:val="22"/>
+                <w:szCs w:val="22"/>
+              </w:rPr>
+              <w:t xml:space="preserve">) once to turn on the blue led, and when the window is totally open, the </w:t>
+            </w:r>
+            <w:proofErr w:type="spellStart"/>
+            <w:r>
+              <w:rPr>
+                <w:i w:val="0"/>
+                <w:color w:val="000000" w:themeColor="text1"/>
+                <w:sz w:val="22"/>
+                <w:szCs w:val="22"/>
+              </w:rPr>
+              <w:t>blueLed_open</w:t>
+            </w:r>
+            <w:proofErr w:type="spellEnd"/>
+            <w:r>
+              <w:rPr>
+                <w:i w:val="0"/>
+                <w:color w:val="000000" w:themeColor="text1"/>
+                <w:sz w:val="22"/>
+                <w:szCs w:val="22"/>
+              </w:rPr>
+              <w:t>() function must be call a final time to turn off the blue led.</w:t>
+            </w:r>
           </w:p>
         </w:tc>
       </w:tr>
@@ -4894,73 +5154,19 @@
                 <w:sz w:val="18"/>
               </w:rPr>
             </w:pPr>
+            <w:r>
+              <w:rPr>
+                <w:i/>
+                <w:color w:val="000000" w:themeColor="text1"/>
+                <w:szCs w:val="22"/>
+              </w:rPr>
+              <w:t>Not defined</w:t>
+            </w:r>
           </w:p>
         </w:tc>
       </w:tr>
     </w:tbl>
     <w:p/>
-    <w:p>
-      <w:r>
-        <w:t xml:space="preserve">This function will simulate and opening of the window by turning on, in </w:t>
-      </w:r>
-      <w:proofErr w:type="gramStart"/>
-      <w:r>
-        <w:t>an</w:t>
-      </w:r>
-      <w:proofErr w:type="gramEnd"/>
-      <w:r>
-        <w:t xml:space="preserve"> down-to-up transition of 400 </w:t>
-      </w:r>
-      <w:proofErr w:type="spellStart"/>
-      <w:r>
-        <w:t>ms</w:t>
-      </w:r>
-      <w:proofErr w:type="spellEnd"/>
-      <w:r>
-        <w:t xml:space="preserve">, the </w:t>
-      </w:r>
-      <w:proofErr w:type="spellStart"/>
-      <w:r>
-        <w:t>leds</w:t>
-      </w:r>
-      <w:proofErr w:type="spellEnd"/>
-      <w:r>
-        <w:t xml:space="preserve">. This function will call the function </w:t>
-      </w:r>
-      <w:proofErr w:type="spellStart"/>
-      <w:r>
-        <w:t>blueLed_</w:t>
-      </w:r>
-      <w:proofErr w:type="gramStart"/>
-      <w:r>
-        <w:t>open</w:t>
-      </w:r>
-      <w:proofErr w:type="spellEnd"/>
-      <w:r>
-        <w:t>(</w:t>
-      </w:r>
-      <w:proofErr w:type="gramEnd"/>
-      <w:r>
-        <w:t xml:space="preserve">) once to turn on the blue led, and when the window is totally open, the </w:t>
-      </w:r>
-      <w:proofErr w:type="spellStart"/>
-      <w:r>
-        <w:t>blueLed_open</w:t>
-      </w:r>
-      <w:proofErr w:type="spellEnd"/>
-      <w:r>
-        <w:t xml:space="preserve">() function must be call a final time to turn off the blue led. </w:t>
-      </w:r>
-      <w:r>
-        <w:rPr>
-          <w:i/>
-          <w:color w:val="0000FF"/>
-          <w:sz w:val="18"/>
-          <w:szCs w:val="18"/>
-        </w:rPr>
-        <w:br/>
-      </w:r>
-    </w:p>
     <w:p>
       <w:pPr>
         <w:pStyle w:val="Ttulo2"/>
@@ -4975,18 +5181,29 @@
         </w:rPr>
       </w:pPr>
       <w:bookmarkStart w:id="72" w:name="_Toc433796040"/>
+      <w:proofErr w:type="gramStart"/>
       <w:r>
         <w:rPr>
           <w:rStyle w:val="Ttulo7Car"/>
+          <w:b/>
           <w:i/>
         </w:rPr>
-        <w:t xml:space="preserve">Function void </w:t>
+        <w:t>void</w:t>
+      </w:r>
+      <w:proofErr w:type="gramEnd"/>
+      <w:r>
+        <w:rPr>
+          <w:rStyle w:val="Ttulo7Car"/>
+          <w:b/>
+          <w:i/>
+        </w:rPr>
+        <w:t xml:space="preserve"> </w:t>
       </w:r>
       <w:proofErr w:type="spellStart"/>
-      <w:proofErr w:type="gramStart"/>
       <w:r>
         <w:rPr>
           <w:rStyle w:val="Ttulo7Car"/>
+          <w:b/>
           <w:i/>
         </w:rPr>
         <w:t>openWindow</w:t>
@@ -4995,17 +5212,10 @@
       <w:r>
         <w:rPr>
           <w:rStyle w:val="Ttulo7Car"/>
+          <w:b/>
           <w:i/>
         </w:rPr>
-        <w:t>(</w:t>
-      </w:r>
-      <w:proofErr w:type="gramEnd"/>
-      <w:r>
-        <w:rPr>
-          <w:rStyle w:val="Ttulo7Car"/>
-          <w:i/>
-        </w:rPr>
-        <w:t xml:space="preserve"> )</w:t>
+        <w:t>( )</w:t>
       </w:r>
       <w:bookmarkEnd w:id="72"/>
     </w:p>
@@ -5092,15 +5302,59 @@
               </w:rPr>
               <w:t>Lowers the window</w:t>
             </w:r>
-          </w:p>
-          <w:p>
-            <w:pPr>
-              <w:rPr>
-                <w:i/>
-                <w:color w:val="0000FF"/>
-                <w:sz w:val="18"/>
-              </w:rPr>
-            </w:pPr>
+            <w:r>
+              <w:rPr>
+                <w:color w:val="000000"/>
+                <w:sz w:val="22"/>
+                <w:szCs w:val="22"/>
+              </w:rPr>
+              <w:t>.</w:t>
+            </w:r>
+          </w:p>
+          <w:p>
+            <w:r>
+              <w:t xml:space="preserve">This function will simulate and opening of the window by turning on, in an up-to-down transition of 400 </w:t>
+            </w:r>
+            <w:proofErr w:type="spellStart"/>
+            <w:r>
+              <w:t>ms</w:t>
+            </w:r>
+            <w:proofErr w:type="spellEnd"/>
+            <w:r>
+              <w:t xml:space="preserve">, the </w:t>
+            </w:r>
+            <w:proofErr w:type="spellStart"/>
+            <w:r>
+              <w:t>leds</w:t>
+            </w:r>
+            <w:proofErr w:type="spellEnd"/>
+            <w:r>
+              <w:t xml:space="preserve">. This function will call the function </w:t>
+            </w:r>
+            <w:proofErr w:type="spellStart"/>
+            <w:r>
+              <w:t>greenLed_</w:t>
+            </w:r>
+            <w:proofErr w:type="gramStart"/>
+            <w:r>
+              <w:t>open</w:t>
+            </w:r>
+            <w:proofErr w:type="spellEnd"/>
+            <w:r>
+              <w:t>(</w:t>
+            </w:r>
+            <w:proofErr w:type="gramEnd"/>
+            <w:r>
+              <w:t xml:space="preserve">) once to turn on the green led, and when the window is totally open, the </w:t>
+            </w:r>
+            <w:proofErr w:type="spellStart"/>
+            <w:r>
+              <w:t>greenLed_open</w:t>
+            </w:r>
+            <w:proofErr w:type="spellEnd"/>
+            <w:r>
+              <w:t>() function must be call a final time to turn off the blue led.</w:t>
+            </w:r>
           </w:p>
         </w:tc>
       </w:tr>
@@ -5358,56 +5612,19 @@
                 <w:sz w:val="18"/>
               </w:rPr>
             </w:pPr>
+            <w:r>
+              <w:rPr>
+                <w:i/>
+                <w:color w:val="000000" w:themeColor="text1"/>
+                <w:szCs w:val="22"/>
+              </w:rPr>
+              <w:t>Not defined</w:t>
+            </w:r>
           </w:p>
         </w:tc>
       </w:tr>
     </w:tbl>
     <w:p/>
-    <w:p>
-      <w:r>
-        <w:t xml:space="preserve">This function will simulate and opening of the window by turning on, in an up-to-down transition of 400 </w:t>
-      </w:r>
-      <w:proofErr w:type="spellStart"/>
-      <w:r>
-        <w:t>ms</w:t>
-      </w:r>
-      <w:proofErr w:type="spellEnd"/>
-      <w:r>
-        <w:t xml:space="preserve">, the </w:t>
-      </w:r>
-      <w:proofErr w:type="spellStart"/>
-      <w:r>
-        <w:t>leds</w:t>
-      </w:r>
-      <w:proofErr w:type="spellEnd"/>
-      <w:r>
-        <w:t xml:space="preserve">. This function will call the function </w:t>
-      </w:r>
-      <w:proofErr w:type="spellStart"/>
-      <w:r>
-        <w:t>greenLed_</w:t>
-      </w:r>
-      <w:proofErr w:type="gramStart"/>
-      <w:r>
-        <w:t>open</w:t>
-      </w:r>
-      <w:proofErr w:type="spellEnd"/>
-      <w:r>
-        <w:t>(</w:t>
-      </w:r>
-      <w:proofErr w:type="gramEnd"/>
-      <w:r>
-        <w:t xml:space="preserve">) once to turn on the green led, and when the window is totally open, the </w:t>
-      </w:r>
-      <w:proofErr w:type="spellStart"/>
-      <w:r>
-        <w:t>greenLed_open</w:t>
-      </w:r>
-      <w:proofErr w:type="spellEnd"/>
-      <w:r>
-        <w:t>() function must be call a final time to turn off the blue led.</w:t>
-      </w:r>
-    </w:p>
     <w:p>
       <w:pPr>
         <w:pStyle w:val="Ttulo2"/>
@@ -5424,13 +5641,7 @@
         </w:rPr>
       </w:pPr>
       <w:bookmarkStart w:id="73" w:name="_Toc433796041"/>
-      <w:r>
-        <w:rPr>
-          <w:rStyle w:val="Ttulo7Car"/>
-          <w:i/>
-        </w:rPr>
-        <w:t xml:space="preserve">Function </w:t>
-      </w:r>
+      <w:proofErr w:type="gramStart"/>
       <w:r>
         <w:rPr>
           <w:rStyle w:val="HelptextZchn"/>
@@ -5438,9 +5649,9 @@
           <w:sz w:val="22"/>
           <w:szCs w:val="22"/>
         </w:rPr>
-        <w:t xml:space="preserve">void </w:t>
-      </w:r>
-      <w:proofErr w:type="spellStart"/>
+        <w:t>void</w:t>
+      </w:r>
+      <w:proofErr w:type="gramEnd"/>
       <w:r>
         <w:rPr>
           <w:rStyle w:val="HelptextZchn"/>
@@ -5448,9 +5659,9 @@
           <w:sz w:val="22"/>
           <w:szCs w:val="22"/>
         </w:rPr>
-        <w:t>blueLed_</w:t>
-      </w:r>
-      <w:proofErr w:type="gramStart"/>
+        <w:t xml:space="preserve"> </w:t>
+      </w:r>
+      <w:proofErr w:type="spellStart"/>
       <w:r>
         <w:rPr>
           <w:rStyle w:val="HelptextZchn"/>
@@ -5458,7 +5669,7 @@
           <w:sz w:val="22"/>
           <w:szCs w:val="22"/>
         </w:rPr>
-        <w:t>close</w:t>
+        <w:t>blueLed_close</w:t>
       </w:r>
       <w:proofErr w:type="spellEnd"/>
       <w:r>
@@ -5470,7 +5681,24 @@
         </w:rPr>
         <w:t>(</w:t>
       </w:r>
-      <w:proofErr w:type="gramEnd"/>
+      <w:r>
+        <w:rPr>
+          <w:i/>
+          <w:color w:val="000000"/>
+          <w:szCs w:val="22"/>
+        </w:rPr>
+        <w:t xml:space="preserve">T_UBYTE </w:t>
+      </w:r>
+      <w:proofErr w:type="spellStart"/>
+      <w:r>
+        <w:rPr>
+          <w:i/>
+          <w:color w:val="000000"/>
+          <w:szCs w:val="22"/>
+        </w:rPr>
+        <w:t>ledState</w:t>
+      </w:r>
+      <w:proofErr w:type="spellEnd"/>
       <w:r>
         <w:rPr>
           <w:rStyle w:val="HelptextZchn"/>
@@ -5552,18 +5780,76 @@
             <w:pPr>
               <w:pStyle w:val="Helptext"/>
               <w:rPr>
+                <w:rFonts w:cs="Arial"/>
+                <w:color w:val="000000" w:themeColor="text1"/>
+                <w:sz w:val="22"/>
+                <w:szCs w:val="22"/>
+                <w:lang w:eastAsia="es-MX"/>
+              </w:rPr>
+            </w:pPr>
+            <w:r>
+              <w:rPr>
                 <w:color w:val="000000"/>
                 <w:sz w:val="22"/>
                 <w:szCs w:val="22"/>
               </w:rPr>
-            </w:pPr>
+              <w:t>Turns on</w:t>
+            </w:r>
             <w:r>
               <w:rPr>
                 <w:color w:val="000000"/>
                 <w:sz w:val="22"/>
                 <w:szCs w:val="22"/>
               </w:rPr>
-              <w:t>Turns on the blue Led</w:t>
+              <w:t>/off</w:t>
+            </w:r>
+            <w:r>
+              <w:rPr>
+                <w:color w:val="000000"/>
+                <w:sz w:val="22"/>
+                <w:szCs w:val="22"/>
+              </w:rPr>
+              <w:t xml:space="preserve"> the blue Led</w:t>
+            </w:r>
+            <w:r>
+              <w:rPr>
+                <w:color w:val="000000"/>
+                <w:sz w:val="22"/>
+                <w:szCs w:val="22"/>
+              </w:rPr>
+              <w:t xml:space="preserve">: if </w:t>
+            </w:r>
+            <w:proofErr w:type="spellStart"/>
+            <w:r>
+              <w:rPr>
+                <w:rFonts w:cs="Arial"/>
+                <w:color w:val="000000" w:themeColor="text1"/>
+                <w:sz w:val="22"/>
+                <w:szCs w:val="22"/>
+                <w:lang w:eastAsia="es-MX"/>
+              </w:rPr>
+              <w:t>ledState</w:t>
+            </w:r>
+            <w:proofErr w:type="spellEnd"/>
+            <w:r>
+              <w:rPr>
+                <w:rFonts w:cs="Arial"/>
+                <w:color w:val="000000" w:themeColor="text1"/>
+                <w:sz w:val="22"/>
+                <w:szCs w:val="22"/>
+                <w:lang w:eastAsia="es-MX"/>
+              </w:rPr>
+              <w:t xml:space="preserve"> == 0 turns on the led</w:t>
+            </w:r>
+            <w:r>
+              <w:rPr>
+                <w:rFonts w:cs="Arial"/>
+                <w:color w:val="000000" w:themeColor="text1"/>
+                <w:sz w:val="22"/>
+                <w:szCs w:val="22"/>
+                <w:lang w:eastAsia="es-MX"/>
+              </w:rPr>
+              <w:t>, if</w:t>
             </w:r>
           </w:p>
           <w:p>
@@ -5574,6 +5860,26 @@
                 <w:sz w:val="18"/>
               </w:rPr>
             </w:pPr>
+            <w:proofErr w:type="spellStart"/>
+            <w:r>
+              <w:rPr>
+                <w:rFonts w:cs="Arial"/>
+                <w:color w:val="000000" w:themeColor="text1"/>
+                <w:szCs w:val="22"/>
+                <w:lang w:eastAsia="es-MX"/>
+              </w:rPr>
+              <w:t>ledState</w:t>
+            </w:r>
+            <w:proofErr w:type="spellEnd"/>
+            <w:r>
+              <w:rPr>
+                <w:rFonts w:cs="Arial"/>
+                <w:color w:val="000000" w:themeColor="text1"/>
+                <w:szCs w:val="22"/>
+                <w:lang w:eastAsia="es-MX"/>
+              </w:rPr>
+              <w:t xml:space="preserve"> != 0 turns off the led</w:t>
+            </w:r>
           </w:p>
         </w:tc>
       </w:tr>
@@ -5602,7 +5908,25 @@
                 <w:b/>
                 <w:sz w:val="20"/>
               </w:rPr>
-              <w:t>Return Value</w:t>
+              <w:t>Parameter 1</w:t>
+            </w:r>
+            <w:r>
+              <w:rPr>
+                <w:b/>
+                <w:sz w:val="20"/>
+              </w:rPr>
+              <w:br/>
+            </w:r>
+            <w:r>
+              <w:t xml:space="preserve">&lt;input| output| </w:t>
+            </w:r>
+            <w:proofErr w:type="spellStart"/>
+            <w:r>
+              <w:t>inout</w:t>
+            </w:r>
+            <w:proofErr w:type="spellEnd"/>
+            <w:r>
+              <w:t>&gt;</w:t>
             </w:r>
           </w:p>
         </w:tc>
@@ -5635,8 +5959,18 @@
                 <w:color w:val="000000"/>
                 <w:szCs w:val="22"/>
               </w:rPr>
-              <w:t>There is no return value</w:t>
-            </w:r>
+              <w:t xml:space="preserve">T_UBYTE </w:t>
+            </w:r>
+            <w:proofErr w:type="spellStart"/>
+            <w:r>
+              <w:rPr>
+                <w:i/>
+                <w:color w:val="000000"/>
+                <w:szCs w:val="22"/>
+              </w:rPr>
+              <w:t>ledState</w:t>
+            </w:r>
+            <w:proofErr w:type="spellEnd"/>
           </w:p>
         </w:tc>
       </w:tr>
@@ -5694,11 +6028,14 @@
             </w:pPr>
             <w:proofErr w:type="spellStart"/>
             <w:r>
-              <w:t>Antipinch</w:t>
+              <w:t>close</w:t>
+            </w:r>
+            <w:r>
+              <w:t>Window</w:t>
             </w:r>
             <w:proofErr w:type="spellEnd"/>
             <w:r>
-              <w:t xml:space="preserve"> functionality is disabled</w:t>
+              <w:t>() called</w:t>
             </w:r>
           </w:p>
         </w:tc>
@@ -5761,7 +6098,33 @@
                 <w:color w:val="000000"/>
                 <w:szCs w:val="22"/>
               </w:rPr>
-              <w:t>Turns on/off Led</w:t>
+              <w:t xml:space="preserve">Turns on/off </w:t>
+            </w:r>
+            <w:proofErr w:type="spellStart"/>
+            <w:r>
+              <w:rPr>
+                <w:i/>
+                <w:color w:val="000000"/>
+                <w:szCs w:val="22"/>
+              </w:rPr>
+              <w:t>blue</w:t>
+            </w:r>
+            <w:r>
+              <w:rPr>
+                <w:i/>
+                <w:color w:val="000000"/>
+                <w:szCs w:val="22"/>
+              </w:rPr>
+              <w:t>Led</w:t>
+            </w:r>
+            <w:proofErr w:type="spellEnd"/>
+            <w:r>
+              <w:rPr>
+                <w:i/>
+                <w:color w:val="000000"/>
+                <w:szCs w:val="22"/>
+              </w:rPr>
+              <w:t xml:space="preserve"> and the state of the window is defined</w:t>
             </w:r>
           </w:p>
         </w:tc>
@@ -5814,10 +6177,18 @@
               <w:ind w:left="360"/>
               <w:rPr>
                 <w:i/>
-                <w:color w:val="0000FF"/>
-                <w:sz w:val="18"/>
-              </w:rPr>
-            </w:pPr>
+                <w:color w:val="000000" w:themeColor="text1"/>
+                <w:szCs w:val="22"/>
+              </w:rPr>
+            </w:pPr>
+            <w:r>
+              <w:rPr>
+                <w:i/>
+                <w:color w:val="000000" w:themeColor="text1"/>
+                <w:szCs w:val="22"/>
+              </w:rPr>
+              <w:t>Not defined</w:t>
+            </w:r>
           </w:p>
         </w:tc>
       </w:tr>
@@ -5840,14 +6211,7 @@
         </w:rPr>
       </w:pPr>
       <w:bookmarkStart w:id="74" w:name="_Toc433796042"/>
-      <w:r>
-        <w:rPr>
-          <w:rStyle w:val="Ttulo7Car"/>
-          <w:i/>
-        </w:rPr>
-        <w:lastRenderedPageBreak/>
-        <w:t xml:space="preserve">Function </w:t>
-      </w:r>
+      <w:proofErr w:type="gramStart"/>
       <w:r>
         <w:rPr>
           <w:rStyle w:val="HelptextZchn"/>
@@ -5855,9 +6219,9 @@
           <w:sz w:val="22"/>
           <w:szCs w:val="22"/>
         </w:rPr>
-        <w:t xml:space="preserve">void </w:t>
-      </w:r>
-      <w:proofErr w:type="spellStart"/>
+        <w:t>void</w:t>
+      </w:r>
+      <w:proofErr w:type="gramEnd"/>
       <w:r>
         <w:rPr>
           <w:rStyle w:val="HelptextZchn"/>
@@ -5865,9 +6229,9 @@
           <w:sz w:val="22"/>
           <w:szCs w:val="22"/>
         </w:rPr>
-        <w:t>greenLed_</w:t>
-      </w:r>
-      <w:proofErr w:type="gramStart"/>
+        <w:t xml:space="preserve"> </w:t>
+      </w:r>
+      <w:proofErr w:type="spellStart"/>
       <w:r>
         <w:rPr>
           <w:rStyle w:val="HelptextZchn"/>
@@ -5875,7 +6239,7 @@
           <w:sz w:val="22"/>
           <w:szCs w:val="22"/>
         </w:rPr>
-        <w:t>open</w:t>
+        <w:t>greenLed_open</w:t>
       </w:r>
       <w:proofErr w:type="spellEnd"/>
       <w:r>
@@ -5887,7 +6251,26 @@
         </w:rPr>
         <w:t>(</w:t>
       </w:r>
-      <w:proofErr w:type="gramEnd"/>
+      <w:r>
+        <w:rPr>
+          <w:rStyle w:val="HelptextZchn"/>
+          <w:color w:val="000000"/>
+          <w:sz w:val="22"/>
+          <w:szCs w:val="22"/>
+        </w:rPr>
+        <w:t xml:space="preserve">T_UBYTE </w:t>
+      </w:r>
+      <w:proofErr w:type="spellStart"/>
+      <w:r>
+        <w:rPr>
+          <w:rStyle w:val="HelptextZchn"/>
+          <w:color w:val="000000"/>
+          <w:sz w:val="22"/>
+          <w:szCs w:val="22"/>
+        </w:rPr>
+        <w:t>ledState</w:t>
+      </w:r>
+      <w:proofErr w:type="spellEnd"/>
       <w:r>
         <w:rPr>
           <w:rStyle w:val="HelptextZchn"/>
@@ -5969,18 +6352,68 @@
             <w:pPr>
               <w:pStyle w:val="Helptext"/>
               <w:rPr>
+                <w:rFonts w:cs="Arial"/>
+                <w:color w:val="000000" w:themeColor="text1"/>
+                <w:sz w:val="22"/>
+                <w:szCs w:val="22"/>
+                <w:lang w:eastAsia="es-MX"/>
+              </w:rPr>
+            </w:pPr>
+            <w:r>
+              <w:rPr>
                 <w:color w:val="000000"/>
                 <w:sz w:val="22"/>
                 <w:szCs w:val="22"/>
               </w:rPr>
-            </w:pPr>
+              <w:t>Turns on/off</w:t>
+            </w:r>
             <w:r>
               <w:rPr>
                 <w:color w:val="000000"/>
                 <w:sz w:val="22"/>
                 <w:szCs w:val="22"/>
               </w:rPr>
-              <w:t>Turns on the green Led</w:t>
+              <w:t xml:space="preserve"> the green</w:t>
+            </w:r>
+            <w:r>
+              <w:rPr>
+                <w:color w:val="000000"/>
+                <w:sz w:val="22"/>
+                <w:szCs w:val="22"/>
+              </w:rPr>
+              <w:t xml:space="preserve"> Led: if </w:t>
+            </w:r>
+            <w:proofErr w:type="spellStart"/>
+            <w:r>
+              <w:rPr>
+                <w:rFonts w:cs="Arial"/>
+                <w:color w:val="000000" w:themeColor="text1"/>
+                <w:sz w:val="22"/>
+                <w:szCs w:val="22"/>
+                <w:lang w:eastAsia="es-MX"/>
+              </w:rPr>
+              <w:t>ledState</w:t>
+            </w:r>
+            <w:proofErr w:type="spellEnd"/>
+            <w:r>
+              <w:rPr>
+                <w:rFonts w:cs="Arial"/>
+                <w:color w:val="000000" w:themeColor="text1"/>
+                <w:sz w:val="22"/>
+                <w:szCs w:val="22"/>
+                <w:lang w:eastAsia="es-MX"/>
+              </w:rPr>
+              <w:t xml:space="preserve"> == 0 turns on the led</w:t>
+            </w:r>
+            <w:r>
+              <w:rPr>
+                <w:rFonts w:cs="Arial"/>
+                <w:color w:val="000000" w:themeColor="text1"/>
+                <w:sz w:val="22"/>
+                <w:szCs w:val="22"/>
+                <w:lang w:eastAsia="es-MX"/>
+              </w:rPr>
+              <w:t>, if</w:t>
             </w:r>
           </w:p>
           <w:p>
@@ -5991,10 +6424,41 @@
                 <w:sz w:val="18"/>
               </w:rPr>
             </w:pPr>
+            <w:proofErr w:type="spellStart"/>
+            <w:r>
+              <w:rPr>
+                <w:rFonts w:cs="Arial"/>
+                <w:color w:val="000000" w:themeColor="text1"/>
+                <w:szCs w:val="22"/>
+                <w:lang w:eastAsia="es-MX"/>
+              </w:rPr>
+              <w:t>ledState</w:t>
+            </w:r>
+            <w:proofErr w:type="spellEnd"/>
+            <w:r>
+              <w:rPr>
+                <w:rFonts w:cs="Arial"/>
+                <w:color w:val="000000" w:themeColor="text1"/>
+                <w:szCs w:val="22"/>
+                <w:lang w:eastAsia="es-MX"/>
+              </w:rPr>
+              <w:t xml:space="preserve"> != 0 turns off the led</w:t>
+            </w:r>
+            <w:r>
+              <w:rPr>
+                <w:i/>
+                <w:color w:val="0000FF"/>
+                <w:sz w:val="18"/>
+              </w:rPr>
+              <w:t xml:space="preserve"> </w:t>
+            </w:r>
           </w:p>
         </w:tc>
       </w:tr>
       <w:tr>
+        <w:trPr>
+          <w:trHeight w:val="632"/>
+        </w:trPr>
         <w:tc>
           <w:tcPr>
             <w:tcW w:w="2943" w:type="dxa"/>
@@ -6019,7 +6483,25 @@
                 <w:b/>
                 <w:sz w:val="20"/>
               </w:rPr>
-              <w:t>Return Value</w:t>
+              <w:t>Parameter 1</w:t>
+            </w:r>
+            <w:r>
+              <w:rPr>
+                <w:b/>
+                <w:sz w:val="20"/>
+              </w:rPr>
+              <w:br/>
+            </w:r>
+            <w:r>
+              <w:t xml:space="preserve">&lt;input| output| </w:t>
+            </w:r>
+            <w:proofErr w:type="spellStart"/>
+            <w:r>
+              <w:t>inout</w:t>
+            </w:r>
+            <w:proofErr w:type="spellEnd"/>
+            <w:r>
+              <w:t>&gt;</w:t>
             </w:r>
           </w:p>
         </w:tc>
@@ -6052,8 +6534,18 @@
                 <w:color w:val="000000"/>
                 <w:szCs w:val="22"/>
               </w:rPr>
-              <w:t>There is no return value</w:t>
-            </w:r>
+              <w:t xml:space="preserve">T_UBYTE </w:t>
+            </w:r>
+            <w:proofErr w:type="spellStart"/>
+            <w:r>
+              <w:rPr>
+                <w:i/>
+                <w:color w:val="000000"/>
+                <w:szCs w:val="22"/>
+              </w:rPr>
+              <w:t>ledState</w:t>
+            </w:r>
+            <w:proofErr w:type="spellEnd"/>
           </w:p>
         </w:tc>
       </w:tr>
@@ -6111,11 +6603,11 @@
             </w:pPr>
             <w:proofErr w:type="spellStart"/>
             <w:r>
-              <w:t>Antipinch</w:t>
+              <w:t>openWindow</w:t>
             </w:r>
             <w:proofErr w:type="spellEnd"/>
             <w:r>
-              <w:t xml:space="preserve"> functionality is disabled</w:t>
+              <w:t>() called</w:t>
             </w:r>
           </w:p>
         </w:tc>
@@ -6178,7 +6670,7 @@
                 <w:color w:val="000000"/>
                 <w:szCs w:val="22"/>
               </w:rPr>
-              <w:t>Turns on/off green Led</w:t>
+              <w:t>Turns on/off green Led and the state of the window is defined</w:t>
             </w:r>
           </w:p>
         </w:tc>
@@ -6235,6 +6727,14 @@
                 <w:sz w:val="18"/>
               </w:rPr>
             </w:pPr>
+            <w:r>
+              <w:rPr>
+                <w:i/>
+                <w:color w:val="000000" w:themeColor="text1"/>
+                <w:szCs w:val="22"/>
+              </w:rPr>
+              <w:t>Not defined</w:t>
+            </w:r>
           </w:p>
         </w:tc>
       </w:tr>
@@ -6258,18 +6758,29 @@
         </w:rPr>
       </w:pPr>
       <w:bookmarkStart w:id="75" w:name="_Toc433796043"/>
+      <w:proofErr w:type="gramStart"/>
       <w:r>
         <w:rPr>
           <w:rStyle w:val="Ttulo7Car"/>
+          <w:b/>
           <w:i/>
         </w:rPr>
-        <w:t xml:space="preserve">Function void </w:t>
+        <w:t>void</w:t>
+      </w:r>
+      <w:proofErr w:type="gramEnd"/>
+      <w:r>
+        <w:rPr>
+          <w:rStyle w:val="Ttulo7Car"/>
+          <w:b/>
+          <w:i/>
+        </w:rPr>
+        <w:t xml:space="preserve"> </w:t>
       </w:r>
       <w:proofErr w:type="spellStart"/>
-      <w:proofErr w:type="gramStart"/>
       <w:r>
         <w:rPr>
           <w:rStyle w:val="Ttulo7Car"/>
+          <w:b/>
           <w:i/>
         </w:rPr>
         <w:t>antipinch</w:t>
@@ -6278,12 +6789,12 @@
       <w:r>
         <w:rPr>
           <w:rStyle w:val="Ttulo7Car"/>
+          <w:b/>
           <w:i/>
         </w:rPr>
         <w:t>()</w:t>
       </w:r>
       <w:bookmarkEnd w:id="75"/>
-      <w:proofErr w:type="gramEnd"/>
     </w:p>
     <w:p>
       <w:pPr>
@@ -6352,31 +6863,39 @@
             </w:tcBorders>
           </w:tcPr>
           <w:p>
-            <w:pPr>
-              <w:pStyle w:val="Helptext"/>
+            <w:r>
               <w:rPr>
                 <w:color w:val="000000"/>
-                <w:sz w:val="22"/>
                 <w:szCs w:val="22"/>
               </w:rPr>
-            </w:pPr>
+              <w:t>Stops and lowers the window</w:t>
+            </w:r>
             <w:r>
               <w:rPr>
                 <w:color w:val="000000"/>
-                <w:sz w:val="22"/>
                 <w:szCs w:val="22"/>
               </w:rPr>
-              <w:t xml:space="preserve">Stops and lowers the window </w:t>
-            </w:r>
-          </w:p>
-          <w:p>
-            <w:pPr>
-              <w:rPr>
-                <w:i/>
-                <w:color w:val="0000FF"/>
-                <w:sz w:val="18"/>
-              </w:rPr>
-            </w:pPr>
+              <w:t>.</w:t>
+            </w:r>
+            <w:r>
+              <w:t xml:space="preserve"> </w:t>
+            </w:r>
+            <w:r>
+              <w:t xml:space="preserve">This function will call the </w:t>
+            </w:r>
+            <w:proofErr w:type="spellStart"/>
+            <w:proofErr w:type="gramStart"/>
+            <w:r>
+              <w:t>openWindow</w:t>
+            </w:r>
+            <w:proofErr w:type="spellEnd"/>
+            <w:r>
+              <w:t>(</w:t>
+            </w:r>
+            <w:proofErr w:type="gramEnd"/>
+            <w:r>
+              <w:t>) task, and disable all the inputs during 5 seconds.</w:t>
+            </w:r>
           </w:p>
         </w:tc>
       </w:tr>
@@ -6496,7 +7015,10 @@
               </w:rPr>
             </w:pPr>
             <w:r>
-              <w:t xml:space="preserve">Only up button was pressed </w:t>
+              <w:t>Only open</w:t>
+            </w:r>
+            <w:r>
+              <w:t xml:space="preserve"> button was pressed </w:t>
             </w:r>
           </w:p>
         </w:tc>
@@ -6616,29 +7138,19 @@
                 <w:sz w:val="18"/>
               </w:rPr>
             </w:pPr>
+            <w:r>
+              <w:rPr>
+                <w:i/>
+                <w:color w:val="000000" w:themeColor="text1"/>
+                <w:szCs w:val="22"/>
+              </w:rPr>
+              <w:t>Not defined</w:t>
+            </w:r>
           </w:p>
         </w:tc>
       </w:tr>
     </w:tbl>
     <w:p/>
-    <w:p>
-      <w:r>
-        <w:t xml:space="preserve">This function will call the </w:t>
-      </w:r>
-      <w:proofErr w:type="spellStart"/>
-      <w:proofErr w:type="gramStart"/>
-      <w:r>
-        <w:t>openWindow</w:t>
-      </w:r>
-      <w:proofErr w:type="spellEnd"/>
-      <w:r>
-        <w:t>(</w:t>
-      </w:r>
-      <w:proofErr w:type="gramEnd"/>
-      <w:r>
-        <w:t>) task, and disable all the inputs during 5 seconds.</w:t>
-      </w:r>
-    </w:p>
     <w:p>
       <w:pPr>
         <w:pStyle w:val="Ttulo2"/>
@@ -6654,7 +7166,6 @@
           <w:szCs w:val="22"/>
         </w:rPr>
       </w:pPr>
-      <w:bookmarkStart w:id="76" w:name="_Toc433796044"/>
       <w:r>
         <w:rPr>
           <w:rStyle w:val="HelptextZchn"/>
@@ -6662,10 +7173,8 @@
           <w:sz w:val="22"/>
           <w:szCs w:val="22"/>
         </w:rPr>
-        <w:t xml:space="preserve">Function T_UWORD </w:t>
-      </w:r>
-      <w:proofErr w:type="spellStart"/>
-      <w:proofErr w:type="gramStart"/>
+        <w:t>T_U</w:t>
+      </w:r>
       <w:r>
         <w:rPr>
           <w:rStyle w:val="HelptextZchn"/>
@@ -6673,9 +7182,8 @@
           <w:sz w:val="22"/>
           <w:szCs w:val="22"/>
         </w:rPr>
-        <w:t>countPressTime</w:t>
-      </w:r>
-      <w:proofErr w:type="spellEnd"/>
+        <w:t>BYTE</w:t>
+      </w:r>
       <w:r>
         <w:rPr>
           <w:rStyle w:val="HelptextZchn"/>
@@ -6683,9 +7191,10 @@
           <w:sz w:val="22"/>
           <w:szCs w:val="22"/>
         </w:rPr>
-        <w:t>(</w:t>
-      </w:r>
-      <w:proofErr w:type="gramEnd"/>
+        <w:t xml:space="preserve"> </w:t>
+      </w:r>
+      <w:proofErr w:type="spellStart"/>
+      <w:proofErr w:type="gramStart"/>
       <w:r>
         <w:rPr>
           <w:rStyle w:val="HelptextZchn"/>
@@ -6693,9 +7202,28 @@
           <w:sz w:val="22"/>
           <w:szCs w:val="22"/>
         </w:rPr>
+        <w:t>validateButtonPress</w:t>
+      </w:r>
+      <w:proofErr w:type="spellEnd"/>
+      <w:r>
+        <w:rPr>
+          <w:rStyle w:val="HelptextZchn"/>
+          <w:color w:val="000000"/>
+          <w:sz w:val="22"/>
+          <w:szCs w:val="22"/>
+        </w:rPr>
+        <w:t>(</w:t>
+      </w:r>
+      <w:proofErr w:type="gramEnd"/>
+      <w:r>
+        <w:rPr>
+          <w:rStyle w:val="HelptextZchn"/>
+          <w:color w:val="000000"/>
+          <w:sz w:val="22"/>
+          <w:szCs w:val="22"/>
+        </w:rPr>
         <w:t xml:space="preserve"> )</w:t>
       </w:r>
-      <w:bookmarkEnd w:id="76"/>
     </w:p>
     <w:tbl>
       <w:tblPr>
@@ -6753,8 +7281,50 @@
               <w:bottom w:val="single" w:sz="4" w:space="0" w:color="auto"/>
               <w:right w:val="single" w:sz="4" w:space="0" w:color="auto"/>
             </w:tcBorders>
-            <w:hideMark/>
-          </w:tcPr>
+          </w:tcPr>
+          <w:p>
+            <w:pPr>
+              <w:autoSpaceDE w:val="0"/>
+              <w:autoSpaceDN w:val="0"/>
+              <w:adjustRightInd w:val="0"/>
+              <w:rPr>
+                <w:rFonts w:cs="Arial"/>
+                <w:color w:val="000000" w:themeColor="text1"/>
+                <w:szCs w:val="22"/>
+                <w:lang w:eastAsia="es-MX"/>
+              </w:rPr>
+            </w:pPr>
+            <w:r>
+              <w:rPr>
+                <w:rFonts w:cs="Arial"/>
+                <w:color w:val="000000" w:themeColor="text1"/>
+                <w:szCs w:val="22"/>
+                <w:lang w:eastAsia="es-MX"/>
+              </w:rPr>
+              <w:t xml:space="preserve">It validates the time press button (time press &gt; 10 </w:t>
+            </w:r>
+            <w:proofErr w:type="spellStart"/>
+            <w:r>
+              <w:rPr>
+                <w:rFonts w:cs="Arial"/>
+                <w:color w:val="000000" w:themeColor="text1"/>
+                <w:szCs w:val="22"/>
+                <w:u w:val="single"/>
+                <w:lang w:eastAsia="es-MX"/>
+              </w:rPr>
+              <w:t>ms</w:t>
+            </w:r>
+            <w:proofErr w:type="spellEnd"/>
+            <w:r>
+              <w:rPr>
+                <w:rFonts w:cs="Arial"/>
+                <w:color w:val="000000" w:themeColor="text1"/>
+                <w:szCs w:val="22"/>
+                <w:lang w:eastAsia="es-MX"/>
+              </w:rPr>
+              <w:t>)</w:t>
+            </w:r>
+          </w:p>
           <w:p>
             <w:pPr>
               <w:rPr>
@@ -6764,7 +7334,22 @@
               </w:rPr>
             </w:pPr>
             <w:r>
-              <w:t xml:space="preserve">It counts the time of a button press </w:t>
+              <w:rPr>
+                <w:rFonts w:cs="Arial"/>
+                <w:color w:val="000000" w:themeColor="text1"/>
+                <w:szCs w:val="22"/>
+                <w:lang w:eastAsia="es-MX"/>
+              </w:rPr>
+              <w:t>And choose a manual or automatic action</w:t>
+            </w:r>
+            <w:r>
+              <w:rPr>
+                <w:rFonts w:ascii="Courier New" w:hAnsi="Courier New" w:cs="Courier New"/>
+                <w:color w:val="000000" w:themeColor="text1"/>
+                <w:sz w:val="20"/>
+                <w:lang w:eastAsia="es-MX"/>
+              </w:rPr>
+              <w:t xml:space="preserve"> </w:t>
             </w:r>
           </w:p>
         </w:tc>
@@ -6794,25 +7379,7 @@
                 <w:b/>
                 <w:sz w:val="20"/>
               </w:rPr>
-              <w:t>Parameter 1</w:t>
-            </w:r>
-            <w:r>
-              <w:rPr>
-                <w:b/>
-                <w:sz w:val="20"/>
-              </w:rPr>
-              <w:br/>
-            </w:r>
-            <w:r>
-              <w:t xml:space="preserve">&lt;input| output| </w:t>
-            </w:r>
-            <w:proofErr w:type="spellStart"/>
-            <w:r>
-              <w:t>inout</w:t>
-            </w:r>
-            <w:proofErr w:type="spellEnd"/>
-            <w:r>
-              <w:t>&gt;</w:t>
+              <w:t>Return Value</w:t>
             </w:r>
           </w:p>
         </w:tc>
@@ -6835,8 +7402,8 @@
               </w:tabs>
               <w:rPr>
                 <w:i/>
-                <w:color w:val="0000FF"/>
-                <w:sz w:val="18"/>
+                <w:color w:val="000000"/>
+                <w:szCs w:val="22"/>
               </w:rPr>
             </w:pPr>
             <w:r>
@@ -6845,7 +7412,7 @@
                 <w:color w:val="000000"/>
                 <w:szCs w:val="22"/>
               </w:rPr>
-              <w:t>No parameters</w:t>
+              <w:t>There is no return value</w:t>
             </w:r>
           </w:p>
         </w:tc>
@@ -6875,7 +7442,7 @@
                 <w:b/>
                 <w:sz w:val="20"/>
               </w:rPr>
-              <w:t>Return Value</w:t>
+              <w:t>Precondition</w:t>
             </w:r>
           </w:p>
         </w:tc>
@@ -6903,12 +7470,10 @@
               </w:rPr>
             </w:pPr>
             <w:r>
-              <w:rPr>
-                <w:i/>
-                <w:color w:val="000000"/>
-                <w:szCs w:val="22"/>
-              </w:rPr>
-              <w:t xml:space="preserve">The elapsed time since a button was pressed until it is released </w:t>
+              <w:t>A button was pressed</w:t>
+            </w:r>
+            <w:r>
+              <w:t xml:space="preserve"> </w:t>
             </w:r>
           </w:p>
         </w:tc>
@@ -6938,7 +7503,7 @@
                 <w:b/>
                 <w:sz w:val="20"/>
               </w:rPr>
-              <w:t>Precondition</w:t>
+              <w:t>Post condition</w:t>
             </w:r>
           </w:p>
         </w:tc>
@@ -6961,31 +7526,71 @@
               </w:tabs>
               <w:rPr>
                 <w:i/>
-                <w:color w:val="0000FF"/>
-                <w:sz w:val="18"/>
-              </w:rPr>
-            </w:pPr>
-            <w:r>
-              <w:t xml:space="preserve">Up, down or </w:t>
+                <w:color w:val="000000"/>
+                <w:szCs w:val="22"/>
+              </w:rPr>
+            </w:pPr>
+            <w:r>
+              <w:rPr>
+                <w:i/>
+                <w:color w:val="000000"/>
+                <w:szCs w:val="22"/>
+              </w:rPr>
+              <w:t xml:space="preserve">Call </w:t>
             </w:r>
             <w:proofErr w:type="spellStart"/>
             <w:r>
-              <w:t>antipinch</w:t>
+              <w:rPr>
+                <w:i/>
+                <w:color w:val="000000"/>
+                <w:szCs w:val="22"/>
+              </w:rPr>
+              <w:t>antiPinch</w:t>
             </w:r>
             <w:proofErr w:type="spellEnd"/>
             <w:r>
-              <w:t xml:space="preserve"> button must have been pressed</w:t>
-            </w:r>
-            <w:r>
-              <w:br/>
-            </w:r>
-            <w:r>
               <w:rPr>
                 <w:i/>
-                <w:color w:val="0000FF"/>
-                <w:sz w:val="18"/>
-              </w:rPr>
-              <w:br/>
+                <w:color w:val="000000"/>
+                <w:szCs w:val="22"/>
+              </w:rPr>
+              <w:t xml:space="preserve">(), </w:t>
+            </w:r>
+            <w:proofErr w:type="spellStart"/>
+            <w:r>
+              <w:rPr>
+                <w:i/>
+                <w:color w:val="000000"/>
+                <w:szCs w:val="22"/>
+              </w:rPr>
+              <w:t>openWindow</w:t>
+            </w:r>
+            <w:proofErr w:type="spellEnd"/>
+            <w:r>
+              <w:rPr>
+                <w:i/>
+                <w:color w:val="000000"/>
+                <w:szCs w:val="22"/>
+              </w:rPr>
+              <w:t xml:space="preserve">() or </w:t>
+            </w:r>
+            <w:proofErr w:type="spellStart"/>
+            <w:r>
+              <w:rPr>
+                <w:i/>
+                <w:color w:val="000000"/>
+                <w:szCs w:val="22"/>
+              </w:rPr>
+              <w:t>closeWindow</w:t>
+            </w:r>
+            <w:proofErr w:type="spellEnd"/>
+            <w:r>
+              <w:rPr>
+                <w:i/>
+                <w:color w:val="000000"/>
+                <w:szCs w:val="22"/>
+              </w:rPr>
+              <w:t>()</w:t>
             </w:r>
           </w:p>
         </w:tc>
@@ -7015,7 +7620,148 @@
                 <w:b/>
                 <w:sz w:val="20"/>
               </w:rPr>
-              <w:t>Post condition</w:t>
+              <w:t>Error Conditions</w:t>
+            </w:r>
+          </w:p>
+        </w:tc>
+        <w:tc>
+          <w:tcPr>
+            <w:tcW w:w="6379" w:type="dxa"/>
+            <w:tcBorders>
+              <w:top w:val="single" w:sz="4" w:space="0" w:color="auto"/>
+              <w:left w:val="single" w:sz="4" w:space="0" w:color="auto"/>
+              <w:bottom w:val="single" w:sz="4" w:space="0" w:color="auto"/>
+              <w:right w:val="single" w:sz="4" w:space="0" w:color="auto"/>
+            </w:tcBorders>
+          </w:tcPr>
+          <w:p>
+            <w:pPr>
+              <w:pStyle w:val="Piedepgina"/>
+              <w:tabs>
+                <w:tab w:val="left" w:pos="708"/>
+              </w:tabs>
+              <w:ind w:left="360"/>
+              <w:rPr>
+                <w:i/>
+                <w:color w:val="0000FF"/>
+                <w:sz w:val="18"/>
+              </w:rPr>
+            </w:pPr>
+            <w:r>
+              <w:rPr>
+                <w:i/>
+                <w:color w:val="000000" w:themeColor="text1"/>
+                <w:szCs w:val="22"/>
+              </w:rPr>
+              <w:t>Not defined</w:t>
+            </w:r>
+          </w:p>
+        </w:tc>
+      </w:tr>
+    </w:tbl>
+    <w:p/>
+    <w:p>
+      <w:pPr>
+        <w:pStyle w:val="Ttulo2"/>
+        <w:numPr>
+          <w:ilvl w:val="1"/>
+          <w:numId w:val="8"/>
+        </w:numPr>
+        <w:rPr>
+          <w:rStyle w:val="HelptextZchn"/>
+          <w:i w:val="0"/>
+          <w:color w:val="000000"/>
+          <w:sz w:val="22"/>
+          <w:szCs w:val="22"/>
+        </w:rPr>
+      </w:pPr>
+      <w:bookmarkStart w:id="76" w:name="_Toc433796044"/>
+      <w:r>
+        <w:rPr>
+          <w:rStyle w:val="HelptextZchn"/>
+          <w:color w:val="000000"/>
+          <w:sz w:val="22"/>
+          <w:szCs w:val="22"/>
+        </w:rPr>
+        <w:t xml:space="preserve">T_UWORD </w:t>
+      </w:r>
+      <w:proofErr w:type="spellStart"/>
+      <w:proofErr w:type="gramStart"/>
+      <w:r>
+        <w:rPr>
+          <w:rStyle w:val="HelptextZchn"/>
+          <w:color w:val="000000"/>
+          <w:sz w:val="22"/>
+          <w:szCs w:val="22"/>
+        </w:rPr>
+        <w:t>countPressTime</w:t>
+      </w:r>
+      <w:proofErr w:type="spellEnd"/>
+      <w:r>
+        <w:rPr>
+          <w:rStyle w:val="HelptextZchn"/>
+          <w:color w:val="000000"/>
+          <w:sz w:val="22"/>
+          <w:szCs w:val="22"/>
+        </w:rPr>
+        <w:t>(</w:t>
+      </w:r>
+      <w:proofErr w:type="gramEnd"/>
+      <w:r>
+        <w:rPr>
+          <w:rStyle w:val="HelptextZchn"/>
+          <w:color w:val="000000"/>
+          <w:sz w:val="22"/>
+          <w:szCs w:val="22"/>
+        </w:rPr>
+        <w:t xml:space="preserve"> )</w:t>
+      </w:r>
+      <w:bookmarkEnd w:id="76"/>
+    </w:p>
+    <w:tbl>
+      <w:tblPr>
+        <w:tblW w:w="0" w:type="auto"/>
+        <w:tblBorders>
+          <w:top w:val="single" w:sz="4" w:space="0" w:color="auto"/>
+          <w:left w:val="single" w:sz="4" w:space="0" w:color="auto"/>
+          <w:bottom w:val="single" w:sz="4" w:space="0" w:color="auto"/>
+          <w:right w:val="single" w:sz="4" w:space="0" w:color="auto"/>
+          <w:insideH w:val="single" w:sz="4" w:space="0" w:color="auto"/>
+          <w:insideV w:val="single" w:sz="4" w:space="0" w:color="auto"/>
+        </w:tblBorders>
+        <w:tblLayout w:type="fixed"/>
+        <w:tblLook w:val="04A0" w:firstRow="1" w:lastRow="0" w:firstColumn="1" w:lastColumn="0" w:noHBand="0" w:noVBand="1"/>
+      </w:tblPr>
+      <w:tblGrid>
+        <w:gridCol w:w="2943"/>
+        <w:gridCol w:w="6379"/>
+      </w:tblGrid>
+      <w:tr>
+        <w:tc>
+          <w:tcPr>
+            <w:tcW w:w="2943" w:type="dxa"/>
+            <w:tcBorders>
+              <w:top w:val="single" w:sz="4" w:space="0" w:color="auto"/>
+              <w:left w:val="single" w:sz="4" w:space="0" w:color="auto"/>
+              <w:bottom w:val="single" w:sz="4" w:space="0" w:color="auto"/>
+              <w:right w:val="single" w:sz="4" w:space="0" w:color="auto"/>
+            </w:tcBorders>
+            <w:hideMark/>
+          </w:tcPr>
+          <w:p>
+            <w:pPr>
+              <w:jc w:val="right"/>
+              <w:rPr>
+                <w:b/>
+                <w:sz w:val="20"/>
+              </w:rPr>
+            </w:pPr>
+            <w:r>
+              <w:rPr>
+                <w:b/>
+                <w:sz w:val="20"/>
+              </w:rPr>
+              <w:t>Description</w:t>
             </w:r>
           </w:p>
         </w:tc>
@@ -7031,23 +7777,23 @@
             <w:hideMark/>
           </w:tcPr>
           <w:p>
-            <w:pPr>
-              <w:pStyle w:val="Piedepgina"/>
-              <w:tabs>
-                <w:tab w:val="left" w:pos="708"/>
-              </w:tabs>
-            </w:pPr>
-            <w:r>
-              <w:t xml:space="preserve">Call up(), down, or </w:t>
-            </w:r>
-            <w:proofErr w:type="spellStart"/>
-            <w:r>
-              <w:t>antipinch</w:t>
-            </w:r>
-            <w:proofErr w:type="spellEnd"/>
-            <w:r>
-              <w:t xml:space="preserve"> functions</w:t>
-            </w:r>
+            <w:r>
+              <w:t xml:space="preserve">It counts the time of a button press </w:t>
+            </w:r>
+          </w:p>
+          <w:p>
+            <w:r>
+              <w:t>This function will count the time of a button press, the register of the button will be read and then using the timer module it’ll start to count the time until the button is released.</w:t>
+            </w:r>
+          </w:p>
+          <w:p>
+            <w:pPr>
+              <w:rPr>
+                <w:i/>
+                <w:color w:val="0000FF"/>
+                <w:sz w:val="18"/>
+              </w:rPr>
+            </w:pPr>
           </w:p>
         </w:tc>
       </w:tr>
@@ -7076,7 +7822,25 @@
                 <w:b/>
                 <w:sz w:val="20"/>
               </w:rPr>
-              <w:t>Error Conditions</w:t>
+              <w:t>Parameter 1</w:t>
+            </w:r>
+            <w:r>
+              <w:rPr>
+                <w:b/>
+                <w:sz w:val="20"/>
+              </w:rPr>
+              <w:br/>
+            </w:r>
+            <w:r>
+              <w:t xml:space="preserve">&lt;input| output| </w:t>
+            </w:r>
+            <w:proofErr w:type="spellStart"/>
+            <w:r>
+              <w:t>inout</w:t>
+            </w:r>
+            <w:proofErr w:type="spellEnd"/>
+            <w:r>
+              <w:t>&gt;</w:t>
             </w:r>
           </w:p>
         </w:tc>
@@ -7089,6 +7853,7 @@
               <w:bottom w:val="single" w:sz="4" w:space="0" w:color="auto"/>
               <w:right w:val="single" w:sz="4" w:space="0" w:color="auto"/>
             </w:tcBorders>
+            <w:hideMark/>
           </w:tcPr>
           <w:p>
             <w:pPr>
@@ -7096,50 +7861,1049 @@
               <w:tabs>
                 <w:tab w:val="left" w:pos="708"/>
               </w:tabs>
-            </w:pPr>
+              <w:rPr>
+                <w:i/>
+                <w:color w:val="0000FF"/>
+                <w:sz w:val="18"/>
+              </w:rPr>
+            </w:pPr>
+            <w:r>
+              <w:rPr>
+                <w:i/>
+                <w:color w:val="000000"/>
+                <w:szCs w:val="22"/>
+              </w:rPr>
+              <w:t>No parameters</w:t>
+            </w:r>
+          </w:p>
+        </w:tc>
+      </w:tr>
+      <w:tr>
+        <w:tc>
+          <w:tcPr>
+            <w:tcW w:w="2943" w:type="dxa"/>
+            <w:tcBorders>
+              <w:top w:val="single" w:sz="4" w:space="0" w:color="auto"/>
+              <w:left w:val="single" w:sz="4" w:space="0" w:color="auto"/>
+              <w:bottom w:val="single" w:sz="4" w:space="0" w:color="auto"/>
+              <w:right w:val="single" w:sz="4" w:space="0" w:color="auto"/>
+            </w:tcBorders>
+            <w:hideMark/>
+          </w:tcPr>
+          <w:p>
+            <w:pPr>
+              <w:jc w:val="right"/>
+              <w:rPr>
+                <w:b/>
+                <w:sz w:val="20"/>
+              </w:rPr>
+            </w:pPr>
+            <w:r>
+              <w:rPr>
+                <w:b/>
+                <w:sz w:val="20"/>
+              </w:rPr>
+              <w:t>Return Value</w:t>
+            </w:r>
+          </w:p>
+        </w:tc>
+        <w:tc>
+          <w:tcPr>
+            <w:tcW w:w="6379" w:type="dxa"/>
+            <w:tcBorders>
+              <w:top w:val="single" w:sz="4" w:space="0" w:color="auto"/>
+              <w:left w:val="single" w:sz="4" w:space="0" w:color="auto"/>
+              <w:bottom w:val="single" w:sz="4" w:space="0" w:color="auto"/>
+              <w:right w:val="single" w:sz="4" w:space="0" w:color="auto"/>
+            </w:tcBorders>
+            <w:hideMark/>
+          </w:tcPr>
+          <w:p>
+            <w:pPr>
+              <w:pStyle w:val="Piedepgina"/>
+              <w:tabs>
+                <w:tab w:val="left" w:pos="708"/>
+              </w:tabs>
+              <w:rPr>
+                <w:i/>
+                <w:color w:val="0000FF"/>
+                <w:sz w:val="18"/>
+              </w:rPr>
+            </w:pPr>
+            <w:r>
+              <w:rPr>
+                <w:i/>
+                <w:color w:val="000000"/>
+                <w:szCs w:val="22"/>
+              </w:rPr>
+              <w:t xml:space="preserve">The elapsed time since a button was pressed until it is released </w:t>
+            </w:r>
+          </w:p>
+        </w:tc>
+      </w:tr>
+      <w:tr>
+        <w:tc>
+          <w:tcPr>
+            <w:tcW w:w="2943" w:type="dxa"/>
+            <w:tcBorders>
+              <w:top w:val="single" w:sz="4" w:space="0" w:color="auto"/>
+              <w:left w:val="single" w:sz="4" w:space="0" w:color="auto"/>
+              <w:bottom w:val="single" w:sz="4" w:space="0" w:color="auto"/>
+              <w:right w:val="single" w:sz="4" w:space="0" w:color="auto"/>
+            </w:tcBorders>
+            <w:hideMark/>
+          </w:tcPr>
+          <w:p>
+            <w:pPr>
+              <w:jc w:val="right"/>
+              <w:rPr>
+                <w:b/>
+                <w:sz w:val="20"/>
+              </w:rPr>
+            </w:pPr>
+            <w:r>
+              <w:rPr>
+                <w:b/>
+                <w:sz w:val="20"/>
+              </w:rPr>
+              <w:t>Precondition</w:t>
+            </w:r>
+          </w:p>
+        </w:tc>
+        <w:tc>
+          <w:tcPr>
+            <w:tcW w:w="6379" w:type="dxa"/>
+            <w:tcBorders>
+              <w:top w:val="single" w:sz="4" w:space="0" w:color="auto"/>
+              <w:left w:val="single" w:sz="4" w:space="0" w:color="auto"/>
+              <w:bottom w:val="single" w:sz="4" w:space="0" w:color="auto"/>
+              <w:right w:val="single" w:sz="4" w:space="0" w:color="auto"/>
+            </w:tcBorders>
+            <w:hideMark/>
+          </w:tcPr>
+          <w:p>
+            <w:pPr>
+              <w:pStyle w:val="Piedepgina"/>
+              <w:tabs>
+                <w:tab w:val="left" w:pos="708"/>
+              </w:tabs>
+              <w:rPr>
+                <w:i/>
+                <w:color w:val="0000FF"/>
+                <w:sz w:val="18"/>
+              </w:rPr>
+            </w:pPr>
+            <w:r>
+              <w:t>close, open</w:t>
+            </w:r>
+            <w:r>
+              <w:t xml:space="preserve"> or </w:t>
+            </w:r>
+            <w:proofErr w:type="spellStart"/>
+            <w:r>
+              <w:t>antipinch</w:t>
+            </w:r>
+            <w:proofErr w:type="spellEnd"/>
+            <w:r>
+              <w:t xml:space="preserve"> button must have been pressed</w:t>
+            </w:r>
+            <w:r>
+              <w:br/>
+            </w:r>
+            <w:r>
+              <w:rPr>
+                <w:i/>
+                <w:color w:val="0000FF"/>
+                <w:sz w:val="18"/>
+              </w:rPr>
+              <w:br/>
+            </w:r>
+          </w:p>
+        </w:tc>
+      </w:tr>
+      <w:tr>
+        <w:tc>
+          <w:tcPr>
+            <w:tcW w:w="2943" w:type="dxa"/>
+            <w:tcBorders>
+              <w:top w:val="single" w:sz="4" w:space="0" w:color="auto"/>
+              <w:left w:val="single" w:sz="4" w:space="0" w:color="auto"/>
+              <w:bottom w:val="single" w:sz="4" w:space="0" w:color="auto"/>
+              <w:right w:val="single" w:sz="4" w:space="0" w:color="auto"/>
+            </w:tcBorders>
+            <w:hideMark/>
+          </w:tcPr>
+          <w:p>
+            <w:pPr>
+              <w:jc w:val="right"/>
+              <w:rPr>
+                <w:b/>
+                <w:sz w:val="20"/>
+              </w:rPr>
+            </w:pPr>
+            <w:r>
+              <w:rPr>
+                <w:b/>
+                <w:sz w:val="20"/>
+              </w:rPr>
+              <w:lastRenderedPageBreak/>
+              <w:t>Post condition</w:t>
+            </w:r>
+          </w:p>
+        </w:tc>
+        <w:tc>
+          <w:tcPr>
+            <w:tcW w:w="6379" w:type="dxa"/>
+            <w:tcBorders>
+              <w:top w:val="single" w:sz="4" w:space="0" w:color="auto"/>
+              <w:left w:val="single" w:sz="4" w:space="0" w:color="auto"/>
+              <w:bottom w:val="single" w:sz="4" w:space="0" w:color="auto"/>
+              <w:right w:val="single" w:sz="4" w:space="0" w:color="auto"/>
+            </w:tcBorders>
+            <w:hideMark/>
+          </w:tcPr>
+          <w:p>
+            <w:pPr>
+              <w:pStyle w:val="Piedepgina"/>
+              <w:tabs>
+                <w:tab w:val="left" w:pos="708"/>
+              </w:tabs>
+            </w:pPr>
+            <w:r>
+              <w:rPr>
+                <w:i/>
+                <w:color w:val="000000"/>
+                <w:szCs w:val="22"/>
+              </w:rPr>
+              <w:t>Timer is cleared</w:t>
+            </w:r>
+          </w:p>
+        </w:tc>
+      </w:tr>
+      <w:tr>
+        <w:tc>
+          <w:tcPr>
+            <w:tcW w:w="2943" w:type="dxa"/>
+            <w:tcBorders>
+              <w:top w:val="single" w:sz="4" w:space="0" w:color="auto"/>
+              <w:left w:val="single" w:sz="4" w:space="0" w:color="auto"/>
+              <w:bottom w:val="single" w:sz="4" w:space="0" w:color="auto"/>
+              <w:right w:val="single" w:sz="4" w:space="0" w:color="auto"/>
+            </w:tcBorders>
+            <w:hideMark/>
+          </w:tcPr>
+          <w:p>
+            <w:pPr>
+              <w:jc w:val="right"/>
+              <w:rPr>
+                <w:b/>
+                <w:sz w:val="20"/>
+              </w:rPr>
+            </w:pPr>
+            <w:r>
+              <w:rPr>
+                <w:b/>
+                <w:sz w:val="20"/>
+              </w:rPr>
+              <w:t>Error Conditions</w:t>
+            </w:r>
+          </w:p>
+        </w:tc>
+        <w:tc>
+          <w:tcPr>
+            <w:tcW w:w="6379" w:type="dxa"/>
+            <w:tcBorders>
+              <w:top w:val="single" w:sz="4" w:space="0" w:color="auto"/>
+              <w:left w:val="single" w:sz="4" w:space="0" w:color="auto"/>
+              <w:bottom w:val="single" w:sz="4" w:space="0" w:color="auto"/>
+              <w:right w:val="single" w:sz="4" w:space="0" w:color="auto"/>
+            </w:tcBorders>
+          </w:tcPr>
+          <w:p>
+            <w:pPr>
+              <w:pStyle w:val="Piedepgina"/>
+              <w:tabs>
+                <w:tab w:val="left" w:pos="708"/>
+              </w:tabs>
+            </w:pPr>
+            <w:r>
+              <w:rPr>
+                <w:i/>
+                <w:color w:val="000000" w:themeColor="text1"/>
+                <w:szCs w:val="22"/>
+              </w:rPr>
+              <w:t>Not defined</w:t>
+            </w:r>
+          </w:p>
+        </w:tc>
+      </w:tr>
+    </w:tbl>
+    <w:p>
+      <w:pPr>
+        <w:pStyle w:val="Ttulo2"/>
+        <w:numPr>
+          <w:ilvl w:val="1"/>
+          <w:numId w:val="8"/>
+        </w:numPr>
+        <w:rPr>
+          <w:rStyle w:val="Ttulo7Car"/>
+          <w:b/>
+          <w:i/>
+        </w:rPr>
+      </w:pPr>
+      <w:proofErr w:type="gramStart"/>
+      <w:r>
+        <w:rPr>
+          <w:rStyle w:val="Ttulo7Car"/>
+          <w:b/>
+          <w:i/>
+        </w:rPr>
+        <w:t>void</w:t>
+      </w:r>
+      <w:proofErr w:type="gramEnd"/>
+      <w:r>
+        <w:rPr>
+          <w:rStyle w:val="Ttulo7Car"/>
+          <w:b/>
+          <w:i/>
+        </w:rPr>
+        <w:t xml:space="preserve"> </w:t>
+      </w:r>
+      <w:proofErr w:type="spellStart"/>
+      <w:r>
+        <w:rPr>
+          <w:rStyle w:val="Ttulo7Car"/>
+          <w:b/>
+          <w:i/>
+        </w:rPr>
+        <w:t>blockButtons</w:t>
+      </w:r>
+      <w:proofErr w:type="spellEnd"/>
+      <w:r>
+        <w:rPr>
+          <w:rStyle w:val="Ttulo7Car"/>
+          <w:b/>
+          <w:i/>
+        </w:rPr>
+        <w:t>()</w:t>
+      </w:r>
+    </w:p>
+    <w:tbl>
+      <w:tblPr>
+        <w:tblW w:w="0" w:type="auto"/>
+        <w:tblBorders>
+          <w:top w:val="single" w:sz="4" w:space="0" w:color="auto"/>
+          <w:left w:val="single" w:sz="4" w:space="0" w:color="auto"/>
+          <w:bottom w:val="single" w:sz="4" w:space="0" w:color="auto"/>
+          <w:right w:val="single" w:sz="4" w:space="0" w:color="auto"/>
+          <w:insideH w:val="single" w:sz="4" w:space="0" w:color="auto"/>
+          <w:insideV w:val="single" w:sz="4" w:space="0" w:color="auto"/>
+        </w:tblBorders>
+        <w:tblLayout w:type="fixed"/>
+        <w:tblLook w:val="04A0" w:firstRow="1" w:lastRow="0" w:firstColumn="1" w:lastColumn="0" w:noHBand="0" w:noVBand="1"/>
+      </w:tblPr>
+      <w:tblGrid>
+        <w:gridCol w:w="2943"/>
+        <w:gridCol w:w="6379"/>
+      </w:tblGrid>
+      <w:tr>
+        <w:tc>
+          <w:tcPr>
+            <w:tcW w:w="2943" w:type="dxa"/>
+            <w:tcBorders>
+              <w:top w:val="single" w:sz="4" w:space="0" w:color="auto"/>
+              <w:left w:val="single" w:sz="4" w:space="0" w:color="auto"/>
+              <w:bottom w:val="single" w:sz="4" w:space="0" w:color="auto"/>
+              <w:right w:val="single" w:sz="4" w:space="0" w:color="auto"/>
+            </w:tcBorders>
+            <w:hideMark/>
+          </w:tcPr>
+          <w:p>
+            <w:pPr>
+              <w:jc w:val="right"/>
+              <w:rPr>
+                <w:b/>
+                <w:sz w:val="20"/>
+              </w:rPr>
+            </w:pPr>
+            <w:r>
+              <w:rPr>
+                <w:b/>
+                <w:sz w:val="20"/>
+              </w:rPr>
+              <w:t>Description</w:t>
+            </w:r>
+          </w:p>
+        </w:tc>
+        <w:tc>
+          <w:tcPr>
+            <w:tcW w:w="6379" w:type="dxa"/>
+            <w:tcBorders>
+              <w:top w:val="single" w:sz="4" w:space="0" w:color="auto"/>
+              <w:left w:val="single" w:sz="4" w:space="0" w:color="auto"/>
+              <w:bottom w:val="single" w:sz="4" w:space="0" w:color="auto"/>
+              <w:right w:val="single" w:sz="4" w:space="0" w:color="auto"/>
+            </w:tcBorders>
+          </w:tcPr>
+          <w:p>
+            <w:pPr>
+              <w:rPr>
+                <w:i/>
+                <w:color w:val="0000FF"/>
+                <w:sz w:val="18"/>
+              </w:rPr>
+            </w:pPr>
+            <w:r>
+              <w:rPr>
+                <w:rFonts w:cs="Arial"/>
+                <w:color w:val="000000" w:themeColor="text1"/>
+                <w:szCs w:val="22"/>
+                <w:lang w:eastAsia="es-MX"/>
+              </w:rPr>
+              <w:t>This function disable all the buttons for 5 seconds while the window is opening. When the window is totally open, all the inputs are enable.</w:t>
+            </w:r>
+          </w:p>
+        </w:tc>
+      </w:tr>
+      <w:tr>
+        <w:tc>
+          <w:tcPr>
+            <w:tcW w:w="2943" w:type="dxa"/>
+            <w:tcBorders>
+              <w:top w:val="single" w:sz="4" w:space="0" w:color="auto"/>
+              <w:left w:val="single" w:sz="4" w:space="0" w:color="auto"/>
+              <w:bottom w:val="single" w:sz="4" w:space="0" w:color="auto"/>
+              <w:right w:val="single" w:sz="4" w:space="0" w:color="auto"/>
+            </w:tcBorders>
+            <w:hideMark/>
+          </w:tcPr>
+          <w:p>
+            <w:pPr>
+              <w:jc w:val="right"/>
+              <w:rPr>
+                <w:b/>
+                <w:sz w:val="20"/>
+              </w:rPr>
+            </w:pPr>
+            <w:r>
+              <w:rPr>
+                <w:b/>
+                <w:sz w:val="20"/>
+              </w:rPr>
+              <w:t>Return Value</w:t>
+            </w:r>
+          </w:p>
+        </w:tc>
+        <w:tc>
+          <w:tcPr>
+            <w:tcW w:w="6379" w:type="dxa"/>
+            <w:tcBorders>
+              <w:top w:val="single" w:sz="4" w:space="0" w:color="auto"/>
+              <w:left w:val="single" w:sz="4" w:space="0" w:color="auto"/>
+              <w:bottom w:val="single" w:sz="4" w:space="0" w:color="auto"/>
+              <w:right w:val="single" w:sz="4" w:space="0" w:color="auto"/>
+            </w:tcBorders>
+            <w:hideMark/>
+          </w:tcPr>
+          <w:p>
+            <w:pPr>
+              <w:pStyle w:val="Piedepgina"/>
+              <w:tabs>
+                <w:tab w:val="left" w:pos="708"/>
+              </w:tabs>
+              <w:rPr>
+                <w:i/>
+                <w:color w:val="000000"/>
+                <w:szCs w:val="22"/>
+              </w:rPr>
+            </w:pPr>
+            <w:r>
+              <w:rPr>
+                <w:i/>
+                <w:color w:val="000000"/>
+                <w:szCs w:val="22"/>
+              </w:rPr>
+              <w:t>There is no return value</w:t>
+            </w:r>
+          </w:p>
+        </w:tc>
+      </w:tr>
+      <w:tr>
+        <w:tc>
+          <w:tcPr>
+            <w:tcW w:w="2943" w:type="dxa"/>
+            <w:tcBorders>
+              <w:top w:val="single" w:sz="4" w:space="0" w:color="auto"/>
+              <w:left w:val="single" w:sz="4" w:space="0" w:color="auto"/>
+              <w:bottom w:val="single" w:sz="4" w:space="0" w:color="auto"/>
+              <w:right w:val="single" w:sz="4" w:space="0" w:color="auto"/>
+            </w:tcBorders>
+            <w:hideMark/>
+          </w:tcPr>
+          <w:p>
+            <w:pPr>
+              <w:jc w:val="right"/>
+              <w:rPr>
+                <w:b/>
+                <w:sz w:val="20"/>
+              </w:rPr>
+            </w:pPr>
+            <w:r>
+              <w:rPr>
+                <w:b/>
+                <w:sz w:val="20"/>
+              </w:rPr>
+              <w:t>Precondition</w:t>
+            </w:r>
+          </w:p>
+        </w:tc>
+        <w:tc>
+          <w:tcPr>
+            <w:tcW w:w="6379" w:type="dxa"/>
+            <w:tcBorders>
+              <w:top w:val="single" w:sz="4" w:space="0" w:color="auto"/>
+              <w:left w:val="single" w:sz="4" w:space="0" w:color="auto"/>
+              <w:bottom w:val="single" w:sz="4" w:space="0" w:color="auto"/>
+              <w:right w:val="single" w:sz="4" w:space="0" w:color="auto"/>
+            </w:tcBorders>
+            <w:hideMark/>
+          </w:tcPr>
+          <w:p>
+            <w:pPr>
+              <w:pStyle w:val="Piedepgina"/>
+              <w:tabs>
+                <w:tab w:val="left" w:pos="708"/>
+              </w:tabs>
+              <w:rPr>
+                <w:i/>
+                <w:color w:val="0000FF"/>
+                <w:sz w:val="18"/>
+              </w:rPr>
+            </w:pPr>
+            <w:r>
+              <w:t>A validation of anti-pinch was performed</w:t>
+            </w:r>
+            <w:r>
+              <w:t xml:space="preserve"> </w:t>
+            </w:r>
+          </w:p>
+        </w:tc>
+      </w:tr>
+      <w:tr>
+        <w:tc>
+          <w:tcPr>
+            <w:tcW w:w="2943" w:type="dxa"/>
+            <w:tcBorders>
+              <w:top w:val="single" w:sz="4" w:space="0" w:color="auto"/>
+              <w:left w:val="single" w:sz="4" w:space="0" w:color="auto"/>
+              <w:bottom w:val="single" w:sz="4" w:space="0" w:color="auto"/>
+              <w:right w:val="single" w:sz="4" w:space="0" w:color="auto"/>
+            </w:tcBorders>
+            <w:hideMark/>
+          </w:tcPr>
+          <w:p>
+            <w:pPr>
+              <w:jc w:val="right"/>
+              <w:rPr>
+                <w:b/>
+                <w:sz w:val="20"/>
+              </w:rPr>
+            </w:pPr>
+            <w:r>
+              <w:rPr>
+                <w:b/>
+                <w:sz w:val="20"/>
+              </w:rPr>
+              <w:t>Post condition</w:t>
+            </w:r>
+          </w:p>
+        </w:tc>
+        <w:tc>
+          <w:tcPr>
+            <w:tcW w:w="6379" w:type="dxa"/>
+            <w:tcBorders>
+              <w:top w:val="single" w:sz="4" w:space="0" w:color="auto"/>
+              <w:left w:val="single" w:sz="4" w:space="0" w:color="auto"/>
+              <w:bottom w:val="single" w:sz="4" w:space="0" w:color="auto"/>
+              <w:right w:val="single" w:sz="4" w:space="0" w:color="auto"/>
+            </w:tcBorders>
+            <w:hideMark/>
+          </w:tcPr>
+          <w:p>
+            <w:pPr>
+              <w:pStyle w:val="Piedepgina"/>
+              <w:tabs>
+                <w:tab w:val="left" w:pos="708"/>
+              </w:tabs>
+              <w:rPr>
+                <w:i/>
+                <w:color w:val="000000"/>
+                <w:szCs w:val="22"/>
+              </w:rPr>
+            </w:pPr>
+            <w:r>
+              <w:rPr>
+                <w:i/>
+                <w:color w:val="000000"/>
+                <w:szCs w:val="22"/>
+              </w:rPr>
+              <w:t>Enable all the inputs</w:t>
+            </w:r>
+          </w:p>
+        </w:tc>
+      </w:tr>
+      <w:tr>
+        <w:tc>
+          <w:tcPr>
+            <w:tcW w:w="2943" w:type="dxa"/>
+            <w:tcBorders>
+              <w:top w:val="single" w:sz="4" w:space="0" w:color="auto"/>
+              <w:left w:val="single" w:sz="4" w:space="0" w:color="auto"/>
+              <w:bottom w:val="single" w:sz="4" w:space="0" w:color="auto"/>
+              <w:right w:val="single" w:sz="4" w:space="0" w:color="auto"/>
+            </w:tcBorders>
+            <w:hideMark/>
+          </w:tcPr>
+          <w:p>
+            <w:pPr>
+              <w:jc w:val="right"/>
+              <w:rPr>
+                <w:b/>
+                <w:sz w:val="20"/>
+              </w:rPr>
+            </w:pPr>
+            <w:r>
+              <w:rPr>
+                <w:b/>
+                <w:sz w:val="20"/>
+              </w:rPr>
+              <w:t>Error Conditions</w:t>
+            </w:r>
+          </w:p>
+        </w:tc>
+        <w:tc>
+          <w:tcPr>
+            <w:tcW w:w="6379" w:type="dxa"/>
+            <w:tcBorders>
+              <w:top w:val="single" w:sz="4" w:space="0" w:color="auto"/>
+              <w:left w:val="single" w:sz="4" w:space="0" w:color="auto"/>
+              <w:bottom w:val="single" w:sz="4" w:space="0" w:color="auto"/>
+              <w:right w:val="single" w:sz="4" w:space="0" w:color="auto"/>
+            </w:tcBorders>
+          </w:tcPr>
+          <w:p>
+            <w:pPr>
+              <w:pStyle w:val="Piedepgina"/>
+              <w:tabs>
+                <w:tab w:val="left" w:pos="708"/>
+              </w:tabs>
+              <w:ind w:left="360"/>
+              <w:rPr>
+                <w:i/>
+                <w:color w:val="0000FF"/>
+                <w:sz w:val="18"/>
+              </w:rPr>
+            </w:pPr>
+            <w:r>
+              <w:rPr>
+                <w:i/>
+                <w:color w:val="000000" w:themeColor="text1"/>
+                <w:szCs w:val="22"/>
+              </w:rPr>
+              <w:t>Not defined</w:t>
+            </w:r>
           </w:p>
         </w:tc>
       </w:tr>
     </w:tbl>
     <w:p/>
     <w:p>
-      <w:r>
-        <w:t>This function will count the time of a button press, the register of the button will be read and then using the timer module it’ll start to count the time until the button is released.</w:t>
-      </w:r>
-    </w:p>
-    <w:p>
-      <w:pPr>
-        <w:pStyle w:val="Ttulo1"/>
+      <w:pPr>
+        <w:pStyle w:val="Ttulo2"/>
         <w:numPr>
-          <w:ilvl w:val="0"/>
-          <w:numId w:val="0"/>
+          <w:ilvl w:val="1"/>
+          <w:numId w:val="8"/>
         </w:numPr>
-        <w:tabs>
-          <w:tab w:val="left" w:pos="708"/>
-        </w:tabs>
-        <w:ind w:left="431"/>
-      </w:pPr>
-    </w:p>
-    <w:p/>
-    <w:p>
-      <w:pPr>
-        <w:pStyle w:val="Ttulo1"/>
-        <w:numPr>
-          <w:ilvl w:val="0"/>
-          <w:numId w:val="0"/>
-        </w:numPr>
-        <w:tabs>
-          <w:tab w:val="left" w:pos="708"/>
-        </w:tabs>
-        <w:ind w:left="431"/>
-      </w:pPr>
-    </w:p>
+        <w:rPr>
+          <w:rStyle w:val="Ttulo7Car"/>
+          <w:b/>
+          <w:i/>
+        </w:rPr>
+      </w:pPr>
+      <w:proofErr w:type="gramStart"/>
+      <w:r>
+        <w:rPr>
+          <w:rStyle w:val="Ttulo7Car"/>
+          <w:b/>
+          <w:i/>
+        </w:rPr>
+        <w:t>void</w:t>
+      </w:r>
+      <w:proofErr w:type="gramEnd"/>
+      <w:r>
+        <w:rPr>
+          <w:rStyle w:val="Ttulo7Car"/>
+          <w:b/>
+          <w:i/>
+        </w:rPr>
+        <w:t xml:space="preserve"> </w:t>
+      </w:r>
+      <w:r>
+        <w:rPr>
+          <w:rStyle w:val="Ttulo7Car"/>
+          <w:b/>
+          <w:i/>
+        </w:rPr>
+        <w:t>wait5seconds</w:t>
+      </w:r>
+      <w:r>
+        <w:rPr>
+          <w:rStyle w:val="Ttulo7Car"/>
+          <w:b/>
+          <w:i/>
+        </w:rPr>
+        <w:t>()</w:t>
+      </w:r>
+    </w:p>
+    <w:tbl>
+      <w:tblPr>
+        <w:tblW w:w="0" w:type="auto"/>
+        <w:tblBorders>
+          <w:top w:val="single" w:sz="4" w:space="0" w:color="auto"/>
+          <w:left w:val="single" w:sz="4" w:space="0" w:color="auto"/>
+          <w:bottom w:val="single" w:sz="4" w:space="0" w:color="auto"/>
+          <w:right w:val="single" w:sz="4" w:space="0" w:color="auto"/>
+          <w:insideH w:val="single" w:sz="4" w:space="0" w:color="auto"/>
+          <w:insideV w:val="single" w:sz="4" w:space="0" w:color="auto"/>
+        </w:tblBorders>
+        <w:tblLayout w:type="fixed"/>
+        <w:tblLook w:val="04A0" w:firstRow="1" w:lastRow="0" w:firstColumn="1" w:lastColumn="0" w:noHBand="0" w:noVBand="1"/>
+      </w:tblPr>
+      <w:tblGrid>
+        <w:gridCol w:w="2943"/>
+        <w:gridCol w:w="6379"/>
+      </w:tblGrid>
+      <w:tr>
+        <w:tc>
+          <w:tcPr>
+            <w:tcW w:w="2943" w:type="dxa"/>
+            <w:tcBorders>
+              <w:top w:val="single" w:sz="4" w:space="0" w:color="auto"/>
+              <w:left w:val="single" w:sz="4" w:space="0" w:color="auto"/>
+              <w:bottom w:val="single" w:sz="4" w:space="0" w:color="auto"/>
+              <w:right w:val="single" w:sz="4" w:space="0" w:color="auto"/>
+            </w:tcBorders>
+            <w:hideMark/>
+          </w:tcPr>
+          <w:p>
+            <w:pPr>
+              <w:jc w:val="right"/>
+              <w:rPr>
+                <w:b/>
+                <w:sz w:val="20"/>
+              </w:rPr>
+            </w:pPr>
+            <w:r>
+              <w:rPr>
+                <w:b/>
+                <w:sz w:val="20"/>
+              </w:rPr>
+              <w:t>Description</w:t>
+            </w:r>
+          </w:p>
+        </w:tc>
+        <w:tc>
+          <w:tcPr>
+            <w:tcW w:w="6379" w:type="dxa"/>
+            <w:tcBorders>
+              <w:top w:val="single" w:sz="4" w:space="0" w:color="auto"/>
+              <w:left w:val="single" w:sz="4" w:space="0" w:color="auto"/>
+              <w:bottom w:val="single" w:sz="4" w:space="0" w:color="auto"/>
+              <w:right w:val="single" w:sz="4" w:space="0" w:color="auto"/>
+            </w:tcBorders>
+          </w:tcPr>
+          <w:p>
+            <w:pPr>
+              <w:rPr>
+                <w:i/>
+                <w:color w:val="0000FF"/>
+                <w:sz w:val="18"/>
+              </w:rPr>
+            </w:pPr>
+            <w:r>
+              <w:rPr>
+                <w:rFonts w:cs="Arial"/>
+                <w:color w:val="000000" w:themeColor="text1"/>
+                <w:szCs w:val="22"/>
+                <w:lang w:eastAsia="es-MX"/>
+              </w:rPr>
+              <w:t>A delay of 5 seconds</w:t>
+            </w:r>
+          </w:p>
+        </w:tc>
+      </w:tr>
+      <w:tr>
+        <w:tc>
+          <w:tcPr>
+            <w:tcW w:w="2943" w:type="dxa"/>
+            <w:tcBorders>
+              <w:top w:val="single" w:sz="4" w:space="0" w:color="auto"/>
+              <w:left w:val="single" w:sz="4" w:space="0" w:color="auto"/>
+              <w:bottom w:val="single" w:sz="4" w:space="0" w:color="auto"/>
+              <w:right w:val="single" w:sz="4" w:space="0" w:color="auto"/>
+            </w:tcBorders>
+            <w:hideMark/>
+          </w:tcPr>
+          <w:p>
+            <w:pPr>
+              <w:jc w:val="right"/>
+              <w:rPr>
+                <w:b/>
+                <w:sz w:val="20"/>
+              </w:rPr>
+            </w:pPr>
+            <w:r>
+              <w:rPr>
+                <w:b/>
+                <w:sz w:val="20"/>
+              </w:rPr>
+              <w:t>Return Value</w:t>
+            </w:r>
+          </w:p>
+        </w:tc>
+        <w:tc>
+          <w:tcPr>
+            <w:tcW w:w="6379" w:type="dxa"/>
+            <w:tcBorders>
+              <w:top w:val="single" w:sz="4" w:space="0" w:color="auto"/>
+              <w:left w:val="single" w:sz="4" w:space="0" w:color="auto"/>
+              <w:bottom w:val="single" w:sz="4" w:space="0" w:color="auto"/>
+              <w:right w:val="single" w:sz="4" w:space="0" w:color="auto"/>
+            </w:tcBorders>
+            <w:hideMark/>
+          </w:tcPr>
+          <w:p>
+            <w:pPr>
+              <w:pStyle w:val="Piedepgina"/>
+              <w:tabs>
+                <w:tab w:val="left" w:pos="708"/>
+              </w:tabs>
+              <w:rPr>
+                <w:i/>
+                <w:color w:val="000000"/>
+                <w:szCs w:val="22"/>
+              </w:rPr>
+            </w:pPr>
+            <w:r>
+              <w:rPr>
+                <w:i/>
+                <w:color w:val="000000"/>
+                <w:szCs w:val="22"/>
+              </w:rPr>
+              <w:t>There is no return value</w:t>
+            </w:r>
+          </w:p>
+        </w:tc>
+      </w:tr>
+      <w:tr>
+        <w:tc>
+          <w:tcPr>
+            <w:tcW w:w="2943" w:type="dxa"/>
+            <w:tcBorders>
+              <w:top w:val="single" w:sz="4" w:space="0" w:color="auto"/>
+              <w:left w:val="single" w:sz="4" w:space="0" w:color="auto"/>
+              <w:bottom w:val="single" w:sz="4" w:space="0" w:color="auto"/>
+              <w:right w:val="single" w:sz="4" w:space="0" w:color="auto"/>
+            </w:tcBorders>
+            <w:hideMark/>
+          </w:tcPr>
+          <w:p>
+            <w:pPr>
+              <w:jc w:val="right"/>
+              <w:rPr>
+                <w:b/>
+                <w:sz w:val="20"/>
+              </w:rPr>
+            </w:pPr>
+            <w:r>
+              <w:rPr>
+                <w:b/>
+                <w:sz w:val="20"/>
+              </w:rPr>
+              <w:t>Precondition</w:t>
+            </w:r>
+          </w:p>
+        </w:tc>
+        <w:tc>
+          <w:tcPr>
+            <w:tcW w:w="6379" w:type="dxa"/>
+            <w:tcBorders>
+              <w:top w:val="single" w:sz="4" w:space="0" w:color="auto"/>
+              <w:left w:val="single" w:sz="4" w:space="0" w:color="auto"/>
+              <w:bottom w:val="single" w:sz="4" w:space="0" w:color="auto"/>
+              <w:right w:val="single" w:sz="4" w:space="0" w:color="auto"/>
+            </w:tcBorders>
+            <w:hideMark/>
+          </w:tcPr>
+          <w:p>
+            <w:pPr>
+              <w:pStyle w:val="Piedepgina"/>
+              <w:tabs>
+                <w:tab w:val="left" w:pos="708"/>
+              </w:tabs>
+              <w:rPr>
+                <w:i/>
+                <w:color w:val="0000FF"/>
+                <w:sz w:val="18"/>
+              </w:rPr>
+            </w:pPr>
+            <w:proofErr w:type="spellStart"/>
+            <w:r>
+              <w:t>BlockButtons</w:t>
+            </w:r>
+            <w:proofErr w:type="spellEnd"/>
+            <w:r>
+              <w:t xml:space="preserve"> was invoked.</w:t>
+            </w:r>
+            <w:r>
+              <w:t xml:space="preserve"> </w:t>
+            </w:r>
+          </w:p>
+        </w:tc>
+      </w:tr>
+      <w:tr>
+        <w:tc>
+          <w:tcPr>
+            <w:tcW w:w="2943" w:type="dxa"/>
+            <w:tcBorders>
+              <w:top w:val="single" w:sz="4" w:space="0" w:color="auto"/>
+              <w:left w:val="single" w:sz="4" w:space="0" w:color="auto"/>
+              <w:bottom w:val="single" w:sz="4" w:space="0" w:color="auto"/>
+              <w:right w:val="single" w:sz="4" w:space="0" w:color="auto"/>
+            </w:tcBorders>
+            <w:hideMark/>
+          </w:tcPr>
+          <w:p>
+            <w:pPr>
+              <w:jc w:val="right"/>
+              <w:rPr>
+                <w:b/>
+                <w:sz w:val="20"/>
+              </w:rPr>
+            </w:pPr>
+            <w:r>
+              <w:rPr>
+                <w:b/>
+                <w:sz w:val="20"/>
+              </w:rPr>
+              <w:t>Post condition</w:t>
+            </w:r>
+          </w:p>
+        </w:tc>
+        <w:tc>
+          <w:tcPr>
+            <w:tcW w:w="6379" w:type="dxa"/>
+            <w:tcBorders>
+              <w:top w:val="single" w:sz="4" w:space="0" w:color="auto"/>
+              <w:left w:val="single" w:sz="4" w:space="0" w:color="auto"/>
+              <w:bottom w:val="single" w:sz="4" w:space="0" w:color="auto"/>
+              <w:right w:val="single" w:sz="4" w:space="0" w:color="auto"/>
+            </w:tcBorders>
+            <w:hideMark/>
+          </w:tcPr>
+          <w:p>
+            <w:pPr>
+              <w:pStyle w:val="Piedepgina"/>
+              <w:tabs>
+                <w:tab w:val="left" w:pos="708"/>
+              </w:tabs>
+              <w:rPr>
+                <w:i/>
+                <w:color w:val="000000"/>
+                <w:szCs w:val="22"/>
+              </w:rPr>
+            </w:pPr>
+            <w:r>
+              <w:rPr>
+                <w:i/>
+                <w:color w:val="000000"/>
+                <w:szCs w:val="22"/>
+              </w:rPr>
+              <w:t>the system is waiting for another input</w:t>
+            </w:r>
+          </w:p>
+        </w:tc>
+      </w:tr>
+      <w:tr>
+        <w:tc>
+          <w:tcPr>
+            <w:tcW w:w="2943" w:type="dxa"/>
+            <w:tcBorders>
+              <w:top w:val="single" w:sz="4" w:space="0" w:color="auto"/>
+              <w:left w:val="single" w:sz="4" w:space="0" w:color="auto"/>
+              <w:bottom w:val="single" w:sz="4" w:space="0" w:color="auto"/>
+              <w:right w:val="single" w:sz="4" w:space="0" w:color="auto"/>
+            </w:tcBorders>
+            <w:hideMark/>
+          </w:tcPr>
+          <w:p>
+            <w:pPr>
+              <w:jc w:val="right"/>
+              <w:rPr>
+                <w:b/>
+                <w:sz w:val="20"/>
+              </w:rPr>
+            </w:pPr>
+            <w:r>
+              <w:rPr>
+                <w:b/>
+                <w:sz w:val="20"/>
+              </w:rPr>
+              <w:t>Error Conditions</w:t>
+            </w:r>
+          </w:p>
+        </w:tc>
+        <w:tc>
+          <w:tcPr>
+            <w:tcW w:w="6379" w:type="dxa"/>
+            <w:tcBorders>
+              <w:top w:val="single" w:sz="4" w:space="0" w:color="auto"/>
+              <w:left w:val="single" w:sz="4" w:space="0" w:color="auto"/>
+              <w:bottom w:val="single" w:sz="4" w:space="0" w:color="auto"/>
+              <w:right w:val="single" w:sz="4" w:space="0" w:color="auto"/>
+            </w:tcBorders>
+          </w:tcPr>
+          <w:p>
+            <w:pPr>
+              <w:pStyle w:val="Piedepgina"/>
+              <w:tabs>
+                <w:tab w:val="left" w:pos="708"/>
+              </w:tabs>
+              <w:ind w:left="360"/>
+              <w:rPr>
+                <w:i/>
+                <w:color w:val="0000FF"/>
+                <w:sz w:val="18"/>
+              </w:rPr>
+            </w:pPr>
+            <w:r>
+              <w:rPr>
+                <w:i/>
+                <w:color w:val="000000" w:themeColor="text1"/>
+                <w:szCs w:val="22"/>
+              </w:rPr>
+              <w:t>Not defined</w:t>
+            </w:r>
+          </w:p>
+        </w:tc>
+      </w:tr>
+    </w:tbl>
     <w:p/>
     <w:sectPr>
-      <w:headerReference w:type="default" r:id="rId27"/>
-      <w:footerReference w:type="default" r:id="rId28"/>
-      <w:headerReference w:type="first" r:id="rId29"/>
-      <w:footerReference w:type="first" r:id="rId30"/>
+      <w:headerReference w:type="default" r:id="rId28"/>
+      <w:footerReference w:type="default" r:id="rId29"/>
+      <w:headerReference w:type="first" r:id="rId30"/>
+      <w:footerReference w:type="first" r:id="rId31"/>
       <w:pgSz w:w="11907" w:h="16840"/>
       <w:pgMar w:top="2268" w:right="851" w:bottom="1701" w:left="851" w:header="720" w:footer="170" w:gutter="567"/>
       <w:cols w:space="720"/>
@@ -7488,7 +9252,7 @@
               <w:noProof/>
               <w:sz w:val="18"/>
             </w:rPr>
-            <w:t>12</w:t>
+            <w:t>9</w:t>
           </w:r>
           <w:r>
             <w:rPr>
@@ -7525,7 +9289,7 @@
               <w:noProof/>
               <w:sz w:val="18"/>
             </w:rPr>
-            <w:t>12</w:t>
+            <w:t>13</w:t>
           </w:r>
           <w:r>
             <w:rPr>
@@ -8192,7 +9956,7 @@
               <v:shape id="_x0000_i1026" type="#_x0000_t75" style="width:2in;height:43.5pt" o:ole="">
                 <v:imagedata r:id="rId1" o:title=""/>
               </v:shape>
-              <o:OLEObject Type="Embed" ProgID="PBrush" ShapeID="_x0000_i1026" DrawAspect="Content" ObjectID="_1507802492" r:id="rId2"/>
+              <o:OLEObject Type="Embed" ProgID="PBrush" ShapeID="_x0000_i1026" DrawAspect="Content" ObjectID="_1507828585" r:id="rId2"/>
             </w:object>
           </w:r>
         </w:p>
@@ -8414,7 +10178,7 @@
         <v:shape id="_x0000_i1027" type="#_x0000_t75" style="width:36pt;height:194.25pt" o:ole="">
           <v:imagedata r:id="rId1" o:title=""/>
         </v:shape>
-        <o:OLEObject Type="Embed" ProgID="Designer" ShapeID="_x0000_i1027" DrawAspect="Content" ObjectID="_1507802493" r:id="rId2">
+        <o:OLEObject Type="Embed" ProgID="Designer" ShapeID="_x0000_i1027" DrawAspect="Content" ObjectID="_1507828586" r:id="rId2">
           <o:FieldCodes>\s \* MERGEFORMAT</o:FieldCodes>
         </o:OLEObject>
       </w:object>
@@ -8429,7 +10193,7 @@
         <v:shape id="_x0000_i1028" type="#_x0000_t75" style="width:43.5pt;height:165.75pt" o:ole="" fillcolor="window">
           <v:imagedata r:id="rId3" o:title=""/>
         </v:shape>
-        <o:OLEObject Type="Embed" ProgID="Designer" ShapeID="_x0000_i1028" DrawAspect="Content" ObjectID="_1507802494" r:id="rId4">
+        <o:OLEObject Type="Embed" ProgID="Designer" ShapeID="_x0000_i1028" DrawAspect="Content" ObjectID="_1507828587" r:id="rId4">
           <o:FieldCodes>\s \* MERGEFORMAT</o:FieldCodes>
         </o:OLEObject>
       </w:object>

</xml_diff>

<commit_message>
countTimePress() and wait5minutes() functions were implemented.
</commit_message>
<xml_diff>
--- a/Setup/Doc/V-Cycle Process/2.0 Design/Software Design.docx
+++ b/Setup/Doc/V-Cycle Process/2.0 Design/Software Design.docx
@@ -924,7 +924,7 @@
                 <w:rFonts w:ascii="Helvetica" w:hAnsi="Helvetica"/>
                 <w:sz w:val="16"/>
               </w:rPr>
-              <w:t>5</w:t>
+              <w:t>6</w:t>
             </w:r>
           </w:p>
         </w:tc>
@@ -970,21 +970,14 @@
                 <w:rFonts w:ascii="Helvetica" w:hAnsi="Helvetica"/>
                 <w:sz w:val="16"/>
               </w:rPr>
-              <w:t>3</w:t>
+              <w:t>2-Nov</w:t>
             </w:r>
             <w:r>
               <w:rPr>
                 <w:rFonts w:ascii="Helvetica" w:hAnsi="Helvetica"/>
                 <w:sz w:val="16"/>
               </w:rPr>
-              <w:t>1</w:t>
-            </w:r>
-            <w:r>
-              <w:rPr>
-                <w:rFonts w:ascii="Helvetica" w:hAnsi="Helvetica"/>
-                <w:sz w:val="16"/>
-              </w:rPr>
-              <w:t>-0ct-15</w:t>
+              <w:t>-15</w:t>
             </w:r>
           </w:p>
         </w:tc>
@@ -1099,22 +1092,31 @@
                 <w:sz w:val="16"/>
               </w:rPr>
             </w:pPr>
-            <w:proofErr w:type="spellStart"/>
             <w:r>
               <w:rPr>
                 <w:rFonts w:ascii="Helvetica" w:hAnsi="Helvetica"/>
                 <w:sz w:val="16"/>
               </w:rPr>
-              <w:t>Tha</w:t>
-            </w:r>
-            <w:proofErr w:type="spellEnd"/>
+              <w:t xml:space="preserve">Only the return value of </w:t>
+            </w:r>
+            <w:proofErr w:type="spellStart"/>
             <w:r>
               <w:rPr>
                 <w:rFonts w:ascii="Helvetica" w:hAnsi="Helvetica"/>
                 <w:sz w:val="16"/>
               </w:rPr>
-              <w:t xml:space="preserve"> class diagram was added and also some functions in chapter 5</w:t>
-            </w:r>
+              <w:t>countPressTime</w:t>
+            </w:r>
+            <w:proofErr w:type="spellEnd"/>
+            <w:r>
+              <w:rPr>
+                <w:rFonts w:ascii="Helvetica" w:hAnsi="Helvetica"/>
+                <w:sz w:val="16"/>
+              </w:rPr>
+              <w:t xml:space="preserve"> was changed.</w:t>
+            </w:r>
+            <w:bookmarkStart w:id="6" w:name="_GoBack"/>
+            <w:bookmarkEnd w:id="6"/>
           </w:p>
         </w:tc>
       </w:tr>
@@ -1150,16 +1152,16 @@
         <w:t xml:space="preserve">Table of Contents </w:t>
       </w:r>
     </w:p>
-    <w:bookmarkStart w:id="6" w:name="_Toc444406134"/>
-    <w:bookmarkStart w:id="7" w:name="_Toc444411004"/>
-    <w:bookmarkStart w:id="8" w:name="_Toc444481031"/>
-    <w:bookmarkStart w:id="9" w:name="_Toc503846740"/>
-    <w:bookmarkStart w:id="10" w:name="_Toc117489214"/>
-    <w:bookmarkStart w:id="11" w:name="_Toc117504185"/>
-    <w:bookmarkStart w:id="12" w:name="_Toc117504314"/>
-    <w:bookmarkStart w:id="13" w:name="_Toc117504599"/>
-    <w:bookmarkStart w:id="14" w:name="_Toc140464407"/>
-    <w:bookmarkStart w:id="15" w:name="_Toc140464638"/>
+    <w:bookmarkStart w:id="7" w:name="_Toc444406134"/>
+    <w:bookmarkStart w:id="8" w:name="_Toc444411004"/>
+    <w:bookmarkStart w:id="9" w:name="_Toc444481031"/>
+    <w:bookmarkStart w:id="10" w:name="_Toc503846740"/>
+    <w:bookmarkStart w:id="11" w:name="_Toc117489214"/>
+    <w:bookmarkStart w:id="12" w:name="_Toc117504185"/>
+    <w:bookmarkStart w:id="13" w:name="_Toc117504314"/>
+    <w:bookmarkStart w:id="14" w:name="_Toc117504599"/>
+    <w:bookmarkStart w:id="15" w:name="_Toc140464407"/>
+    <w:bookmarkStart w:id="16" w:name="_Toc140464638"/>
     <w:p>
       <w:pPr>
         <w:pStyle w:val="TDC1"/>
@@ -2349,19 +2351,18 @@
         <w:lastRenderedPageBreak/>
         <w:fldChar w:fldCharType="end"/>
       </w:r>
-      <w:bookmarkStart w:id="16" w:name="_Toc142729869"/>
-      <w:bookmarkStart w:id="17" w:name="_Toc433796033"/>
+      <w:bookmarkStart w:id="17" w:name="_Toc142729869"/>
+      <w:bookmarkStart w:id="18" w:name="_Toc433796033"/>
       <w:r>
         <w:t>Purpos</w:t>
       </w:r>
-      <w:bookmarkEnd w:id="6"/>
       <w:bookmarkEnd w:id="7"/>
       <w:bookmarkEnd w:id="8"/>
       <w:bookmarkEnd w:id="9"/>
+      <w:bookmarkEnd w:id="10"/>
       <w:r>
         <w:t>e</w:t>
       </w:r>
-      <w:bookmarkEnd w:id="10"/>
       <w:bookmarkEnd w:id="11"/>
       <w:bookmarkEnd w:id="12"/>
       <w:bookmarkEnd w:id="13"/>
@@ -2369,6 +2370,7 @@
       <w:bookmarkEnd w:id="15"/>
       <w:bookmarkEnd w:id="16"/>
       <w:bookmarkEnd w:id="17"/>
+      <w:bookmarkEnd w:id="18"/>
     </w:p>
     <w:p>
       <w:pPr>
@@ -2382,16 +2384,16 @@
           <w:szCs w:val="22"/>
         </w:rPr>
       </w:pPr>
-      <w:bookmarkStart w:id="18" w:name="_Toc444406135"/>
-      <w:bookmarkStart w:id="19" w:name="_Toc444411005"/>
-      <w:bookmarkStart w:id="20" w:name="_Toc444481032"/>
-      <w:bookmarkStart w:id="21" w:name="_Toc503846741"/>
-      <w:bookmarkStart w:id="22" w:name="_Toc117489215"/>
-      <w:bookmarkStart w:id="23" w:name="_Toc117504186"/>
-      <w:bookmarkStart w:id="24" w:name="_Toc117504315"/>
-      <w:bookmarkStart w:id="25" w:name="_Toc117504600"/>
-      <w:bookmarkStart w:id="26" w:name="_Toc140464408"/>
-      <w:bookmarkStart w:id="27" w:name="_Toc140464639"/>
+      <w:bookmarkStart w:id="19" w:name="_Toc444406135"/>
+      <w:bookmarkStart w:id="20" w:name="_Toc444411005"/>
+      <w:bookmarkStart w:id="21" w:name="_Toc444481032"/>
+      <w:bookmarkStart w:id="22" w:name="_Toc503846741"/>
+      <w:bookmarkStart w:id="23" w:name="_Toc117489215"/>
+      <w:bookmarkStart w:id="24" w:name="_Toc117504186"/>
+      <w:bookmarkStart w:id="25" w:name="_Toc117504315"/>
+      <w:bookmarkStart w:id="26" w:name="_Toc117504600"/>
+      <w:bookmarkStart w:id="27" w:name="_Toc140464408"/>
+      <w:bookmarkStart w:id="28" w:name="_Toc140464639"/>
       <w:r>
         <w:rPr>
           <w:i w:val="0"/>
@@ -2417,12 +2419,11 @@
           <w:numId w:val="8"/>
         </w:numPr>
       </w:pPr>
-      <w:bookmarkStart w:id="28" w:name="_Toc142729870"/>
-      <w:bookmarkStart w:id="29" w:name="_Toc433796034"/>
+      <w:bookmarkStart w:id="29" w:name="_Toc142729870"/>
+      <w:bookmarkStart w:id="30" w:name="_Toc433796034"/>
       <w:r>
         <w:t>Definitions and abbreviations</w:t>
       </w:r>
-      <w:bookmarkEnd w:id="18"/>
       <w:bookmarkEnd w:id="19"/>
       <w:bookmarkEnd w:id="20"/>
       <w:bookmarkEnd w:id="21"/>
@@ -2434,6 +2435,7 @@
       <w:bookmarkEnd w:id="27"/>
       <w:bookmarkEnd w:id="28"/>
       <w:bookmarkEnd w:id="29"/>
+      <w:bookmarkEnd w:id="30"/>
     </w:p>
     <w:p>
       <w:r>
@@ -2804,14 +2806,14 @@
         </w:rPr>
         <w:br/>
       </w:r>
-      <w:bookmarkStart w:id="30" w:name="_Toc444406136"/>
-      <w:bookmarkStart w:id="31" w:name="_Toc444411006"/>
-      <w:bookmarkStart w:id="32" w:name="_Toc444481033"/>
-      <w:bookmarkStart w:id="33" w:name="_Toc503846742"/>
-      <w:bookmarkStart w:id="34" w:name="_Toc117489216"/>
-      <w:bookmarkStart w:id="35" w:name="_Toc117504187"/>
-      <w:bookmarkStart w:id="36" w:name="_Toc117504316"/>
-      <w:bookmarkStart w:id="37" w:name="_Toc117504601"/>
+      <w:bookmarkStart w:id="31" w:name="_Toc444406136"/>
+      <w:bookmarkStart w:id="32" w:name="_Toc444411006"/>
+      <w:bookmarkStart w:id="33" w:name="_Toc444481033"/>
+      <w:bookmarkStart w:id="34" w:name="_Toc503846742"/>
+      <w:bookmarkStart w:id="35" w:name="_Toc117489216"/>
+      <w:bookmarkStart w:id="36" w:name="_Toc117504187"/>
+      <w:bookmarkStart w:id="37" w:name="_Toc117504316"/>
+      <w:bookmarkStart w:id="38" w:name="_Toc117504601"/>
       <w:r>
         <w:rPr>
           <w:color w:val="0000FF"/>
@@ -2824,20 +2826,20 @@
         </w:rPr>
         <w:t>Reference</w:t>
       </w:r>
-      <w:bookmarkEnd w:id="30"/>
       <w:bookmarkEnd w:id="31"/>
       <w:bookmarkEnd w:id="32"/>
       <w:bookmarkEnd w:id="33"/>
+      <w:bookmarkEnd w:id="34"/>
       <w:r>
         <w:rPr>
           <w:b/>
         </w:rPr>
         <w:t>s</w:t>
       </w:r>
-      <w:bookmarkEnd w:id="34"/>
       <w:bookmarkEnd w:id="35"/>
       <w:bookmarkEnd w:id="36"/>
       <w:bookmarkEnd w:id="37"/>
+      <w:bookmarkEnd w:id="38"/>
       <w:r>
         <w:rPr>
           <w:b/>
@@ -3118,22 +3120,21 @@
           <w:numId w:val="8"/>
         </w:numPr>
       </w:pPr>
-      <w:bookmarkStart w:id="38" w:name="_Toc444406137"/>
-      <w:bookmarkStart w:id="39" w:name="_Toc444411007"/>
-      <w:bookmarkStart w:id="40" w:name="_Toc444481034"/>
-      <w:bookmarkStart w:id="41" w:name="_Toc503846743"/>
-      <w:bookmarkStart w:id="42" w:name="_Toc117489217"/>
-      <w:bookmarkStart w:id="43" w:name="_Toc117504188"/>
-      <w:bookmarkStart w:id="44" w:name="_Toc117504317"/>
-      <w:bookmarkStart w:id="45" w:name="_Toc117504602"/>
-      <w:bookmarkStart w:id="46" w:name="_Toc140464409"/>
-      <w:bookmarkStart w:id="47" w:name="_Toc140464640"/>
-      <w:bookmarkStart w:id="48" w:name="_Toc142729871"/>
-      <w:bookmarkStart w:id="49" w:name="_Toc433796035"/>
+      <w:bookmarkStart w:id="39" w:name="_Toc444406137"/>
+      <w:bookmarkStart w:id="40" w:name="_Toc444411007"/>
+      <w:bookmarkStart w:id="41" w:name="_Toc444481034"/>
+      <w:bookmarkStart w:id="42" w:name="_Toc503846743"/>
+      <w:bookmarkStart w:id="43" w:name="_Toc117489217"/>
+      <w:bookmarkStart w:id="44" w:name="_Toc117504188"/>
+      <w:bookmarkStart w:id="45" w:name="_Toc117504317"/>
+      <w:bookmarkStart w:id="46" w:name="_Toc117504602"/>
+      <w:bookmarkStart w:id="47" w:name="_Toc140464409"/>
+      <w:bookmarkStart w:id="48" w:name="_Toc140464640"/>
+      <w:bookmarkStart w:id="49" w:name="_Toc142729871"/>
+      <w:bookmarkStart w:id="50" w:name="_Toc433796035"/>
       <w:r>
         <w:t>Realization constraints and targets</w:t>
       </w:r>
-      <w:bookmarkEnd w:id="38"/>
       <w:bookmarkEnd w:id="39"/>
       <w:bookmarkEnd w:id="40"/>
       <w:bookmarkEnd w:id="41"/>
@@ -3145,6 +3146,7 @@
       <w:bookmarkEnd w:id="47"/>
       <w:bookmarkEnd w:id="48"/>
       <w:bookmarkEnd w:id="49"/>
+      <w:bookmarkEnd w:id="50"/>
     </w:p>
     <w:p>
       <w:pPr>
@@ -3328,14 +3330,14 @@
           <w:numId w:val="8"/>
         </w:numPr>
       </w:pPr>
-      <w:bookmarkStart w:id="50" w:name="_Toc433796036"/>
-      <w:bookmarkStart w:id="51" w:name="_Toc498928151"/>
-      <w:bookmarkStart w:id="52" w:name="_Toc503846746"/>
+      <w:bookmarkStart w:id="51" w:name="_Toc433796036"/>
+      <w:bookmarkStart w:id="52" w:name="_Toc498928151"/>
+      <w:bookmarkStart w:id="53" w:name="_Toc503846746"/>
       <w:r>
         <w:lastRenderedPageBreak/>
         <w:t>SW Conceptual design</w:t>
       </w:r>
-      <w:bookmarkEnd w:id="50"/>
+      <w:bookmarkEnd w:id="51"/>
       <w:r>
         <w:t xml:space="preserve"> </w:t>
       </w:r>
@@ -3430,26 +3432,26 @@
           <w:numId w:val="8"/>
         </w:numPr>
       </w:pPr>
-      <w:bookmarkStart w:id="53" w:name="_Toc117489222"/>
-      <w:bookmarkStart w:id="54" w:name="_Toc117504322"/>
-      <w:bookmarkStart w:id="55" w:name="_Toc117504607"/>
-      <w:bookmarkStart w:id="56" w:name="_Toc140464414"/>
-      <w:bookmarkStart w:id="57" w:name="_Toc140464645"/>
-      <w:bookmarkStart w:id="58" w:name="_Toc142729874"/>
-      <w:bookmarkStart w:id="59" w:name="_Toc433796037"/>
-      <w:bookmarkEnd w:id="51"/>
+      <w:bookmarkStart w:id="54" w:name="_Toc117489222"/>
+      <w:bookmarkStart w:id="55" w:name="_Toc117504322"/>
+      <w:bookmarkStart w:id="56" w:name="_Toc117504607"/>
+      <w:bookmarkStart w:id="57" w:name="_Toc140464414"/>
+      <w:bookmarkStart w:id="58" w:name="_Toc140464645"/>
+      <w:bookmarkStart w:id="59" w:name="_Toc142729874"/>
+      <w:bookmarkStart w:id="60" w:name="_Toc433796037"/>
       <w:bookmarkEnd w:id="52"/>
+      <w:bookmarkEnd w:id="53"/>
       <w:r>
         <w:lastRenderedPageBreak/>
         <w:t>SW Component internal breakdown</w:t>
       </w:r>
-      <w:bookmarkEnd w:id="53"/>
       <w:bookmarkEnd w:id="54"/>
       <w:bookmarkEnd w:id="55"/>
       <w:bookmarkEnd w:id="56"/>
       <w:bookmarkEnd w:id="57"/>
       <w:bookmarkEnd w:id="58"/>
       <w:bookmarkEnd w:id="59"/>
+      <w:bookmarkEnd w:id="60"/>
     </w:p>
     <w:p>
       <w:pPr>
@@ -3666,12 +3668,12 @@
       </w:pPr>
     </w:p>
     <w:p>
-      <w:bookmarkStart w:id="60" w:name="_Toc117489224"/>
-      <w:bookmarkStart w:id="61" w:name="_Toc117504324"/>
-      <w:bookmarkStart w:id="62" w:name="_Toc117504609"/>
-      <w:bookmarkStart w:id="63" w:name="_Toc140464261"/>
-      <w:bookmarkStart w:id="64" w:name="_Toc140464416"/>
-      <w:bookmarkStart w:id="65" w:name="_Toc433796038"/>
+      <w:bookmarkStart w:id="61" w:name="_Toc117489224"/>
+      <w:bookmarkStart w:id="62" w:name="_Toc117504324"/>
+      <w:bookmarkStart w:id="63" w:name="_Toc117504609"/>
+      <w:bookmarkStart w:id="64" w:name="_Toc140464261"/>
+      <w:bookmarkStart w:id="65" w:name="_Toc140464416"/>
+      <w:bookmarkStart w:id="66" w:name="_Toc433796038"/>
     </w:p>
     <w:p/>
     <w:p/>
@@ -4310,8 +4312,6 @@
       <w:r>
         <w:t xml:space="preserve">e </w:t>
       </w:r>
-      <w:bookmarkStart w:id="66" w:name="_GoBack"/>
-      <w:bookmarkEnd w:id="66"/>
       <w:r>
         <w:t xml:space="preserve">class represents the </w:t>
       </w:r>
@@ -4512,12 +4512,12 @@
       <w:r>
         <w:t>Functional Decomposition</w:t>
       </w:r>
-      <w:bookmarkEnd w:id="60"/>
       <w:bookmarkEnd w:id="61"/>
       <w:bookmarkEnd w:id="62"/>
       <w:bookmarkEnd w:id="63"/>
       <w:bookmarkEnd w:id="64"/>
       <w:bookmarkEnd w:id="65"/>
+      <w:bookmarkEnd w:id="66"/>
     </w:p>
     <w:p>
       <w:pPr>
@@ -4562,7 +4562,7 @@
           <v:shape id="_x0000_i1025" type="#_x0000_t75" style="width:440.25pt;height:287.25pt" o:ole="">
             <v:imagedata r:id="rId26" o:title=""/>
           </v:shape>
-          <o:OLEObject Type="Embed" ProgID="Visio.Drawing.6" ShapeID="_x0000_i1025" DrawAspect="Content" ObjectID="_1507828584" r:id="rId27"/>
+          <o:OLEObject Type="Embed" ProgID="Visio.Drawing.6" ShapeID="_x0000_i1025" DrawAspect="Content" ObjectID="_1507936279" r:id="rId27"/>
         </w:object>
       </w:r>
     </w:p>
@@ -6028,10 +6028,7 @@
             </w:pPr>
             <w:proofErr w:type="spellStart"/>
             <w:r>
-              <w:t>close</w:t>
-            </w:r>
-            <w:r>
-              <w:t>Window</w:t>
+              <w:t>closeWindow</w:t>
             </w:r>
             <w:proofErr w:type="spellEnd"/>
             <w:r>
@@ -6365,23 +6362,7 @@
                 <w:sz w:val="22"/>
                 <w:szCs w:val="22"/>
               </w:rPr>
-              <w:t>Turns on/off</w:t>
-            </w:r>
-            <w:r>
-              <w:rPr>
-                <w:color w:val="000000"/>
-                <w:sz w:val="22"/>
-                <w:szCs w:val="22"/>
-              </w:rPr>
-              <w:t xml:space="preserve"> the green</w:t>
-            </w:r>
-            <w:r>
-              <w:rPr>
-                <w:color w:val="000000"/>
-                <w:sz w:val="22"/>
-                <w:szCs w:val="22"/>
-              </w:rPr>
-              <w:t xml:space="preserve"> Led: if </w:t>
+              <w:t xml:space="preserve">Turns on/off the green Led: if </w:t>
             </w:r>
             <w:proofErr w:type="spellStart"/>
             <w:r>
@@ -6878,10 +6859,7 @@
               <w:t>.</w:t>
             </w:r>
             <w:r>
-              <w:t xml:space="preserve"> </w:t>
-            </w:r>
-            <w:r>
-              <w:t xml:space="preserve">This function will call the </w:t>
+              <w:t xml:space="preserve"> This function will call the </w:t>
             </w:r>
             <w:proofErr w:type="spellStart"/>
             <w:proofErr w:type="gramStart"/>
@@ -7173,25 +7151,7 @@
           <w:sz w:val="22"/>
           <w:szCs w:val="22"/>
         </w:rPr>
-        <w:t>T_U</w:t>
-      </w:r>
-      <w:r>
-        <w:rPr>
-          <w:rStyle w:val="HelptextZchn"/>
-          <w:color w:val="000000"/>
-          <w:sz w:val="22"/>
-          <w:szCs w:val="22"/>
-        </w:rPr>
-        <w:t>BYTE</w:t>
-      </w:r>
-      <w:r>
-        <w:rPr>
-          <w:rStyle w:val="HelptextZchn"/>
-          <w:color w:val="000000"/>
-          <w:sz w:val="22"/>
-          <w:szCs w:val="22"/>
-        </w:rPr>
-        <w:t xml:space="preserve"> </w:t>
+        <w:t xml:space="preserve">T_UBYTE </w:t>
       </w:r>
       <w:proofErr w:type="spellStart"/>
       <w:proofErr w:type="gramStart"/>
@@ -7470,10 +7430,7 @@
               </w:rPr>
             </w:pPr>
             <w:r>
-              <w:t>A button was pressed</w:t>
-            </w:r>
-            <w:r>
-              <w:t xml:space="preserve"> </w:t>
+              <w:t xml:space="preserve">A button was pressed </w:t>
             </w:r>
           </w:p>
         </w:tc>
@@ -7683,7 +7640,16 @@
           <w:sz w:val="22"/>
           <w:szCs w:val="22"/>
         </w:rPr>
-        <w:t xml:space="preserve">T_UWORD </w:t>
+        <w:t>T_ULONG</w:t>
+      </w:r>
+      <w:r>
+        <w:rPr>
+          <w:rStyle w:val="HelptextZchn"/>
+          <w:color w:val="000000"/>
+          <w:sz w:val="22"/>
+          <w:szCs w:val="22"/>
+        </w:rPr>
+        <w:t xml:space="preserve"> </w:t>
       </w:r>
       <w:proofErr w:type="spellStart"/>
       <w:proofErr w:type="gramStart"/>
@@ -8381,10 +8347,7 @@
               </w:rPr>
             </w:pPr>
             <w:r>
-              <w:t>A validation of anti-pinch was performed</w:t>
-            </w:r>
-            <w:r>
-              <w:t xml:space="preserve"> </w:t>
+              <w:t xml:space="preserve">A validation of anti-pinch was performed </w:t>
             </w:r>
           </w:p>
         </w:tc>
@@ -8763,10 +8726,7 @@
             </w:r>
             <w:proofErr w:type="spellEnd"/>
             <w:r>
-              <w:t xml:space="preserve"> was invoked.</w:t>
-            </w:r>
-            <w:r>
-              <w:t xml:space="preserve"> </w:t>
+              <w:t xml:space="preserve"> was invoked. </w:t>
             </w:r>
           </w:p>
         </w:tc>
@@ -9177,7 +9137,7 @@
               <w:noProof/>
               <w:sz w:val="20"/>
             </w:rPr>
-            <w:t>31-Oct-15</w:t>
+            <w:t>2-Nov-15</w:t>
           </w:r>
           <w:r>
             <w:rPr>
@@ -9252,7 +9212,7 @@
               <w:noProof/>
               <w:sz w:val="18"/>
             </w:rPr>
-            <w:t>9</w:t>
+            <w:t>13</w:t>
           </w:r>
           <w:r>
             <w:rPr>
@@ -9956,7 +9916,7 @@
               <v:shape id="_x0000_i1026" type="#_x0000_t75" style="width:2in;height:43.5pt" o:ole="">
                 <v:imagedata r:id="rId1" o:title=""/>
               </v:shape>
-              <o:OLEObject Type="Embed" ProgID="PBrush" ShapeID="_x0000_i1026" DrawAspect="Content" ObjectID="_1507828585" r:id="rId2"/>
+              <o:OLEObject Type="Embed" ProgID="PBrush" ShapeID="_x0000_i1026" DrawAspect="Content" ObjectID="_1507936280" r:id="rId2"/>
             </w:object>
           </w:r>
         </w:p>
@@ -10178,7 +10138,7 @@
         <v:shape id="_x0000_i1027" type="#_x0000_t75" style="width:36pt;height:194.25pt" o:ole="">
           <v:imagedata r:id="rId1" o:title=""/>
         </v:shape>
-        <o:OLEObject Type="Embed" ProgID="Designer" ShapeID="_x0000_i1027" DrawAspect="Content" ObjectID="_1507828586" r:id="rId2">
+        <o:OLEObject Type="Embed" ProgID="Designer" ShapeID="_x0000_i1027" DrawAspect="Content" ObjectID="_1507936281" r:id="rId2">
           <o:FieldCodes>\s \* MERGEFORMAT</o:FieldCodes>
         </o:OLEObject>
       </w:object>
@@ -10193,7 +10153,7 @@
         <v:shape id="_x0000_i1028" type="#_x0000_t75" style="width:43.5pt;height:165.75pt" o:ole="" fillcolor="window">
           <v:imagedata r:id="rId3" o:title=""/>
         </v:shape>
-        <o:OLEObject Type="Embed" ProgID="Designer" ShapeID="_x0000_i1028" DrawAspect="Content" ObjectID="_1507828587" r:id="rId4">
+        <o:OLEObject Type="Embed" ProgID="Designer" ShapeID="_x0000_i1028" DrawAspect="Content" ObjectID="_1507936282" r:id="rId4">
           <o:FieldCodes>\s \* MERGEFORMAT</o:FieldCodes>
         </o:OLEObject>
       </w:object>

</xml_diff>

<commit_message>
References of requirements were added in SW design.
</commit_message>
<xml_diff>
--- a/Setup/Doc/V-Cycle Process/2.0 Design/Software Design.docx
+++ b/Setup/Doc/V-Cycle Process/2.0 Design/Software Design.docx
@@ -2,66 +2,6 @@
 <file path=word/document.xml><?xml version="1.0" encoding="utf-8"?>
 <w:document xmlns:wpc="http://schemas.microsoft.com/office/word/2010/wordprocessingCanvas" xmlns:mc="http://schemas.openxmlformats.org/markup-compatibility/2006" xmlns:o="urn:schemas-microsoft-com:office:office" xmlns:r="http://schemas.openxmlformats.org/officeDocument/2006/relationships" xmlns:m="http://schemas.openxmlformats.org/officeDocument/2006/math" xmlns:v="urn:schemas-microsoft-com:vml" xmlns:wp14="http://schemas.microsoft.com/office/word/2010/wordprocessingDrawing" xmlns:wp="http://schemas.openxmlformats.org/drawingml/2006/wordprocessingDrawing" xmlns:w10="urn:schemas-microsoft-com:office:word" xmlns:w="http://schemas.openxmlformats.org/wordprocessingml/2006/main" xmlns:w14="http://schemas.microsoft.com/office/word/2010/wordml" xmlns:w15="http://schemas.microsoft.com/office/word/2012/wordml" xmlns:wpg="http://schemas.microsoft.com/office/word/2010/wordprocessingGroup" xmlns:wpi="http://schemas.microsoft.com/office/word/2010/wordprocessingInk" xmlns:wne="http://schemas.microsoft.com/office/word/2006/wordml" xmlns:wps="http://schemas.microsoft.com/office/word/2010/wordprocessingShape" mc:Ignorable="w14 w15 wp14">
   <w:body>
-    <w:p>
-      <w:pPr>
-        <w:rPr>
-          <w:b/>
-          <w:sz w:val="28"/>
-          <w:szCs w:val="28"/>
-        </w:rPr>
-      </w:pPr>
-      <w:bookmarkStart w:id="0" w:name="_Toc117504183"/>
-      <w:bookmarkStart w:id="1" w:name="_Toc117504312"/>
-      <w:bookmarkStart w:id="2" w:name="_Toc117504597"/>
-    </w:p>
-    <w:p>
-      <w:pPr>
-        <w:rPr>
-          <w:b/>
-          <w:sz w:val="28"/>
-          <w:szCs w:val="28"/>
-        </w:rPr>
-      </w:pPr>
-    </w:p>
-    <w:bookmarkEnd w:id="0"/>
-    <w:bookmarkEnd w:id="1"/>
-    <w:bookmarkEnd w:id="2"/>
-    <w:p>
-      <w:pPr>
-        <w:rPr>
-          <w:b/>
-          <w:sz w:val="28"/>
-          <w:szCs w:val="28"/>
-        </w:rPr>
-      </w:pPr>
-    </w:p>
-    <w:p>
-      <w:pPr>
-        <w:rPr>
-          <w:b/>
-          <w:sz w:val="28"/>
-          <w:szCs w:val="28"/>
-        </w:rPr>
-      </w:pPr>
-    </w:p>
-    <w:p>
-      <w:pPr>
-        <w:rPr>
-          <w:b/>
-          <w:sz w:val="28"/>
-          <w:szCs w:val="28"/>
-        </w:rPr>
-      </w:pPr>
-    </w:p>
-    <w:p>
-      <w:pPr>
-        <w:rPr>
-          <w:b/>
-          <w:sz w:val="28"/>
-          <w:szCs w:val="28"/>
-        </w:rPr>
-      </w:pPr>
-    </w:p>
     <w:tbl>
       <w:tblPr>
         <w:tblW w:w="9495" w:type="dxa"/>
@@ -74,8 +14,8 @@
         <w:tblLook w:val="04A0" w:firstRow="1" w:lastRow="0" w:firstColumn="1" w:lastColumn="0" w:noHBand="0" w:noVBand="1"/>
       </w:tblPr>
       <w:tblGrid>
-        <w:gridCol w:w="1138"/>
-        <w:gridCol w:w="8357"/>
+        <w:gridCol w:w="1064"/>
+        <w:gridCol w:w="8431"/>
       </w:tblGrid>
       <w:tr>
         <w:trPr>
@@ -83,7 +23,7 @@
         </w:trPr>
         <w:tc>
           <w:tcPr>
-            <w:tcW w:w="1138" w:type="dxa"/>
+            <w:tcW w:w="1064" w:type="dxa"/>
             <w:vAlign w:val="bottom"/>
             <w:hideMark/>
           </w:tcPr>
@@ -99,6 +39,7 @@
                 <w:szCs w:val="32"/>
               </w:rPr>
             </w:pPr>
+            <w:bookmarkStart w:id="0" w:name="_GoBack"/>
             <w:r>
               <w:rPr>
                 <w:b/>
@@ -111,7 +52,7 @@
         </w:tc>
         <w:tc>
           <w:tcPr>
-            <w:tcW w:w="8360" w:type="dxa"/>
+            <w:tcW w:w="8431" w:type="dxa"/>
             <w:hideMark/>
           </w:tcPr>
           <w:p>
@@ -127,14 +68,6 @@
                 <w:szCs w:val="32"/>
               </w:rPr>
             </w:pPr>
-            <w:r>
-              <w:rPr>
-                <w:b/>
-                <w:sz w:val="32"/>
-                <w:szCs w:val="32"/>
-              </w:rPr>
-              <w:t>WINLIFT</w:t>
-            </w:r>
           </w:p>
           <w:p>
             <w:pPr>
@@ -149,13 +82,71 @@
                 <w:szCs w:val="32"/>
               </w:rPr>
             </w:pPr>
+          </w:p>
+          <w:p>
+            <w:pPr>
+              <w:tabs>
+                <w:tab w:val="decimal" w:pos="142"/>
+                <w:tab w:val="right" w:pos="10206"/>
+              </w:tabs>
+              <w:spacing w:line="360" w:lineRule="atLeast"/>
+              <w:rPr>
+                <w:b/>
+                <w:sz w:val="32"/>
+                <w:szCs w:val="32"/>
+              </w:rPr>
+            </w:pPr>
+          </w:p>
+          <w:p>
+            <w:pPr>
+              <w:tabs>
+                <w:tab w:val="decimal" w:pos="142"/>
+                <w:tab w:val="right" w:pos="10206"/>
+              </w:tabs>
+              <w:spacing w:line="360" w:lineRule="atLeast"/>
+              <w:rPr>
+                <w:b/>
+                <w:sz w:val="32"/>
+                <w:szCs w:val="32"/>
+              </w:rPr>
+            </w:pPr>
+            <w:r>
+              <w:rPr>
+                <w:b/>
+                <w:sz w:val="32"/>
+                <w:szCs w:val="32"/>
+              </w:rPr>
+              <w:t>WINLIFT</w:t>
+            </w:r>
+          </w:p>
+          <w:p>
+            <w:pPr>
+              <w:tabs>
+                <w:tab w:val="decimal" w:pos="142"/>
+                <w:tab w:val="right" w:pos="10206"/>
+              </w:tabs>
+              <w:spacing w:line="360" w:lineRule="atLeast"/>
+              <w:rPr>
+                <w:b/>
+                <w:sz w:val="32"/>
+                <w:szCs w:val="32"/>
+              </w:rPr>
+            </w:pPr>
             <w:r>
               <w:rPr>
                 <w:b/>
                 <w:sz w:val="28"/>
                 <w:szCs w:val="28"/>
               </w:rPr>
-              <w:t>SW Component &lt; XXXXXXX</w:t>
+              <w:t>SW Component &lt; </w:t>
+            </w:r>
+            <w:r>
+              <w:rPr>
+                <w:b/>
+                <w:sz w:val="28"/>
+                <w:szCs w:val="28"/>
+              </w:rPr>
+              <w:t>1.0</w:t>
             </w:r>
             <w:r>
               <w:rPr>
@@ -174,6 +165,7 @@
           </w:p>
         </w:tc>
       </w:tr>
+      <w:bookmarkEnd w:id="0"/>
     </w:tbl>
     <w:p>
       <w:pPr>
@@ -607,8 +599,8 @@
                 <w:lang w:val="en-GB"/>
               </w:rPr>
             </w:pPr>
-            <w:bookmarkStart w:id="3" w:name="History"/>
-            <w:bookmarkStart w:id="4" w:name="His_Mng"/>
+            <w:bookmarkStart w:id="1" w:name="History"/>
+            <w:bookmarkStart w:id="2" w:name="His_Mng"/>
             <w:r>
               <w:rPr>
                 <w:b/>
@@ -616,10 +608,10 @@
               </w:rPr>
               <w:t>History</w:t>
             </w:r>
-            <w:bookmarkEnd w:id="3"/>
-          </w:p>
-        </w:tc>
-        <w:bookmarkEnd w:id="4"/>
+            <w:bookmarkEnd w:id="1"/>
+          </w:p>
+        </w:tc>
+        <w:bookmarkEnd w:id="2"/>
       </w:tr>
       <w:tr>
         <w:trPr>
@@ -918,13 +910,13 @@
                 <w:sz w:val="16"/>
               </w:rPr>
             </w:pPr>
-            <w:bookmarkStart w:id="5" w:name="His_Ini"/>
+            <w:bookmarkStart w:id="3" w:name="His_Ini"/>
             <w:r>
               <w:rPr>
                 <w:rFonts w:ascii="Helvetica" w:hAnsi="Helvetica"/>
                 <w:sz w:val="16"/>
               </w:rPr>
-              <w:t>6</w:t>
+              <w:t>7</w:t>
             </w:r>
           </w:p>
         </w:tc>
@@ -970,14 +962,7 @@
                 <w:rFonts w:ascii="Helvetica" w:hAnsi="Helvetica"/>
                 <w:sz w:val="16"/>
               </w:rPr>
-              <w:t>2-Nov</w:t>
-            </w:r>
-            <w:r>
-              <w:rPr>
-                <w:rFonts w:ascii="Helvetica" w:hAnsi="Helvetica"/>
-                <w:sz w:val="16"/>
-              </w:rPr>
-              <w:t>-15</w:t>
+              <w:t>2-Nov-15</w:t>
             </w:r>
           </w:p>
         </w:tc>
@@ -1097,30 +1082,12 @@
                 <w:rFonts w:ascii="Helvetica" w:hAnsi="Helvetica"/>
                 <w:sz w:val="16"/>
               </w:rPr>
-              <w:t xml:space="preserve">Only the return value of </w:t>
-            </w:r>
-            <w:proofErr w:type="spellStart"/>
-            <w:r>
-              <w:rPr>
-                <w:rFonts w:ascii="Helvetica" w:hAnsi="Helvetica"/>
-                <w:sz w:val="16"/>
-              </w:rPr>
-              <w:t>countPressTime</w:t>
-            </w:r>
-            <w:proofErr w:type="spellEnd"/>
-            <w:r>
-              <w:rPr>
-                <w:rFonts w:ascii="Helvetica" w:hAnsi="Helvetica"/>
-                <w:sz w:val="16"/>
-              </w:rPr>
-              <w:t xml:space="preserve"> was changed.</w:t>
-            </w:r>
-            <w:bookmarkStart w:id="6" w:name="_GoBack"/>
-            <w:bookmarkEnd w:id="6"/>
+              <w:t>References of requirements added.</w:t>
+            </w:r>
           </w:p>
         </w:tc>
       </w:tr>
-      <w:bookmarkEnd w:id="5"/>
+      <w:bookmarkEnd w:id="3"/>
     </w:tbl>
     <w:p/>
     <w:p>
@@ -1152,16 +1119,16 @@
         <w:t xml:space="preserve">Table of Contents </w:t>
       </w:r>
     </w:p>
+    <w:bookmarkStart w:id="4" w:name="_Toc503846740"/>
+    <w:bookmarkStart w:id="5" w:name="_Toc444481031"/>
+    <w:bookmarkStart w:id="6" w:name="_Toc444411004"/>
     <w:bookmarkStart w:id="7" w:name="_Toc444406134"/>
-    <w:bookmarkStart w:id="8" w:name="_Toc444411004"/>
-    <w:bookmarkStart w:id="9" w:name="_Toc444481031"/>
-    <w:bookmarkStart w:id="10" w:name="_Toc503846740"/>
-    <w:bookmarkStart w:id="11" w:name="_Toc117489214"/>
+    <w:bookmarkStart w:id="8" w:name="_Toc140464638"/>
+    <w:bookmarkStart w:id="9" w:name="_Toc140464407"/>
+    <w:bookmarkStart w:id="10" w:name="_Toc117504599"/>
+    <w:bookmarkStart w:id="11" w:name="_Toc117504314"/>
     <w:bookmarkStart w:id="12" w:name="_Toc117504185"/>
-    <w:bookmarkStart w:id="13" w:name="_Toc117504314"/>
-    <w:bookmarkStart w:id="14" w:name="_Toc117504599"/>
-    <w:bookmarkStart w:id="15" w:name="_Toc140464407"/>
-    <w:bookmarkStart w:id="16" w:name="_Toc140464638"/>
+    <w:bookmarkStart w:id="13" w:name="_Toc117489214"/>
     <w:p>
       <w:pPr>
         <w:pStyle w:val="TDC1"/>
@@ -2344,33 +2311,33 @@
         <w:pageBreakBefore/>
         <w:numPr>
           <w:ilvl w:val="0"/>
-          <w:numId w:val="8"/>
+          <w:numId w:val="7"/>
         </w:numPr>
       </w:pPr>
       <w:r>
         <w:lastRenderedPageBreak/>
         <w:fldChar w:fldCharType="end"/>
       </w:r>
-      <w:bookmarkStart w:id="17" w:name="_Toc142729869"/>
-      <w:bookmarkStart w:id="18" w:name="_Toc433796033"/>
+      <w:bookmarkStart w:id="14" w:name="_Toc433796033"/>
+      <w:bookmarkStart w:id="15" w:name="_Toc142729869"/>
       <w:r>
         <w:t>Purpos</w:t>
       </w:r>
+      <w:bookmarkEnd w:id="4"/>
+      <w:bookmarkEnd w:id="5"/>
+      <w:bookmarkEnd w:id="6"/>
       <w:bookmarkEnd w:id="7"/>
+      <w:r>
+        <w:t>e</w:t>
+      </w:r>
       <w:bookmarkEnd w:id="8"/>
       <w:bookmarkEnd w:id="9"/>
       <w:bookmarkEnd w:id="10"/>
-      <w:r>
-        <w:t>e</w:t>
-      </w:r>
       <w:bookmarkEnd w:id="11"/>
       <w:bookmarkEnd w:id="12"/>
       <w:bookmarkEnd w:id="13"/>
       <w:bookmarkEnd w:id="14"/>
       <w:bookmarkEnd w:id="15"/>
-      <w:bookmarkEnd w:id="16"/>
-      <w:bookmarkEnd w:id="17"/>
-      <w:bookmarkEnd w:id="18"/>
     </w:p>
     <w:p>
       <w:pPr>
@@ -2384,16 +2351,16 @@
           <w:szCs w:val="22"/>
         </w:rPr>
       </w:pPr>
-      <w:bookmarkStart w:id="19" w:name="_Toc444406135"/>
-      <w:bookmarkStart w:id="20" w:name="_Toc444411005"/>
-      <w:bookmarkStart w:id="21" w:name="_Toc444481032"/>
+      <w:bookmarkStart w:id="16" w:name="_Toc140464639"/>
+      <w:bookmarkStart w:id="17" w:name="_Toc140464408"/>
+      <w:bookmarkStart w:id="18" w:name="_Toc117504600"/>
+      <w:bookmarkStart w:id="19" w:name="_Toc117504315"/>
+      <w:bookmarkStart w:id="20" w:name="_Toc117504186"/>
+      <w:bookmarkStart w:id="21" w:name="_Toc117489215"/>
       <w:bookmarkStart w:id="22" w:name="_Toc503846741"/>
-      <w:bookmarkStart w:id="23" w:name="_Toc117489215"/>
-      <w:bookmarkStart w:id="24" w:name="_Toc117504186"/>
-      <w:bookmarkStart w:id="25" w:name="_Toc117504315"/>
-      <w:bookmarkStart w:id="26" w:name="_Toc117504600"/>
-      <w:bookmarkStart w:id="27" w:name="_Toc140464408"/>
-      <w:bookmarkStart w:id="28" w:name="_Toc140464639"/>
+      <w:bookmarkStart w:id="23" w:name="_Toc444481032"/>
+      <w:bookmarkStart w:id="24" w:name="_Toc444411005"/>
+      <w:bookmarkStart w:id="25" w:name="_Toc444406135"/>
       <w:r>
         <w:rPr>
           <w:i w:val="0"/>
@@ -2416,14 +2383,17 @@
         <w:pStyle w:val="Ttulo1"/>
         <w:numPr>
           <w:ilvl w:val="0"/>
-          <w:numId w:val="8"/>
+          <w:numId w:val="7"/>
         </w:numPr>
       </w:pPr>
-      <w:bookmarkStart w:id="29" w:name="_Toc142729870"/>
-      <w:bookmarkStart w:id="30" w:name="_Toc433796034"/>
+      <w:bookmarkStart w:id="26" w:name="_Toc433796034"/>
+      <w:bookmarkStart w:id="27" w:name="_Toc142729870"/>
       <w:r>
         <w:t>Definitions and abbreviations</w:t>
       </w:r>
+      <w:bookmarkEnd w:id="16"/>
+      <w:bookmarkEnd w:id="17"/>
+      <w:bookmarkEnd w:id="18"/>
       <w:bookmarkEnd w:id="19"/>
       <w:bookmarkEnd w:id="20"/>
       <w:bookmarkEnd w:id="21"/>
@@ -2433,9 +2403,6 @@
       <w:bookmarkEnd w:id="25"/>
       <w:bookmarkEnd w:id="26"/>
       <w:bookmarkEnd w:id="27"/>
-      <w:bookmarkEnd w:id="28"/>
-      <w:bookmarkEnd w:id="29"/>
-      <w:bookmarkEnd w:id="30"/>
     </w:p>
     <w:p>
       <w:r>
@@ -2806,14 +2773,14 @@
         </w:rPr>
         <w:br/>
       </w:r>
+      <w:bookmarkStart w:id="28" w:name="_Toc503846742"/>
+      <w:bookmarkStart w:id="29" w:name="_Toc444481033"/>
+      <w:bookmarkStart w:id="30" w:name="_Toc444411006"/>
       <w:bookmarkStart w:id="31" w:name="_Toc444406136"/>
-      <w:bookmarkStart w:id="32" w:name="_Toc444411006"/>
-      <w:bookmarkStart w:id="33" w:name="_Toc444481033"/>
-      <w:bookmarkStart w:id="34" w:name="_Toc503846742"/>
+      <w:bookmarkStart w:id="32" w:name="_Toc117504601"/>
+      <w:bookmarkStart w:id="33" w:name="_Toc117504316"/>
+      <w:bookmarkStart w:id="34" w:name="_Toc117504187"/>
       <w:bookmarkStart w:id="35" w:name="_Toc117489216"/>
-      <w:bookmarkStart w:id="36" w:name="_Toc117504187"/>
-      <w:bookmarkStart w:id="37" w:name="_Toc117504316"/>
-      <w:bookmarkStart w:id="38" w:name="_Toc117504601"/>
       <w:r>
         <w:rPr>
           <w:color w:val="0000FF"/>
@@ -2826,20 +2793,20 @@
         </w:rPr>
         <w:t>Reference</w:t>
       </w:r>
+      <w:bookmarkEnd w:id="28"/>
+      <w:bookmarkEnd w:id="29"/>
+      <w:bookmarkEnd w:id="30"/>
       <w:bookmarkEnd w:id="31"/>
+      <w:r>
+        <w:rPr>
+          <w:b/>
+        </w:rPr>
+        <w:t>s</w:t>
+      </w:r>
       <w:bookmarkEnd w:id="32"/>
       <w:bookmarkEnd w:id="33"/>
       <w:bookmarkEnd w:id="34"/>
-      <w:r>
-        <w:rPr>
-          <w:b/>
-        </w:rPr>
-        <w:t>s</w:t>
-      </w:r>
       <w:bookmarkEnd w:id="35"/>
-      <w:bookmarkEnd w:id="36"/>
-      <w:bookmarkEnd w:id="37"/>
-      <w:bookmarkEnd w:id="38"/>
       <w:r>
         <w:rPr>
           <w:b/>
@@ -3117,24 +3084,27 @@
         <w:pStyle w:val="Ttulo1"/>
         <w:numPr>
           <w:ilvl w:val="0"/>
-          <w:numId w:val="8"/>
+          <w:numId w:val="7"/>
         </w:numPr>
       </w:pPr>
-      <w:bookmarkStart w:id="39" w:name="_Toc444406137"/>
-      <w:bookmarkStart w:id="40" w:name="_Toc444411007"/>
-      <w:bookmarkStart w:id="41" w:name="_Toc444481034"/>
-      <w:bookmarkStart w:id="42" w:name="_Toc503846743"/>
+      <w:bookmarkStart w:id="36" w:name="_Toc433796035"/>
+      <w:bookmarkStart w:id="37" w:name="_Toc142729871"/>
+      <w:bookmarkStart w:id="38" w:name="_Toc140464640"/>
+      <w:bookmarkStart w:id="39" w:name="_Toc140464409"/>
+      <w:bookmarkStart w:id="40" w:name="_Toc117504602"/>
+      <w:bookmarkStart w:id="41" w:name="_Toc117504317"/>
+      <w:bookmarkStart w:id="42" w:name="_Toc117504188"/>
       <w:bookmarkStart w:id="43" w:name="_Toc117489217"/>
-      <w:bookmarkStart w:id="44" w:name="_Toc117504188"/>
-      <w:bookmarkStart w:id="45" w:name="_Toc117504317"/>
-      <w:bookmarkStart w:id="46" w:name="_Toc117504602"/>
-      <w:bookmarkStart w:id="47" w:name="_Toc140464409"/>
-      <w:bookmarkStart w:id="48" w:name="_Toc140464640"/>
-      <w:bookmarkStart w:id="49" w:name="_Toc142729871"/>
-      <w:bookmarkStart w:id="50" w:name="_Toc433796035"/>
+      <w:bookmarkStart w:id="44" w:name="_Toc503846743"/>
+      <w:bookmarkStart w:id="45" w:name="_Toc444481034"/>
+      <w:bookmarkStart w:id="46" w:name="_Toc444411007"/>
+      <w:bookmarkStart w:id="47" w:name="_Toc444406137"/>
       <w:r>
         <w:t>Realization constraints and targets</w:t>
       </w:r>
+      <w:bookmarkEnd w:id="36"/>
+      <w:bookmarkEnd w:id="37"/>
+      <w:bookmarkEnd w:id="38"/>
       <w:bookmarkEnd w:id="39"/>
       <w:bookmarkEnd w:id="40"/>
       <w:bookmarkEnd w:id="41"/>
@@ -3144,9 +3114,6 @@
       <w:bookmarkEnd w:id="45"/>
       <w:bookmarkEnd w:id="46"/>
       <w:bookmarkEnd w:id="47"/>
-      <w:bookmarkEnd w:id="48"/>
-      <w:bookmarkEnd w:id="49"/>
-      <w:bookmarkEnd w:id="50"/>
     </w:p>
     <w:p>
       <w:pPr>
@@ -3173,7 +3140,7 @@
         <w:pStyle w:val="Helptext"/>
         <w:numPr>
           <w:ilvl w:val="0"/>
-          <w:numId w:val="9"/>
+          <w:numId w:val="11"/>
         </w:numPr>
         <w:rPr>
           <w:i w:val="0"/>
@@ -3189,7 +3156,16 @@
           <w:sz w:val="22"/>
           <w:szCs w:val="22"/>
         </w:rPr>
-        <w:t>It will have a function that control the opening of the window.</w:t>
+        <w:t xml:space="preserve">It will have a function that control the opening of the window. </w:t>
+      </w:r>
+      <w:r>
+        <w:rPr>
+          <w:b/>
+          <w:color w:val="auto"/>
+          <w:sz w:val="22"/>
+          <w:szCs w:val="22"/>
+        </w:rPr>
+        <w:t>Req. 2.1</w:t>
       </w:r>
     </w:p>
     <w:p>
@@ -3197,111 +3173,165 @@
         <w:pStyle w:val="Helptext"/>
         <w:numPr>
           <w:ilvl w:val="0"/>
-          <w:numId w:val="9"/>
+          <w:numId w:val="11"/>
         </w:numPr>
+        <w:rPr>
+          <w:b/>
+          <w:color w:val="auto"/>
+          <w:sz w:val="22"/>
+          <w:szCs w:val="22"/>
+        </w:rPr>
+      </w:pPr>
+      <w:r>
         <w:rPr>
           <w:i w:val="0"/>
           <w:color w:val="auto"/>
           <w:sz w:val="22"/>
           <w:szCs w:val="22"/>
         </w:rPr>
-      </w:pPr>
-      <w:r>
+        <w:t xml:space="preserve">It will have a function that control the closure of the window. </w:t>
+      </w:r>
+      <w:r>
+        <w:rPr>
+          <w:b/>
+          <w:color w:val="auto"/>
+          <w:sz w:val="22"/>
+          <w:szCs w:val="22"/>
+        </w:rPr>
+        <w:t>Req. 2.2</w:t>
+      </w:r>
+    </w:p>
+    <w:p>
+      <w:pPr>
+        <w:pStyle w:val="Helptext"/>
+        <w:numPr>
+          <w:ilvl w:val="0"/>
+          <w:numId w:val="11"/>
+        </w:numPr>
         <w:rPr>
           <w:i w:val="0"/>
           <w:color w:val="auto"/>
           <w:sz w:val="22"/>
           <w:szCs w:val="22"/>
         </w:rPr>
-        <w:t>It will have a function that control the closure of the window.</w:t>
-      </w:r>
-    </w:p>
-    <w:p>
-      <w:pPr>
-        <w:pStyle w:val="Helptext"/>
-        <w:numPr>
-          <w:ilvl w:val="0"/>
-          <w:numId w:val="9"/>
-        </w:numPr>
+      </w:pPr>
+      <w:r>
         <w:rPr>
           <w:i w:val="0"/>
           <w:color w:val="auto"/>
           <w:sz w:val="22"/>
           <w:szCs w:val="22"/>
         </w:rPr>
-      </w:pPr>
-      <w:r>
+        <w:t xml:space="preserve">It will have an anti-pinch functionality, declared as interruption, which will stop the closure of the window and will open it. This functionality is for security purposes. </w:t>
+      </w:r>
+      <w:r>
+        <w:rPr>
+          <w:b/>
+          <w:color w:val="auto"/>
+          <w:sz w:val="22"/>
+          <w:szCs w:val="22"/>
+        </w:rPr>
+        <w:t>Req. 4.3</w:t>
+      </w:r>
+    </w:p>
+    <w:p>
+      <w:pPr>
+        <w:pStyle w:val="Helptext"/>
+        <w:numPr>
+          <w:ilvl w:val="0"/>
+          <w:numId w:val="11"/>
+        </w:numPr>
         <w:rPr>
           <w:i w:val="0"/>
           <w:color w:val="auto"/>
           <w:sz w:val="22"/>
           <w:szCs w:val="22"/>
         </w:rPr>
-        <w:t xml:space="preserve">It will have an anti-pinch functionality, declared as interruption, which will stop the closure of the window and will open it. This functionality is for security purposes. </w:t>
-      </w:r>
-    </w:p>
-    <w:p>
-      <w:pPr>
-        <w:pStyle w:val="Helptext"/>
-        <w:numPr>
-          <w:ilvl w:val="0"/>
-          <w:numId w:val="9"/>
-        </w:numPr>
+      </w:pPr>
+      <w:r>
         <w:rPr>
           <w:i w:val="0"/>
           <w:color w:val="auto"/>
           <w:sz w:val="22"/>
           <w:szCs w:val="22"/>
         </w:rPr>
-      </w:pPr>
-      <w:r>
+        <w:t xml:space="preserve">When anti-pinch is active, a sub-function will disable all inputs for 5 seconds. </w:t>
+      </w:r>
+      <w:r>
+        <w:rPr>
+          <w:b/>
+          <w:color w:val="auto"/>
+          <w:sz w:val="22"/>
+          <w:szCs w:val="22"/>
+        </w:rPr>
+        <w:t>Req. 4.6</w:t>
+      </w:r>
+    </w:p>
+    <w:p>
+      <w:pPr>
+        <w:pStyle w:val="Helptext"/>
+        <w:numPr>
+          <w:ilvl w:val="0"/>
+          <w:numId w:val="11"/>
+        </w:numPr>
         <w:rPr>
           <w:i w:val="0"/>
           <w:color w:val="auto"/>
           <w:sz w:val="22"/>
           <w:szCs w:val="22"/>
         </w:rPr>
-        <w:t>When anti-pinch is active, a sub-function will disable all inputs for 5 seconds.</w:t>
-      </w:r>
-    </w:p>
-    <w:p>
-      <w:pPr>
-        <w:pStyle w:val="Helptext"/>
-        <w:numPr>
-          <w:ilvl w:val="0"/>
-          <w:numId w:val="9"/>
-        </w:numPr>
+      </w:pPr>
+      <w:r>
         <w:rPr>
           <w:i w:val="0"/>
           <w:color w:val="auto"/>
           <w:sz w:val="22"/>
           <w:szCs w:val="22"/>
         </w:rPr>
-      </w:pPr>
-      <w:r>
+        <w:t xml:space="preserve">When opening or closing the window there will be an indicator LED indicating the process in progress. </w:t>
+      </w:r>
+      <w:r>
+        <w:rPr>
+          <w:b/>
+          <w:color w:val="auto"/>
+          <w:sz w:val="22"/>
+          <w:szCs w:val="22"/>
+        </w:rPr>
+        <w:t>Req. 2.8</w:t>
+      </w:r>
+    </w:p>
+    <w:p>
+      <w:pPr>
+        <w:pStyle w:val="Helptext"/>
+        <w:numPr>
+          <w:ilvl w:val="0"/>
+          <w:numId w:val="11"/>
+        </w:numPr>
         <w:rPr>
           <w:i w:val="0"/>
           <w:color w:val="auto"/>
           <w:sz w:val="22"/>
           <w:szCs w:val="22"/>
         </w:rPr>
-        <w:t>When opening or closing the window there will be an indicator LED indicating the process in progress.</w:t>
-      </w:r>
-    </w:p>
-    <w:p>
-      <w:pPr>
-        <w:pStyle w:val="Helptext"/>
-        <w:numPr>
-          <w:ilvl w:val="0"/>
-          <w:numId w:val="9"/>
-        </w:numPr>
+      </w:pPr>
+      <w:r>
         <w:rPr>
           <w:i w:val="0"/>
           <w:color w:val="auto"/>
           <w:sz w:val="22"/>
           <w:szCs w:val="22"/>
         </w:rPr>
-      </w:pPr>
+        <w:t xml:space="preserve">There will be a function that counts how much time a button have been pressed. </w:t>
+      </w:r>
+      <w:r>
+        <w:rPr>
+          <w:b/>
+          <w:color w:val="auto"/>
+          <w:sz w:val="22"/>
+          <w:szCs w:val="22"/>
+        </w:rPr>
+        <w:t>Req. 3 and Req. 3.1</w:t>
+      </w:r>
       <w:r>
         <w:rPr>
           <w:i w:val="0"/>
@@ -3309,7 +3339,7 @@
           <w:sz w:val="22"/>
           <w:szCs w:val="22"/>
         </w:rPr>
-        <w:t>There will be a function that counts how much time a button have been pressed.</w:t>
+        <w:t xml:space="preserve"> </w:t>
       </w:r>
     </w:p>
     <w:p>
@@ -3327,17 +3357,16 @@
         <w:pStyle w:val="Ttulo1"/>
         <w:numPr>
           <w:ilvl w:val="0"/>
-          <w:numId w:val="8"/>
+          <w:numId w:val="7"/>
         </w:numPr>
       </w:pPr>
-      <w:bookmarkStart w:id="51" w:name="_Toc433796036"/>
-      <w:bookmarkStart w:id="52" w:name="_Toc498928151"/>
-      <w:bookmarkStart w:id="53" w:name="_Toc503846746"/>
-      <w:r>
-        <w:lastRenderedPageBreak/>
+      <w:bookmarkStart w:id="48" w:name="_Toc433796036"/>
+      <w:bookmarkStart w:id="49" w:name="_Toc503846746"/>
+      <w:bookmarkStart w:id="50" w:name="_Toc498928151"/>
+      <w:r>
         <w:t>SW Conceptual design</w:t>
       </w:r>
-      <w:bookmarkEnd w:id="51"/>
+      <w:bookmarkEnd w:id="48"/>
       <w:r>
         <w:t xml:space="preserve"> </w:t>
       </w:r>
@@ -3370,9 +3399,9 @@
         </w:rPr>
         <w:drawing>
           <wp:inline distT="0" distB="0" distL="0" distR="0">
-            <wp:extent cx="4142630" cy="3306445"/>
-            <wp:effectExtent l="0" t="0" r="0" b="8255"/>
-            <wp:docPr id="3" name="Imagen 3" descr="C:\Users\GuillermoFrancisco\Documents\GitHub\WL_ws.git\trunk\Setup\Doc\Resources\SW Conceptual design .jpeg"/>
+            <wp:extent cx="4143375" cy="3305175"/>
+            <wp:effectExtent l="0" t="0" r="9525" b="9525"/>
+            <wp:docPr id="12" name="Imagen 12" descr="SW Conceptual design "/>
             <wp:cNvGraphicFramePr>
               <a:graphicFrameLocks xmlns:a="http://schemas.openxmlformats.org/drawingml/2006/main" noChangeAspect="1"/>
             </wp:cNvGraphicFramePr>
@@ -3380,12 +3409,12 @@
               <a:graphicData uri="http://schemas.openxmlformats.org/drawingml/2006/picture">
                 <pic:pic xmlns:pic="http://schemas.openxmlformats.org/drawingml/2006/picture">
                   <pic:nvPicPr>
-                    <pic:cNvPr id="0" name="Picture 5" descr="C:\Users\GuillermoFrancisco\Documents\GitHub\WL_ws.git\trunk\Setup\Doc\Resources\SW Conceptual design .jpeg"/>
+                    <pic:cNvPr id="0" name="Imagen 3" descr="SW Conceptual design "/>
                     <pic:cNvPicPr>
                       <a:picLocks noChangeAspect="1" noChangeArrowheads="1"/>
                     </pic:cNvPicPr>
                   </pic:nvPicPr>
-                  <pic:blipFill rotWithShape="1">
+                  <pic:blipFill>
                     <a:blip r:embed="rId19">
                       <a:extLst>
                         <a:ext uri="{28A0092B-C50C-407E-A947-70E740481C1C}">
@@ -3393,13 +3422,15 @@
                         </a:ext>
                       </a:extLst>
                     </a:blip>
-                    <a:srcRect r="32299"/>
-                    <a:stretch/>
+                    <a:srcRect r="32298"/>
+                    <a:stretch>
+                      <a:fillRect/>
+                    </a:stretch>
                   </pic:blipFill>
                   <pic:spPr bwMode="auto">
                     <a:xfrm>
                       <a:off x="0" y="0"/>
-                      <a:ext cx="4143423" cy="3307078"/>
+                      <a:ext cx="4143375" cy="3305175"/>
                     </a:xfrm>
                     <a:prstGeom prst="rect">
                       <a:avLst/>
@@ -3408,11 +3439,6 @@
                     <a:ln>
                       <a:noFill/>
                     </a:ln>
-                    <a:extLst>
-                      <a:ext uri="{53640926-AAD7-44D8-BBD7-CCE9431645EC}">
-                        <a14:shadowObscured xmlns:a14="http://schemas.microsoft.com/office/drawing/2010/main"/>
-                      </a:ext>
-                    </a:extLst>
                   </pic:spPr>
                 </pic:pic>
               </a:graphicData>
@@ -3429,36 +3455,36 @@
         <w:pStyle w:val="Ttulo1"/>
         <w:numPr>
           <w:ilvl w:val="0"/>
-          <w:numId w:val="8"/>
+          <w:numId w:val="7"/>
         </w:numPr>
       </w:pPr>
-      <w:bookmarkStart w:id="54" w:name="_Toc117489222"/>
-      <w:bookmarkStart w:id="55" w:name="_Toc117504322"/>
-      <w:bookmarkStart w:id="56" w:name="_Toc117504607"/>
-      <w:bookmarkStart w:id="57" w:name="_Toc140464414"/>
-      <w:bookmarkStart w:id="58" w:name="_Toc140464645"/>
-      <w:bookmarkStart w:id="59" w:name="_Toc142729874"/>
-      <w:bookmarkStart w:id="60" w:name="_Toc433796037"/>
+      <w:bookmarkStart w:id="51" w:name="_Toc433796037"/>
+      <w:bookmarkStart w:id="52" w:name="_Toc142729874"/>
+      <w:bookmarkStart w:id="53" w:name="_Toc140464645"/>
+      <w:bookmarkStart w:id="54" w:name="_Toc140464414"/>
+      <w:bookmarkStart w:id="55" w:name="_Toc117504607"/>
+      <w:bookmarkStart w:id="56" w:name="_Toc117504322"/>
+      <w:bookmarkStart w:id="57" w:name="_Toc117489222"/>
+      <w:bookmarkEnd w:id="49"/>
+      <w:bookmarkEnd w:id="50"/>
+      <w:r>
+        <w:lastRenderedPageBreak/>
+        <w:t>SW Component internal breakdown</w:t>
+      </w:r>
+      <w:bookmarkEnd w:id="51"/>
       <w:bookmarkEnd w:id="52"/>
       <w:bookmarkEnd w:id="53"/>
-      <w:r>
-        <w:lastRenderedPageBreak/>
-        <w:t>SW Component internal breakdown</w:t>
-      </w:r>
       <w:bookmarkEnd w:id="54"/>
       <w:bookmarkEnd w:id="55"/>
       <w:bookmarkEnd w:id="56"/>
       <w:bookmarkEnd w:id="57"/>
-      <w:bookmarkEnd w:id="58"/>
-      <w:bookmarkEnd w:id="59"/>
-      <w:bookmarkEnd w:id="60"/>
     </w:p>
     <w:p>
       <w:pPr>
         <w:pStyle w:val="Ttulo2"/>
         <w:numPr>
           <w:ilvl w:val="1"/>
-          <w:numId w:val="8"/>
+          <w:numId w:val="7"/>
         </w:numPr>
       </w:pPr>
       <w:r>
@@ -3470,7 +3496,7 @@
         <w:pStyle w:val="Ttulo3"/>
         <w:numPr>
           <w:ilvl w:val="2"/>
-          <w:numId w:val="8"/>
+          <w:numId w:val="7"/>
         </w:numPr>
       </w:pPr>
       <w:r>
@@ -3484,22 +3510,7 @@
         <w:jc w:val="both"/>
       </w:pPr>
       <w:r>
-        <w:t xml:space="preserve">The following </w:t>
-      </w:r>
-      <w:r>
-        <w:t>Use Case diagram</w:t>
-      </w:r>
-      <w:r>
-        <w:t xml:space="preserve"> </w:t>
-      </w:r>
-      <w:r>
-        <w:t>describes the general interaction between the main actor and the function that will be added to the program</w:t>
-      </w:r>
-      <w:r>
-        <w:t>.</w:t>
-      </w:r>
-      <w:r>
-        <w:t xml:space="preserve"> It describes the over-all behavior of the window lift system.</w:t>
+        <w:t>The following Use Case diagram describes the general interaction between the main actor and the function that will be added to the program. It describes the over-all behavior of the window lift system.</w:t>
       </w:r>
     </w:p>
     <w:p>
@@ -3519,9 +3530,9 @@
         </w:rPr>
         <w:drawing>
           <wp:inline distT="0" distB="0" distL="0" distR="0">
-            <wp:extent cx="6120130" cy="3185966"/>
+            <wp:extent cx="6115050" cy="3181350"/>
             <wp:effectExtent l="0" t="0" r="0" b="0"/>
-            <wp:docPr id="1" name="Imagen 1" descr="C:\Users\GuillermoFrancisco\Documents\GitHub\Winlift_Repo\trunk\Setup\Doc\Resources\Caso de uso.jpeg"/>
+            <wp:docPr id="11" name="Imagen 11" descr="Caso de uso"/>
             <wp:cNvGraphicFramePr>
               <a:graphicFrameLocks xmlns:a="http://schemas.openxmlformats.org/drawingml/2006/main" noChangeAspect="1"/>
             </wp:cNvGraphicFramePr>
@@ -3529,7 +3540,7 @@
               <a:graphicData uri="http://schemas.openxmlformats.org/drawingml/2006/picture">
                 <pic:pic xmlns:pic="http://schemas.openxmlformats.org/drawingml/2006/picture">
                   <pic:nvPicPr>
-                    <pic:cNvPr id="0" name="Picture 5" descr="C:\Users\GuillermoFrancisco\Documents\GitHub\Winlift_Repo\trunk\Setup\Doc\Resources\Caso de uso.jpeg"/>
+                    <pic:cNvPr id="0" name="Imagen 1" descr="Caso de uso"/>
                     <pic:cNvPicPr>
                       <a:picLocks noChangeAspect="1" noChangeArrowheads="1"/>
                     </pic:cNvPicPr>
@@ -3550,7 +3561,7 @@
                   <pic:spPr bwMode="auto">
                     <a:xfrm>
                       <a:off x="0" y="0"/>
-                      <a:ext cx="6120130" cy="3185966"/>
+                      <a:ext cx="6115050" cy="3181350"/>
                     </a:xfrm>
                     <a:prstGeom prst="rect">
                       <a:avLst/>
@@ -3668,12 +3679,12 @@
       </w:pPr>
     </w:p>
     <w:p>
-      <w:bookmarkStart w:id="61" w:name="_Toc117489224"/>
+      <w:bookmarkStart w:id="58" w:name="_Toc433796038"/>
+      <w:bookmarkStart w:id="59" w:name="_Toc140464416"/>
+      <w:bookmarkStart w:id="60" w:name="_Toc140464261"/>
+      <w:bookmarkStart w:id="61" w:name="_Toc117504609"/>
       <w:bookmarkStart w:id="62" w:name="_Toc117504324"/>
-      <w:bookmarkStart w:id="63" w:name="_Toc117504609"/>
-      <w:bookmarkStart w:id="64" w:name="_Toc140464261"/>
-      <w:bookmarkStart w:id="65" w:name="_Toc140464416"/>
-      <w:bookmarkStart w:id="66" w:name="_Toc433796038"/>
+      <w:bookmarkStart w:id="63" w:name="_Toc117489224"/>
     </w:p>
     <w:p/>
     <w:p/>
@@ -3682,7 +3693,7 @@
         <w:pStyle w:val="Ttulo3"/>
         <w:numPr>
           <w:ilvl w:val="2"/>
-          <w:numId w:val="8"/>
+          <w:numId w:val="7"/>
         </w:numPr>
       </w:pPr>
       <w:proofErr w:type="gramStart"/>
@@ -3713,7 +3724,7 @@
           <w:lang w:val="es-MX" w:eastAsia="ja-JP"/>
         </w:rPr>
         <w:drawing>
-          <wp:anchor distT="0" distB="0" distL="114300" distR="114300" simplePos="0" relativeHeight="251661312" behindDoc="0" locked="0" layoutInCell="1" allowOverlap="1" wp14:anchorId="3D5B14D7" wp14:editId="6A3B63A7">
+          <wp:anchor distT="0" distB="0" distL="114300" distR="114300" simplePos="0" relativeHeight="251658240" behindDoc="0" locked="0" layoutInCell="1" allowOverlap="1">
             <wp:simplePos x="0" y="0"/>
             <wp:positionH relativeFrom="margin">
               <wp:align>left</wp:align>
@@ -3724,7 +3735,7 @@
             <wp:extent cx="5267325" cy="4362450"/>
             <wp:effectExtent l="0" t="0" r="9525" b="0"/>
             <wp:wrapTopAndBottom/>
-            <wp:docPr id="2" name="Imagen 2" descr="winlift_deployment_diagram"/>
+            <wp:docPr id="17" name="Imagen 17" descr="winlift_deployment_diagram"/>
             <wp:cNvGraphicFramePr>
               <a:graphicFrameLocks xmlns:a="http://schemas.openxmlformats.org/drawingml/2006/main" noChangeAspect="1"/>
             </wp:cNvGraphicFramePr>
@@ -3780,7 +3791,7 @@
         <mc:AlternateContent>
           <mc:Choice Requires="wps">
             <w:drawing>
-              <wp:anchor distT="0" distB="0" distL="114300" distR="114300" simplePos="0" relativeHeight="251662336" behindDoc="0" locked="0" layoutInCell="1" allowOverlap="1" wp14:anchorId="4F88A9E9" wp14:editId="48EB3A58">
+              <wp:anchor distT="0" distB="0" distL="114300" distR="114300" simplePos="0" relativeHeight="251658240" behindDoc="0" locked="0" layoutInCell="1" allowOverlap="1">
                 <wp:simplePos x="0" y="0"/>
                 <wp:positionH relativeFrom="column">
                   <wp:posOffset>2842895</wp:posOffset>
@@ -3791,7 +3802,7 @@
                 <wp:extent cx="2105025" cy="190500"/>
                 <wp:effectExtent l="0" t="0" r="28575" b="19050"/>
                 <wp:wrapNone/>
-                <wp:docPr id="5" name="Rectángulo 5"/>
+                <wp:docPr id="16" name="Rectángulo 16"/>
                 <wp:cNvGraphicFramePr/>
                 <a:graphic xmlns:a="http://schemas.openxmlformats.org/drawingml/2006/main">
                   <a:graphicData uri="http://schemas.microsoft.com/office/word/2010/wordprocessingShape">
@@ -3834,12 +3845,18 @@
                     </wps:wsp>
                   </a:graphicData>
                 </a:graphic>
+                <wp14:sizeRelH relativeFrom="page">
+                  <wp14:pctWidth>0</wp14:pctWidth>
+                </wp14:sizeRelH>
+                <wp14:sizeRelV relativeFrom="page">
+                  <wp14:pctHeight>0</wp14:pctHeight>
+                </wp14:sizeRelV>
               </wp:anchor>
             </w:drawing>
           </mc:Choice>
           <mc:Fallback>
             <w:pict>
-              <v:rect w14:anchorId="0AA295DC" id="Rectángulo 5" o:spid="_x0000_s1026" style="position:absolute;margin-left:223.85pt;margin-top:77.55pt;width:165.75pt;height:15pt;z-index:251662336;visibility:visible;mso-wrap-style:square;mso-wrap-distance-left:9pt;mso-wrap-distance-top:0;mso-wrap-distance-right:9pt;mso-wrap-distance-bottom:0;mso-position-horizontal:absolute;mso-position-horizontal-relative:text;mso-position-vertical:absolute;mso-position-vertical-relative:text;v-text-anchor:middle" o:gfxdata="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" fillcolor="white [3201]" strokecolor="white [3212]" strokeweight="1pt"/>
+              <v:rect w14:anchorId="384C7376" id="Rectángulo 16" o:spid="_x0000_s1026" style="position:absolute;margin-left:223.85pt;margin-top:77.55pt;width:165.75pt;height:15pt;z-index:251658240;visibility:visible;mso-wrap-style:square;mso-width-percent:0;mso-height-percent:0;mso-wrap-distance-left:9pt;mso-wrap-distance-top:0;mso-wrap-distance-right:9pt;mso-wrap-distance-bottom:0;mso-position-horizontal:absolute;mso-position-horizontal-relative:text;mso-position-vertical:absolute;mso-position-vertical-relative:text;mso-width-percent:0;mso-height-percent:0;mso-width-relative:page;mso-height-relative:page;v-text-anchor:middle" o:gfxdata="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" fillcolor="white [3201]" strokecolor="white [3212]" strokeweight="1pt"/>
             </w:pict>
           </mc:Fallback>
         </mc:AlternateContent>
@@ -3863,7 +3880,7 @@
         <w:pStyle w:val="Ttulo3"/>
         <w:numPr>
           <w:ilvl w:val="2"/>
-          <w:numId w:val="8"/>
+          <w:numId w:val="7"/>
         </w:numPr>
       </w:pPr>
       <w:proofErr w:type="gramStart"/>
@@ -3893,7 +3910,7 @@
           <w:lang w:val="es-MX" w:eastAsia="ja-JP"/>
         </w:rPr>
         <w:drawing>
-          <wp:anchor distT="0" distB="0" distL="114300" distR="114300" simplePos="0" relativeHeight="251663360" behindDoc="0" locked="0" layoutInCell="1" allowOverlap="1" wp14:anchorId="3817BE3B" wp14:editId="01E9B7F3">
+          <wp:anchor distT="0" distB="0" distL="114300" distR="114300" simplePos="0" relativeHeight="251658240" behindDoc="0" locked="0" layoutInCell="1" allowOverlap="1">
             <wp:simplePos x="0" y="0"/>
             <wp:positionH relativeFrom="margin">
               <wp:align>left</wp:align>
@@ -3901,10 +3918,10 @@
             <wp:positionV relativeFrom="paragraph">
               <wp:posOffset>183515</wp:posOffset>
             </wp:positionV>
-            <wp:extent cx="6120130" cy="2606637"/>
-            <wp:effectExtent l="0" t="0" r="0" b="3810"/>
+            <wp:extent cx="6120130" cy="2606675"/>
+            <wp:effectExtent l="0" t="0" r="0" b="3175"/>
             <wp:wrapTopAndBottom/>
-            <wp:docPr id="6" name="Imagen 6" descr="C:\Users\GuillermoFrancisco\Documents\GitHub\WL_ws.git\trunk\Setup\Doc\Resources\Component Diagram.jpeg"/>
+            <wp:docPr id="15" name="Imagen 15" descr="Component Diagram"/>
             <wp:cNvGraphicFramePr>
               <a:graphicFrameLocks xmlns:a="http://schemas.openxmlformats.org/drawingml/2006/main" noChangeAspect="1"/>
             </wp:cNvGraphicFramePr>
@@ -3912,7 +3929,7 @@
               <a:graphicData uri="http://schemas.openxmlformats.org/drawingml/2006/picture">
                 <pic:pic xmlns:pic="http://schemas.openxmlformats.org/drawingml/2006/picture">
                   <pic:nvPicPr>
-                    <pic:cNvPr id="0" name="Picture 6" descr="C:\Users\GuillermoFrancisco\Documents\GitHub\WL_ws.git\trunk\Setup\Doc\Resources\Component Diagram.jpeg"/>
+                    <pic:cNvPr id="0" name="Imagen 6" descr="Component Diagram"/>
                     <pic:cNvPicPr>
                       <a:picLocks noChangeAspect="1" noChangeArrowheads="1"/>
                     </pic:cNvPicPr>
@@ -3933,15 +3950,12 @@
                   <pic:spPr bwMode="auto">
                     <a:xfrm>
                       <a:off x="0" y="0"/>
-                      <a:ext cx="6120130" cy="2606637"/>
+                      <a:ext cx="6120130" cy="2606675"/>
                     </a:xfrm>
                     <a:prstGeom prst="rect">
                       <a:avLst/>
                     </a:prstGeom>
                     <a:noFill/>
-                    <a:ln>
-                      <a:noFill/>
-                    </a:ln>
                   </pic:spPr>
                 </pic:pic>
               </a:graphicData>
@@ -4071,7 +4085,7 @@
         <w:pStyle w:val="Ttulo3"/>
         <w:numPr>
           <w:ilvl w:val="2"/>
-          <w:numId w:val="8"/>
+          <w:numId w:val="7"/>
         </w:numPr>
       </w:pPr>
       <w:r>
@@ -4098,9 +4112,9 @@
         </w:rPr>
         <w:drawing>
           <wp:inline distT="0" distB="0" distL="0" distR="0">
-            <wp:extent cx="6120130" cy="4653051"/>
-            <wp:effectExtent l="0" t="0" r="0" b="0"/>
-            <wp:docPr id="9" name="Imagen 9" descr="C:\Users\x\Desktop\Diagrams\winlift_activity_diagram.jpeg"/>
+            <wp:extent cx="6124575" cy="4657725"/>
+            <wp:effectExtent l="0" t="0" r="9525" b="9525"/>
+            <wp:docPr id="8" name="Imagen 8" descr="winlift_activity_diagram"/>
             <wp:cNvGraphicFramePr>
               <a:graphicFrameLocks xmlns:a="http://schemas.openxmlformats.org/drawingml/2006/main" noChangeAspect="1"/>
             </wp:cNvGraphicFramePr>
@@ -4108,7 +4122,7 @@
               <a:graphicData uri="http://schemas.openxmlformats.org/drawingml/2006/picture">
                 <pic:pic xmlns:pic="http://schemas.openxmlformats.org/drawingml/2006/picture">
                   <pic:nvPicPr>
-                    <pic:cNvPr id="0" name="Picture 5" descr="C:\Users\x\Desktop\Diagrams\winlift_activity_diagram.jpeg"/>
+                    <pic:cNvPr id="0" name="Imagen 9" descr="winlift_activity_diagram"/>
                     <pic:cNvPicPr>
                       <a:picLocks noChangeAspect="1" noChangeArrowheads="1"/>
                     </pic:cNvPicPr>
@@ -4129,7 +4143,7 @@
                   <pic:spPr bwMode="auto">
                     <a:xfrm>
                       <a:off x="0" y="0"/>
-                      <a:ext cx="6120130" cy="4653051"/>
+                      <a:ext cx="6124575" cy="4657725"/>
                     </a:xfrm>
                     <a:prstGeom prst="rect">
                       <a:avLst/>
@@ -4229,7 +4243,7 @@
         <w:pStyle w:val="Ttulo3"/>
         <w:numPr>
           <w:ilvl w:val="2"/>
-          <w:numId w:val="8"/>
+          <w:numId w:val="7"/>
         </w:numPr>
       </w:pPr>
       <w:r>
@@ -4244,7 +4258,7 @@
           <w:lang w:val="es-MX" w:eastAsia="ja-JP"/>
         </w:rPr>
         <w:drawing>
-          <wp:anchor distT="0" distB="0" distL="114300" distR="114300" simplePos="0" relativeHeight="251665408" behindDoc="0" locked="0" layoutInCell="1" allowOverlap="1" wp14:anchorId="040C7750" wp14:editId="6D49F49A">
+          <wp:anchor distT="0" distB="0" distL="114300" distR="114300" simplePos="0" relativeHeight="251658240" behindDoc="0" locked="0" layoutInCell="1" allowOverlap="1">
             <wp:simplePos x="0" y="0"/>
             <wp:positionH relativeFrom="page">
               <wp:align>center</wp:align>
@@ -4252,10 +4266,10 @@
             <wp:positionV relativeFrom="paragraph">
               <wp:posOffset>280035</wp:posOffset>
             </wp:positionV>
-            <wp:extent cx="2496034" cy="2638425"/>
-            <wp:effectExtent l="0" t="0" r="0" b="0"/>
+            <wp:extent cx="2496185" cy="2638425"/>
+            <wp:effectExtent l="0" t="0" r="0" b="9525"/>
             <wp:wrapTopAndBottom/>
-            <wp:docPr id="10" name="Imagen 10" descr="C:\Users\x\Desktop\Diagrams\winlift_class_diagram.jpeg"/>
+            <wp:docPr id="14" name="Imagen 14" descr="winlift_class_diagram"/>
             <wp:cNvGraphicFramePr>
               <a:graphicFrameLocks xmlns:a="http://schemas.openxmlformats.org/drawingml/2006/main" noChangeAspect="1"/>
             </wp:cNvGraphicFramePr>
@@ -4263,7 +4277,7 @@
               <a:graphicData uri="http://schemas.openxmlformats.org/drawingml/2006/picture">
                 <pic:pic xmlns:pic="http://schemas.openxmlformats.org/drawingml/2006/picture">
                   <pic:nvPicPr>
-                    <pic:cNvPr id="0" name="Picture 6" descr="C:\Users\x\Desktop\Diagrams\winlift_class_diagram.jpeg"/>
+                    <pic:cNvPr id="0" name="Imagen 10" descr="winlift_class_diagram"/>
                     <pic:cNvPicPr>
                       <a:picLocks noChangeAspect="1" noChangeArrowheads="1"/>
                     </pic:cNvPicPr>
@@ -4284,15 +4298,12 @@
                   <pic:spPr bwMode="auto">
                     <a:xfrm>
                       <a:off x="0" y="0"/>
-                      <a:ext cx="2496034" cy="2638425"/>
+                      <a:ext cx="2496185" cy="2638425"/>
                     </a:xfrm>
                     <a:prstGeom prst="rect">
                       <a:avLst/>
                     </a:prstGeom>
                     <a:noFill/>
-                    <a:ln>
-                      <a:noFill/>
-                    </a:ln>
                   </pic:spPr>
                 </pic:pic>
               </a:graphicData>
@@ -4307,27 +4318,10 @@
         </w:drawing>
       </w:r>
       <w:r>
-        <w:t>Th</w:t>
-      </w:r>
-      <w:r>
-        <w:t xml:space="preserve">e </w:t>
-      </w:r>
-      <w:r>
-        <w:t xml:space="preserve">class represents the </w:t>
-      </w:r>
-      <w:proofErr w:type="spellStart"/>
-      <w:r>
-        <w:t>the</w:t>
-      </w:r>
-      <w:proofErr w:type="spellEnd"/>
-      <w:r>
-        <w:t xml:space="preserve"> API of WINLIFT. It has </w:t>
-      </w:r>
-      <w:r>
-        <w:t>9 m</w:t>
-      </w:r>
-      <w:r>
-        <w:t>ethods and 1 attribute.</w:t>
+        <w:t xml:space="preserve">The class represents the </w:t>
+      </w:r>
+      <w:r>
+        <w:t>API of WINLIFT. It has 9 methods and 1 attribute.</w:t>
       </w:r>
     </w:p>
     <w:p/>
@@ -4336,14 +4330,11 @@
         <w:pStyle w:val="Ttulo3"/>
         <w:numPr>
           <w:ilvl w:val="2"/>
-          <w:numId w:val="8"/>
+          <w:numId w:val="7"/>
         </w:numPr>
       </w:pPr>
       <w:r>
-        <w:t>Sequence</w:t>
-      </w:r>
-      <w:r>
-        <w:t xml:space="preserve"> Diagram</w:t>
+        <w:t>Sequence Diagram</w:t>
       </w:r>
     </w:p>
     <w:p>
@@ -4361,7 +4352,7 @@
           <w:lang w:val="es-MX" w:eastAsia="ja-JP"/>
         </w:rPr>
         <w:drawing>
-          <wp:anchor distT="0" distB="0" distL="114300" distR="114300" simplePos="0" relativeHeight="251664384" behindDoc="0" locked="0" layoutInCell="1" allowOverlap="1" wp14:anchorId="00DFF932" wp14:editId="2B679290">
+          <wp:anchor distT="0" distB="0" distL="114300" distR="114300" simplePos="0" relativeHeight="251658240" behindDoc="0" locked="0" layoutInCell="1" allowOverlap="1">
             <wp:simplePos x="0" y="0"/>
             <wp:positionH relativeFrom="page">
               <wp:align>center</wp:align>
@@ -4372,7 +4363,7 @@
             <wp:extent cx="5139055" cy="3293745"/>
             <wp:effectExtent l="0" t="0" r="4445" b="1905"/>
             <wp:wrapTopAndBottom/>
-            <wp:docPr id="7" name="Imagen 7" descr="C:\Users\x\Desktop\Diagrams\winlift_sequence_diagram.jpeg"/>
+            <wp:docPr id="13" name="Imagen 13" descr="winlift_sequence_diagram"/>
             <wp:cNvGraphicFramePr>
               <a:graphicFrameLocks xmlns:a="http://schemas.openxmlformats.org/drawingml/2006/main" noChangeAspect="1"/>
             </wp:cNvGraphicFramePr>
@@ -4380,7 +4371,7 @@
               <a:graphicData uri="http://schemas.openxmlformats.org/drawingml/2006/picture">
                 <pic:pic xmlns:pic="http://schemas.openxmlformats.org/drawingml/2006/picture">
                   <pic:nvPicPr>
-                    <pic:cNvPr id="0" name="Picture 5" descr="C:\Users\x\Desktop\Diagrams\winlift_sequence_diagram.jpeg"/>
+                    <pic:cNvPr id="0" name="Imagen 7" descr="winlift_sequence_diagram"/>
                     <pic:cNvPicPr>
                       <a:picLocks noChangeAspect="1" noChangeArrowheads="1"/>
                     </pic:cNvPicPr>
@@ -4407,9 +4398,6 @@
                       <a:avLst/>
                     </a:prstGeom>
                     <a:noFill/>
-                    <a:ln>
-                      <a:noFill/>
-                    </a:ln>
                   </pic:spPr>
                 </pic:pic>
               </a:graphicData>
@@ -4458,230 +4446,82 @@
     </w:p>
     <w:p>
       <w:pPr>
-        <w:jc w:val="both"/>
-      </w:pPr>
-    </w:p>
-    <w:p>
-      <w:pPr>
-        <w:jc w:val="both"/>
-      </w:pPr>
-    </w:p>
-    <w:p>
-      <w:pPr>
-        <w:jc w:val="both"/>
-      </w:pPr>
-    </w:p>
-    <w:p>
-      <w:pPr>
-        <w:jc w:val="both"/>
-      </w:pPr>
-    </w:p>
-    <w:p>
-      <w:pPr>
-        <w:jc w:val="both"/>
-      </w:pPr>
-    </w:p>
-    <w:p>
-      <w:pPr>
-        <w:jc w:val="both"/>
-      </w:pPr>
-    </w:p>
-    <w:p>
-      <w:pPr>
-        <w:jc w:val="both"/>
-      </w:pPr>
-    </w:p>
-    <w:p/>
-    <w:p/>
-    <w:p/>
-    <w:p/>
-    <w:p/>
-    <w:p/>
-    <w:p/>
-    <w:p/>
-    <w:p/>
-    <w:p/>
-    <w:p>
-      <w:pPr>
         <w:pStyle w:val="Ttulo2"/>
         <w:numPr>
           <w:ilvl w:val="1"/>
-          <w:numId w:val="8"/>
+          <w:numId w:val="7"/>
         </w:numPr>
       </w:pPr>
       <w:r>
+        <w:lastRenderedPageBreak/>
         <w:t>Functional Decomposition</w:t>
       </w:r>
+      <w:bookmarkEnd w:id="58"/>
+      <w:bookmarkEnd w:id="59"/>
+      <w:bookmarkEnd w:id="60"/>
       <w:bookmarkEnd w:id="61"/>
       <w:bookmarkEnd w:id="62"/>
       <w:bookmarkEnd w:id="63"/>
-      <w:bookmarkEnd w:id="64"/>
-      <w:bookmarkEnd w:id="65"/>
-      <w:bookmarkEnd w:id="66"/>
     </w:p>
     <w:p>
       <w:pPr>
         <w:pStyle w:val="Helptext"/>
       </w:pPr>
-      <w:r>
-        <w:t>Overview of functions and their dependencies shown by a Static Function Tree</w:t>
-      </w:r>
-      <w:r>
-        <w:br/>
-      </w:r>
-      <w:r>
-        <w:br/>
-      </w:r>
-      <w:bookmarkStart w:id="67" w:name="_Toc117489225"/>
-      <w:bookmarkStart w:id="68" w:name="_Toc117504325"/>
-      <w:bookmarkStart w:id="69" w:name="_Toc117504610"/>
-      <w:r>
-        <w:br/>
-      </w:r>
-      <w:r>
-        <w:object w:dxaOrig="8805" w:dyaOrig="5745">
-          <v:shapetype id="_x0000_t75" coordsize="21600,21600" o:spt="75" o:preferrelative="t" path="m@4@5l@4@11@9@11@9@5xe" filled="f" stroked="f">
-            <v:stroke joinstyle="miter"/>
-            <v:formulas>
-              <v:f eqn="if lineDrawn pixelLineWidth 0"/>
-              <v:f eqn="sum @0 1 0"/>
-              <v:f eqn="sum 0 0 @1"/>
-              <v:f eqn="prod @2 1 2"/>
-              <v:f eqn="prod @3 21600 pixelWidth"/>
-              <v:f eqn="prod @3 21600 pixelHeight"/>
-              <v:f eqn="sum @0 0 1"/>
-              <v:f eqn="prod @6 1 2"/>
-              <v:f eqn="prod @7 21600 pixelWidth"/>
-              <v:f eqn="sum @8 21600 0"/>
-              <v:f eqn="prod @7 21600 pixelHeight"/>
-              <v:f eqn="sum @10 21600 0"/>
-            </v:formulas>
-            <v:path o:extrusionok="f" gradientshapeok="t" o:connecttype="rect"/>
-            <o:lock v:ext="edit" aspectratio="t"/>
-          </v:shapetype>
-          <v:shape id="_x0000_i1025" type="#_x0000_t75" style="width:440.25pt;height:287.25pt" o:ole="">
-            <v:imagedata r:id="rId26" o:title=""/>
-          </v:shape>
-          <o:OLEObject Type="Embed" ProgID="Visio.Drawing.6" ShapeID="_x0000_i1025" DrawAspect="Content" ObjectID="_1507936279" r:id="rId27"/>
-        </w:object>
-      </w:r>
-    </w:p>
-    <w:p>
-      <w:pPr>
-        <w:pStyle w:val="Piedepgina"/>
-        <w:rPr>
-          <w:b/>
-        </w:rPr>
-      </w:pPr>
-      <w:r>
-        <w:br w:type="page"/>
-      </w:r>
-      <w:r>
-        <w:rPr>
-          <w:b/>
-        </w:rPr>
-        <w:lastRenderedPageBreak/>
-        <w:t>Function Description and Dynamic Behavior</w:t>
-      </w:r>
-      <w:bookmarkEnd w:id="67"/>
-      <w:bookmarkEnd w:id="68"/>
-      <w:bookmarkEnd w:id="69"/>
-    </w:p>
-    <w:p>
-      <w:pPr>
-        <w:pStyle w:val="Helptext"/>
-      </w:pPr>
-      <w:r>
-        <w:t xml:space="preserve">Provide detailed static and dynamic description of all functions of the SW Component. </w:t>
-      </w:r>
-      <w:r>
-        <w:br/>
-        <w:t>Functions which are defined in other SW Components shall only be referenced in the external interface description!</w:t>
-      </w:r>
-      <w:r>
-        <w:br/>
-        <w:t>The signature description shall be done inside the function header in the source code.</w:t>
-      </w:r>
-      <w:r>
-        <w:br/>
-      </w:r>
-      <w:r>
-        <w:rPr>
-          <w:color w:val="3366FF"/>
-        </w:rPr>
-        <w:br/>
-      </w:r>
-      <w:r>
-        <w:t xml:space="preserve">For each function, the following section should be copied </w:t>
-      </w:r>
-      <w:bookmarkStart w:id="70" w:name="_Toc140464262"/>
-    </w:p>
-    <w:p>
-      <w:pPr>
-        <w:pStyle w:val="Helptext"/>
-      </w:pPr>
+      <w:bookmarkStart w:id="64" w:name="_Toc140464262"/>
     </w:p>
     <w:p>
       <w:pPr>
         <w:pStyle w:val="Ttulo2"/>
         <w:numPr>
           <w:ilvl w:val="1"/>
-          <w:numId w:val="8"/>
+          <w:numId w:val="7"/>
         </w:numPr>
+        <w:rPr>
+          <w:rStyle w:val="HelptextZchn"/>
+          <w:color w:val="auto"/>
+          <w:sz w:val="22"/>
+          <w:szCs w:val="20"/>
+        </w:rPr>
+      </w:pPr>
+      <w:bookmarkStart w:id="65" w:name="_Toc433796039"/>
+      <w:proofErr w:type="gramStart"/>
+      <w:r>
         <w:rPr>
           <w:rStyle w:val="Ttulo7Car"/>
           <w:b/>
           <w:i/>
         </w:rPr>
-      </w:pPr>
-      <w:bookmarkStart w:id="71" w:name="_Toc433796039"/>
-      <w:proofErr w:type="gramStart"/>
+        <w:t>void</w:t>
+      </w:r>
+      <w:proofErr w:type="gramEnd"/>
       <w:r>
         <w:rPr>
           <w:rStyle w:val="Ttulo7Car"/>
           <w:b/>
           <w:i/>
         </w:rPr>
-        <w:t>void</w:t>
-      </w:r>
-      <w:proofErr w:type="gramEnd"/>
+        <w:t xml:space="preserve"> </w:t>
+      </w:r>
+      <w:proofErr w:type="spellStart"/>
       <w:r>
         <w:rPr>
           <w:rStyle w:val="Ttulo7Car"/>
           <w:b/>
           <w:i/>
         </w:rPr>
-        <w:t xml:space="preserve"> </w:t>
-      </w:r>
-      <w:proofErr w:type="spellStart"/>
+        <w:t>closeWindow</w:t>
+      </w:r>
+      <w:proofErr w:type="spellEnd"/>
       <w:r>
         <w:rPr>
           <w:rStyle w:val="Ttulo7Car"/>
           <w:b/>
           <w:i/>
         </w:rPr>
-        <w:t>closeWindow</w:t>
-      </w:r>
-      <w:proofErr w:type="spellEnd"/>
-      <w:r>
-        <w:rPr>
-          <w:rStyle w:val="Ttulo7Car"/>
-          <w:b/>
-          <w:i/>
-        </w:rPr>
         <w:t>( )</w:t>
       </w:r>
-      <w:bookmarkEnd w:id="70"/>
-      <w:bookmarkEnd w:id="71"/>
-    </w:p>
-    <w:p>
-      <w:pPr>
-        <w:pStyle w:val="Helptext"/>
-        <w:rPr>
-          <w:rStyle w:val="HelptextZchn"/>
-          <w:color w:val="auto"/>
-        </w:rPr>
-      </w:pPr>
+      <w:bookmarkEnd w:id="64"/>
+      <w:bookmarkEnd w:id="65"/>
     </w:p>
     <w:tbl>
       <w:tblPr>
@@ -4739,6 +4579,7 @@
               <w:bottom w:val="single" w:sz="4" w:space="0" w:color="auto"/>
               <w:right w:val="single" w:sz="4" w:space="0" w:color="auto"/>
             </w:tcBorders>
+            <w:hideMark/>
           </w:tcPr>
           <w:p>
             <w:pPr>
@@ -4755,15 +4596,7 @@
                 <w:sz w:val="22"/>
                 <w:szCs w:val="22"/>
               </w:rPr>
-              <w:t>Lifts the window</w:t>
-            </w:r>
-            <w:r>
-              <w:rPr>
-                <w:color w:val="000000"/>
-                <w:sz w:val="22"/>
-                <w:szCs w:val="22"/>
-              </w:rPr>
-              <w:t>.</w:t>
+              <w:t>Lifts the window.</w:t>
             </w:r>
           </w:p>
           <w:p>
@@ -5140,6 +4973,7 @@
               <w:bottom w:val="single" w:sz="4" w:space="0" w:color="auto"/>
               <w:right w:val="single" w:sz="4" w:space="0" w:color="auto"/>
             </w:tcBorders>
+            <w:hideMark/>
           </w:tcPr>
           <w:p>
             <w:pPr>
@@ -5166,67 +5000,89 @@
         </w:tc>
       </w:tr>
     </w:tbl>
+    <w:p>
+      <w:pPr>
+        <w:rPr>
+          <w:b/>
+          <w:i/>
+        </w:rPr>
+      </w:pPr>
+    </w:p>
+    <w:p>
+      <w:pPr>
+        <w:rPr>
+          <w:b/>
+          <w:i/>
+        </w:rPr>
+      </w:pPr>
+      <w:r>
+        <w:rPr>
+          <w:b/>
+          <w:i/>
+        </w:rPr>
+        <w:t xml:space="preserve">Req. </w:t>
+      </w:r>
+      <w:r>
+        <w:rPr>
+          <w:b/>
+          <w:i/>
+        </w:rPr>
+        <w:t>2.6</w:t>
+      </w:r>
+    </w:p>
     <w:p/>
     <w:p>
       <w:pPr>
         <w:pStyle w:val="Ttulo2"/>
         <w:numPr>
           <w:ilvl w:val="1"/>
-          <w:numId w:val="8"/>
+          <w:numId w:val="7"/>
         </w:numPr>
+        <w:rPr>
+          <w:rStyle w:val="HelptextZchn"/>
+          <w:color w:val="auto"/>
+          <w:sz w:val="22"/>
+          <w:szCs w:val="20"/>
+        </w:rPr>
+      </w:pPr>
+      <w:bookmarkStart w:id="66" w:name="_Toc433796040"/>
+      <w:proofErr w:type="gramStart"/>
+      <w:r>
         <w:rPr>
           <w:rStyle w:val="Ttulo7Car"/>
           <w:b/>
           <w:i/>
         </w:rPr>
-      </w:pPr>
-      <w:bookmarkStart w:id="72" w:name="_Toc433796040"/>
-      <w:proofErr w:type="gramStart"/>
+        <w:t>void</w:t>
+      </w:r>
+      <w:proofErr w:type="gramEnd"/>
       <w:r>
         <w:rPr>
           <w:rStyle w:val="Ttulo7Car"/>
           <w:b/>
           <w:i/>
         </w:rPr>
-        <w:t>void</w:t>
-      </w:r>
-      <w:proofErr w:type="gramEnd"/>
+        <w:t xml:space="preserve"> </w:t>
+      </w:r>
+      <w:proofErr w:type="spellStart"/>
       <w:r>
         <w:rPr>
           <w:rStyle w:val="Ttulo7Car"/>
           <w:b/>
           <w:i/>
         </w:rPr>
-        <w:t xml:space="preserve"> </w:t>
-      </w:r>
-      <w:proofErr w:type="spellStart"/>
+        <w:t>openWindow</w:t>
+      </w:r>
+      <w:proofErr w:type="spellEnd"/>
       <w:r>
         <w:rPr>
           <w:rStyle w:val="Ttulo7Car"/>
           <w:b/>
           <w:i/>
         </w:rPr>
-        <w:t>openWindow</w:t>
-      </w:r>
-      <w:proofErr w:type="spellEnd"/>
-      <w:r>
-        <w:rPr>
-          <w:rStyle w:val="Ttulo7Car"/>
-          <w:b/>
-          <w:i/>
-        </w:rPr>
         <w:t>( )</w:t>
       </w:r>
-      <w:bookmarkEnd w:id="72"/>
-    </w:p>
-    <w:p>
-      <w:pPr>
-        <w:pStyle w:val="Helptext"/>
-        <w:rPr>
-          <w:rStyle w:val="HelptextZchn"/>
-          <w:color w:val="auto"/>
-        </w:rPr>
-      </w:pPr>
+      <w:bookmarkEnd w:id="66"/>
     </w:p>
     <w:tbl>
       <w:tblPr>
@@ -5284,6 +5140,7 @@
               <w:bottom w:val="single" w:sz="4" w:space="0" w:color="auto"/>
               <w:right w:val="single" w:sz="4" w:space="0" w:color="auto"/>
             </w:tcBorders>
+            <w:hideMark/>
           </w:tcPr>
           <w:p>
             <w:pPr>
@@ -5300,15 +5157,7 @@
                 <w:sz w:val="22"/>
                 <w:szCs w:val="22"/>
               </w:rPr>
-              <w:t>Lowers the window</w:t>
-            </w:r>
-            <w:r>
-              <w:rPr>
-                <w:color w:val="000000"/>
-                <w:sz w:val="22"/>
-                <w:szCs w:val="22"/>
-              </w:rPr>
-              <w:t>.</w:t>
+              <w:t>Lowers the window.</w:t>
             </w:r>
           </w:p>
           <w:p>
@@ -5598,6 +5447,7 @@
               <w:bottom w:val="single" w:sz="4" w:space="0" w:color="auto"/>
               <w:right w:val="single" w:sz="4" w:space="0" w:color="auto"/>
             </w:tcBorders>
+            <w:hideMark/>
           </w:tcPr>
           <w:p>
             <w:pPr>
@@ -5624,13 +5474,42 @@
         </w:tc>
       </w:tr>
     </w:tbl>
-    <w:p/>
+    <w:p>
+      <w:pPr>
+        <w:rPr>
+          <w:b/>
+          <w:i/>
+        </w:rPr>
+      </w:pPr>
+    </w:p>
+    <w:p>
+      <w:pPr>
+        <w:rPr>
+          <w:b/>
+          <w:i/>
+        </w:rPr>
+      </w:pPr>
+      <w:r>
+        <w:rPr>
+          <w:b/>
+          <w:i/>
+        </w:rPr>
+        <w:t xml:space="preserve">Req. </w:t>
+      </w:r>
+      <w:r>
+        <w:rPr>
+          <w:b/>
+          <w:i/>
+        </w:rPr>
+        <w:t>2.6</w:t>
+      </w:r>
+    </w:p>
     <w:p>
       <w:pPr>
         <w:pStyle w:val="Ttulo2"/>
         <w:numPr>
           <w:ilvl w:val="1"/>
-          <w:numId w:val="8"/>
+          <w:numId w:val="7"/>
         </w:numPr>
         <w:rPr>
           <w:rStyle w:val="HelptextZchn"/>
@@ -5640,7 +5519,7 @@
           <w:szCs w:val="22"/>
         </w:rPr>
       </w:pPr>
-      <w:bookmarkStart w:id="73" w:name="_Toc433796041"/>
+      <w:bookmarkStart w:id="67" w:name="_Toc433796041"/>
       <w:proofErr w:type="gramStart"/>
       <w:r>
         <w:rPr>
@@ -5708,16 +5587,7 @@
         </w:rPr>
         <w:t xml:space="preserve"> )</w:t>
       </w:r>
-      <w:bookmarkEnd w:id="73"/>
-    </w:p>
-    <w:p>
-      <w:pPr>
-        <w:pStyle w:val="Helptext"/>
-        <w:rPr>
-          <w:rStyle w:val="HelptextZchn"/>
-          <w:color w:val="auto"/>
-        </w:rPr>
-      </w:pPr>
+      <w:bookmarkEnd w:id="67"/>
     </w:p>
     <w:tbl>
       <w:tblPr>
@@ -5775,6 +5645,7 @@
               <w:bottom w:val="single" w:sz="4" w:space="0" w:color="auto"/>
               <w:right w:val="single" w:sz="4" w:space="0" w:color="auto"/>
             </w:tcBorders>
+            <w:hideMark/>
           </w:tcPr>
           <w:p>
             <w:pPr>
@@ -5793,31 +5664,7 @@
                 <w:sz w:val="22"/>
                 <w:szCs w:val="22"/>
               </w:rPr>
-              <w:t>Turns on</w:t>
-            </w:r>
-            <w:r>
-              <w:rPr>
-                <w:color w:val="000000"/>
-                <w:sz w:val="22"/>
-                <w:szCs w:val="22"/>
-              </w:rPr>
-              <w:t>/off</w:t>
-            </w:r>
-            <w:r>
-              <w:rPr>
-                <w:color w:val="000000"/>
-                <w:sz w:val="22"/>
-                <w:szCs w:val="22"/>
-              </w:rPr>
-              <w:t xml:space="preserve"> the blue Led</w:t>
-            </w:r>
-            <w:r>
-              <w:rPr>
-                <w:color w:val="000000"/>
-                <w:sz w:val="22"/>
-                <w:szCs w:val="22"/>
-              </w:rPr>
-              <w:t xml:space="preserve">: if </w:t>
+              <w:t xml:space="preserve">Turns on/off the blue Led: if </w:t>
             </w:r>
             <w:proofErr w:type="spellStart"/>
             <w:r>
@@ -5839,17 +5686,7 @@
                 <w:szCs w:val="22"/>
                 <w:lang w:eastAsia="es-MX"/>
               </w:rPr>
-              <w:t xml:space="preserve"> == 0 turns on the led</w:t>
-            </w:r>
-            <w:r>
-              <w:rPr>
-                <w:rFonts w:cs="Arial"/>
-                <w:color w:val="000000" w:themeColor="text1"/>
-                <w:sz w:val="22"/>
-                <w:szCs w:val="22"/>
-                <w:lang w:eastAsia="es-MX"/>
-              </w:rPr>
-              <w:t>, if</w:t>
+              <w:t xml:space="preserve"> == 0 turns on the led, if</w:t>
             </w:r>
           </w:p>
           <w:p>
@@ -6104,15 +5941,7 @@
                 <w:color w:val="000000"/>
                 <w:szCs w:val="22"/>
               </w:rPr>
-              <w:t>blue</w:t>
-            </w:r>
-            <w:r>
-              <w:rPr>
-                <w:i/>
-                <w:color w:val="000000"/>
-                <w:szCs w:val="22"/>
-              </w:rPr>
-              <w:t>Led</w:t>
+              <w:t>blueLed</w:t>
             </w:r>
             <w:proofErr w:type="spellEnd"/>
             <w:r>
@@ -6164,6 +5993,7 @@
               <w:bottom w:val="single" w:sz="4" w:space="0" w:color="auto"/>
               <w:right w:val="single" w:sz="4" w:space="0" w:color="auto"/>
             </w:tcBorders>
+            <w:hideMark/>
           </w:tcPr>
           <w:p>
             <w:pPr>
@@ -6190,6 +6020,29 @@
         </w:tc>
       </w:tr>
     </w:tbl>
+    <w:p>
+      <w:pPr>
+        <w:rPr>
+          <w:b/>
+          <w:i/>
+        </w:rPr>
+      </w:pPr>
+    </w:p>
+    <w:p>
+      <w:pPr>
+        <w:rPr>
+          <w:b/>
+          <w:i/>
+        </w:rPr>
+      </w:pPr>
+      <w:r>
+        <w:rPr>
+          <w:b/>
+          <w:i/>
+        </w:rPr>
+        <w:t>Req. 2.8</w:t>
+      </w:r>
+    </w:p>
     <w:p/>
     <w:p/>
     <w:p>
@@ -6197,7 +6050,7 @@
         <w:pStyle w:val="Ttulo2"/>
         <w:numPr>
           <w:ilvl w:val="1"/>
-          <w:numId w:val="8"/>
+          <w:numId w:val="7"/>
         </w:numPr>
         <w:rPr>
           <w:rStyle w:val="HelptextZchn"/>
@@ -6207,7 +6060,7 @@
           <w:szCs w:val="22"/>
         </w:rPr>
       </w:pPr>
-      <w:bookmarkStart w:id="74" w:name="_Toc433796042"/>
+      <w:bookmarkStart w:id="68" w:name="_Toc433796042"/>
       <w:proofErr w:type="gramStart"/>
       <w:r>
         <w:rPr>
@@ -6246,8 +6099,9 @@
           <w:sz w:val="22"/>
           <w:szCs w:val="22"/>
         </w:rPr>
-        <w:t>(</w:t>
-      </w:r>
+        <w:t xml:space="preserve">(T_UBYTE </w:t>
+      </w:r>
+      <w:proofErr w:type="spellStart"/>
       <w:r>
         <w:rPr>
           <w:rStyle w:val="HelptextZchn"/>
@@ -6255,9 +6109,9 @@
           <w:sz w:val="22"/>
           <w:szCs w:val="22"/>
         </w:rPr>
-        <w:t xml:space="preserve">T_UBYTE </w:t>
-      </w:r>
-      <w:proofErr w:type="spellStart"/>
+        <w:t>ledState</w:t>
+      </w:r>
+      <w:proofErr w:type="spellEnd"/>
       <w:r>
         <w:rPr>
           <w:rStyle w:val="HelptextZchn"/>
@@ -6265,28 +6119,9 @@
           <w:sz w:val="22"/>
           <w:szCs w:val="22"/>
         </w:rPr>
-        <w:t>ledState</w:t>
-      </w:r>
-      <w:proofErr w:type="spellEnd"/>
-      <w:r>
-        <w:rPr>
-          <w:rStyle w:val="HelptextZchn"/>
-          <w:color w:val="000000"/>
-          <w:sz w:val="22"/>
-          <w:szCs w:val="22"/>
-        </w:rPr>
         <w:t xml:space="preserve"> )</w:t>
       </w:r>
-      <w:bookmarkEnd w:id="74"/>
-    </w:p>
-    <w:p>
-      <w:pPr>
-        <w:pStyle w:val="Helptext"/>
-        <w:rPr>
-          <w:rStyle w:val="HelptextZchn"/>
-          <w:color w:val="auto"/>
-        </w:rPr>
-      </w:pPr>
+      <w:bookmarkEnd w:id="68"/>
     </w:p>
     <w:tbl>
       <w:tblPr>
@@ -6344,6 +6179,7 @@
               <w:bottom w:val="single" w:sz="4" w:space="0" w:color="auto"/>
               <w:right w:val="single" w:sz="4" w:space="0" w:color="auto"/>
             </w:tcBorders>
+            <w:hideMark/>
           </w:tcPr>
           <w:p>
             <w:pPr>
@@ -6384,17 +6220,7 @@
                 <w:szCs w:val="22"/>
                 <w:lang w:eastAsia="es-MX"/>
               </w:rPr>
-              <w:t xml:space="preserve"> == 0 turns on the led</w:t>
-            </w:r>
-            <w:r>
-              <w:rPr>
-                <w:rFonts w:cs="Arial"/>
-                <w:color w:val="000000" w:themeColor="text1"/>
-                <w:sz w:val="22"/>
-                <w:szCs w:val="22"/>
-                <w:lang w:eastAsia="es-MX"/>
-              </w:rPr>
-              <w:t>, if</w:t>
+              <w:t xml:space="preserve"> == 0 turns on the led, if</w:t>
             </w:r>
           </w:p>
           <w:p>
@@ -6694,6 +6520,7 @@
               <w:bottom w:val="single" w:sz="4" w:space="0" w:color="auto"/>
               <w:right w:val="single" w:sz="4" w:space="0" w:color="auto"/>
             </w:tcBorders>
+            <w:hideMark/>
           </w:tcPr>
           <w:p>
             <w:pPr>
@@ -6720,14 +6547,36 @@
         </w:tc>
       </w:tr>
     </w:tbl>
-    <w:p/>
+    <w:p>
+      <w:pPr>
+        <w:rPr>
+          <w:b/>
+          <w:i/>
+        </w:rPr>
+      </w:pPr>
+    </w:p>
+    <w:p>
+      <w:pPr>
+        <w:rPr>
+          <w:b/>
+          <w:i/>
+        </w:rPr>
+      </w:pPr>
+      <w:r>
+        <w:rPr>
+          <w:b/>
+          <w:i/>
+        </w:rPr>
+        <w:t>Req. 2.8</w:t>
+      </w:r>
+    </w:p>
     <w:p/>
     <w:p>
       <w:pPr>
         <w:pStyle w:val="Ttulo2"/>
         <w:numPr>
           <w:ilvl w:val="1"/>
-          <w:numId w:val="8"/>
+          <w:numId w:val="7"/>
         </w:numPr>
         <w:rPr>
           <w:rStyle w:val="HelptextZchn"/>
@@ -6738,7 +6587,7 @@
           <w:szCs w:val="22"/>
         </w:rPr>
       </w:pPr>
-      <w:bookmarkStart w:id="75" w:name="_Toc433796043"/>
+      <w:bookmarkStart w:id="69" w:name="_Toc433796043"/>
       <w:proofErr w:type="gramStart"/>
       <w:r>
         <w:rPr>
@@ -6775,16 +6624,7 @@
         </w:rPr>
         <w:t>()</w:t>
       </w:r>
-      <w:bookmarkEnd w:id="75"/>
-    </w:p>
-    <w:p>
-      <w:pPr>
-        <w:pStyle w:val="Helptext"/>
-        <w:rPr>
-          <w:rStyle w:val="HelptextZchn"/>
-          <w:color w:val="auto"/>
-        </w:rPr>
-      </w:pPr>
+      <w:bookmarkEnd w:id="69"/>
     </w:p>
     <w:tbl>
       <w:tblPr>
@@ -6842,6 +6682,7 @@
               <w:bottom w:val="single" w:sz="4" w:space="0" w:color="auto"/>
               <w:right w:val="single" w:sz="4" w:space="0" w:color="auto"/>
             </w:tcBorders>
+            <w:hideMark/>
           </w:tcPr>
           <w:p>
             <w:r>
@@ -6849,14 +6690,7 @@
                 <w:color w:val="000000"/>
                 <w:szCs w:val="22"/>
               </w:rPr>
-              <w:t>Stops and lowers the window</w:t>
-            </w:r>
-            <w:r>
-              <w:rPr>
-                <w:color w:val="000000"/>
-                <w:szCs w:val="22"/>
-              </w:rPr>
-              <w:t>.</w:t>
+              <w:t>Stops and lowers the window.</w:t>
             </w:r>
             <w:r>
               <w:t xml:space="preserve"> This function will call the </w:t>
@@ -6993,10 +6827,7 @@
               </w:rPr>
             </w:pPr>
             <w:r>
-              <w:t>Only open</w:t>
-            </w:r>
-            <w:r>
-              <w:t xml:space="preserve"> button was pressed </w:t>
+              <w:t xml:space="preserve">Only open button was pressed </w:t>
             </w:r>
           </w:p>
         </w:tc>
@@ -7102,6 +6933,7 @@
               <w:bottom w:val="single" w:sz="4" w:space="0" w:color="auto"/>
               <w:right w:val="single" w:sz="4" w:space="0" w:color="auto"/>
             </w:tcBorders>
+            <w:hideMark/>
           </w:tcPr>
           <w:p>
             <w:pPr>
@@ -7128,13 +6960,35 @@
         </w:tc>
       </w:tr>
     </w:tbl>
-    <w:p/>
+    <w:p>
+      <w:pPr>
+        <w:rPr>
+          <w:b/>
+          <w:i/>
+        </w:rPr>
+      </w:pPr>
+    </w:p>
+    <w:p>
+      <w:pPr>
+        <w:rPr>
+          <w:b/>
+          <w:i/>
+        </w:rPr>
+      </w:pPr>
+      <w:r>
+        <w:rPr>
+          <w:b/>
+          <w:i/>
+        </w:rPr>
+        <w:t>Req. 4.3, 4.4, 4.6</w:t>
+      </w:r>
+    </w:p>
     <w:p>
       <w:pPr>
         <w:pStyle w:val="Ttulo2"/>
         <w:numPr>
           <w:ilvl w:val="1"/>
-          <w:numId w:val="8"/>
+          <w:numId w:val="7"/>
         </w:numPr>
         <w:rPr>
           <w:rStyle w:val="HelptextZchn"/>
@@ -7241,6 +7095,7 @@
               <w:bottom w:val="single" w:sz="4" w:space="0" w:color="auto"/>
               <w:right w:val="single" w:sz="4" w:space="0" w:color="auto"/>
             </w:tcBorders>
+            <w:hideMark/>
           </w:tcPr>
           <w:p>
             <w:pPr>
@@ -7590,6 +7445,7 @@
               <w:bottom w:val="single" w:sz="4" w:space="0" w:color="auto"/>
               <w:right w:val="single" w:sz="4" w:space="0" w:color="auto"/>
             </w:tcBorders>
+            <w:hideMark/>
           </w:tcPr>
           <w:p>
             <w:pPr>
@@ -7616,13 +7472,35 @@
         </w:tc>
       </w:tr>
     </w:tbl>
-    <w:p/>
+    <w:p>
+      <w:pPr>
+        <w:rPr>
+          <w:b/>
+          <w:i/>
+        </w:rPr>
+      </w:pPr>
+    </w:p>
+    <w:p>
+      <w:pPr>
+        <w:rPr>
+          <w:b/>
+          <w:i/>
+        </w:rPr>
+      </w:pPr>
+      <w:r>
+        <w:rPr>
+          <w:b/>
+          <w:i/>
+        </w:rPr>
+        <w:t>Req. 3.1</w:t>
+      </w:r>
+    </w:p>
     <w:p>
       <w:pPr>
         <w:pStyle w:val="Ttulo2"/>
         <w:numPr>
           <w:ilvl w:val="1"/>
-          <w:numId w:val="8"/>
+          <w:numId w:val="7"/>
         </w:numPr>
         <w:rPr>
           <w:rStyle w:val="HelptextZchn"/>
@@ -7632,7 +7510,7 @@
           <w:szCs w:val="22"/>
         </w:rPr>
       </w:pPr>
-      <w:bookmarkStart w:id="76" w:name="_Toc433796044"/>
+      <w:bookmarkStart w:id="70" w:name="_Toc433796044"/>
       <w:r>
         <w:rPr>
           <w:rStyle w:val="HelptextZchn"/>
@@ -7640,7 +7518,7 @@
           <w:sz w:val="22"/>
           <w:szCs w:val="22"/>
         </w:rPr>
-        <w:t>T_ULONG</w:t>
+        <w:t>T_U</w:t>
       </w:r>
       <w:r>
         <w:rPr>
@@ -7649,10 +7527,8 @@
           <w:sz w:val="22"/>
           <w:szCs w:val="22"/>
         </w:rPr>
-        <w:t xml:space="preserve"> </w:t>
-      </w:r>
-      <w:proofErr w:type="spellStart"/>
-      <w:proofErr w:type="gramStart"/>
+        <w:t>LONG</w:t>
+      </w:r>
       <w:r>
         <w:rPr>
           <w:rStyle w:val="HelptextZchn"/>
@@ -7660,9 +7536,10 @@
           <w:sz w:val="22"/>
           <w:szCs w:val="22"/>
         </w:rPr>
-        <w:t>countPressTime</w:t>
-      </w:r>
-      <w:proofErr w:type="spellEnd"/>
+        <w:t xml:space="preserve"> </w:t>
+      </w:r>
+      <w:proofErr w:type="spellStart"/>
+      <w:proofErr w:type="gramStart"/>
       <w:r>
         <w:rPr>
           <w:rStyle w:val="HelptextZchn"/>
@@ -7670,9 +7547,9 @@
           <w:sz w:val="22"/>
           <w:szCs w:val="22"/>
         </w:rPr>
-        <w:t>(</w:t>
-      </w:r>
-      <w:proofErr w:type="gramEnd"/>
+        <w:t>countPressTime</w:t>
+      </w:r>
+      <w:proofErr w:type="spellEnd"/>
       <w:r>
         <w:rPr>
           <w:rStyle w:val="HelptextZchn"/>
@@ -7680,9 +7557,19 @@
           <w:sz w:val="22"/>
           <w:szCs w:val="22"/>
         </w:rPr>
+        <w:t>(</w:t>
+      </w:r>
+      <w:proofErr w:type="gramEnd"/>
+      <w:r>
+        <w:rPr>
+          <w:rStyle w:val="HelptextZchn"/>
+          <w:color w:val="000000"/>
+          <w:sz w:val="22"/>
+          <w:szCs w:val="22"/>
+        </w:rPr>
         <w:t xml:space="preserve"> )</w:t>
       </w:r>
-      <w:bookmarkEnd w:id="76"/>
+      <w:bookmarkEnd w:id="70"/>
     </w:p>
     <w:tbl>
       <w:tblPr>
@@ -7752,15 +7639,6 @@
               <w:t>This function will count the time of a button press, the register of the button will be read and then using the timer module it’ll start to count the time until the button is released.</w:t>
             </w:r>
           </w:p>
-          <w:p>
-            <w:pPr>
-              <w:rPr>
-                <w:i/>
-                <w:color w:val="0000FF"/>
-                <w:sz w:val="18"/>
-              </w:rPr>
-            </w:pPr>
-          </w:p>
         </w:tc>
       </w:tr>
       <w:tr>
@@ -7960,10 +7838,7 @@
               </w:rPr>
             </w:pPr>
             <w:r>
-              <w:t>close, open</w:t>
-            </w:r>
-            <w:r>
-              <w:t xml:space="preserve"> or </w:t>
+              <w:t xml:space="preserve">close, open or </w:t>
             </w:r>
             <w:proofErr w:type="spellStart"/>
             <w:r>
@@ -8084,6 +7959,7 @@
               <w:bottom w:val="single" w:sz="4" w:space="0" w:color="auto"/>
               <w:right w:val="single" w:sz="4" w:space="0" w:color="auto"/>
             </w:tcBorders>
+            <w:hideMark/>
           </w:tcPr>
           <w:p>
             <w:pPr>
@@ -8103,19 +7979,98 @@
           </w:p>
         </w:tc>
       </w:tr>
+      <w:tr>
+        <w:tc>
+          <w:tcPr>
+            <w:tcW w:w="2943" w:type="dxa"/>
+            <w:tcBorders>
+              <w:top w:val="single" w:sz="4" w:space="0" w:color="auto"/>
+              <w:left w:val="single" w:sz="4" w:space="0" w:color="auto"/>
+              <w:bottom w:val="single" w:sz="4" w:space="0" w:color="auto"/>
+              <w:right w:val="single" w:sz="4" w:space="0" w:color="auto"/>
+            </w:tcBorders>
+          </w:tcPr>
+          <w:p>
+            <w:pPr>
+              <w:jc w:val="right"/>
+              <w:rPr>
+                <w:b/>
+                <w:sz w:val="20"/>
+              </w:rPr>
+            </w:pPr>
+          </w:p>
+        </w:tc>
+        <w:tc>
+          <w:tcPr>
+            <w:tcW w:w="6379" w:type="dxa"/>
+            <w:tcBorders>
+              <w:top w:val="single" w:sz="4" w:space="0" w:color="auto"/>
+              <w:left w:val="single" w:sz="4" w:space="0" w:color="auto"/>
+              <w:bottom w:val="single" w:sz="4" w:space="0" w:color="auto"/>
+              <w:right w:val="single" w:sz="4" w:space="0" w:color="auto"/>
+            </w:tcBorders>
+          </w:tcPr>
+          <w:p>
+            <w:pPr>
+              <w:pStyle w:val="Piedepgina"/>
+              <w:tabs>
+                <w:tab w:val="left" w:pos="708"/>
+              </w:tabs>
+              <w:rPr>
+                <w:i/>
+                <w:color w:val="000000" w:themeColor="text1"/>
+                <w:szCs w:val="22"/>
+              </w:rPr>
+            </w:pPr>
+          </w:p>
+        </w:tc>
+      </w:tr>
     </w:tbl>
+    <w:p>
+      <w:pPr>
+        <w:rPr>
+          <w:b/>
+          <w:i/>
+        </w:rPr>
+      </w:pPr>
+    </w:p>
+    <w:p>
+      <w:pPr>
+        <w:rPr>
+          <w:b/>
+          <w:i/>
+        </w:rPr>
+      </w:pPr>
+      <w:r>
+        <w:rPr>
+          <w:b/>
+          <w:i/>
+        </w:rPr>
+        <w:t>Req. 4.6</w:t>
+      </w:r>
+    </w:p>
+    <w:p>
+      <w:pPr>
+        <w:pStyle w:val="Ttulo2"/>
+        <w:numPr>
+          <w:ilvl w:val="0"/>
+          <w:numId w:val="0"/>
+        </w:numPr>
+        <w:tabs>
+          <w:tab w:val="left" w:pos="708"/>
+        </w:tabs>
+        <w:rPr>
+          <w:rStyle w:val="Ttulo7Car"/>
+        </w:rPr>
+      </w:pPr>
+    </w:p>
     <w:p>
       <w:pPr>
         <w:pStyle w:val="Ttulo2"/>
         <w:numPr>
           <w:ilvl w:val="1"/>
-          <w:numId w:val="8"/>
+          <w:numId w:val="7"/>
         </w:numPr>
-        <w:rPr>
-          <w:rStyle w:val="Ttulo7Car"/>
-          <w:b/>
-          <w:i/>
-        </w:rPr>
       </w:pPr>
       <w:proofErr w:type="gramStart"/>
       <w:r>
@@ -8210,6 +8165,7 @@
               <w:bottom w:val="single" w:sz="4" w:space="0" w:color="auto"/>
               <w:right w:val="single" w:sz="4" w:space="0" w:color="auto"/>
             </w:tcBorders>
+            <w:hideMark/>
           </w:tcPr>
           <w:p>
             <w:pPr>
@@ -8453,6 +8409,7 @@
               <w:bottom w:val="single" w:sz="4" w:space="0" w:color="auto"/>
               <w:right w:val="single" w:sz="4" w:space="0" w:color="auto"/>
             </w:tcBorders>
+            <w:hideMark/>
           </w:tcPr>
           <w:p>
             <w:pPr>
@@ -8482,10 +8439,26 @@
     <w:p/>
     <w:p>
       <w:pPr>
+        <w:rPr>
+          <w:b/>
+          <w:i/>
+        </w:rPr>
+      </w:pPr>
+      <w:r>
+        <w:rPr>
+          <w:b/>
+          <w:i/>
+        </w:rPr>
+        <w:t>Req. 4.6</w:t>
+      </w:r>
+    </w:p>
+    <w:p/>
+    <w:p>
+      <w:pPr>
         <w:pStyle w:val="Ttulo2"/>
         <w:numPr>
           <w:ilvl w:val="1"/>
-          <w:numId w:val="8"/>
+          <w:numId w:val="7"/>
         </w:numPr>
         <w:rPr>
           <w:rStyle w:val="Ttulo7Car"/>
@@ -8509,23 +8482,7 @@
           <w:b/>
           <w:i/>
         </w:rPr>
-        <w:t xml:space="preserve"> </w:t>
-      </w:r>
-      <w:r>
-        <w:rPr>
-          <w:rStyle w:val="Ttulo7Car"/>
-          <w:b/>
-          <w:i/>
-        </w:rPr>
-        <w:t>wait5seconds</w:t>
-      </w:r>
-      <w:r>
-        <w:rPr>
-          <w:rStyle w:val="Ttulo7Car"/>
-          <w:b/>
-          <w:i/>
-        </w:rPr>
-        <w:t>()</w:t>
+        <w:t xml:space="preserve"> wait5seconds()</w:t>
       </w:r>
     </w:p>
     <w:tbl>
@@ -8584,6 +8541,7 @@
               <w:bottom w:val="single" w:sz="4" w:space="0" w:color="auto"/>
               <w:right w:val="single" w:sz="4" w:space="0" w:color="auto"/>
             </w:tcBorders>
+            <w:hideMark/>
           </w:tcPr>
           <w:p>
             <w:pPr>
@@ -8832,6 +8790,7 @@
               <w:bottom w:val="single" w:sz="4" w:space="0" w:color="auto"/>
               <w:right w:val="single" w:sz="4" w:space="0" w:color="auto"/>
             </w:tcBorders>
+            <w:hideMark/>
           </w:tcPr>
           <w:p>
             <w:pPr>
@@ -8859,11 +8818,27 @@
       </w:tr>
     </w:tbl>
     <w:p/>
+    <w:p>
+      <w:pPr>
+        <w:rPr>
+          <w:b/>
+          <w:i/>
+        </w:rPr>
+      </w:pPr>
+      <w:r>
+        <w:rPr>
+          <w:b/>
+          <w:i/>
+        </w:rPr>
+        <w:t>Req. 4.6</w:t>
+      </w:r>
+    </w:p>
+    <w:p/>
     <w:sectPr>
-      <w:headerReference w:type="default" r:id="rId28"/>
-      <w:footerReference w:type="default" r:id="rId29"/>
-      <w:headerReference w:type="first" r:id="rId30"/>
-      <w:footerReference w:type="first" r:id="rId31"/>
+      <w:headerReference w:type="default" r:id="rId26"/>
+      <w:footerReference w:type="default" r:id="rId27"/>
+      <w:headerReference w:type="first" r:id="rId28"/>
+      <w:footerReference w:type="first" r:id="rId29"/>
       <w:pgSz w:w="11907" w:h="16840"/>
       <w:pgMar w:top="2268" w:right="851" w:bottom="1701" w:left="851" w:header="720" w:footer="170" w:gutter="567"/>
       <w:cols w:space="720"/>
@@ -9212,7 +9187,7 @@
               <w:noProof/>
               <w:sz w:val="18"/>
             </w:rPr>
-            <w:t>13</w:t>
+            <w:t>12</w:t>
           </w:r>
           <w:r>
             <w:rPr>
@@ -9249,7 +9224,7 @@
               <w:noProof/>
               <w:sz w:val="18"/>
             </w:rPr>
-            <w:t>13</w:t>
+            <w:t>12</w:t>
           </w:r>
           <w:r>
             <w:rPr>
@@ -9913,10 +9888,10 @@
                 <v:path o:extrusionok="f" gradientshapeok="t" o:connecttype="rect"/>
                 <o:lock v:ext="edit" aspectratio="t"/>
               </v:shapetype>
-              <v:shape id="_x0000_i1026" type="#_x0000_t75" style="width:2in;height:43.5pt" o:ole="">
+              <v:shape id="_x0000_i1025" type="#_x0000_t75" style="width:2in;height:43.5pt" o:ole="">
                 <v:imagedata r:id="rId1" o:title=""/>
               </v:shape>
-              <o:OLEObject Type="Embed" ProgID="PBrush" ShapeID="_x0000_i1026" DrawAspect="Content" ObjectID="_1507936280" r:id="rId2"/>
+              <o:OLEObject Type="Embed" ProgID="PBrush" ShapeID="_x0000_i1025" DrawAspect="Content" ObjectID="_1507964311" r:id="rId2"/>
             </w:object>
           </w:r>
         </w:p>
@@ -10135,10 +10110,10 @@
           <v:path o:extrusionok="f" gradientshapeok="t" o:connecttype="rect"/>
           <o:lock v:ext="edit" aspectratio="t"/>
         </v:shapetype>
-        <v:shape id="_x0000_i1027" type="#_x0000_t75" style="width:36pt;height:194.25pt" o:ole="">
+        <v:shape id="_x0000_i1026" type="#_x0000_t75" style="width:36pt;height:194.25pt" o:ole="">
           <v:imagedata r:id="rId1" o:title=""/>
         </v:shape>
-        <o:OLEObject Type="Embed" ProgID="Designer" ShapeID="_x0000_i1027" DrawAspect="Content" ObjectID="_1507936281" r:id="rId2">
+        <o:OLEObject Type="Embed" ProgID="Designer" ShapeID="_x0000_i1026" DrawAspect="Content" ObjectID="_1507964312" r:id="rId2">
           <o:FieldCodes>\s \* MERGEFORMAT</o:FieldCodes>
         </o:OLEObject>
       </w:object>
@@ -10150,10 +10125,10 @@
     </w:pPr>
     <w:r>
       <w:object w:dxaOrig="854" w:dyaOrig="3351">
-        <v:shape id="_x0000_i1028" type="#_x0000_t75" style="width:43.5pt;height:165.75pt" o:ole="" fillcolor="window">
+        <v:shape id="_x0000_i1027" type="#_x0000_t75" style="width:43.5pt;height:165.75pt" o:ole="" fillcolor="window">
           <v:imagedata r:id="rId3" o:title=""/>
         </v:shape>
-        <o:OLEObject Type="Embed" ProgID="Designer" ShapeID="_x0000_i1028" DrawAspect="Content" ObjectID="_1507936282" r:id="rId4">
+        <o:OLEObject Type="Embed" ProgID="Designer" ShapeID="_x0000_i1027" DrawAspect="Content" ObjectID="_1507964313" r:id="rId4">
           <o:FieldCodes>\s \* MERGEFORMAT</o:FieldCodes>
         </o:OLEObject>
       </w:object>
@@ -11115,6 +11090,18 @@
   </w:num>
   <w:num w:numId="10">
     <w:abstractNumId w:val="3"/>
+  </w:num>
+  <w:num w:numId="11">
+    <w:abstractNumId w:val="2"/>
+    <w:lvlOverride w:ilvl="0"/>
+    <w:lvlOverride w:ilvl="1"/>
+    <w:lvlOverride w:ilvl="2"/>
+    <w:lvlOverride w:ilvl="3"/>
+    <w:lvlOverride w:ilvl="4"/>
+    <w:lvlOverride w:ilvl="5"/>
+    <w:lvlOverride w:ilvl="6"/>
+    <w:lvlOverride w:ilvl="7"/>
+    <w:lvlOverride w:ilvl="8"/>
   </w:num>
   <w:numIdMacAtCleanup w:val="2"/>
 </w:numbering>

</xml_diff>

<commit_message>
Software Design.docx was referenced to the Traceability Matrix Template.xls. The functions of the class diagram were updated into SW design and the resources folder.
</commit_message>
<xml_diff>
--- a/Setup/Doc/V-Cycle Process/2.0 Design/Software Design.docx
+++ b/Setup/Doc/V-Cycle Process/2.0 Design/Software Design.docx
@@ -153,6 +153,8 @@
               </w:rPr>
               <w:t xml:space="preserve">  </w:t>
             </w:r>
+            <w:bookmarkStart w:id="0" w:name="_GoBack"/>
+            <w:bookmarkEnd w:id="0"/>
           </w:p>
         </w:tc>
       </w:tr>
@@ -589,8 +591,8 @@
                 <w:lang w:val="en-GB"/>
               </w:rPr>
             </w:pPr>
-            <w:bookmarkStart w:id="0" w:name="History"/>
-            <w:bookmarkStart w:id="1" w:name="His_Mng"/>
+            <w:bookmarkStart w:id="1" w:name="History"/>
+            <w:bookmarkStart w:id="2" w:name="His_Mng"/>
             <w:r>
               <w:rPr>
                 <w:b/>
@@ -598,10 +600,10 @@
               </w:rPr>
               <w:t>History</w:t>
             </w:r>
-            <w:bookmarkEnd w:id="0"/>
-          </w:p>
-        </w:tc>
-        <w:bookmarkEnd w:id="1"/>
+            <w:bookmarkEnd w:id="1"/>
+          </w:p>
+        </w:tc>
+        <w:bookmarkEnd w:id="2"/>
       </w:tr>
       <w:tr>
         <w:trPr>
@@ -900,13 +902,13 @@
                 <w:sz w:val="16"/>
               </w:rPr>
             </w:pPr>
-            <w:bookmarkStart w:id="2" w:name="His_Ini"/>
+            <w:bookmarkStart w:id="3" w:name="His_Ini"/>
             <w:r>
               <w:rPr>
                 <w:rFonts w:ascii="Helvetica" w:hAnsi="Helvetica"/>
                 <w:sz w:val="16"/>
               </w:rPr>
-              <w:t>8</w:t>
+              <w:t>9</w:t>
             </w:r>
           </w:p>
         </w:tc>
@@ -975,12 +977,21 @@
                 <w:sz w:val="16"/>
               </w:rPr>
             </w:pPr>
+            <w:proofErr w:type="spellStart"/>
             <w:r>
               <w:rPr>
                 <w:rFonts w:ascii="Helvetica" w:hAnsi="Helvetica"/>
                 <w:sz w:val="16"/>
               </w:rPr>
-              <w:t>Guillermo Ramirez</w:t>
+              <w:t>Óscar</w:t>
+            </w:r>
+            <w:proofErr w:type="spellEnd"/>
+            <w:r>
+              <w:rPr>
+                <w:rFonts w:ascii="Helvetica" w:hAnsi="Helvetica"/>
+                <w:sz w:val="16"/>
+              </w:rPr>
+              <w:t xml:space="preserve"> Francisco</w:t>
             </w:r>
           </w:p>
           <w:p>
@@ -1022,12 +1033,21 @@
                 <w:sz w:val="16"/>
               </w:rPr>
             </w:pPr>
+            <w:proofErr w:type="spellStart"/>
             <w:r>
               <w:rPr>
                 <w:rFonts w:ascii="Helvetica" w:hAnsi="Helvetica"/>
                 <w:sz w:val="16"/>
               </w:rPr>
-              <w:t>Guillermo Ramirez</w:t>
+              <w:t>Óscar</w:t>
+            </w:r>
+            <w:proofErr w:type="spellEnd"/>
+            <w:r>
+              <w:rPr>
+                <w:rFonts w:ascii="Helvetica" w:hAnsi="Helvetica"/>
+                <w:sz w:val="16"/>
+              </w:rPr>
+              <w:t xml:space="preserve"> Francisco</w:t>
             </w:r>
           </w:p>
           <w:p>
@@ -1075,21 +1095,12 @@
                 <w:rFonts w:ascii="Helvetica" w:hAnsi="Helvetica"/>
                 <w:sz w:val="16"/>
               </w:rPr>
-              <w:t>Functional Decomposition</w:t>
-            </w:r>
-            <w:r>
-              <w:rPr>
-                <w:rFonts w:ascii="Helvetica" w:hAnsi="Helvetica"/>
-                <w:sz w:val="16"/>
-              </w:rPr>
-              <w:t xml:space="preserve"> updated. Functions added and modification to some of the existing ones. Table of contents updated.</w:t>
-            </w:r>
-            <w:bookmarkStart w:id="3" w:name="_GoBack"/>
-            <w:bookmarkEnd w:id="3"/>
+              <w:t>Class diagram modified. Return values of the functions of sections 5.11 and 5.12 were changed, using naming convention.</w:t>
+            </w:r>
           </w:p>
         </w:tc>
       </w:tr>
-      <w:bookmarkEnd w:id="2"/>
+      <w:bookmarkEnd w:id="3"/>
     </w:tbl>
     <w:p/>
     <w:p>
@@ -4345,7 +4356,25 @@
           <w:sz w:val="22"/>
           <w:szCs w:val="22"/>
         </w:rPr>
-        <w:t xml:space="preserve">There will be a function that counts how much time a button have been pressed. </w:t>
+        <w:t>There will be a function that counts how much time a button have been pressed</w:t>
+      </w:r>
+      <w:r>
+        <w:rPr>
+          <w:i w:val="0"/>
+          <w:color w:val="auto"/>
+          <w:sz w:val="22"/>
+          <w:szCs w:val="22"/>
+        </w:rPr>
+        <w:t xml:space="preserve"> and validate the press</w:t>
+      </w:r>
+      <w:r>
+        <w:rPr>
+          <w:i w:val="0"/>
+          <w:color w:val="auto"/>
+          <w:sz w:val="22"/>
+          <w:szCs w:val="22"/>
+        </w:rPr>
+        <w:t xml:space="preserve">. </w:t>
       </w:r>
       <w:r>
         <w:rPr>
@@ -4384,13 +4413,13 @@
           <w:numId w:val="7"/>
         </w:numPr>
       </w:pPr>
-      <w:bookmarkStart w:id="48" w:name="_Toc503846746"/>
-      <w:bookmarkStart w:id="49" w:name="_Toc498928151"/>
-      <w:bookmarkStart w:id="50" w:name="_Toc434224517"/>
+      <w:bookmarkStart w:id="48" w:name="_Toc434224517"/>
+      <w:bookmarkStart w:id="49" w:name="_Toc503846746"/>
+      <w:bookmarkStart w:id="50" w:name="_Toc498928151"/>
       <w:r>
         <w:t>SW Conceptual design</w:t>
       </w:r>
-      <w:bookmarkEnd w:id="50"/>
+      <w:bookmarkEnd w:id="48"/>
       <w:r>
         <w:t xml:space="preserve"> </w:t>
       </w:r>
@@ -4419,7 +4448,7 @@
       <w:r>
         <w:rPr>
           <w:noProof/>
-          <w:lang w:val="es-MX" w:eastAsia="es-MX"/>
+          <w:lang w:val="es-MX" w:eastAsia="ja-JP"/>
         </w:rPr>
         <w:drawing>
           <wp:inline distT="0" distB="0" distL="0" distR="0">
@@ -4489,8 +4518,8 @@
       <w:bookmarkStart w:id="55" w:name="_Toc117504322"/>
       <w:bookmarkStart w:id="56" w:name="_Toc117489222"/>
       <w:bookmarkStart w:id="57" w:name="_Toc434224518"/>
-      <w:bookmarkEnd w:id="48"/>
       <w:bookmarkEnd w:id="49"/>
+      <w:bookmarkEnd w:id="50"/>
       <w:r>
         <w:lastRenderedPageBreak/>
         <w:t>SW Component internal breakdown</w:t>
@@ -4554,7 +4583,7 @@
       <w:r>
         <w:rPr>
           <w:noProof/>
-          <w:lang w:val="es-MX" w:eastAsia="es-MX"/>
+          <w:lang w:val="es-MX" w:eastAsia="ja-JP"/>
         </w:rPr>
         <w:drawing>
           <wp:inline distT="0" distB="0" distL="0" distR="0">
@@ -4750,7 +4779,7 @@
       <w:r>
         <w:rPr>
           <w:noProof/>
-          <w:lang w:val="es-MX" w:eastAsia="es-MX"/>
+          <w:lang w:val="es-MX" w:eastAsia="ja-JP"/>
         </w:rPr>
         <w:drawing>
           <wp:anchor distT="0" distB="0" distL="114300" distR="114300" simplePos="0" relativeHeight="251655680" behindDoc="0" locked="0" layoutInCell="1" allowOverlap="1">
@@ -4815,7 +4844,7 @@
       <w:r>
         <w:rPr>
           <w:noProof/>
-          <w:lang w:val="es-MX" w:eastAsia="es-MX"/>
+          <w:lang w:val="es-MX" w:eastAsia="ja-JP"/>
         </w:rPr>
         <mc:AlternateContent>
           <mc:Choice Requires="wps">
@@ -4938,7 +4967,7 @@
       <w:r>
         <w:rPr>
           <w:noProof/>
-          <w:lang w:val="es-MX" w:eastAsia="es-MX"/>
+          <w:lang w:val="es-MX" w:eastAsia="ja-JP"/>
         </w:rPr>
         <w:drawing>
           <wp:anchor distT="0" distB="0" distL="114300" distR="114300" simplePos="0" relativeHeight="251657728" behindDoc="0" locked="0" layoutInCell="1" allowOverlap="1">
@@ -5141,7 +5170,7 @@
       <w:r>
         <w:rPr>
           <w:noProof/>
-          <w:lang w:val="es-MX" w:eastAsia="es-MX"/>
+          <w:lang w:val="es-MX" w:eastAsia="ja-JP"/>
         </w:rPr>
         <w:drawing>
           <wp:inline distT="0" distB="0" distL="0" distR="0">
@@ -5290,21 +5319,21 @@
       <w:r>
         <w:rPr>
           <w:noProof/>
-          <w:lang w:val="es-MX" w:eastAsia="es-MX"/>
+          <w:lang w:val="es-MX" w:eastAsia="ja-JP"/>
         </w:rPr>
         <w:drawing>
-          <wp:anchor distT="0" distB="0" distL="114300" distR="114300" simplePos="0" relativeHeight="251658752" behindDoc="0" locked="0" layoutInCell="1" allowOverlap="1">
+          <wp:anchor distT="0" distB="0" distL="114300" distR="114300" simplePos="0" relativeHeight="251660800" behindDoc="0" locked="0" layoutInCell="1" allowOverlap="1" wp14:anchorId="56897E4A" wp14:editId="73BEBE36">
             <wp:simplePos x="0" y="0"/>
-            <wp:positionH relativeFrom="page">
-              <wp:align>center</wp:align>
+            <wp:positionH relativeFrom="column">
+              <wp:posOffset>1576070</wp:posOffset>
             </wp:positionH>
             <wp:positionV relativeFrom="paragraph">
-              <wp:posOffset>280035</wp:posOffset>
+              <wp:posOffset>225425</wp:posOffset>
             </wp:positionV>
-            <wp:extent cx="2496185" cy="2638425"/>
+            <wp:extent cx="2479040" cy="2695575"/>
             <wp:effectExtent l="0" t="0" r="0" b="9525"/>
             <wp:wrapTopAndBottom/>
-            <wp:docPr id="14" name="Imagen 14" descr="winlift_class_diagram"/>
+            <wp:docPr id="1" name="Imagen 1" descr="C:\Users\x\Desktop\Diagrams\winlift_class_diagram.jpeg"/>
             <wp:cNvGraphicFramePr>
               <a:graphicFrameLocks xmlns:a="http://schemas.openxmlformats.org/drawingml/2006/main" noChangeAspect="1"/>
             </wp:cNvGraphicFramePr>
@@ -5312,7 +5341,7 @@
               <a:graphicData uri="http://schemas.openxmlformats.org/drawingml/2006/picture">
                 <pic:pic xmlns:pic="http://schemas.openxmlformats.org/drawingml/2006/picture">
                   <pic:nvPicPr>
-                    <pic:cNvPr id="0" name="Imagen 10" descr="winlift_class_diagram"/>
+                    <pic:cNvPr id="0" name="Picture 4" descr="C:\Users\x\Desktop\Diagrams\winlift_class_diagram.jpeg"/>
                     <pic:cNvPicPr>
                       <a:picLocks noChangeAspect="1" noChangeArrowheads="1"/>
                     </pic:cNvPicPr>
@@ -5333,12 +5362,15 @@
                   <pic:spPr bwMode="auto">
                     <a:xfrm>
                       <a:off x="0" y="0"/>
-                      <a:ext cx="2496185" cy="2638425"/>
+                      <a:ext cx="2479040" cy="2695575"/>
                     </a:xfrm>
                     <a:prstGeom prst="rect">
                       <a:avLst/>
                     </a:prstGeom>
                     <a:noFill/>
+                    <a:ln>
+                      <a:noFill/>
+                    </a:ln>
                   </pic:spPr>
                 </pic:pic>
               </a:graphicData>
@@ -5353,7 +5385,13 @@
         </w:drawing>
       </w:r>
       <w:r>
-        <w:t>The class represents the API of WINLIFT. It has 9 methods and 1 attribute.</w:t>
+        <w:t>The class represe</w:t>
+      </w:r>
+      <w:r>
+        <w:t>nts the API of WINLIFT. It has 10</w:t>
+      </w:r>
+      <w:r>
+        <w:t xml:space="preserve"> methods and 1 attribute.</w:t>
       </w:r>
     </w:p>
     <w:p/>
@@ -5383,7 +5421,7 @@
       <w:r>
         <w:rPr>
           <w:noProof/>
-          <w:lang w:val="es-MX" w:eastAsia="es-MX"/>
+          <w:lang w:val="es-MX" w:eastAsia="ja-JP"/>
         </w:rPr>
         <w:drawing>
           <wp:anchor distT="0" distB="0" distL="114300" distR="114300" simplePos="0" relativeHeight="251659776" behindDoc="0" locked="0" layoutInCell="1" allowOverlap="1">
@@ -5512,8 +5550,8 @@
           <w:i/>
         </w:rPr>
       </w:pPr>
-      <w:bookmarkStart w:id="71" w:name="_Toc140464262"/>
-      <w:bookmarkStart w:id="72" w:name="_Toc434224527"/>
+      <w:bookmarkStart w:id="71" w:name="_Toc434224527"/>
+      <w:bookmarkStart w:id="72" w:name="_Toc140464262"/>
       <w:proofErr w:type="gramStart"/>
       <w:r>
         <w:rPr>
@@ -5550,7 +5588,7 @@
         </w:rPr>
         <w:t>(void)</w:t>
       </w:r>
-      <w:bookmarkEnd w:id="72"/>
+      <w:bookmarkEnd w:id="71"/>
     </w:p>
     <w:p>
       <w:pPr>
@@ -9389,18 +9427,14 @@
         </w:rPr>
       </w:pPr>
       <w:bookmarkStart w:id="80" w:name="_Toc434224535"/>
-      <w:proofErr w:type="spellStart"/>
-      <w:proofErr w:type="gramStart"/>
       <w:r>
         <w:rPr>
           <w:rStyle w:val="Ttulo7Car"/>
           <w:b/>
           <w:i/>
         </w:rPr>
-        <w:t>int</w:t>
+        <w:t>T_ULONG</w:t>
       </w:r>
-      <w:proofErr w:type="spellEnd"/>
-      <w:proofErr w:type="gramEnd"/>
       <w:r>
         <w:rPr>
           <w:rStyle w:val="Ttulo7Car"/>
@@ -9416,7 +9450,16 @@
           <w:b/>
           <w:i/>
         </w:rPr>
-        <w:t>WL_CheckAutoManualUp</w:t>
+        <w:t>WL_</w:t>
+      </w:r>
+      <w:proofErr w:type="gramStart"/>
+      <w:r>
+        <w:rPr>
+          <w:rStyle w:val="Ttulo7Car"/>
+          <w:b/>
+          <w:i/>
+        </w:rPr>
+        <w:t>CheckAutoManualUp</w:t>
       </w:r>
       <w:proofErr w:type="spellEnd"/>
       <w:r>
@@ -9425,7 +9468,16 @@
           <w:b/>
           <w:i/>
         </w:rPr>
-        <w:t>(void</w:t>
+        <w:t>(</w:t>
+      </w:r>
+      <w:proofErr w:type="gramEnd"/>
+      <w:r>
+        <w:rPr>
+          <w:rStyle w:val="Ttulo7Car"/>
+          <w:b/>
+          <w:i/>
+        </w:rPr>
+        <w:t>void</w:t>
       </w:r>
       <w:r>
         <w:rPr>
@@ -9892,18 +9944,14 @@
         </w:rPr>
       </w:pPr>
       <w:bookmarkStart w:id="81" w:name="_Toc434224536"/>
-      <w:proofErr w:type="spellStart"/>
-      <w:proofErr w:type="gramStart"/>
       <w:r>
         <w:rPr>
           <w:rStyle w:val="Ttulo7Car"/>
           <w:b/>
           <w:i/>
         </w:rPr>
-        <w:t>int</w:t>
+        <w:t>T_ULONG</w:t>
       </w:r>
-      <w:proofErr w:type="spellEnd"/>
-      <w:proofErr w:type="gramEnd"/>
       <w:r>
         <w:rPr>
           <w:rStyle w:val="Ttulo7Car"/>
@@ -9919,7 +9967,16 @@
           <w:b/>
           <w:i/>
         </w:rPr>
-        <w:t>WL_CheckAutoManualDw</w:t>
+        <w:t>WL_</w:t>
+      </w:r>
+      <w:proofErr w:type="gramStart"/>
+      <w:r>
+        <w:rPr>
+          <w:rStyle w:val="Ttulo7Car"/>
+          <w:b/>
+          <w:i/>
+        </w:rPr>
+        <w:t>CheckAutoManualDw</w:t>
       </w:r>
       <w:proofErr w:type="spellEnd"/>
       <w:r>
@@ -9928,7 +9985,16 @@
           <w:b/>
           <w:i/>
         </w:rPr>
-        <w:t>(void</w:t>
+        <w:t>(</w:t>
+      </w:r>
+      <w:proofErr w:type="gramEnd"/>
+      <w:r>
+        <w:rPr>
+          <w:rStyle w:val="Ttulo7Car"/>
+          <w:b/>
+          <w:i/>
+        </w:rPr>
+        <w:t>void</w:t>
       </w:r>
       <w:r>
         <w:rPr>
@@ -10024,9 +10090,8 @@
                 <w:szCs w:val="22"/>
                 <w:lang w:eastAsia="es-MX"/>
               </w:rPr>
-              <w:t xml:space="preserve">e that a button has been pressed to determine if it will be an automatic or manual </w:t>
-            </w:r>
-            <w:proofErr w:type="spellStart"/>
+              <w:t>e that a button has been pressed to determine if it w</w:t>
+            </w:r>
             <w:r>
               <w:rPr>
                 <w:rFonts w:cs="Arial"/>
@@ -10034,9 +10099,8 @@
                 <w:szCs w:val="22"/>
                 <w:lang w:eastAsia="es-MX"/>
               </w:rPr>
-              <w:t>rutine</w:t>
-            </w:r>
-            <w:proofErr w:type="spellEnd"/>
+              <w:t>ill be an automatic or manual rou</w:t>
+            </w:r>
             <w:r>
               <w:rPr>
                 <w:rFonts w:cs="Arial"/>
@@ -10044,7 +10108,7 @@
                 <w:szCs w:val="22"/>
                 <w:lang w:eastAsia="es-MX"/>
               </w:rPr>
-              <w:t xml:space="preserve"> for the opening.</w:t>
+              <w:t>tine for the opening.</w:t>
             </w:r>
             <w:r>
               <w:rPr>
@@ -10382,7 +10446,7 @@
       </w:tr>
     </w:tbl>
     <w:p/>
-    <w:bookmarkEnd w:id="71"/>
+    <w:bookmarkEnd w:id="72"/>
     <w:p>
       <w:pPr>
         <w:pStyle w:val="Helptext"/>
@@ -10741,7 +10805,7 @@
               <w:noProof/>
               <w:sz w:val="18"/>
             </w:rPr>
-            <w:t>3</w:t>
+            <w:t>2</w:t>
           </w:r>
           <w:r>
             <w:rPr>
@@ -11442,10 +11506,10 @@
                 <v:path o:extrusionok="f" gradientshapeok="t" o:connecttype="rect"/>
                 <o:lock v:ext="edit" aspectratio="t"/>
               </v:shapetype>
-              <v:shape id="_x0000_i1025" type="#_x0000_t75" style="width:2in;height:43.2pt" o:ole="">
+              <v:shape id="_x0000_i1025" type="#_x0000_t75" style="width:2in;height:43.5pt" o:ole="">
                 <v:imagedata r:id="rId1" o:title=""/>
               </v:shape>
-              <o:OLEObject Type="Embed" ProgID="PBrush" ShapeID="_x0000_i1025" DrawAspect="Content" ObjectID="_1507966416" r:id="rId2"/>
+              <o:OLEObject Type="Embed" ProgID="PBrush" ShapeID="_x0000_i1025" DrawAspect="Content" ObjectID="_1507972766" r:id="rId2"/>
             </w:object>
           </w:r>
         </w:p>
@@ -11664,10 +11728,10 @@
           <v:path o:extrusionok="f" gradientshapeok="t" o:connecttype="rect"/>
           <o:lock v:ext="edit" aspectratio="t"/>
         </v:shapetype>
-        <v:shape id="_x0000_i1026" type="#_x0000_t75" style="width:35.7pt;height:194.1pt" o:ole="">
+        <v:shape id="_x0000_i1026" type="#_x0000_t75" style="width:36pt;height:194.25pt" o:ole="">
           <v:imagedata r:id="rId1" o:title=""/>
         </v:shape>
-        <o:OLEObject Type="Embed" ProgID="Designer" ShapeID="_x0000_i1026" DrawAspect="Content" ObjectID="_1507966417" r:id="rId2">
+        <o:OLEObject Type="Embed" ProgID="Designer" ShapeID="_x0000_i1026" DrawAspect="Content" ObjectID="_1507972767" r:id="rId2">
           <o:FieldCodes>\s \* MERGEFORMAT</o:FieldCodes>
         </o:OLEObject>
       </w:object>
@@ -11679,10 +11743,10 @@
     </w:pPr>
     <w:r>
       <w:object w:dxaOrig="854" w:dyaOrig="3351">
-        <v:shape id="_x0000_i1027" type="#_x0000_t75" style="width:43.2pt;height:165.9pt" o:ole="" fillcolor="window">
+        <v:shape id="_x0000_i1027" type="#_x0000_t75" style="width:43.5pt;height:165.75pt" o:ole="" fillcolor="window">
           <v:imagedata r:id="rId3" o:title=""/>
         </v:shape>
-        <o:OLEObject Type="Embed" ProgID="Designer" ShapeID="_x0000_i1027" DrawAspect="Content" ObjectID="_1507966418" r:id="rId4">
+        <o:OLEObject Type="Embed" ProgID="Designer" ShapeID="_x0000_i1027" DrawAspect="Content" ObjectID="_1507972768" r:id="rId4">
           <o:FieldCodes>\s \* MERGEFORMAT</o:FieldCodes>
         </o:OLEObject>
       </w:object>
@@ -11695,7 +11759,7 @@
     <w:r>
       <w:rPr>
         <w:noProof/>
-        <w:lang w:val="es-MX" w:eastAsia="es-MX"/>
+        <w:lang w:val="es-MX" w:eastAsia="ja-JP"/>
       </w:rPr>
       <w:drawing>
         <wp:inline distT="0" distB="0" distL="0" distR="0">

</xml_diff>

<commit_message>
Valid version. Description of the deployment, activity and class diagram modified and expanded. Class diagram was modified because of the name of the class was wrong and the elements of the e_wState were missed.
</commit_message>
<xml_diff>
--- a/Setup/Doc/V-Cycle Process/2.0 Design/Software Design.docx
+++ b/Setup/Doc/V-Cycle Process/2.0 Design/Software Design.docx
@@ -153,8 +153,6 @@
               </w:rPr>
               <w:t xml:space="preserve">  </w:t>
             </w:r>
-            <w:bookmarkStart w:id="0" w:name="_GoBack"/>
-            <w:bookmarkEnd w:id="0"/>
           </w:p>
         </w:tc>
       </w:tr>
@@ -591,8 +589,8 @@
                 <w:lang w:val="en-GB"/>
               </w:rPr>
             </w:pPr>
-            <w:bookmarkStart w:id="1" w:name="History"/>
-            <w:bookmarkStart w:id="2" w:name="His_Mng"/>
+            <w:bookmarkStart w:id="0" w:name="History"/>
+            <w:bookmarkStart w:id="1" w:name="His_Mng"/>
             <w:r>
               <w:rPr>
                 <w:b/>
@@ -600,10 +598,10 @@
               </w:rPr>
               <w:t>History</w:t>
             </w:r>
-            <w:bookmarkEnd w:id="1"/>
-          </w:p>
-        </w:tc>
-        <w:bookmarkEnd w:id="2"/>
+            <w:bookmarkEnd w:id="0"/>
+          </w:p>
+        </w:tc>
+        <w:bookmarkEnd w:id="1"/>
       </w:tr>
       <w:tr>
         <w:trPr>
@@ -902,13 +900,13 @@
                 <w:sz w:val="16"/>
               </w:rPr>
             </w:pPr>
-            <w:bookmarkStart w:id="3" w:name="His_Ini"/>
+            <w:bookmarkStart w:id="2" w:name="His_Ini"/>
             <w:r>
               <w:rPr>
                 <w:rFonts w:ascii="Helvetica" w:hAnsi="Helvetica"/>
                 <w:sz w:val="16"/>
               </w:rPr>
-              <w:t>9</w:t>
+              <w:t>10</w:t>
             </w:r>
           </w:p>
         </w:tc>
@@ -937,7 +935,7 @@
                 <w:rFonts w:ascii="Helvetica" w:hAnsi="Helvetica"/>
                 <w:sz w:val="16"/>
               </w:rPr>
-              <w:t>Draft</w:t>
+              <w:t>valid</w:t>
             </w:r>
           </w:p>
           <w:p>
@@ -1090,17 +1088,42 @@
                 <w:sz w:val="16"/>
               </w:rPr>
             </w:pPr>
+            <w:bookmarkStart w:id="3" w:name="_GoBack"/>
             <w:r>
               <w:rPr>
                 <w:rFonts w:ascii="Helvetica" w:hAnsi="Helvetica"/>
                 <w:sz w:val="16"/>
               </w:rPr>
-              <w:t>Class diagram modified. Return values of the functions of sections 5.11 and 5.12 were changed, using naming convention.</w:t>
-            </w:r>
+              <w:t xml:space="preserve">Description of the deployment, activity and class diagram modified and expanded. </w:t>
+            </w:r>
+            <w:r>
+              <w:rPr>
+                <w:rFonts w:ascii="Helvetica" w:hAnsi="Helvetica"/>
+                <w:sz w:val="16"/>
+              </w:rPr>
+              <w:t xml:space="preserve">Class diagram was modified because of the name of the class was wrong and the elements of the </w:t>
+            </w:r>
+            <w:proofErr w:type="spellStart"/>
+            <w:r>
+              <w:rPr>
+                <w:rFonts w:ascii="Helvetica" w:hAnsi="Helvetica"/>
+                <w:sz w:val="16"/>
+              </w:rPr>
+              <w:t>e_wState</w:t>
+            </w:r>
+            <w:proofErr w:type="spellEnd"/>
+            <w:r>
+              <w:rPr>
+                <w:rFonts w:ascii="Helvetica" w:hAnsi="Helvetica"/>
+                <w:sz w:val="16"/>
+              </w:rPr>
+              <w:t xml:space="preserve"> were missed.</w:t>
+            </w:r>
+            <w:bookmarkEnd w:id="3"/>
           </w:p>
         </w:tc>
       </w:tr>
-      <w:bookmarkEnd w:id="3"/>
+      <w:bookmarkEnd w:id="2"/>
     </w:tbl>
     <w:p/>
     <w:p>
@@ -1186,7 +1209,7 @@
             <w:noProof/>
             <w:sz w:val="22"/>
             <w:szCs w:val="22"/>
-            <w:lang w:val="es-MX" w:eastAsia="es-MX"/>
+            <w:lang w:eastAsia="es-MX"/>
           </w:rPr>
           <w:tab/>
         </w:r>
@@ -4764,83 +4787,47 @@
     <w:p/>
     <w:p>
       <w:r>
-        <w:t xml:space="preserve">The following deployment diagram represents the inputs, outputs, </w:t>
+        <w:t>The following deployment diagram represents the inputs</w:t>
+      </w:r>
+      <w:r>
+        <w:t xml:space="preserve"> that are divided in three: Close, Open </w:t>
       </w:r>
       <w:proofErr w:type="gramStart"/>
       <w:r>
-        <w:t>the</w:t>
+        <w:t xml:space="preserve">and </w:t>
+      </w:r>
+      <w:r>
+        <w:t xml:space="preserve"> </w:t>
+      </w:r>
+      <w:r>
+        <w:t>anti</w:t>
       </w:r>
       <w:proofErr w:type="gramEnd"/>
       <w:r>
-        <w:t xml:space="preserve"> processing module that corresponds to the API, the HAL and the MCAL.</w:t>
-      </w:r>
-    </w:p>
-    <w:p>
-      <w:r>
-        <w:rPr>
-          <w:noProof/>
-          <w:lang w:val="es-MX" w:eastAsia="ja-JP"/>
-        </w:rPr>
-        <w:drawing>
-          <wp:anchor distT="0" distB="0" distL="114300" distR="114300" simplePos="0" relativeHeight="251655680" behindDoc="0" locked="0" layoutInCell="1" allowOverlap="1">
-            <wp:simplePos x="0" y="0"/>
-            <wp:positionH relativeFrom="margin">
-              <wp:align>left</wp:align>
-            </wp:positionH>
-            <wp:positionV relativeFrom="page">
-              <wp:align>center</wp:align>
-            </wp:positionV>
-            <wp:extent cx="5267325" cy="4362450"/>
-            <wp:effectExtent l="0" t="0" r="9525" b="0"/>
-            <wp:wrapTopAndBottom/>
-            <wp:docPr id="17" name="Imagen 17" descr="winlift_deployment_diagram"/>
-            <wp:cNvGraphicFramePr>
-              <a:graphicFrameLocks xmlns:a="http://schemas.openxmlformats.org/drawingml/2006/main" noChangeAspect="1"/>
-            </wp:cNvGraphicFramePr>
-            <a:graphic xmlns:a="http://schemas.openxmlformats.org/drawingml/2006/main">
-              <a:graphicData uri="http://schemas.openxmlformats.org/drawingml/2006/picture">
-                <pic:pic xmlns:pic="http://schemas.openxmlformats.org/drawingml/2006/picture">
-                  <pic:nvPicPr>
-                    <pic:cNvPr id="0" name="Imagen 2" descr="winlift_deployment_diagram"/>
-                    <pic:cNvPicPr>
-                      <a:picLocks noChangeAspect="1" noChangeArrowheads="1"/>
-                    </pic:cNvPicPr>
-                  </pic:nvPicPr>
-                  <pic:blipFill>
-                    <a:blip r:embed="rId9">
-                      <a:extLst>
-                        <a:ext uri="{28A0092B-C50C-407E-A947-70E740481C1C}">
-                          <a14:useLocalDpi xmlns:a14="http://schemas.microsoft.com/office/drawing/2010/main" val="0"/>
-                        </a:ext>
-                      </a:extLst>
-                    </a:blip>
-                    <a:srcRect/>
-                    <a:stretch>
-                      <a:fillRect/>
-                    </a:stretch>
-                  </pic:blipFill>
-                  <pic:spPr bwMode="auto">
-                    <a:xfrm>
-                      <a:off x="0" y="0"/>
-                      <a:ext cx="5267325" cy="4362450"/>
-                    </a:xfrm>
-                    <a:prstGeom prst="rect">
-                      <a:avLst/>
-                    </a:prstGeom>
-                    <a:noFill/>
-                  </pic:spPr>
-                </pic:pic>
-              </a:graphicData>
-            </a:graphic>
-            <wp14:sizeRelH relativeFrom="margin">
-              <wp14:pctWidth>0</wp14:pctWidth>
-            </wp14:sizeRelH>
-            <wp14:sizeRelV relativeFrom="margin">
-              <wp14:pctHeight>0</wp14:pctHeight>
-            </wp14:sizeRelV>
-          </wp:anchor>
-        </w:drawing>
-      </w:r>
+        <w:t xml:space="preserve">-pinch; the </w:t>
+      </w:r>
+      <w:r>
+        <w:t>outputs</w:t>
+      </w:r>
+      <w:r>
+        <w:t xml:space="preserve"> that are the LED simulation of the window, and the indicator LEDS, that display whether the window is lifting or lowering;</w:t>
+      </w:r>
+      <w:r>
+        <w:t xml:space="preserve"> the processing module that corresponds t</w:t>
+      </w:r>
+      <w:r>
+        <w:t xml:space="preserve">o the API, the HAL and the MCAL, in these modules the timings, the inputs and </w:t>
+      </w:r>
+      <w:proofErr w:type="spellStart"/>
+      <w:r>
+        <w:t>ouputs</w:t>
+      </w:r>
+      <w:proofErr w:type="spellEnd"/>
+      <w:r>
+        <w:t xml:space="preserve"> of the microcontroller and the interrupts are defined.</w:t>
+      </w:r>
+    </w:p>
+    <w:p>
       <w:r>
         <w:rPr>
           <w:noProof/>
@@ -4849,7 +4836,7 @@
         <mc:AlternateContent>
           <mc:Choice Requires="wps">
             <w:drawing>
-              <wp:anchor distT="0" distB="0" distL="114300" distR="114300" simplePos="0" relativeHeight="251656704" behindDoc="0" locked="0" layoutInCell="1" allowOverlap="1">
+              <wp:anchor distT="0" distB="0" distL="114300" distR="114300" simplePos="0" relativeHeight="251656704" behindDoc="0" locked="0" layoutInCell="1" allowOverlap="1" wp14:anchorId="1EC0EF92" wp14:editId="6AB36E7B">
                 <wp:simplePos x="0" y="0"/>
                 <wp:positionH relativeFrom="column">
                   <wp:posOffset>2842895</wp:posOffset>
@@ -4914,7 +4901,7 @@
           </mc:Choice>
           <mc:Fallback>
             <w:pict>
-              <v:rect w14:anchorId="384C7376" id="Rectángulo 16" o:spid="_x0000_s1026" style="position:absolute;margin-left:223.85pt;margin-top:77.55pt;width:165.75pt;height:15pt;z-index:251658240;visibility:visible;mso-wrap-style:square;mso-width-percent:0;mso-height-percent:0;mso-wrap-distance-left:9pt;mso-wrap-distance-top:0;mso-wrap-distance-right:9pt;mso-wrap-distance-bottom:0;mso-position-horizontal:absolute;mso-position-horizontal-relative:text;mso-position-vertical:absolute;mso-position-vertical-relative:text;mso-width-percent:0;mso-height-percent:0;mso-width-relative:page;mso-height-relative:page;v-text-anchor:middle" o:gfxdata="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" fillcolor="white [3201]" strokecolor="white [3212]" strokeweight="1pt"/>
+              <v:rect w14:anchorId="390F9139" id="Rectángulo 16" o:spid="_x0000_s1026" style="position:absolute;margin-left:223.85pt;margin-top:77.55pt;width:165.75pt;height:15pt;z-index:251656704;visibility:visible;mso-wrap-style:square;mso-width-percent:0;mso-height-percent:0;mso-wrap-distance-left:9pt;mso-wrap-distance-top:0;mso-wrap-distance-right:9pt;mso-wrap-distance-bottom:0;mso-position-horizontal:absolute;mso-position-horizontal-relative:text;mso-position-vertical:absolute;mso-position-vertical-relative:text;mso-width-percent:0;mso-height-percent:0;mso-width-relative:page;mso-height-relative:page;v-text-anchor:middle" o:gfxdata="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" fillcolor="white [3201]" strokecolor="white [3212]" strokeweight="1pt"/>
             </w:pict>
           </mc:Fallback>
         </mc:AlternateContent>
@@ -4922,7 +4909,73 @@
     </w:p>
     <w:p/>
     <w:p/>
-    <w:p/>
+    <w:p>
+      <w:r>
+        <w:rPr>
+          <w:noProof/>
+          <w:lang w:val="es-MX" w:eastAsia="ja-JP"/>
+        </w:rPr>
+        <w:drawing>
+          <wp:anchor distT="0" distB="0" distL="114300" distR="114300" simplePos="0" relativeHeight="251655680" behindDoc="0" locked="0" layoutInCell="1" allowOverlap="1" wp14:anchorId="238AB564" wp14:editId="1B5D80FE">
+            <wp:simplePos x="0" y="0"/>
+            <wp:positionH relativeFrom="margin">
+              <wp:align>left</wp:align>
+            </wp:positionH>
+            <wp:positionV relativeFrom="page">
+              <wp:posOffset>4022725</wp:posOffset>
+            </wp:positionV>
+            <wp:extent cx="5267325" cy="4362450"/>
+            <wp:effectExtent l="0" t="0" r="9525" b="0"/>
+            <wp:wrapTopAndBottom/>
+            <wp:docPr id="17" name="Imagen 17" descr="winlift_deployment_diagram"/>
+            <wp:cNvGraphicFramePr>
+              <a:graphicFrameLocks xmlns:a="http://schemas.openxmlformats.org/drawingml/2006/main" noChangeAspect="1"/>
+            </wp:cNvGraphicFramePr>
+            <a:graphic xmlns:a="http://schemas.openxmlformats.org/drawingml/2006/main">
+              <a:graphicData uri="http://schemas.openxmlformats.org/drawingml/2006/picture">
+                <pic:pic xmlns:pic="http://schemas.openxmlformats.org/drawingml/2006/picture">
+                  <pic:nvPicPr>
+                    <pic:cNvPr id="0" name="Imagen 2" descr="winlift_deployment_diagram"/>
+                    <pic:cNvPicPr>
+                      <a:picLocks noChangeAspect="1" noChangeArrowheads="1"/>
+                    </pic:cNvPicPr>
+                  </pic:nvPicPr>
+                  <pic:blipFill>
+                    <a:blip r:embed="rId9">
+                      <a:extLst>
+                        <a:ext uri="{28A0092B-C50C-407E-A947-70E740481C1C}">
+                          <a14:useLocalDpi xmlns:a14="http://schemas.microsoft.com/office/drawing/2010/main" val="0"/>
+                        </a:ext>
+                      </a:extLst>
+                    </a:blip>
+                    <a:srcRect/>
+                    <a:stretch>
+                      <a:fillRect/>
+                    </a:stretch>
+                  </pic:blipFill>
+                  <pic:spPr bwMode="auto">
+                    <a:xfrm>
+                      <a:off x="0" y="0"/>
+                      <a:ext cx="5267325" cy="4362450"/>
+                    </a:xfrm>
+                    <a:prstGeom prst="rect">
+                      <a:avLst/>
+                    </a:prstGeom>
+                    <a:noFill/>
+                  </pic:spPr>
+                </pic:pic>
+              </a:graphicData>
+            </a:graphic>
+            <wp14:sizeRelH relativeFrom="margin">
+              <wp14:pctWidth>0</wp14:pctWidth>
+            </wp14:sizeRelH>
+            <wp14:sizeRelV relativeFrom="margin">
+              <wp14:pctHeight>0</wp14:pctHeight>
+            </wp14:sizeRelV>
+          </wp:anchor>
+        </w:drawing>
+      </w:r>
+    </w:p>
     <w:p/>
     <w:p/>
     <w:p/>
@@ -5157,10 +5210,54 @@
     </w:p>
     <w:p>
       <w:r>
-        <w:t>The following flowchart defines all the default and other possible states of the window, the operations like open or close window, the anti-pinch functionality, the validation of a button and the end of the program flow that is when the system is reset, or turned off.</w:t>
+        <w:t>The following flowchart defines all the default and other possible states of the window</w:t>
+      </w:r>
+      <w:r>
+        <w:t xml:space="preserve"> and requests of the processor</w:t>
+      </w:r>
+      <w:r>
+        <w:t>, the operations like open or close window, the anti-pinch functionality, the validation of a button and the end of the program flow that is when the system is reset, or turned off.</w:t>
+      </w:r>
+    </w:p>
+    <w:p>
+      <w:r>
+        <w:t>Roughly, the process of the program</w:t>
+      </w:r>
+      <w:r>
+        <w:t xml:space="preserve"> begins with a default state, that is open, then the system have to wait for an input. If a button is pressed, first of all, the current state of the window must be checked to avoid errors, for example, only the </w:t>
+      </w:r>
+      <w:proofErr w:type="spellStart"/>
+      <w:r>
+        <w:t>anti pinch</w:t>
+      </w:r>
+      <w:proofErr w:type="spellEnd"/>
+      <w:r>
+        <w:t xml:space="preserve"> functionality have to be activated if the state of the window is Lifting. Depending on the button press time, the program will evaluate whether to select a manual closing, an automatic closing, or goes to wait. If the </w:t>
+      </w:r>
+      <w:proofErr w:type="spellStart"/>
+      <w:r>
+        <w:t>anti pinch</w:t>
+      </w:r>
+      <w:proofErr w:type="spellEnd"/>
+      <w:r>
+        <w:t xml:space="preserve"> button is pressed, all the inputs must be disable for 5 seconds and then goes wait. To exit of wait state, there are two options, either to turn off the system or enter an input.</w:t>
       </w:r>
     </w:p>
     <w:p/>
+    <w:p>
+      <w:pPr>
+        <w:rPr>
+          <w:b/>
+        </w:rPr>
+      </w:pPr>
+    </w:p>
+    <w:p>
+      <w:pPr>
+        <w:rPr>
+          <w:b/>
+        </w:rPr>
+      </w:pPr>
+    </w:p>
     <w:p>
       <w:pPr>
         <w:rPr>
@@ -5173,9 +5270,9 @@
           <w:lang w:val="es-MX" w:eastAsia="ja-JP"/>
         </w:rPr>
         <w:drawing>
-          <wp:inline distT="0" distB="0" distL="0" distR="0">
-            <wp:extent cx="6124575" cy="4657725"/>
-            <wp:effectExtent l="0" t="0" r="9525" b="9525"/>
+          <wp:inline distT="0" distB="0" distL="0" distR="0" wp14:anchorId="59F5148B" wp14:editId="2A220A9D">
+            <wp:extent cx="6120130" cy="4654345"/>
+            <wp:effectExtent l="0" t="0" r="0" b="0"/>
             <wp:docPr id="8" name="Imagen 8" descr="winlift_activity_diagram"/>
             <wp:cNvGraphicFramePr>
               <a:graphicFrameLocks xmlns:a="http://schemas.openxmlformats.org/drawingml/2006/main" noChangeAspect="1"/>
@@ -5205,7 +5302,7 @@
                   <pic:spPr bwMode="auto">
                     <a:xfrm>
                       <a:off x="0" y="0"/>
-                      <a:ext cx="6124575" cy="4657725"/>
+                      <a:ext cx="6120130" cy="4654345"/>
                     </a:xfrm>
                     <a:prstGeom prst="rect">
                       <a:avLst/>
@@ -5285,20 +5382,6 @@
         </w:rPr>
       </w:pPr>
     </w:p>
-    <w:p>
-      <w:pPr>
-        <w:rPr>
-          <w:b/>
-        </w:rPr>
-      </w:pPr>
-    </w:p>
-    <w:p>
-      <w:pPr>
-        <w:rPr>
-          <w:b/>
-        </w:rPr>
-      </w:pPr>
-    </w:p>
     <w:p/>
     <w:p>
       <w:pPr>
@@ -5310,11 +5393,51 @@
       </w:pPr>
       <w:bookmarkStart w:id="68" w:name="_Toc434224524"/>
       <w:r>
-        <w:lastRenderedPageBreak/>
         <w:t>Class Diagram</w:t>
       </w:r>
       <w:bookmarkEnd w:id="68"/>
     </w:p>
+    <w:p>
+      <w:r>
+        <w:t>The class represe</w:t>
+      </w:r>
+      <w:r>
+        <w:t>nts the API of WINLIFT. It has 10</w:t>
+      </w:r>
+      <w:r>
+        <w:t xml:space="preserve"> methods and 1 attribute</w:t>
+      </w:r>
+      <w:r>
+        <w:t xml:space="preserve"> called </w:t>
+      </w:r>
+      <w:proofErr w:type="spellStart"/>
+      <w:r>
+        <w:t>e_wState</w:t>
+      </w:r>
+      <w:proofErr w:type="spellEnd"/>
+      <w:r>
+        <w:t xml:space="preserve"> that </w:t>
+      </w:r>
+      <w:r>
+        <w:t xml:space="preserve">is an </w:t>
+      </w:r>
+      <w:proofErr w:type="spellStart"/>
+      <w:r>
+        <w:t>enum</w:t>
+      </w:r>
+      <w:proofErr w:type="spellEnd"/>
+      <w:r>
+        <w:t xml:space="preserve"> and refers to the state of the window and also has three values: CLOSE, OPEN and LIFTING</w:t>
+      </w:r>
+      <w:r>
+        <w:t>.</w:t>
+      </w:r>
+      <w:r>
+        <w:t xml:space="preserve"> For more details of the functions go to section 5.2.</w:t>
+      </w:r>
+    </w:p>
+    <w:p/>
+    <w:p/>
     <w:p>
       <w:r>
         <w:rPr>
@@ -5322,18 +5445,18 @@
           <w:lang w:val="es-MX" w:eastAsia="ja-JP"/>
         </w:rPr>
         <w:drawing>
-          <wp:anchor distT="0" distB="0" distL="114300" distR="114300" simplePos="0" relativeHeight="251660800" behindDoc="0" locked="0" layoutInCell="1" allowOverlap="1" wp14:anchorId="56897E4A" wp14:editId="73BEBE36">
+          <wp:anchor distT="0" distB="0" distL="114300" distR="114300" simplePos="0" relativeHeight="251660800" behindDoc="0" locked="0" layoutInCell="1" allowOverlap="1" wp14:anchorId="6145383E" wp14:editId="378B8C66">
             <wp:simplePos x="0" y="0"/>
-            <wp:positionH relativeFrom="column">
-              <wp:posOffset>1576070</wp:posOffset>
+            <wp:positionH relativeFrom="page">
+              <wp:align>center</wp:align>
             </wp:positionH>
             <wp:positionV relativeFrom="paragraph">
-              <wp:posOffset>225425</wp:posOffset>
+              <wp:posOffset>132715</wp:posOffset>
             </wp:positionV>
-            <wp:extent cx="2479040" cy="2695575"/>
-            <wp:effectExtent l="0" t="0" r="0" b="9525"/>
+            <wp:extent cx="2838450" cy="3314700"/>
+            <wp:effectExtent l="0" t="0" r="0" b="0"/>
             <wp:wrapTopAndBottom/>
-            <wp:docPr id="1" name="Imagen 1" descr="C:\Users\x\Desktop\Diagrams\winlift_class_diagram.jpeg"/>
+            <wp:docPr id="2" name="Imagen 2" descr="C:\Users\x\Desktop\Diagrams\winlift_class_diagram.jpeg"/>
             <wp:cNvGraphicFramePr>
               <a:graphicFrameLocks xmlns:a="http://schemas.openxmlformats.org/drawingml/2006/main" noChangeAspect="1"/>
             </wp:cNvGraphicFramePr>
@@ -5362,7 +5485,7 @@
                   <pic:spPr bwMode="auto">
                     <a:xfrm>
                       <a:off x="0" y="0"/>
-                      <a:ext cx="2479040" cy="2695575"/>
+                      <a:ext cx="2838450" cy="3314700"/>
                     </a:xfrm>
                     <a:prstGeom prst="rect">
                       <a:avLst/>
@@ -5384,16 +5507,22 @@
           </wp:anchor>
         </w:drawing>
       </w:r>
-      <w:r>
-        <w:t>The class represe</w:t>
-      </w:r>
-      <w:r>
-        <w:t>nts the API of WINLIFT. It has 10</w:t>
-      </w:r>
-      <w:r>
-        <w:t xml:space="preserve"> methods and 1 attribute.</w:t>
-      </w:r>
-    </w:p>
+    </w:p>
+    <w:p/>
+    <w:p/>
+    <w:p/>
+    <w:p/>
+    <w:p/>
+    <w:p/>
+    <w:p/>
+    <w:p/>
+    <w:p/>
+    <w:p/>
+    <w:p/>
+    <w:p/>
+    <w:p/>
+    <w:p/>
+    <w:p/>
     <w:p/>
     <w:p>
       <w:pPr>
@@ -5526,7 +5655,6 @@
       </w:pPr>
       <w:bookmarkStart w:id="70" w:name="_Toc434224526"/>
       <w:r>
-        <w:lastRenderedPageBreak/>
         <w:t>Functional Decomposition</w:t>
       </w:r>
       <w:bookmarkEnd w:id="60"/>
@@ -6092,6 +6220,7 @@
           <w:b/>
           <w:i/>
         </w:rPr>
+        <w:lastRenderedPageBreak/>
         <w:t>void</w:t>
       </w:r>
       <w:proofErr w:type="gramEnd"/>
@@ -7119,7 +7248,6 @@
           <w:b/>
           <w:i/>
         </w:rPr>
-        <w:lastRenderedPageBreak/>
         <w:t>void</w:t>
       </w:r>
       <w:proofErr w:type="gramEnd"/>
@@ -7825,6 +7953,7 @@
                 <w:b/>
                 <w:sz w:val="20"/>
               </w:rPr>
+              <w:lastRenderedPageBreak/>
               <w:t>Precondition</w:t>
             </w:r>
           </w:p>
@@ -8982,7 +9111,6 @@
           <w:b/>
           <w:i/>
         </w:rPr>
-        <w:lastRenderedPageBreak/>
         <w:t>void</w:t>
       </w:r>
       <w:proofErr w:type="gramEnd"/>
@@ -9950,6 +10078,7 @@
           <w:b/>
           <w:i/>
         </w:rPr>
+        <w:lastRenderedPageBreak/>
         <w:t>T_ULONG</w:t>
       </w:r>
       <w:r>
@@ -10577,14 +10706,7 @@
               <w:noProof/>
               <w:sz w:val="18"/>
             </w:rPr>
-            <w:t>Software Design</w:t>
-          </w:r>
-          <w:r>
-            <w:rPr>
-              <w:noProof/>
-              <w:sz w:val="18"/>
-            </w:rPr>
-            <w:t>.doc</w:t>
+            <w:t>Software Design.doc</w:t>
           </w:r>
           <w:r>
             <w:rPr>
@@ -10675,19 +10797,7 @@
             <w:rPr>
               <w:sz w:val="18"/>
             </w:rPr>
-            <w:t>“</w:t>
-          </w:r>
-          <w:r>
-            <w:rPr>
-              <w:sz w:val="18"/>
-            </w:rPr>
-            <w:t>WINLIFT</w:t>
-          </w:r>
-          <w:r>
-            <w:rPr>
-              <w:sz w:val="18"/>
-            </w:rPr>
-            <w:t>”</w:t>
+            <w:t>“WINLIFT”</w:t>
           </w:r>
         </w:p>
       </w:tc>
@@ -10805,7 +10915,7 @@
               <w:noProof/>
               <w:sz w:val="18"/>
             </w:rPr>
-            <w:t>2</w:t>
+            <w:t>4</w:t>
           </w:r>
           <w:r>
             <w:rPr>
@@ -10842,7 +10952,7 @@
               <w:noProof/>
               <w:sz w:val="18"/>
             </w:rPr>
-            <w:t>12</w:t>
+            <w:t>13</w:t>
           </w:r>
           <w:r>
             <w:rPr>
@@ -11509,7 +11619,7 @@
               <v:shape id="_x0000_i1025" type="#_x0000_t75" style="width:2in;height:43.5pt" o:ole="">
                 <v:imagedata r:id="rId1" o:title=""/>
               </v:shape>
-              <o:OLEObject Type="Embed" ProgID="PBrush" ShapeID="_x0000_i1025" DrawAspect="Content" ObjectID="_1507972766" r:id="rId2"/>
+              <o:OLEObject Type="Embed" ProgID="PBrush" ShapeID="_x0000_i1025" DrawAspect="Content" ObjectID="_1507984035" r:id="rId2"/>
             </w:object>
           </w:r>
         </w:p>
@@ -11540,14 +11650,7 @@
               <w:b/>
               <w:sz w:val="24"/>
             </w:rPr>
-            <w:t>WINLIFT</w:t>
-          </w:r>
-          <w:r>
-            <w:rPr>
-              <w:b/>
-              <w:sz w:val="24"/>
-            </w:rPr>
-            <w:t xml:space="preserve">  </w:t>
+            <w:t xml:space="preserve">WINLIFT  </w:t>
           </w:r>
         </w:p>
       </w:tc>
@@ -11630,14 +11733,7 @@
               <w:b/>
               <w:sz w:val="24"/>
             </w:rPr>
-            <w:t>SOFTWARE DESIGN</w:t>
-          </w:r>
-          <w:r>
-            <w:rPr>
-              <w:b/>
-              <w:sz w:val="24"/>
-            </w:rPr>
-            <w:t xml:space="preserve"> </w:t>
+            <w:t xml:space="preserve">SOFTWARE DESIGN </w:t>
           </w:r>
         </w:p>
       </w:tc>
@@ -11731,7 +11827,7 @@
         <v:shape id="_x0000_i1026" type="#_x0000_t75" style="width:36pt;height:194.25pt" o:ole="">
           <v:imagedata r:id="rId1" o:title=""/>
         </v:shape>
-        <o:OLEObject Type="Embed" ProgID="Designer" ShapeID="_x0000_i1026" DrawAspect="Content" ObjectID="_1507972767" r:id="rId2">
+        <o:OLEObject Type="Embed" ProgID="Designer" ShapeID="_x0000_i1026" DrawAspect="Content" ObjectID="_1507984036" r:id="rId2">
           <o:FieldCodes>\s \* MERGEFORMAT</o:FieldCodes>
         </o:OLEObject>
       </w:object>
@@ -11746,7 +11842,7 @@
         <v:shape id="_x0000_i1027" type="#_x0000_t75" style="width:43.5pt;height:165.75pt" o:ole="" fillcolor="window">
           <v:imagedata r:id="rId3" o:title=""/>
         </v:shape>
-        <o:OLEObject Type="Embed" ProgID="Designer" ShapeID="_x0000_i1027" DrawAspect="Content" ObjectID="_1507972768" r:id="rId4">
+        <o:OLEObject Type="Embed" ProgID="Designer" ShapeID="_x0000_i1027" DrawAspect="Content" ObjectID="_1507984037" r:id="rId4">
           <o:FieldCodes>\s \* MERGEFORMAT</o:FieldCodes>
         </o:OLEObject>
       </w:object>

</xml_diff>